<commit_message>
Implemented MRS comments to revisions.
</commit_message>
<xml_diff>
--- a/JCP_reviewer_response_1.docx
+++ b/JCP_reviewer_response_1.docx
@@ -1838,8 +1838,10 @@
           <w:szCs w:val="19"/>
           <w:shd w:val="clear" w:color="auto" w:fill="FFFFFF"/>
         </w:rPr>
-        <w:t>On pages 19, 20 and 22, the probability distribution function “Pr( )” is alternatively</w:t>
-      </w:r>
+        <w:t>On pages 19, 20 and 22, the probability distribution function “</w:t>
+      </w:r>
+      <w:proofErr w:type="spellStart"/>
+      <w:proofErr w:type="gramStart"/>
       <w:r>
         <w:rPr>
           <w:rFonts w:ascii="Arial" w:hAnsi="Arial" w:cs="Arial"/>
@@ -1848,6 +1850,38 @@
           <w:szCs w:val="19"/>
           <w:shd w:val="clear" w:color="auto" w:fill="FFFFFF"/>
         </w:rPr>
+        <w:t>Pr</w:t>
+      </w:r>
+      <w:proofErr w:type="spellEnd"/>
+      <w:r>
+        <w:rPr>
+          <w:rFonts w:ascii="Arial" w:hAnsi="Arial" w:cs="Arial"/>
+          <w:color w:val="222222"/>
+          <w:sz w:val="19"/>
+          <w:szCs w:val="19"/>
+          <w:shd w:val="clear" w:color="auto" w:fill="FFFFFF"/>
+        </w:rPr>
+        <w:t>( )</w:t>
+      </w:r>
+      <w:proofErr w:type="gramEnd"/>
+      <w:r>
+        <w:rPr>
+          <w:rFonts w:ascii="Arial" w:hAnsi="Arial" w:cs="Arial"/>
+          <w:color w:val="222222"/>
+          <w:sz w:val="19"/>
+          <w:szCs w:val="19"/>
+          <w:shd w:val="clear" w:color="auto" w:fill="FFFFFF"/>
+        </w:rPr>
+        <w:t>” is alternatively</w:t>
+      </w:r>
+      <w:r>
+        <w:rPr>
+          <w:rFonts w:ascii="Arial" w:hAnsi="Arial" w:cs="Arial"/>
+          <w:color w:val="222222"/>
+          <w:sz w:val="19"/>
+          <w:szCs w:val="19"/>
+          <w:shd w:val="clear" w:color="auto" w:fill="FFFFFF"/>
+        </w:rPr>
         <w:t xml:space="preserve"> </w:t>
       </w:r>
       <w:r>
@@ -1915,15 +1949,27 @@
         </w:rPr>
         <w:t>“</w:t>
       </w:r>
-      <w:r>
-        <w:rPr>
-          <w:rFonts w:ascii="Arial" w:hAnsi="Arial" w:cs="Arial"/>
-          <w:color w:val="00B0F0"/>
-          <w:sz w:val="19"/>
-          <w:szCs w:val="19"/>
-          <w:shd w:val="clear" w:color="auto" w:fill="FFFFFF"/>
-        </w:rPr>
-        <w:t>L()</w:t>
+      <w:proofErr w:type="gramStart"/>
+      <w:r>
+        <w:rPr>
+          <w:rFonts w:ascii="Arial" w:hAnsi="Arial" w:cs="Arial"/>
+          <w:color w:val="00B0F0"/>
+          <w:sz w:val="19"/>
+          <w:szCs w:val="19"/>
+          <w:shd w:val="clear" w:color="auto" w:fill="FFFFFF"/>
+        </w:rPr>
+        <w:t>L(</w:t>
+      </w:r>
+      <w:proofErr w:type="gramEnd"/>
+      <w:r>
+        <w:rPr>
+          <w:rFonts w:ascii="Arial" w:hAnsi="Arial" w:cs="Arial"/>
+          <w:color w:val="00B0F0"/>
+          <w:sz w:val="19"/>
+          <w:szCs w:val="19"/>
+          <w:shd w:val="clear" w:color="auto" w:fill="FFFFFF"/>
+        </w:rPr>
+        <w:t>)</w:t>
       </w:r>
       <w:r>
         <w:rPr>
@@ -1955,6 +2001,7 @@
         </w:rPr>
         <w:t>“</w:t>
       </w:r>
+      <w:proofErr w:type="spellStart"/>
       <w:r>
         <w:rPr>
           <w:rFonts w:ascii="Arial" w:hAnsi="Arial" w:cs="Arial"/>
@@ -1965,6 +2012,7 @@
         </w:rPr>
         <w:t>Pr</w:t>
       </w:r>
+      <w:proofErr w:type="spellEnd"/>
       <w:r>
         <w:rPr>
           <w:rFonts w:ascii="Arial" w:hAnsi="Arial" w:cs="Arial"/>
@@ -1983,7 +2031,51 @@
           <w:szCs w:val="19"/>
           <w:shd w:val="clear" w:color="auto" w:fill="FFFFFF"/>
         </w:rPr>
-        <w:t>. One key reason for use of L() is because the various Pr() terms are easily confused (note that the only difference between the posterior and the likelihood is the order of the terms inside the parentheses). For this reason, we d</w:t>
+        <w:t xml:space="preserve">. One key reason for use of </w:t>
+      </w:r>
+      <w:proofErr w:type="gramStart"/>
+      <w:r>
+        <w:rPr>
+          <w:rFonts w:ascii="Arial" w:hAnsi="Arial" w:cs="Arial"/>
+          <w:color w:val="00B0F0"/>
+          <w:sz w:val="19"/>
+          <w:szCs w:val="19"/>
+          <w:shd w:val="clear" w:color="auto" w:fill="FFFFFF"/>
+        </w:rPr>
+        <w:t>L(</w:t>
+      </w:r>
+      <w:proofErr w:type="gramEnd"/>
+      <w:r>
+        <w:rPr>
+          <w:rFonts w:ascii="Arial" w:hAnsi="Arial" w:cs="Arial"/>
+          <w:color w:val="00B0F0"/>
+          <w:sz w:val="19"/>
+          <w:szCs w:val="19"/>
+          <w:shd w:val="clear" w:color="auto" w:fill="FFFFFF"/>
+        </w:rPr>
+        <w:t xml:space="preserve">) is because the various </w:t>
+      </w:r>
+      <w:proofErr w:type="spellStart"/>
+      <w:r>
+        <w:rPr>
+          <w:rFonts w:ascii="Arial" w:hAnsi="Arial" w:cs="Arial"/>
+          <w:color w:val="00B0F0"/>
+          <w:sz w:val="19"/>
+          <w:szCs w:val="19"/>
+          <w:shd w:val="clear" w:color="auto" w:fill="FFFFFF"/>
+        </w:rPr>
+        <w:t>Pr</w:t>
+      </w:r>
+      <w:proofErr w:type="spellEnd"/>
+      <w:r>
+        <w:rPr>
+          <w:rFonts w:ascii="Arial" w:hAnsi="Arial" w:cs="Arial"/>
+          <w:color w:val="00B0F0"/>
+          <w:sz w:val="19"/>
+          <w:szCs w:val="19"/>
+          <w:shd w:val="clear" w:color="auto" w:fill="FFFFFF"/>
+        </w:rPr>
+        <w:t>() terms are easily confused (note that the only difference between the posterior and the likelihood is the order of the terms inside the parentheses). For this reason, we d</w:t>
       </w:r>
       <w:r>
         <w:rPr>
@@ -2342,7 +2434,15 @@
         </w:rPr>
       </w:pPr>
       <w:r>
-        <w:t xml:space="preserve">The authors rightly note that potentials adjusted to VLE data are rarely tested at remote conditions. They also rightly note that molecular simulation has evolved to a point of direct involvement in equation of state (EOS) development, where inclusion of remote conditions are crucial. It is in this context that the unpleasant (for the inventors and proponents of Mie λ-6 transferable potentials) conclusions of this work are important and should be disseminated. The problem at hand is clearly stated. Strategies for solutions appear to be sophisticated. The amount of work committed to reach clear outcomes is large. Existing literature appears to be adequately researched. I do, though, have some comments the authors may wish to consider. </w:t>
+        <w:t xml:space="preserve">The authors rightly note that potentials adjusted to VLE data are rarely tested at remote conditions. They also rightly note that molecular simulation has evolved to a point of direct involvement in equation of state (EOS) development, where inclusion of remote conditions </w:t>
+      </w:r>
+      <w:proofErr w:type="gramStart"/>
+      <w:r>
+        <w:t>are</w:t>
+      </w:r>
+      <w:proofErr w:type="gramEnd"/>
+      <w:r>
+        <w:t xml:space="preserve"> crucial. It is in this context that the unpleasant (for the inventors and proponents of Mie λ-6 transferable potentials) conclusions of this work are important and should be disseminated. The problem at hand is clearly stated. Strategies for solutions appear to be sophisticated. The amount of work committed to reach clear outcomes is large. Existing literature appears to be adequately researched. I do, though, have some comments the authors may wish to consider. </w:t>
       </w:r>
     </w:p>
     <w:p>
@@ -2406,27 +2506,29 @@
           <w:szCs w:val="19"/>
           <w:shd w:val="clear" w:color="auto" w:fill="FFFFFF"/>
         </w:rPr>
-        <w:t xml:space="preserve">Although the manuscript is long, </w:t>
-      </w:r>
-      <w:r>
-        <w:rPr>
-          <w:rFonts w:ascii="Arial" w:hAnsi="Arial" w:cs="Arial"/>
-          <w:color w:val="00B0F0"/>
-          <w:sz w:val="19"/>
-          <w:szCs w:val="19"/>
-          <w:shd w:val="clear" w:color="auto" w:fill="FFFFFF"/>
-        </w:rPr>
-        <w:t>i</w:t>
-      </w:r>
-      <w:r>
-        <w:rPr>
-          <w:rFonts w:ascii="Arial" w:hAnsi="Arial" w:cs="Arial"/>
-          <w:color w:val="00B0F0"/>
-          <w:sz w:val="19"/>
-          <w:szCs w:val="19"/>
-          <w:shd w:val="clear" w:color="auto" w:fill="FFFFFF"/>
-        </w:rPr>
-        <w:t>n our experience, more complete descriptions of concepts and procedures help the majority of readers better understand the concepts presented. We understand that other people may have different opinions, but we are electing to keep the length approximately the same.</w:t>
+        <w:t xml:space="preserve">Although the manuscript is long, in our experience, more complete descriptions of concepts and procedures help </w:t>
+      </w:r>
+      <w:proofErr w:type="gramStart"/>
+      <w:r>
+        <w:rPr>
+          <w:rFonts w:ascii="Arial" w:hAnsi="Arial" w:cs="Arial"/>
+          <w:color w:val="00B0F0"/>
+          <w:sz w:val="19"/>
+          <w:szCs w:val="19"/>
+          <w:shd w:val="clear" w:color="auto" w:fill="FFFFFF"/>
+        </w:rPr>
+        <w:t>the majority of</w:t>
+      </w:r>
+      <w:proofErr w:type="gramEnd"/>
+      <w:r>
+        <w:rPr>
+          <w:rFonts w:ascii="Arial" w:hAnsi="Arial" w:cs="Arial"/>
+          <w:color w:val="00B0F0"/>
+          <w:sz w:val="19"/>
+          <w:szCs w:val="19"/>
+          <w:shd w:val="clear" w:color="auto" w:fill="FFFFFF"/>
+        </w:rPr>
+        <w:t xml:space="preserve"> readers better understand the concepts presented. We understand that other people may have different opinions, but we are electing to keep the length approximately the same.</w:t>
       </w:r>
     </w:p>
     <w:p>
@@ -2463,16 +2565,63 @@
           <w:sz w:val="19"/>
           <w:szCs w:val="19"/>
         </w:rPr>
-        <w:t>We have attempted to clarify some points in Section IV. See response to</w:t>
-      </w:r>
-      <w:r>
-        <w:rPr>
-          <w:rFonts w:ascii="Arial" w:hAnsi="Arial" w:cs="Arial"/>
-          <w:color w:val="00B0F0"/>
-          <w:sz w:val="19"/>
-          <w:szCs w:val="19"/>
-        </w:rPr>
-        <w:t xml:space="preserve"> comment #19.</w:t>
+        <w:t>We have attempted to clarify some points in Section IV. See response to comment #19.</w:t>
+      </w:r>
+      <w:r>
+        <w:rPr>
+          <w:rFonts w:ascii="Arial" w:hAnsi="Arial" w:cs="Arial"/>
+          <w:color w:val="00B0F0"/>
+          <w:sz w:val="19"/>
+          <w:szCs w:val="19"/>
+        </w:rPr>
+        <w:t xml:space="preserve"> Also, we have provided more detail regarding the implementation of Bayesian inference (MCMC) than is typical in the literature. </w:t>
+      </w:r>
+      <w:r>
+        <w:rPr>
+          <w:rFonts w:ascii="Arial" w:hAnsi="Arial" w:cs="Arial"/>
+          <w:color w:val="00B0F0"/>
+          <w:sz w:val="19"/>
+          <w:szCs w:val="19"/>
+        </w:rPr>
+        <w:t>Thus</w:t>
+      </w:r>
+      <w:r>
+        <w:rPr>
+          <w:rFonts w:ascii="Arial" w:hAnsi="Arial" w:cs="Arial"/>
+          <w:color w:val="00B0F0"/>
+          <w:sz w:val="19"/>
+          <w:szCs w:val="19"/>
+        </w:rPr>
+        <w:t xml:space="preserve">, although we do not discuss the theory behind Bayesian inference and MCMC </w:t>
+      </w:r>
+      <w:r>
+        <w:rPr>
+          <w:rFonts w:ascii="Arial" w:hAnsi="Arial" w:cs="Arial"/>
+          <w:color w:val="00B0F0"/>
+          <w:sz w:val="19"/>
+          <w:szCs w:val="19"/>
+        </w:rPr>
+        <w:t xml:space="preserve">in </w:t>
+      </w:r>
+      <w:proofErr w:type="gramStart"/>
+      <w:r>
+        <w:rPr>
+          <w:rFonts w:ascii="Arial" w:hAnsi="Arial" w:cs="Arial"/>
+          <w:color w:val="00B0F0"/>
+          <w:sz w:val="19"/>
+          <w:szCs w:val="19"/>
+        </w:rPr>
+        <w:t>great detail</w:t>
+      </w:r>
+      <w:proofErr w:type="gramEnd"/>
+      <w:r>
+        <w:rPr>
+          <w:rFonts w:ascii="Arial" w:hAnsi="Arial" w:cs="Arial"/>
+          <w:color w:val="00B0F0"/>
+          <w:sz w:val="19"/>
+          <w:szCs w:val="19"/>
+        </w:rPr>
+        <w:t xml:space="preserve">, we believe our discussion is actually quite helpful for those interested in implementing this methodology. </w:t>
       </w:r>
     </w:p>
     <w:p>
@@ -2516,6 +2665,7 @@
           <w:szCs w:val="19"/>
           <w:shd w:val="clear" w:color="auto" w:fill="FFFFFF"/>
         </w:rPr>
+        <w:lastRenderedPageBreak/>
         <w:t xml:space="preserve">ITIC is simply a method for </w:t>
       </w:r>
       <w:r>
@@ -2536,48 +2686,22 @@
           <w:szCs w:val="19"/>
           <w:shd w:val="clear" w:color="auto" w:fill="FFFFFF"/>
         </w:rPr>
-        <w:t>; other methods could have been used (though would have</w:t>
-      </w:r>
-      <w:r>
-        <w:rPr>
-          <w:rFonts w:ascii="Arial" w:hAnsi="Arial" w:cs="Arial"/>
-          <w:color w:val="00B0F0"/>
-          <w:sz w:val="19"/>
-          <w:szCs w:val="19"/>
-          <w:shd w:val="clear" w:color="auto" w:fill="FFFFFF"/>
-        </w:rPr>
-        <w:t xml:space="preserve"> required additional development</w:t>
-      </w:r>
-      <w:r>
-        <w:rPr>
-          <w:rFonts w:ascii="Arial" w:hAnsi="Arial" w:cs="Arial"/>
-          <w:color w:val="00B0F0"/>
-          <w:sz w:val="19"/>
-          <w:szCs w:val="19"/>
-          <w:shd w:val="clear" w:color="auto" w:fill="FFFFFF"/>
-        </w:rPr>
-        <w:t xml:space="preserve">). MBAR-ITIC is </w:t>
-      </w:r>
-      <w:r>
-        <w:rPr>
-          <w:rFonts w:ascii="Arial" w:hAnsi="Arial" w:cs="Arial"/>
-          <w:color w:val="00B0F0"/>
-          <w:sz w:val="19"/>
-          <w:szCs w:val="19"/>
-          <w:shd w:val="clear" w:color="auto" w:fill="FFFFFF"/>
-        </w:rPr>
-        <w:t>the use of</w:t>
-      </w:r>
-      <w:r>
-        <w:rPr>
-          <w:rFonts w:ascii="Arial" w:hAnsi="Arial" w:cs="Arial"/>
-          <w:color w:val="00B0F0"/>
-          <w:sz w:val="19"/>
-          <w:szCs w:val="19"/>
-          <w:shd w:val="clear" w:color="auto" w:fill="FFFFFF"/>
-        </w:rPr>
-        <w:t xml:space="preserve"> MBAR to calculate the properties of ITIC,at</w:t>
-      </w:r>
+        <w:t xml:space="preserve">; other methods could have been used (though would have required additional development). MBAR-ITIC is the use of MBAR to calculate the properties of </w:t>
+      </w:r>
+      <w:proofErr w:type="spellStart"/>
+      <w:proofErr w:type="gramStart"/>
+      <w:r>
+        <w:rPr>
+          <w:rFonts w:ascii="Arial" w:hAnsi="Arial" w:cs="Arial"/>
+          <w:color w:val="00B0F0"/>
+          <w:sz w:val="19"/>
+          <w:szCs w:val="19"/>
+          <w:shd w:val="clear" w:color="auto" w:fill="FFFFFF"/>
+        </w:rPr>
+        <w:t>ITIC,at</w:t>
+      </w:r>
+      <w:proofErr w:type="spellEnd"/>
+      <w:proofErr w:type="gramEnd"/>
       <w:r>
         <w:rPr>
           <w:rFonts w:ascii="Arial" w:hAnsi="Arial" w:cs="Arial"/>
@@ -2596,465 +2720,614 @@
           <w:szCs w:val="19"/>
           <w:shd w:val="clear" w:color="auto" w:fill="FFFFFF"/>
         </w:rPr>
-        <w:t xml:space="preserve">, thus serving as a “surrogate </w:t>
-      </w:r>
-      <w:r>
-        <w:rPr>
-          <w:rFonts w:ascii="Arial" w:hAnsi="Arial" w:cs="Arial"/>
-          <w:color w:val="00B0F0"/>
-          <w:sz w:val="19"/>
-          <w:szCs w:val="19"/>
-          <w:shd w:val="clear" w:color="auto" w:fill="FFFFFF"/>
-        </w:rPr>
-        <w:t xml:space="preserve">model” for direct simulation </w:t>
-      </w:r>
-      <w:r>
-        <w:rPr>
-          <w:rFonts w:ascii="Arial" w:hAnsi="Arial" w:cs="Arial"/>
-          <w:color w:val="00B0F0"/>
-          <w:sz w:val="19"/>
-          <w:szCs w:val="19"/>
-          <w:shd w:val="clear" w:color="auto" w:fill="FFFFFF"/>
+        <w:t>, thus serving as a “surrogate model” for direct simulation (regardless of whether those simulation use Gibbs Ensemble Monte Carlo, ITIC, or some other VLE method).</w:t>
+      </w:r>
+      <w:r>
+        <w:rPr>
+          <w:rFonts w:ascii="Arial" w:hAnsi="Arial" w:cs="Arial"/>
+          <w:color w:val="00B0F0"/>
+          <w:sz w:val="19"/>
+          <w:szCs w:val="19"/>
+          <w:shd w:val="clear" w:color="auto" w:fill="FFFFFF"/>
+        </w:rPr>
+        <w:t xml:space="preserve"> </w:t>
+      </w:r>
+      <w:r>
+        <w:rPr>
+          <w:rFonts w:ascii="Arial" w:hAnsi="Arial" w:cs="Arial"/>
+          <w:color w:val="00B0F0"/>
+          <w:sz w:val="19"/>
+          <w:szCs w:val="19"/>
+          <w:shd w:val="clear" w:color="auto" w:fill="FFFFFF"/>
+        </w:rPr>
+        <w:t xml:space="preserve">By contrast, the fundamental EOS in Reference [5] are generated for a single force field. </w:t>
+      </w:r>
+      <w:proofErr w:type="gramStart"/>
+      <w:r>
+        <w:rPr>
+          <w:rFonts w:ascii="Arial" w:hAnsi="Arial" w:cs="Arial"/>
+          <w:color w:val="00B0F0"/>
+          <w:sz w:val="19"/>
+          <w:szCs w:val="19"/>
+          <w:shd w:val="clear" w:color="auto" w:fill="FFFFFF"/>
+        </w:rPr>
+        <w:t>So</w:t>
+      </w:r>
+      <w:proofErr w:type="gramEnd"/>
+      <w:r>
+        <w:rPr>
+          <w:rFonts w:ascii="Arial" w:hAnsi="Arial" w:cs="Arial"/>
+          <w:color w:val="00B0F0"/>
+          <w:sz w:val="19"/>
+          <w:szCs w:val="19"/>
+          <w:shd w:val="clear" w:color="auto" w:fill="FFFFFF"/>
+        </w:rPr>
+        <w:t xml:space="preserve"> this procedure cannot </w:t>
+      </w:r>
+      <w:r>
+        <w:rPr>
+          <w:rFonts w:ascii="Arial" w:hAnsi="Arial" w:cs="Arial"/>
+          <w:color w:val="00B0F0"/>
+          <w:sz w:val="19"/>
+          <w:szCs w:val="19"/>
+          <w:shd w:val="clear" w:color="auto" w:fill="FFFFFF"/>
+        </w:rPr>
+        <w:t xml:space="preserve">be used in </w:t>
+      </w:r>
+      <w:r>
+        <w:rPr>
+          <w:rFonts w:ascii="Arial" w:hAnsi="Arial" w:cs="Arial"/>
+          <w:color w:val="00B0F0"/>
+          <w:sz w:val="19"/>
+          <w:szCs w:val="19"/>
+          <w:shd w:val="clear" w:color="auto" w:fill="FFFFFF"/>
+        </w:rPr>
+        <w:t>repla</w:t>
+      </w:r>
+      <w:r>
+        <w:rPr>
+          <w:rFonts w:ascii="Arial" w:hAnsi="Arial" w:cs="Arial"/>
+          <w:color w:val="00B0F0"/>
+          <w:sz w:val="19"/>
+          <w:szCs w:val="19"/>
+          <w:shd w:val="clear" w:color="auto" w:fill="FFFFFF"/>
+        </w:rPr>
+        <w:t xml:space="preserve">ce of </w:t>
+      </w:r>
+      <w:r>
+        <w:rPr>
+          <w:rFonts w:ascii="Arial" w:hAnsi="Arial" w:cs="Arial"/>
+          <w:color w:val="00B0F0"/>
+          <w:sz w:val="19"/>
+          <w:szCs w:val="19"/>
+          <w:shd w:val="clear" w:color="auto" w:fill="FFFFFF"/>
+        </w:rPr>
+        <w:t>our surrogate model.</w:t>
+      </w:r>
+      <w:r>
+        <w:rPr>
+          <w:rFonts w:ascii="Arial" w:hAnsi="Arial" w:cs="Arial"/>
+          <w:color w:val="00B0F0"/>
+          <w:sz w:val="19"/>
+          <w:szCs w:val="19"/>
+          <w:shd w:val="clear" w:color="auto" w:fill="FFFFFF"/>
+        </w:rPr>
+        <w:t xml:space="preserve"> It is more appropriate to refer to the details and derivation of MBAR and ITIC as sufficiently described in the literature because MBAR-ITIC </w:t>
+      </w:r>
+      <w:r>
+        <w:rPr>
+          <w:rFonts w:ascii="Arial" w:hAnsi="Arial" w:cs="Arial"/>
+          <w:color w:val="00B0F0"/>
+          <w:sz w:val="19"/>
+          <w:szCs w:val="19"/>
+          <w:shd w:val="clear" w:color="auto" w:fill="FFFFFF"/>
+        </w:rPr>
+        <w:t>is not the focus of the present manuscript</w:t>
+      </w:r>
+      <w:r>
+        <w:rPr>
+          <w:rFonts w:ascii="Arial" w:hAnsi="Arial" w:cs="Arial"/>
+          <w:color w:val="00B0F0"/>
+          <w:sz w:val="19"/>
+          <w:szCs w:val="19"/>
+          <w:shd w:val="clear" w:color="auto" w:fill="FFFFFF"/>
+        </w:rPr>
+        <w:t xml:space="preserve"> and, as the reviewer has noted, the paper is already somewhat long.</w:t>
+      </w:r>
+    </w:p>
+    <w:p>
+      <w:r>
+        <w:t xml:space="preserve">I may have missed </w:t>
+      </w:r>
+      <w:proofErr w:type="gramStart"/>
+      <w:r>
+        <w:t>it</w:t>
+      </w:r>
+      <w:proofErr w:type="gramEnd"/>
+      <w:r>
+        <w:t xml:space="preserve"> but I cannot see a hint why no results for branched hydrocarbons are shown (supplement?). </w:t>
+      </w:r>
+    </w:p>
+    <w:p>
+      <w:pPr>
+        <w:rPr>
+          <w:rFonts w:ascii="Arial" w:hAnsi="Arial" w:cs="Arial"/>
+          <w:color w:val="00B0F0"/>
+          <w:sz w:val="19"/>
+          <w:szCs w:val="19"/>
+          <w:shd w:val="clear" w:color="auto" w:fill="FFFFFF"/>
+        </w:rPr>
+      </w:pPr>
+      <w:r>
+        <w:rPr>
+          <w:rFonts w:ascii="Arial" w:hAnsi="Arial" w:cs="Arial"/>
+          <w:color w:val="00B0F0"/>
+          <w:sz w:val="19"/>
+          <w:szCs w:val="19"/>
+          <w:shd w:val="clear" w:color="auto" w:fill="FFFFFF"/>
+        </w:rPr>
+        <w:t>Response:</w:t>
+      </w:r>
+    </w:p>
+    <w:p>
+      <w:r>
+        <w:rPr>
+          <w:rFonts w:ascii="Arial" w:hAnsi="Arial" w:cs="Arial"/>
+          <w:color w:val="00B0F0"/>
+          <w:sz w:val="19"/>
+          <w:szCs w:val="19"/>
+          <w:shd w:val="clear" w:color="auto" w:fill="FFFFFF"/>
+        </w:rPr>
+        <w:t>We do not perform a</w:t>
+      </w:r>
+      <w:r>
+        <w:rPr>
+          <w:rFonts w:ascii="Arial" w:hAnsi="Arial" w:cs="Arial"/>
+          <w:color w:val="00B0F0"/>
+          <w:sz w:val="19"/>
+          <w:szCs w:val="19"/>
+          <w:shd w:val="clear" w:color="auto" w:fill="FFFFFF"/>
+        </w:rPr>
+        <w:t xml:space="preserve"> Bayesian</w:t>
+      </w:r>
+      <w:r>
+        <w:rPr>
+          <w:rFonts w:ascii="Arial" w:hAnsi="Arial" w:cs="Arial"/>
+          <w:color w:val="00B0F0"/>
+          <w:sz w:val="19"/>
+          <w:szCs w:val="19"/>
+          <w:shd w:val="clear" w:color="auto" w:fill="FFFFFF"/>
+        </w:rPr>
+        <w:t xml:space="preserve"> analysis for branched hydrocarbons because </w:t>
+      </w:r>
+      <w:r>
+        <w:rPr>
+          <w:rFonts w:ascii="Arial" w:hAnsi="Arial" w:cs="Arial"/>
+          <w:color w:val="00B0F0"/>
+          <w:sz w:val="19"/>
+          <w:szCs w:val="19"/>
+          <w:shd w:val="clear" w:color="auto" w:fill="FFFFFF"/>
+        </w:rPr>
+        <w:t xml:space="preserve">it was </w:t>
+      </w:r>
+      <w:r>
+        <w:rPr>
+          <w:rFonts w:ascii="Arial" w:hAnsi="Arial" w:cs="Arial"/>
+          <w:color w:val="00B0F0"/>
+          <w:sz w:val="19"/>
+          <w:szCs w:val="19"/>
+          <w:shd w:val="clear" w:color="auto" w:fill="FFFFFF"/>
+        </w:rPr>
+        <w:t>not necessary considering the results</w:t>
+      </w:r>
+      <w:r>
+        <w:rPr>
+          <w:rFonts w:ascii="Arial" w:hAnsi="Arial" w:cs="Arial"/>
+          <w:color w:val="00B0F0"/>
+          <w:sz w:val="19"/>
+          <w:szCs w:val="19"/>
+          <w:shd w:val="clear" w:color="auto" w:fill="FFFFFF"/>
+        </w:rPr>
+        <w:t xml:space="preserve"> for n-alkanes. Specifically, recall that in Figure 5 the force fields were much less accurate for branched alkanes than normal alkanes. Since</w:t>
+      </w:r>
+      <w:r>
+        <w:rPr>
+          <w:rFonts w:ascii="Arial" w:hAnsi="Arial" w:cs="Arial"/>
+          <w:color w:val="00B0F0"/>
+          <w:sz w:val="19"/>
+          <w:szCs w:val="19"/>
+          <w:shd w:val="clear" w:color="auto" w:fill="FFFFFF"/>
+        </w:rPr>
+        <w:t xml:space="preserve"> the Mie potential cannot adequately reproduce </w:t>
+      </w:r>
+      <w:r>
+        <w:rPr>
+          <w:rFonts w:ascii="Arial" w:hAnsi="Arial" w:cs="Arial"/>
+          <w:color w:val="00B0F0"/>
+          <w:sz w:val="19"/>
+          <w:szCs w:val="19"/>
+          <w:shd w:val="clear" w:color="auto" w:fill="FFFFFF"/>
+        </w:rPr>
+        <w:t xml:space="preserve">VLE and </w:t>
+      </w:r>
+      <w:r>
+        <w:rPr>
+          <w:rFonts w:ascii="Arial" w:hAnsi="Arial" w:cs="Arial"/>
+          <w:color w:val="00B0F0"/>
+          <w:sz w:val="19"/>
+          <w:szCs w:val="19"/>
+          <w:shd w:val="clear" w:color="auto" w:fill="FFFFFF"/>
+        </w:rPr>
+        <w:t>Z for n-alkanes,</w:t>
+      </w:r>
+      <w:r>
+        <w:rPr>
+          <w:rFonts w:ascii="Arial" w:hAnsi="Arial" w:cs="Arial"/>
+          <w:color w:val="00B0F0"/>
+          <w:sz w:val="19"/>
+          <w:szCs w:val="19"/>
+          <w:shd w:val="clear" w:color="auto" w:fill="FFFFFF"/>
+        </w:rPr>
+        <w:t xml:space="preserve"> agreement will only be worse for branched alkanes. </w:t>
+      </w:r>
+    </w:p>
+    <w:p>
+      <w:r>
+        <w:t xml:space="preserve">Figure and table captions should include references and substances. </w:t>
+      </w:r>
+    </w:p>
+    <w:p>
+      <w:pPr>
+        <w:rPr>
+          <w:rFonts w:ascii="Arial" w:hAnsi="Arial" w:cs="Arial"/>
+          <w:color w:val="00B0F0"/>
+          <w:sz w:val="19"/>
+          <w:szCs w:val="19"/>
+          <w:shd w:val="clear" w:color="auto" w:fill="FFFFFF"/>
+        </w:rPr>
+      </w:pPr>
+      <w:r>
+        <w:rPr>
+          <w:rFonts w:ascii="Arial" w:hAnsi="Arial" w:cs="Arial"/>
+          <w:color w:val="00B0F0"/>
+          <w:sz w:val="19"/>
+          <w:szCs w:val="19"/>
+          <w:shd w:val="clear" w:color="auto" w:fill="FFFFFF"/>
+        </w:rPr>
+        <w:t>Response:</w:t>
+      </w:r>
+    </w:p>
+    <w:p>
+      <w:pPr>
+        <w:rPr>
+          <w:rFonts w:ascii="Arial" w:hAnsi="Arial" w:cs="Arial"/>
+          <w:color w:val="00B0F0"/>
+          <w:sz w:val="19"/>
+          <w:szCs w:val="19"/>
+          <w:shd w:val="clear" w:color="auto" w:fill="FFFFFF"/>
+        </w:rPr>
+      </w:pPr>
+      <w:r>
+        <w:rPr>
+          <w:rFonts w:ascii="Arial" w:hAnsi="Arial" w:cs="Arial"/>
+          <w:color w:val="00B0F0"/>
+          <w:sz w:val="19"/>
+          <w:szCs w:val="19"/>
+          <w:shd w:val="clear" w:color="auto" w:fill="FFFFFF"/>
+        </w:rPr>
+        <w:t>BLANK</w:t>
+      </w:r>
+    </w:p>
+    <w:p>
+      <w:r>
+        <w:rPr>
+          <w:rFonts w:ascii="Cambria" w:hAnsi="Cambria"/>
+          <w:b/>
+          <w:u w:val="single"/>
+        </w:rPr>
+        <w:t>Comment #1</w:t>
+      </w:r>
+    </w:p>
+    <w:p>
+      <w:r>
+        <w:t>Page 2, 2nd paragraph: “...most studies...” implies a wealth of studies using hybrid data set. In fact, such a methodology is very rare.</w:t>
+      </w:r>
+    </w:p>
+    <w:p>
+      <w:pPr>
+        <w:rPr>
+          <w:rFonts w:ascii="Cambria" w:hAnsi="Cambria"/>
+          <w:b/>
+          <w:i/>
+          <w:sz w:val="24"/>
+        </w:rPr>
+      </w:pPr>
+      <w:r>
+        <w:rPr>
+          <w:b/>
+          <w:i/>
+          <w:color w:val="00B0F0"/>
+        </w:rPr>
+        <w:t>Response</w:t>
+      </w:r>
+      <w:r>
+        <w:rPr>
+          <w:b/>
+          <w:i/>
+          <w:color w:val="00B0F0"/>
+        </w:rPr>
+        <w:t xml:space="preserve"> #1</w:t>
+      </w:r>
+    </w:p>
+    <w:p>
+      <w:r>
+        <w:rPr>
+          <w:rFonts w:ascii="Arial" w:hAnsi="Arial" w:cs="Arial"/>
+          <w:color w:val="00B0F0"/>
+          <w:sz w:val="19"/>
+          <w:szCs w:val="19"/>
+          <w:shd w:val="clear" w:color="auto" w:fill="FFFFFF"/>
+        </w:rPr>
+        <w:t xml:space="preserve">We </w:t>
+      </w:r>
+      <w:r>
+        <w:rPr>
+          <w:rFonts w:ascii="Arial" w:hAnsi="Arial" w:cs="Arial"/>
+          <w:color w:val="00B0F0"/>
+          <w:sz w:val="19"/>
+          <w:szCs w:val="19"/>
+          <w:shd w:val="clear" w:color="auto" w:fill="FFFFFF"/>
+        </w:rPr>
+        <w:t>have changed this to “several studies</w:t>
+      </w:r>
+      <w:r>
+        <w:rPr>
+          <w:rFonts w:ascii="Arial" w:hAnsi="Arial" w:cs="Arial"/>
+          <w:color w:val="00B0F0"/>
+          <w:sz w:val="19"/>
+          <w:szCs w:val="19"/>
+          <w:shd w:val="clear" w:color="auto" w:fill="FFFFFF"/>
+        </w:rPr>
+        <w:t>.</w:t>
+      </w:r>
+      <w:r>
+        <w:rPr>
+          <w:rFonts w:ascii="Arial" w:hAnsi="Arial" w:cs="Arial"/>
+          <w:color w:val="00B0F0"/>
+          <w:sz w:val="19"/>
+          <w:szCs w:val="19"/>
+          <w:shd w:val="clear" w:color="auto" w:fill="FFFFFF"/>
+        </w:rPr>
+        <w:t>”</w:t>
+      </w:r>
+    </w:p>
+    <w:p>
+      <w:r>
+        <w:rPr>
+          <w:rFonts w:ascii="Cambria" w:hAnsi="Cambria"/>
+          <w:b/>
+          <w:u w:val="single"/>
+        </w:rPr>
+        <w:t>Comment #2</w:t>
+      </w:r>
+    </w:p>
+    <w:p>
+      <w:r>
+        <w:t>Page 3, 3rd paragraph: “Note that..., so that...” The sentence is confusing.</w:t>
+      </w:r>
+    </w:p>
+    <w:p>
+      <w:pPr>
+        <w:rPr>
+          <w:rFonts w:ascii="Cambria" w:hAnsi="Cambria"/>
+          <w:b/>
+          <w:i/>
+          <w:sz w:val="24"/>
+        </w:rPr>
+      </w:pPr>
+      <w:r>
+        <w:rPr>
+          <w:b/>
+          <w:i/>
+          <w:color w:val="00B0F0"/>
+        </w:rPr>
+        <w:t>Response</w:t>
+      </w:r>
+      <w:r>
+        <w:rPr>
+          <w:b/>
+          <w:i/>
+          <w:color w:val="00B0F0"/>
+        </w:rPr>
+        <w:t xml:space="preserve"> #2</w:t>
+      </w:r>
+    </w:p>
+    <w:p>
+      <w:r>
+        <w:rPr>
+          <w:rFonts w:ascii="Arial" w:hAnsi="Arial" w:cs="Arial"/>
+          <w:color w:val="00B0F0"/>
+          <w:sz w:val="19"/>
+          <w:szCs w:val="19"/>
+          <w:shd w:val="clear" w:color="auto" w:fill="FFFFFF"/>
+        </w:rPr>
+        <w:t>We</w:t>
+      </w:r>
+      <w:r>
+        <w:rPr>
+          <w:rFonts w:ascii="Arial" w:hAnsi="Arial" w:cs="Arial"/>
+          <w:color w:val="00B0F0"/>
+          <w:sz w:val="19"/>
+          <w:szCs w:val="19"/>
+          <w:shd w:val="clear" w:color="auto" w:fill="FFFFFF"/>
+        </w:rPr>
+        <w:t xml:space="preserve"> agree that this sentence is confusing. </w:t>
+      </w:r>
+      <w:r>
+        <w:rPr>
+          <w:rFonts w:ascii="Arial" w:hAnsi="Arial" w:cs="Arial"/>
+          <w:color w:val="00B0F0"/>
+          <w:sz w:val="19"/>
+          <w:szCs w:val="19"/>
+          <w:shd w:val="clear" w:color="auto" w:fill="FFFFFF"/>
+        </w:rPr>
+        <w:t>Upon review, t</w:t>
+      </w:r>
+      <w:r>
+        <w:rPr>
+          <w:rFonts w:ascii="Arial" w:hAnsi="Arial" w:cs="Arial"/>
+          <w:color w:val="00B0F0"/>
+          <w:sz w:val="19"/>
+          <w:szCs w:val="19"/>
+          <w:shd w:val="clear" w:color="auto" w:fill="FFFFFF"/>
+        </w:rPr>
+        <w:t xml:space="preserve">he meaning is clear without this </w:t>
+      </w:r>
+      <w:r>
+        <w:rPr>
+          <w:rFonts w:ascii="Arial" w:hAnsi="Arial" w:cs="Arial"/>
+          <w:color w:val="00B0F0"/>
+          <w:sz w:val="19"/>
+          <w:szCs w:val="19"/>
+          <w:shd w:val="clear" w:color="auto" w:fill="FFFFFF"/>
+        </w:rPr>
+        <w:t>sentence, so it has been removed.</w:t>
+      </w:r>
+    </w:p>
+    <w:p>
+      <w:r>
+        <w:rPr>
+          <w:rFonts w:ascii="Cambria" w:hAnsi="Cambria"/>
+          <w:b/>
+          <w:u w:val="single"/>
+        </w:rPr>
+        <w:t>Comment #3</w:t>
+      </w:r>
+    </w:p>
+    <w:p>
+      <w:r>
+        <w:t>Page 4, 1st paragraph: “...global minimum...” In what?</w:t>
+      </w:r>
+    </w:p>
+    <w:p>
+      <w:pPr>
+        <w:rPr>
+          <w:rFonts w:ascii="Cambria" w:hAnsi="Cambria"/>
+          <w:b/>
+          <w:i/>
+          <w:sz w:val="24"/>
+        </w:rPr>
+      </w:pPr>
+      <w:r>
+        <w:rPr>
+          <w:b/>
+          <w:i/>
+          <w:color w:val="00B0F0"/>
+        </w:rPr>
+        <w:t>Response</w:t>
+      </w:r>
+      <w:r>
+        <w:rPr>
+          <w:b/>
+          <w:i/>
+          <w:color w:val="00B0F0"/>
+        </w:rPr>
+        <w:t xml:space="preserve"> #3</w:t>
+      </w:r>
+    </w:p>
+    <w:p>
+      <w:r>
+        <w:rPr>
+          <w:rFonts w:ascii="Arial" w:hAnsi="Arial" w:cs="Arial"/>
+          <w:color w:val="00B0F0"/>
+          <w:sz w:val="19"/>
+          <w:szCs w:val="19"/>
+          <w:shd w:val="clear" w:color="auto" w:fill="FFFFFF"/>
+        </w:rPr>
+        <w:t>The g</w:t>
+      </w:r>
+      <w:r>
+        <w:rPr>
+          <w:rFonts w:ascii="Arial" w:hAnsi="Arial" w:cs="Arial"/>
+          <w:color w:val="00B0F0"/>
+          <w:sz w:val="19"/>
+          <w:szCs w:val="19"/>
+          <w:shd w:val="clear" w:color="auto" w:fill="FFFFFF"/>
+        </w:rPr>
+        <w:t>lobal minimum in the objective function</w:t>
+      </w:r>
+      <w:r>
+        <w:rPr>
+          <w:rFonts w:ascii="Arial" w:hAnsi="Arial" w:cs="Arial"/>
+          <w:color w:val="00B0F0"/>
+          <w:sz w:val="19"/>
+          <w:szCs w:val="19"/>
+          <w:shd w:val="clear" w:color="auto" w:fill="FFFFFF"/>
+        </w:rPr>
+        <w:t xml:space="preserve"> used to optimize</w:t>
+      </w:r>
+      <w:r>
+        <w:rPr>
+          <w:rFonts w:ascii="Arial" w:hAnsi="Arial" w:cs="Arial"/>
+          <w:color w:val="00B0F0"/>
+          <w:sz w:val="19"/>
+          <w:szCs w:val="19"/>
+          <w:shd w:val="clear" w:color="auto" w:fill="FFFFFF"/>
+        </w:rPr>
+        <w:t xml:space="preserve"> the force field parameters. We have reworded this sentence to read, “</w:t>
+      </w:r>
+      <w:r>
+        <w:rPr>
+          <w:rFonts w:ascii="Arial" w:hAnsi="Arial" w:cs="Arial"/>
+          <w:color w:val="00B0F0"/>
+          <w:sz w:val="19"/>
+          <w:szCs w:val="19"/>
+          <w:shd w:val="clear" w:color="auto" w:fill="FFFFFF"/>
+        </w:rPr>
+        <w:t>Although an AA force field should yield more accurate VLE results, it is much easier to locate the ``true'' optimal parameter set for UA and AUA force fields since fewer (highly correlated) parameters are optimized simultaneously.</w:t>
+      </w:r>
+      <w:r>
+        <w:rPr>
+          <w:rFonts w:ascii="Arial" w:hAnsi="Arial" w:cs="Arial"/>
+          <w:color w:val="00B0F0"/>
+          <w:sz w:val="19"/>
+          <w:szCs w:val="19"/>
+          <w:shd w:val="clear" w:color="auto" w:fill="FFFFFF"/>
+        </w:rPr>
+        <w:t>”</w:t>
+      </w:r>
+    </w:p>
+    <w:p>
+      <w:r>
+        <w:rPr>
+          <w:rFonts w:ascii="Cambria" w:hAnsi="Cambria"/>
+          <w:b/>
+          <w:u w:val="single"/>
+        </w:rPr>
+        <w:t>Comment #4</w:t>
+      </w:r>
+    </w:p>
+    <w:p>
+      <w:r>
+        <w:t>Page 6, 2nd paragraph: What is “...effective size...”, “...true λ...”?</w:t>
+      </w:r>
+    </w:p>
+    <w:p>
+      <w:pPr>
+        <w:rPr>
+          <w:rFonts w:ascii="Cambria" w:hAnsi="Cambria"/>
+          <w:b/>
+          <w:i/>
+          <w:sz w:val="24"/>
+        </w:rPr>
+      </w:pPr>
+      <w:r>
+        <w:rPr>
+          <w:b/>
+          <w:i/>
+          <w:color w:val="00B0F0"/>
         </w:rPr>
         <w:lastRenderedPageBreak/>
-        <w:t>(regardless of whether those simulation use Gibbs Ensemble Monte Carlo, ITIC, or some other VLE method)</w:t>
-      </w:r>
-      <w:r>
-        <w:rPr>
-          <w:rFonts w:ascii="Arial" w:hAnsi="Arial" w:cs="Arial"/>
-          <w:color w:val="00B0F0"/>
-          <w:sz w:val="19"/>
-          <w:szCs w:val="19"/>
-          <w:shd w:val="clear" w:color="auto" w:fill="FFFFFF"/>
-        </w:rPr>
-        <w:t>.</w:t>
-      </w:r>
-      <w:r>
-        <w:rPr>
-          <w:rFonts w:ascii="Arial" w:hAnsi="Arial" w:cs="Arial"/>
-          <w:color w:val="00B0F0"/>
-          <w:sz w:val="19"/>
-          <w:szCs w:val="19"/>
-          <w:shd w:val="clear" w:color="auto" w:fill="FFFFFF"/>
-        </w:rPr>
-        <w:t xml:space="preserve"> </w:t>
-      </w:r>
-      <w:r>
-        <w:rPr>
-          <w:rFonts w:ascii="Arial" w:hAnsi="Arial" w:cs="Arial"/>
-          <w:color w:val="00B0F0"/>
-          <w:sz w:val="19"/>
-          <w:szCs w:val="19"/>
-          <w:shd w:val="clear" w:color="auto" w:fill="FFFFFF"/>
-        </w:rPr>
-        <w:t xml:space="preserve">By contrast, the fundamental EOS in Reference [5] are generated for a single force field. So this procedure cannot </w:t>
-      </w:r>
-      <w:r>
-        <w:rPr>
-          <w:rFonts w:ascii="Arial" w:hAnsi="Arial" w:cs="Arial"/>
-          <w:color w:val="00B0F0"/>
-          <w:sz w:val="19"/>
-          <w:szCs w:val="19"/>
-          <w:shd w:val="clear" w:color="auto" w:fill="FFFFFF"/>
-        </w:rPr>
-        <w:t xml:space="preserve">be used in </w:t>
-      </w:r>
-      <w:r>
-        <w:rPr>
-          <w:rFonts w:ascii="Arial" w:hAnsi="Arial" w:cs="Arial"/>
-          <w:color w:val="00B0F0"/>
-          <w:sz w:val="19"/>
-          <w:szCs w:val="19"/>
-          <w:shd w:val="clear" w:color="auto" w:fill="FFFFFF"/>
-        </w:rPr>
-        <w:t>repla</w:t>
-      </w:r>
-      <w:r>
-        <w:rPr>
-          <w:rFonts w:ascii="Arial" w:hAnsi="Arial" w:cs="Arial"/>
-          <w:color w:val="00B0F0"/>
-          <w:sz w:val="19"/>
-          <w:szCs w:val="19"/>
-          <w:shd w:val="clear" w:color="auto" w:fill="FFFFFF"/>
-        </w:rPr>
-        <w:t xml:space="preserve">ce of </w:t>
-      </w:r>
-      <w:r>
-        <w:rPr>
-          <w:rFonts w:ascii="Arial" w:hAnsi="Arial" w:cs="Arial"/>
-          <w:color w:val="00B0F0"/>
-          <w:sz w:val="19"/>
-          <w:szCs w:val="19"/>
-          <w:shd w:val="clear" w:color="auto" w:fill="FFFFFF"/>
-        </w:rPr>
-        <w:t>our surrogate model.</w:t>
-      </w:r>
-      <w:r>
-        <w:rPr>
-          <w:rFonts w:ascii="Arial" w:hAnsi="Arial" w:cs="Arial"/>
-          <w:color w:val="00B0F0"/>
-          <w:sz w:val="19"/>
-          <w:szCs w:val="19"/>
-          <w:shd w:val="clear" w:color="auto" w:fill="FFFFFF"/>
-        </w:rPr>
-        <w:t xml:space="preserve"> I</w:t>
-      </w:r>
-      <w:r>
-        <w:rPr>
-          <w:rFonts w:ascii="Arial" w:hAnsi="Arial" w:cs="Arial"/>
-          <w:color w:val="00B0F0"/>
-          <w:sz w:val="19"/>
-          <w:szCs w:val="19"/>
-          <w:shd w:val="clear" w:color="auto" w:fill="FFFFFF"/>
-        </w:rPr>
-        <w:t xml:space="preserve">t is more appropriate to refer to the </w:t>
-      </w:r>
-      <w:r>
-        <w:rPr>
-          <w:rFonts w:ascii="Arial" w:hAnsi="Arial" w:cs="Arial"/>
-          <w:color w:val="00B0F0"/>
-          <w:sz w:val="19"/>
-          <w:szCs w:val="19"/>
-          <w:shd w:val="clear" w:color="auto" w:fill="FFFFFF"/>
-        </w:rPr>
-        <w:t>details and derivation of MBAR and ITIC a</w:t>
-      </w:r>
-      <w:r>
-        <w:rPr>
-          <w:rFonts w:ascii="Arial" w:hAnsi="Arial" w:cs="Arial"/>
-          <w:color w:val="00B0F0"/>
-          <w:sz w:val="19"/>
-          <w:szCs w:val="19"/>
-          <w:shd w:val="clear" w:color="auto" w:fill="FFFFFF"/>
-        </w:rPr>
-        <w:t>s</w:t>
-      </w:r>
-      <w:r>
-        <w:rPr>
-          <w:rFonts w:ascii="Arial" w:hAnsi="Arial" w:cs="Arial"/>
-          <w:color w:val="00B0F0"/>
-          <w:sz w:val="19"/>
-          <w:szCs w:val="19"/>
-          <w:shd w:val="clear" w:color="auto" w:fill="FFFFFF"/>
-        </w:rPr>
-        <w:t xml:space="preserve"> sufficiently described in the literature</w:t>
-      </w:r>
-      <w:r>
-        <w:rPr>
-          <w:rFonts w:ascii="Arial" w:hAnsi="Arial" w:cs="Arial"/>
-          <w:color w:val="00B0F0"/>
-          <w:sz w:val="19"/>
-          <w:szCs w:val="19"/>
-          <w:shd w:val="clear" w:color="auto" w:fill="FFFFFF"/>
-        </w:rPr>
-        <w:t xml:space="preserve"> </w:t>
-      </w:r>
-      <w:r>
-        <w:rPr>
-          <w:rFonts w:ascii="Arial" w:hAnsi="Arial" w:cs="Arial"/>
-          <w:color w:val="00B0F0"/>
-          <w:sz w:val="19"/>
-          <w:szCs w:val="19"/>
-          <w:shd w:val="clear" w:color="auto" w:fill="FFFFFF"/>
-        </w:rPr>
-        <w:t>b</w:t>
-      </w:r>
-      <w:r>
-        <w:rPr>
-          <w:rFonts w:ascii="Arial" w:hAnsi="Arial" w:cs="Arial"/>
-          <w:color w:val="00B0F0"/>
-          <w:sz w:val="19"/>
-          <w:szCs w:val="19"/>
-          <w:shd w:val="clear" w:color="auto" w:fill="FFFFFF"/>
-        </w:rPr>
-        <w:t xml:space="preserve">ecause </w:t>
-      </w:r>
-      <w:r>
-        <w:rPr>
-          <w:rFonts w:ascii="Arial" w:hAnsi="Arial" w:cs="Arial"/>
-          <w:color w:val="00B0F0"/>
-          <w:sz w:val="19"/>
-          <w:szCs w:val="19"/>
-          <w:shd w:val="clear" w:color="auto" w:fill="FFFFFF"/>
-        </w:rPr>
-        <w:t xml:space="preserve">MBAR-ITIC </w:t>
-      </w:r>
-      <w:r>
-        <w:rPr>
-          <w:rFonts w:ascii="Arial" w:hAnsi="Arial" w:cs="Arial"/>
-          <w:color w:val="00B0F0"/>
-          <w:sz w:val="19"/>
-          <w:szCs w:val="19"/>
-          <w:shd w:val="clear" w:color="auto" w:fill="FFFFFF"/>
-        </w:rPr>
-        <w:t>is not the focus of the present manuscript</w:t>
-      </w:r>
-      <w:r>
-        <w:rPr>
-          <w:rFonts w:ascii="Arial" w:hAnsi="Arial" w:cs="Arial"/>
-          <w:color w:val="00B0F0"/>
-          <w:sz w:val="19"/>
-          <w:szCs w:val="19"/>
-          <w:shd w:val="clear" w:color="auto" w:fill="FFFFFF"/>
-        </w:rPr>
-        <w:t xml:space="preserve"> and, as the reviewer has noted, the paper is already somewhat long</w:t>
-      </w:r>
-      <w:r>
-        <w:rPr>
-          <w:rFonts w:ascii="Arial" w:hAnsi="Arial" w:cs="Arial"/>
-          <w:color w:val="00B0F0"/>
-          <w:sz w:val="19"/>
-          <w:szCs w:val="19"/>
-          <w:shd w:val="clear" w:color="auto" w:fill="FFFFFF"/>
-        </w:rPr>
-        <w:t>.</w:t>
-      </w:r>
-    </w:p>
-    <w:p>
-      <w:r>
-        <w:t xml:space="preserve">I may have missed it but I cannot see a hint why no results for branched hydrocarbons are shown (supplement?). </w:t>
-      </w:r>
-    </w:p>
-    <w:p>
-      <w:pPr>
-        <w:rPr>
-          <w:rFonts w:ascii="Arial" w:hAnsi="Arial" w:cs="Arial"/>
-          <w:color w:val="00B0F0"/>
-          <w:sz w:val="19"/>
-          <w:szCs w:val="19"/>
-          <w:shd w:val="clear" w:color="auto" w:fill="FFFFFF"/>
-        </w:rPr>
-      </w:pPr>
-      <w:r>
-        <w:rPr>
-          <w:rFonts w:ascii="Arial" w:hAnsi="Arial" w:cs="Arial"/>
-          <w:color w:val="00B0F0"/>
-          <w:sz w:val="19"/>
-          <w:szCs w:val="19"/>
-          <w:shd w:val="clear" w:color="auto" w:fill="FFFFFF"/>
-        </w:rPr>
-        <w:t>Response:</w:t>
-      </w:r>
-    </w:p>
-    <w:p>
-      <w:r>
-        <w:rPr>
-          <w:rFonts w:ascii="Arial" w:hAnsi="Arial" w:cs="Arial"/>
-          <w:color w:val="00B0F0"/>
-          <w:sz w:val="19"/>
-          <w:szCs w:val="19"/>
-          <w:shd w:val="clear" w:color="auto" w:fill="FFFFFF"/>
-        </w:rPr>
-        <w:t>We do not perform a</w:t>
-      </w:r>
-      <w:r>
-        <w:rPr>
-          <w:rFonts w:ascii="Arial" w:hAnsi="Arial" w:cs="Arial"/>
-          <w:color w:val="00B0F0"/>
-          <w:sz w:val="19"/>
-          <w:szCs w:val="19"/>
-          <w:shd w:val="clear" w:color="auto" w:fill="FFFFFF"/>
-        </w:rPr>
-        <w:t xml:space="preserve"> Bayesian</w:t>
-      </w:r>
-      <w:r>
-        <w:rPr>
-          <w:rFonts w:ascii="Arial" w:hAnsi="Arial" w:cs="Arial"/>
-          <w:color w:val="00B0F0"/>
-          <w:sz w:val="19"/>
-          <w:szCs w:val="19"/>
-          <w:shd w:val="clear" w:color="auto" w:fill="FFFFFF"/>
-        </w:rPr>
-        <w:t xml:space="preserve"> analysis for branched hydrocarbons because </w:t>
-      </w:r>
-      <w:r>
-        <w:rPr>
-          <w:rFonts w:ascii="Arial" w:hAnsi="Arial" w:cs="Arial"/>
-          <w:color w:val="00B0F0"/>
-          <w:sz w:val="19"/>
-          <w:szCs w:val="19"/>
-          <w:shd w:val="clear" w:color="auto" w:fill="FFFFFF"/>
-        </w:rPr>
-        <w:t xml:space="preserve">it was </w:t>
-      </w:r>
-      <w:r>
-        <w:rPr>
-          <w:rFonts w:ascii="Arial" w:hAnsi="Arial" w:cs="Arial"/>
-          <w:color w:val="00B0F0"/>
-          <w:sz w:val="19"/>
-          <w:szCs w:val="19"/>
-          <w:shd w:val="clear" w:color="auto" w:fill="FFFFFF"/>
-        </w:rPr>
-        <w:t>not necessary considering the results</w:t>
-      </w:r>
-      <w:r>
-        <w:rPr>
-          <w:rFonts w:ascii="Arial" w:hAnsi="Arial" w:cs="Arial"/>
-          <w:color w:val="00B0F0"/>
-          <w:sz w:val="19"/>
-          <w:szCs w:val="19"/>
-          <w:shd w:val="clear" w:color="auto" w:fill="FFFFFF"/>
-        </w:rPr>
-        <w:t xml:space="preserve"> for n-alkanes. </w:t>
-      </w:r>
-      <w:r>
-        <w:rPr>
-          <w:rFonts w:ascii="Arial" w:hAnsi="Arial" w:cs="Arial"/>
-          <w:color w:val="00B0F0"/>
-          <w:sz w:val="19"/>
-          <w:szCs w:val="19"/>
-          <w:shd w:val="clear" w:color="auto" w:fill="FFFFFF"/>
-        </w:rPr>
-        <w:t>Specifically, r</w:t>
-      </w:r>
-      <w:r>
-        <w:rPr>
-          <w:rFonts w:ascii="Arial" w:hAnsi="Arial" w:cs="Arial"/>
-          <w:color w:val="00B0F0"/>
-          <w:sz w:val="19"/>
-          <w:szCs w:val="19"/>
-          <w:shd w:val="clear" w:color="auto" w:fill="FFFFFF"/>
-        </w:rPr>
-        <w:t>ecall that in Figure 5 the force fields were much less accurate for branched alkanes than normal alkanes.</w:t>
-      </w:r>
-      <w:r>
-        <w:rPr>
-          <w:rFonts w:ascii="Arial" w:hAnsi="Arial" w:cs="Arial"/>
-          <w:color w:val="00B0F0"/>
-          <w:sz w:val="19"/>
-          <w:szCs w:val="19"/>
-          <w:shd w:val="clear" w:color="auto" w:fill="FFFFFF"/>
-        </w:rPr>
-        <w:t xml:space="preserve"> S</w:t>
-      </w:r>
-      <w:r>
-        <w:rPr>
-          <w:rFonts w:ascii="Arial" w:hAnsi="Arial" w:cs="Arial"/>
-          <w:color w:val="00B0F0"/>
-          <w:sz w:val="19"/>
-          <w:szCs w:val="19"/>
-          <w:shd w:val="clear" w:color="auto" w:fill="FFFFFF"/>
-        </w:rPr>
-        <w:t>ince</w:t>
-      </w:r>
-      <w:r>
-        <w:rPr>
-          <w:rFonts w:ascii="Arial" w:hAnsi="Arial" w:cs="Arial"/>
-          <w:color w:val="00B0F0"/>
-          <w:sz w:val="19"/>
-          <w:szCs w:val="19"/>
-          <w:shd w:val="clear" w:color="auto" w:fill="FFFFFF"/>
-        </w:rPr>
-        <w:t xml:space="preserve"> the Mie potential cannot adequately reproduce </w:t>
-      </w:r>
-      <w:r>
-        <w:rPr>
-          <w:rFonts w:ascii="Arial" w:hAnsi="Arial" w:cs="Arial"/>
-          <w:color w:val="00B0F0"/>
-          <w:sz w:val="19"/>
-          <w:szCs w:val="19"/>
-          <w:shd w:val="clear" w:color="auto" w:fill="FFFFFF"/>
-        </w:rPr>
-        <w:t xml:space="preserve">VLE and </w:t>
-      </w:r>
-      <w:r>
-        <w:rPr>
-          <w:rFonts w:ascii="Arial" w:hAnsi="Arial" w:cs="Arial"/>
-          <w:color w:val="00B0F0"/>
-          <w:sz w:val="19"/>
-          <w:szCs w:val="19"/>
-          <w:shd w:val="clear" w:color="auto" w:fill="FFFFFF"/>
-        </w:rPr>
-        <w:t>Z for n-alkanes,</w:t>
-      </w:r>
-      <w:r>
-        <w:rPr>
-          <w:rFonts w:ascii="Arial" w:hAnsi="Arial" w:cs="Arial"/>
-          <w:color w:val="00B0F0"/>
-          <w:sz w:val="19"/>
-          <w:szCs w:val="19"/>
-          <w:shd w:val="clear" w:color="auto" w:fill="FFFFFF"/>
-        </w:rPr>
-        <w:t xml:space="preserve"> agreement will only be worse for branched alkanes. </w:t>
-      </w:r>
-    </w:p>
-    <w:p>
-      <w:r>
-        <w:t xml:space="preserve">Figure and table captions should include references and substances. </w:t>
-      </w:r>
-    </w:p>
-    <w:p>
-      <w:pPr>
-        <w:rPr>
-          <w:rFonts w:ascii="Arial" w:hAnsi="Arial" w:cs="Arial"/>
-          <w:color w:val="00B0F0"/>
-          <w:sz w:val="19"/>
-          <w:szCs w:val="19"/>
-          <w:shd w:val="clear" w:color="auto" w:fill="FFFFFF"/>
-        </w:rPr>
-      </w:pPr>
-      <w:r>
-        <w:rPr>
-          <w:rFonts w:ascii="Arial" w:hAnsi="Arial" w:cs="Arial"/>
-          <w:color w:val="00B0F0"/>
-          <w:sz w:val="19"/>
-          <w:szCs w:val="19"/>
-          <w:shd w:val="clear" w:color="auto" w:fill="FFFFFF"/>
-        </w:rPr>
-        <w:t>Response:</w:t>
-      </w:r>
-    </w:p>
-    <w:p>
-      <w:pPr>
-        <w:rPr>
-          <w:rFonts w:ascii="Arial" w:hAnsi="Arial" w:cs="Arial"/>
-          <w:color w:val="00B0F0"/>
-          <w:sz w:val="19"/>
-          <w:szCs w:val="19"/>
-          <w:shd w:val="clear" w:color="auto" w:fill="FFFFFF"/>
-        </w:rPr>
-      </w:pPr>
-      <w:r>
-        <w:rPr>
-          <w:rFonts w:ascii="Arial" w:hAnsi="Arial" w:cs="Arial"/>
-          <w:color w:val="00B0F0"/>
-          <w:sz w:val="19"/>
-          <w:szCs w:val="19"/>
-          <w:shd w:val="clear" w:color="auto" w:fill="FFFFFF"/>
-        </w:rPr>
-        <w:t>BLANK</w:t>
-      </w:r>
-    </w:p>
-    <w:p>
-      <w:r>
-        <w:rPr>
-          <w:rFonts w:ascii="Cambria" w:hAnsi="Cambria"/>
-          <w:b/>
-          <w:u w:val="single"/>
-        </w:rPr>
-        <w:t>Comment #1</w:t>
-      </w:r>
-    </w:p>
-    <w:p>
-      <w:r>
-        <w:t>Page 2, 2nd paragraph: “...most studies...” implies a wealth of studies using hybrid data set. In fact, such a methodology is very rare.</w:t>
-      </w:r>
-    </w:p>
-    <w:p>
-      <w:pPr>
-        <w:rPr>
-          <w:rFonts w:ascii="Cambria" w:hAnsi="Cambria"/>
-          <w:b/>
-          <w:i/>
-          <w:sz w:val="24"/>
-        </w:rPr>
-      </w:pPr>
-      <w:r>
-        <w:rPr>
-          <w:b/>
-          <w:i/>
-          <w:color w:val="00B0F0"/>
-        </w:rPr>
         <w:t>Response</w:t>
       </w:r>
       <w:r>
@@ -3063,285 +3336,6 @@
           <w:i/>
           <w:color w:val="00B0F0"/>
         </w:rPr>
-        <w:t xml:space="preserve"> #1</w:t>
-      </w:r>
-    </w:p>
-    <w:p>
-      <w:r>
-        <w:rPr>
-          <w:rFonts w:ascii="Arial" w:hAnsi="Arial" w:cs="Arial"/>
-          <w:color w:val="00B0F0"/>
-          <w:sz w:val="19"/>
-          <w:szCs w:val="19"/>
-          <w:shd w:val="clear" w:color="auto" w:fill="FFFFFF"/>
-        </w:rPr>
-        <w:t xml:space="preserve">We </w:t>
-      </w:r>
-      <w:r>
-        <w:rPr>
-          <w:rFonts w:ascii="Arial" w:hAnsi="Arial" w:cs="Arial"/>
-          <w:color w:val="00B0F0"/>
-          <w:sz w:val="19"/>
-          <w:szCs w:val="19"/>
-          <w:shd w:val="clear" w:color="auto" w:fill="FFFFFF"/>
-        </w:rPr>
-        <w:t>have changed this to “several studies</w:t>
-      </w:r>
-      <w:r>
-        <w:rPr>
-          <w:rFonts w:ascii="Arial" w:hAnsi="Arial" w:cs="Arial"/>
-          <w:color w:val="00B0F0"/>
-          <w:sz w:val="19"/>
-          <w:szCs w:val="19"/>
-          <w:shd w:val="clear" w:color="auto" w:fill="FFFFFF"/>
-        </w:rPr>
-        <w:t>.</w:t>
-      </w:r>
-      <w:r>
-        <w:rPr>
-          <w:rFonts w:ascii="Arial" w:hAnsi="Arial" w:cs="Arial"/>
-          <w:color w:val="00B0F0"/>
-          <w:sz w:val="19"/>
-          <w:szCs w:val="19"/>
-          <w:shd w:val="clear" w:color="auto" w:fill="FFFFFF"/>
-        </w:rPr>
-        <w:t>”</w:t>
-      </w:r>
-    </w:p>
-    <w:p>
-      <w:r>
-        <w:rPr>
-          <w:rFonts w:ascii="Cambria" w:hAnsi="Cambria"/>
-          <w:b/>
-          <w:u w:val="single"/>
-        </w:rPr>
-        <w:t>Comment #2</w:t>
-      </w:r>
-    </w:p>
-    <w:p>
-      <w:r>
-        <w:t>Page 3, 3rd paragraph: “Note that..., so that...” The sentence is confusing.</w:t>
-      </w:r>
-    </w:p>
-    <w:p>
-      <w:pPr>
-        <w:rPr>
-          <w:rFonts w:ascii="Cambria" w:hAnsi="Cambria"/>
-          <w:b/>
-          <w:i/>
-          <w:sz w:val="24"/>
-        </w:rPr>
-      </w:pPr>
-      <w:r>
-        <w:rPr>
-          <w:b/>
-          <w:i/>
-          <w:color w:val="00B0F0"/>
-        </w:rPr>
-        <w:t>Response</w:t>
-      </w:r>
-      <w:r>
-        <w:rPr>
-          <w:b/>
-          <w:i/>
-          <w:color w:val="00B0F0"/>
-        </w:rPr>
-        <w:t xml:space="preserve"> #2</w:t>
-      </w:r>
-    </w:p>
-    <w:p>
-      <w:r>
-        <w:rPr>
-          <w:rFonts w:ascii="Arial" w:hAnsi="Arial" w:cs="Arial"/>
-          <w:color w:val="00B0F0"/>
-          <w:sz w:val="19"/>
-          <w:szCs w:val="19"/>
-          <w:shd w:val="clear" w:color="auto" w:fill="FFFFFF"/>
-        </w:rPr>
-        <w:t>We</w:t>
-      </w:r>
-      <w:r>
-        <w:rPr>
-          <w:rFonts w:ascii="Arial" w:hAnsi="Arial" w:cs="Arial"/>
-          <w:color w:val="00B0F0"/>
-          <w:sz w:val="19"/>
-          <w:szCs w:val="19"/>
-          <w:shd w:val="clear" w:color="auto" w:fill="FFFFFF"/>
-        </w:rPr>
-        <w:t xml:space="preserve"> agree that this sentence is confusing. </w:t>
-      </w:r>
-      <w:r>
-        <w:rPr>
-          <w:rFonts w:ascii="Arial" w:hAnsi="Arial" w:cs="Arial"/>
-          <w:color w:val="00B0F0"/>
-          <w:sz w:val="19"/>
-          <w:szCs w:val="19"/>
-          <w:shd w:val="clear" w:color="auto" w:fill="FFFFFF"/>
-        </w:rPr>
-        <w:t>Upon review, t</w:t>
-      </w:r>
-      <w:r>
-        <w:rPr>
-          <w:rFonts w:ascii="Arial" w:hAnsi="Arial" w:cs="Arial"/>
-          <w:color w:val="00B0F0"/>
-          <w:sz w:val="19"/>
-          <w:szCs w:val="19"/>
-          <w:shd w:val="clear" w:color="auto" w:fill="FFFFFF"/>
-        </w:rPr>
-        <w:t xml:space="preserve">he meaning is clear without this </w:t>
-      </w:r>
-      <w:r>
-        <w:rPr>
-          <w:rFonts w:ascii="Arial" w:hAnsi="Arial" w:cs="Arial"/>
-          <w:color w:val="00B0F0"/>
-          <w:sz w:val="19"/>
-          <w:szCs w:val="19"/>
-          <w:shd w:val="clear" w:color="auto" w:fill="FFFFFF"/>
-        </w:rPr>
-        <w:t>sentence, so it has been removed.</w:t>
-      </w:r>
-    </w:p>
-    <w:p>
-      <w:r>
-        <w:rPr>
-          <w:rFonts w:ascii="Cambria" w:hAnsi="Cambria"/>
-          <w:b/>
-          <w:u w:val="single"/>
-        </w:rPr>
-        <w:t>Comment #3</w:t>
-      </w:r>
-    </w:p>
-    <w:p>
-      <w:r>
-        <w:t>Page 4, 1st paragraph: “...global minimum...” In what?</w:t>
-      </w:r>
-    </w:p>
-    <w:p>
-      <w:pPr>
-        <w:rPr>
-          <w:rFonts w:ascii="Cambria" w:hAnsi="Cambria"/>
-          <w:b/>
-          <w:i/>
-          <w:sz w:val="24"/>
-        </w:rPr>
-      </w:pPr>
-      <w:r>
-        <w:rPr>
-          <w:b/>
-          <w:i/>
-          <w:color w:val="00B0F0"/>
-        </w:rPr>
-        <w:t>Response</w:t>
-      </w:r>
-      <w:r>
-        <w:rPr>
-          <w:b/>
-          <w:i/>
-          <w:color w:val="00B0F0"/>
-        </w:rPr>
-        <w:t xml:space="preserve"> #3</w:t>
-      </w:r>
-    </w:p>
-    <w:p>
-      <w:r>
-        <w:rPr>
-          <w:rFonts w:ascii="Arial" w:hAnsi="Arial" w:cs="Arial"/>
-          <w:color w:val="00B0F0"/>
-          <w:sz w:val="19"/>
-          <w:szCs w:val="19"/>
-          <w:shd w:val="clear" w:color="auto" w:fill="FFFFFF"/>
-        </w:rPr>
-        <w:t>The g</w:t>
-      </w:r>
-      <w:r>
-        <w:rPr>
-          <w:rFonts w:ascii="Arial" w:hAnsi="Arial" w:cs="Arial"/>
-          <w:color w:val="00B0F0"/>
-          <w:sz w:val="19"/>
-          <w:szCs w:val="19"/>
-          <w:shd w:val="clear" w:color="auto" w:fill="FFFFFF"/>
-        </w:rPr>
-        <w:t>lobal minimum in the objective function</w:t>
-      </w:r>
-      <w:r>
-        <w:rPr>
-          <w:rFonts w:ascii="Arial" w:hAnsi="Arial" w:cs="Arial"/>
-          <w:color w:val="00B0F0"/>
-          <w:sz w:val="19"/>
-          <w:szCs w:val="19"/>
-          <w:shd w:val="clear" w:color="auto" w:fill="FFFFFF"/>
-        </w:rPr>
-        <w:t xml:space="preserve"> used to optimize</w:t>
-      </w:r>
-      <w:r>
-        <w:rPr>
-          <w:rFonts w:ascii="Arial" w:hAnsi="Arial" w:cs="Arial"/>
-          <w:color w:val="00B0F0"/>
-          <w:sz w:val="19"/>
-          <w:szCs w:val="19"/>
-          <w:shd w:val="clear" w:color="auto" w:fill="FFFFFF"/>
-        </w:rPr>
-        <w:t xml:space="preserve"> the force field parameters. We have reworded this sentence to read, “</w:t>
-      </w:r>
-      <w:r>
-        <w:rPr>
-          <w:rFonts w:ascii="Arial" w:hAnsi="Arial" w:cs="Arial"/>
-          <w:color w:val="00B0F0"/>
-          <w:sz w:val="19"/>
-          <w:szCs w:val="19"/>
-          <w:shd w:val="clear" w:color="auto" w:fill="FFFFFF"/>
-        </w:rPr>
-        <w:t>Although an AA force field should yield more accurate VLE results, it is much easier to locate the ``true'' optimal parameter set for UA and AUA force fields since fewer (highly correlated) parameters are optimized simultaneously.</w:t>
-      </w:r>
-      <w:r>
-        <w:rPr>
-          <w:rFonts w:ascii="Arial" w:hAnsi="Arial" w:cs="Arial"/>
-          <w:color w:val="00B0F0"/>
-          <w:sz w:val="19"/>
-          <w:szCs w:val="19"/>
-          <w:shd w:val="clear" w:color="auto" w:fill="FFFFFF"/>
-        </w:rPr>
-        <w:t>”</w:t>
-      </w:r>
-    </w:p>
-    <w:p>
-      <w:r>
-        <w:rPr>
-          <w:rFonts w:ascii="Cambria" w:hAnsi="Cambria"/>
-          <w:b/>
-          <w:u w:val="single"/>
-        </w:rPr>
-        <w:t>Comment #4</w:t>
-      </w:r>
-    </w:p>
-    <w:p>
-      <w:r>
-        <w:t>Page 6, 2nd paragraph: What is “...effective size...”, “...true λ...”?</w:t>
-      </w:r>
-    </w:p>
-    <w:p>
-      <w:pPr>
-        <w:rPr>
-          <w:rFonts w:ascii="Cambria" w:hAnsi="Cambria"/>
-          <w:b/>
-          <w:i/>
-          <w:sz w:val="24"/>
-        </w:rPr>
-      </w:pPr>
-      <w:r>
-        <w:rPr>
-          <w:b/>
-          <w:i/>
-          <w:color w:val="00B0F0"/>
-        </w:rPr>
-        <w:t>Response</w:t>
-      </w:r>
-      <w:r>
-        <w:rPr>
-          <w:b/>
-          <w:i/>
-          <w:color w:val="00B0F0"/>
-        </w:rPr>
         <w:t xml:space="preserve"> #4</w:t>
       </w:r>
     </w:p>
@@ -3354,7 +3348,6 @@
           <w:szCs w:val="19"/>
           <w:shd w:val="clear" w:color="auto" w:fill="FFFFFF"/>
         </w:rPr>
-        <w:lastRenderedPageBreak/>
         <w:t>To clarify this discussion, w</w:t>
       </w:r>
       <w:r>
@@ -3790,7 +3783,29 @@
           <w:szCs w:val="19"/>
           <w:shd w:val="clear" w:color="auto" w:fill="FFFFFF"/>
         </w:rPr>
-        <w:t xml:space="preserve"> “LINear Constraint Solver (LINCS)</w:t>
+        <w:t xml:space="preserve"> “</w:t>
+      </w:r>
+      <w:proofErr w:type="spellStart"/>
+      <w:r>
+        <w:rPr>
+          <w:rFonts w:ascii="Arial" w:hAnsi="Arial" w:cs="Arial"/>
+          <w:color w:val="00B0F0"/>
+          <w:sz w:val="19"/>
+          <w:szCs w:val="19"/>
+          <w:shd w:val="clear" w:color="auto" w:fill="FFFFFF"/>
+        </w:rPr>
+        <w:t>LINear</w:t>
+      </w:r>
+      <w:proofErr w:type="spellEnd"/>
+      <w:r>
+        <w:rPr>
+          <w:rFonts w:ascii="Arial" w:hAnsi="Arial" w:cs="Arial"/>
+          <w:color w:val="00B0F0"/>
+          <w:sz w:val="19"/>
+          <w:szCs w:val="19"/>
+          <w:shd w:val="clear" w:color="auto" w:fill="FFFFFF"/>
+        </w:rPr>
+        <w:t xml:space="preserve"> Constraint Solver (LINCS)</w:t>
       </w:r>
       <w:r>
         <w:rPr>
@@ -3984,7 +3999,18 @@
           <w:szCs w:val="19"/>
           <w:shd w:val="clear" w:color="auto" w:fill="FFFFFF"/>
         </w:rPr>
-        <w:t>REFPROP saturation temperature (T</w:t>
+        <w:t>REFPROP saturation temperature (</w:t>
+      </w:r>
+      <w:proofErr w:type="spellStart"/>
+      <w:r>
+        <w:rPr>
+          <w:rFonts w:ascii="Arial" w:hAnsi="Arial" w:cs="Arial"/>
+          <w:color w:val="00B0F0"/>
+          <w:sz w:val="19"/>
+          <w:szCs w:val="19"/>
+          <w:shd w:val="clear" w:color="auto" w:fill="FFFFFF"/>
+        </w:rPr>
+        <w:t>T</w:t>
       </w:r>
       <w:r>
         <w:rPr>
@@ -3997,6 +4023,7 @@
         </w:rPr>
         <w:t>sat</w:t>
       </w:r>
+      <w:proofErr w:type="spellEnd"/>
       <w:r>
         <w:rPr>
           <w:rFonts w:ascii="Arial" w:hAnsi="Arial" w:cs="Arial"/>
@@ -4015,7 +4042,29 @@
           <w:szCs w:val="19"/>
           <w:shd w:val="clear" w:color="auto" w:fill="FFFFFF"/>
         </w:rPr>
-        <w:t>2/(1/T</w:t>
+        <w:t>2</w:t>
+      </w:r>
+      <w:proofErr w:type="gramStart"/>
+      <w:r>
+        <w:rPr>
+          <w:rFonts w:ascii="Arial" w:hAnsi="Arial" w:cs="Arial"/>
+          <w:color w:val="00B0F0"/>
+          <w:sz w:val="19"/>
+          <w:szCs w:val="19"/>
+          <w:shd w:val="clear" w:color="auto" w:fill="FFFFFF"/>
+        </w:rPr>
+        <w:t>/(</w:t>
+      </w:r>
+      <w:proofErr w:type="gramEnd"/>
+      <w:r>
+        <w:rPr>
+          <w:rFonts w:ascii="Arial" w:hAnsi="Arial" w:cs="Arial"/>
+          <w:color w:val="00B0F0"/>
+          <w:sz w:val="19"/>
+          <w:szCs w:val="19"/>
+          <w:shd w:val="clear" w:color="auto" w:fill="FFFFFF"/>
+        </w:rPr>
+        <w:t>1/T</w:t>
       </w:r>
       <w:r>
         <w:rPr>
@@ -4036,7 +4085,18 @@
           <w:szCs w:val="19"/>
           <w:shd w:val="clear" w:color="auto" w:fill="FFFFFF"/>
         </w:rPr>
-        <w:t xml:space="preserve"> + 1/T</w:t>
+        <w:t xml:space="preserve"> + 1/</w:t>
+      </w:r>
+      <w:proofErr w:type="spellStart"/>
+      <w:r>
+        <w:rPr>
+          <w:rFonts w:ascii="Arial" w:hAnsi="Arial" w:cs="Arial"/>
+          <w:color w:val="00B0F0"/>
+          <w:sz w:val="19"/>
+          <w:szCs w:val="19"/>
+          <w:shd w:val="clear" w:color="auto" w:fill="FFFFFF"/>
+        </w:rPr>
+        <w:t>T</w:t>
       </w:r>
       <w:r>
         <w:rPr>
@@ -4049,6 +4109,7 @@
         </w:rPr>
         <w:t>sat</w:t>
       </w:r>
+      <w:proofErr w:type="spellEnd"/>
       <w:r>
         <w:rPr>
           <w:rFonts w:ascii="Arial" w:hAnsi="Arial" w:cs="Arial"/>
@@ -4222,55 +4283,57 @@
       </w:r>
     </w:p>
     <w:p>
-      <w:r>
-        <w:rPr>
-          <w:rFonts w:ascii="Arial" w:hAnsi="Arial" w:cs="Arial"/>
-          <w:color w:val="00B0F0"/>
-          <w:sz w:val="19"/>
-          <w:szCs w:val="19"/>
-          <w:shd w:val="clear" w:color="auto" w:fill="FFFFFF"/>
-        </w:rPr>
-        <w:t xml:space="preserve">Yes these are the same thing. </w:t>
-      </w:r>
-      <w:r>
-        <w:rPr>
-          <w:rFonts w:ascii="Arial" w:hAnsi="Arial" w:cs="Arial"/>
-          <w:color w:val="00B0F0"/>
-          <w:sz w:val="19"/>
-          <w:szCs w:val="19"/>
-          <w:shd w:val="clear" w:color="auto" w:fill="FFFFFF"/>
-        </w:rPr>
-        <w:t>We use different vernacular</w:t>
-      </w:r>
-      <w:r>
-        <w:rPr>
-          <w:rFonts w:ascii="Arial" w:hAnsi="Arial" w:cs="Arial"/>
-          <w:color w:val="00B0F0"/>
-          <w:sz w:val="19"/>
-          <w:szCs w:val="19"/>
-          <w:shd w:val="clear" w:color="auto" w:fill="FFFFFF"/>
-        </w:rPr>
-        <w:t xml:space="preserve"> primarily to avoid </w:t>
-      </w:r>
-      <w:r>
-        <w:rPr>
-          <w:rFonts w:ascii="Arial" w:hAnsi="Arial" w:cs="Arial"/>
-          <w:color w:val="00B0F0"/>
-          <w:sz w:val="19"/>
-          <w:szCs w:val="19"/>
-          <w:shd w:val="clear" w:color="auto" w:fill="FFFFFF"/>
-        </w:rPr>
-        <w:t>redundant wording.</w:t>
-      </w:r>
-      <w:r>
-        <w:rPr>
-          <w:rFonts w:ascii="Arial" w:hAnsi="Arial" w:cs="Arial"/>
-          <w:color w:val="00B0F0"/>
-          <w:sz w:val="19"/>
-          <w:szCs w:val="19"/>
-          <w:shd w:val="clear" w:color="auto" w:fill="FFFFFF"/>
-        </w:rPr>
-        <w:t xml:space="preserve"> For this reason, no change was made.</w:t>
+      <w:proofErr w:type="gramStart"/>
+      <w:r>
+        <w:rPr>
+          <w:rFonts w:ascii="Arial" w:hAnsi="Arial" w:cs="Arial"/>
+          <w:color w:val="00B0F0"/>
+          <w:sz w:val="19"/>
+          <w:szCs w:val="19"/>
+          <w:shd w:val="clear" w:color="auto" w:fill="FFFFFF"/>
+        </w:rPr>
+        <w:t>Yes</w:t>
+      </w:r>
+      <w:proofErr w:type="gramEnd"/>
+      <w:r>
+        <w:rPr>
+          <w:rFonts w:ascii="Arial" w:hAnsi="Arial" w:cs="Arial"/>
+          <w:color w:val="00B0F0"/>
+          <w:sz w:val="19"/>
+          <w:szCs w:val="19"/>
+          <w:shd w:val="clear" w:color="auto" w:fill="FFFFFF"/>
+        </w:rPr>
+        <w:t xml:space="preserve"> these are the same thing.</w:t>
+      </w:r>
+      <w:r>
+        <w:rPr>
+          <w:rFonts w:ascii="Arial" w:hAnsi="Arial" w:cs="Arial"/>
+          <w:color w:val="00B0F0"/>
+          <w:sz w:val="19"/>
+          <w:szCs w:val="19"/>
+          <w:shd w:val="clear" w:color="auto" w:fill="FFFFFF"/>
+        </w:rPr>
+        <w:t xml:space="preserve"> The text now consistently uses the term “</w:t>
+      </w:r>
+      <w:r>
+        <w:rPr>
+          <w:rFonts w:ascii="Arial" w:hAnsi="Arial" w:cs="Arial"/>
+          <w:color w:val="00B0F0"/>
+          <w:sz w:val="19"/>
+          <w:szCs w:val="19"/>
+          <w:shd w:val="clear" w:color="auto" w:fill="FFFFFF"/>
+        </w:rPr>
+        <w:t>displacement</w:t>
+      </w:r>
+      <w:r>
+        <w:rPr>
+          <w:rFonts w:ascii="Arial" w:hAnsi="Arial" w:cs="Arial"/>
+          <w:color w:val="00B0F0"/>
+          <w:sz w:val="19"/>
+          <w:szCs w:val="19"/>
+          <w:shd w:val="clear" w:color="auto" w:fill="FFFFFF"/>
+        </w:rPr>
+        <w:t>” throughout.</w:t>
       </w:r>
     </w:p>
     <w:p>
@@ -4285,7 +4348,15 @@
     </w:p>
     <w:p>
       <w:r>
-        <w:t>Page 14, 2nd paragraph: “...(given for ρ)...” Does this mean “uncertainty in ρ” or “uncertainty for given ρ”?</w:t>
+        <w:t>Page 14, 2nd paragraph: “</w:t>
+      </w:r>
+      <w:proofErr w:type="gramStart"/>
+      <w:r>
+        <w:t>...(</w:t>
+      </w:r>
+      <w:proofErr w:type="gramEnd"/>
+      <w:r>
+        <w:t>given for ρ)...” Does this mean “uncertainty in ρ” or “uncertainty for given ρ”?</w:t>
       </w:r>
     </w:p>
     <w:p>
@@ -4323,6 +4394,7 @@
           <w:szCs w:val="19"/>
           <w:shd w:val="clear" w:color="auto" w:fill="FFFFFF"/>
         </w:rPr>
+        <w:lastRenderedPageBreak/>
         <w:t xml:space="preserve">Uncertainty in </w:t>
       </w:r>
       <m:oMath>
@@ -4387,7 +4459,6 @@
           <w:b/>
           <w:u w:val="single"/>
         </w:rPr>
-        <w:lastRenderedPageBreak/>
         <w:t>Comment #1</w:t>
       </w:r>
       <w:r>
@@ -4447,27 +4518,7 @@
           <w:szCs w:val="19"/>
           <w:shd w:val="clear" w:color="auto" w:fill="FFFFFF"/>
         </w:rPr>
-        <w:t xml:space="preserve">The reviewer is correct, and </w:t>
-      </w:r>
-      <w:r>
-        <w:rPr>
-          <w:rFonts w:ascii="Arial" w:hAnsi="Arial" w:cs="Arial"/>
-          <w:color w:val="00B0F0"/>
-          <w:sz w:val="19"/>
-          <w:szCs w:val="19"/>
-          <w:shd w:val="clear" w:color="auto" w:fill="FFFFFF"/>
-        </w:rPr>
-        <w:t>w</w:t>
-      </w:r>
-      <w:r>
-        <w:rPr>
-          <w:rFonts w:ascii="Arial" w:hAnsi="Arial" w:cs="Arial"/>
-          <w:color w:val="00B0F0"/>
-          <w:sz w:val="19"/>
-          <w:szCs w:val="19"/>
-          <w:shd w:val="clear" w:color="auto" w:fill="FFFFFF"/>
-        </w:rPr>
-        <w:t>e have removed this sentence altogether.</w:t>
+        <w:t>The reviewer is correct, and we have removed this sentence altogether.</w:t>
       </w:r>
     </w:p>
     <w:p>
@@ -4543,27 +4594,7 @@
           <w:szCs w:val="19"/>
           <w:shd w:val="clear" w:color="auto" w:fill="FFFFFF"/>
         </w:rPr>
-        <w:t>“Shift” and “di</w:t>
-      </w:r>
-      <w:r>
-        <w:rPr>
-          <w:rFonts w:ascii="Arial" w:hAnsi="Arial" w:cs="Arial"/>
-          <w:color w:val="00B0F0"/>
-          <w:sz w:val="19"/>
-          <w:szCs w:val="19"/>
-          <w:shd w:val="clear" w:color="auto" w:fill="FFFFFF"/>
-        </w:rPr>
-        <w:t>splacement” are simply synonyms, so no change was made.</w:t>
-      </w:r>
-      <w:r>
-        <w:rPr>
-          <w:rFonts w:ascii="Arial" w:hAnsi="Arial" w:cs="Arial"/>
-          <w:color w:val="00B0F0"/>
-          <w:sz w:val="19"/>
-          <w:szCs w:val="19"/>
-          <w:shd w:val="clear" w:color="auto" w:fill="FFFFFF"/>
-        </w:rPr>
-        <w:t xml:space="preserve"> </w:t>
+        <w:t>See Response #8.</w:t>
       </w:r>
     </w:p>
     <w:p>
@@ -4632,27 +4663,7 @@
           <w:szCs w:val="19"/>
           <w:shd w:val="clear" w:color="auto" w:fill="FFFFFF"/>
         </w:rPr>
-        <w:t xml:space="preserve">We have removed the parenthetical clause that we assume </w:t>
-      </w:r>
-      <w:r>
-        <w:rPr>
-          <w:rFonts w:ascii="Arial" w:hAnsi="Arial" w:cs="Arial"/>
-          <w:color w:val="00B0F0"/>
-          <w:sz w:val="19"/>
-          <w:szCs w:val="19"/>
-          <w:shd w:val="clear" w:color="auto" w:fill="FFFFFF"/>
-        </w:rPr>
-        <w:t>was the source of confusion</w:t>
-      </w:r>
-      <w:r>
-        <w:rPr>
-          <w:rFonts w:ascii="Arial" w:hAnsi="Arial" w:cs="Arial"/>
-          <w:color w:val="00B0F0"/>
-          <w:sz w:val="19"/>
-          <w:szCs w:val="19"/>
-          <w:shd w:val="clear" w:color="auto" w:fill="FFFFFF"/>
-        </w:rPr>
-        <w:t>.</w:t>
+        <w:t>We have removed the parenthetical clause that we assume was the source of confusion.</w:t>
       </w:r>
     </w:p>
     <w:p>
@@ -5061,6 +5072,7 @@
           <w:b/>
           <w:u w:val="single"/>
         </w:rPr>
+        <w:lastRenderedPageBreak/>
         <w:t>Comment #1</w:t>
       </w:r>
       <w:r>
@@ -5074,8 +5086,23 @@
     </w:p>
     <w:p>
       <w:r>
-        <w:lastRenderedPageBreak/>
-        <w:t>Page 21, equation (16): Is the “proposal function” Q an arbitrary trial distribution? The acceptance rate is said to be “tuned” by parameters of this distribution. I would think that the acceptance rate is adjusted by some sized Δε and Δσ. Why am I wrong?</w:t>
+        <w:t xml:space="preserve">Page 21, equation (16): Is the “proposal function” Q an arbitrary trial distribution? The acceptance rate is said to be “tuned” by parameters of this distribution. I would think that the acceptance rate is adjusted by some sized </w:t>
+      </w:r>
+      <w:proofErr w:type="spellStart"/>
+      <w:r>
+        <w:t>Δε</w:t>
+      </w:r>
+      <w:proofErr w:type="spellEnd"/>
+      <w:r>
+        <w:t xml:space="preserve"> and </w:t>
+      </w:r>
+      <w:proofErr w:type="spellStart"/>
+      <w:r>
+        <w:t>Δσ</w:t>
+      </w:r>
+      <w:proofErr w:type="spellEnd"/>
+      <w:r>
+        <w:t>. Why am I wrong?</w:t>
       </w:r>
     </w:p>
     <w:p>
@@ -5345,7 +5372,7 @@
           <w:szCs w:val="19"/>
           <w:shd w:val="clear" w:color="auto" w:fill="FFFFFF"/>
         </w:rPr>
-        <w:t>No change was made since this is already explained in the</w:t>
+        <w:t>To c</w:t>
       </w:r>
       <w:r>
         <w:rPr>
@@ -5355,7 +5382,7 @@
           <w:szCs w:val="19"/>
           <w:shd w:val="clear" w:color="auto" w:fill="FFFFFF"/>
         </w:rPr>
-        <w:t xml:space="preserve"> statement, “</w:t>
+        <w:t>larify this point, this section</w:t>
       </w:r>
       <w:r>
         <w:rPr>
@@ -5365,7 +5392,17 @@
           <w:szCs w:val="19"/>
           <w:shd w:val="clear" w:color="auto" w:fill="FFFFFF"/>
         </w:rPr>
-        <w:t xml:space="preserve">The amount to which </w:t>
+        <w:t xml:space="preserve"> now reads, “t</w:t>
+      </w:r>
+      <w:r>
+        <w:rPr>
+          <w:rFonts w:ascii="Arial" w:eastAsiaTheme="minorEastAsia" w:hAnsi="Arial" w:cs="Arial"/>
+          <w:color w:val="00B0F0"/>
+          <w:sz w:val="19"/>
+          <w:szCs w:val="19"/>
+          <w:shd w:val="clear" w:color="auto" w:fill="FFFFFF"/>
+        </w:rPr>
+        <w:t xml:space="preserve">he amount to which </w:t>
       </w:r>
       <m:oMath>
         <m:r>
@@ -5629,7 +5666,48 @@
           <w:szCs w:val="19"/>
           <w:shd w:val="clear" w:color="auto" w:fill="FFFFFF"/>
         </w:rPr>
-        <w:t xml:space="preserve">) depends on </w:t>
+        <w:t>) depends on</w:t>
+      </w:r>
+      <w:r>
+        <w:rPr>
+          <w:rFonts w:ascii="Arial" w:eastAsiaTheme="minorEastAsia" w:hAnsi="Arial" w:cs="Arial"/>
+          <w:color w:val="00B0F0"/>
+          <w:sz w:val="19"/>
+          <w:szCs w:val="19"/>
+          <w:shd w:val="clear" w:color="auto" w:fill="FFFFFF"/>
+        </w:rPr>
+        <w:t xml:space="preserve"> </w:t>
+      </w:r>
+      <w:r>
+        <w:rPr>
+          <w:rFonts w:ascii="Arial" w:eastAsiaTheme="minorEastAsia" w:hAnsi="Arial" w:cs="Arial"/>
+          <w:i/>
+          <w:color w:val="00B0F0"/>
+          <w:sz w:val="19"/>
+          <w:szCs w:val="19"/>
+          <w:shd w:val="clear" w:color="auto" w:fill="FFFFFF"/>
+        </w:rPr>
+        <w:t>Q</w:t>
+      </w:r>
+      <w:r>
+        <w:rPr>
+          <w:rFonts w:ascii="Arial" w:eastAsiaTheme="minorEastAsia" w:hAnsi="Arial" w:cs="Arial"/>
+          <w:color w:val="00B0F0"/>
+          <w:sz w:val="19"/>
+          <w:szCs w:val="19"/>
+          <w:shd w:val="clear" w:color="auto" w:fill="FFFFFF"/>
+        </w:rPr>
+        <w:t>, specifically, on</w:t>
+      </w:r>
+      <w:r>
+        <w:rPr>
+          <w:rFonts w:ascii="Arial" w:eastAsiaTheme="minorEastAsia" w:hAnsi="Arial" w:cs="Arial"/>
+          <w:color w:val="00B0F0"/>
+          <w:sz w:val="19"/>
+          <w:szCs w:val="19"/>
+          <w:shd w:val="clear" w:color="auto" w:fill="FFFFFF"/>
+        </w:rPr>
+        <w:t xml:space="preserve"> </w:t>
       </w:r>
       <m:oMath>
         <m:sSubSup>
@@ -5763,6 +5841,344 @@
           <w:szCs w:val="19"/>
           <w:shd w:val="clear" w:color="auto" w:fill="FFFFFF"/>
         </w:rPr>
+        <w:t xml:space="preserve"> </w:t>
+      </w:r>
+      <w:r>
+        <w:rPr>
+          <w:rFonts w:ascii="Arial" w:eastAsiaTheme="minorEastAsia" w:hAnsi="Arial" w:cs="Arial"/>
+          <w:color w:val="00B0F0"/>
+          <w:sz w:val="19"/>
+          <w:szCs w:val="19"/>
+          <w:shd w:val="clear" w:color="auto" w:fill="FFFFFF"/>
+        </w:rPr>
+        <w:t>These parameters (</w:t>
+      </w:r>
+      <m:oMath>
+        <m:sSubSup>
+          <m:sSubSupPr>
+            <m:ctrlPr>
+              <w:rPr>
+                <w:rFonts w:ascii="Cambria Math" w:hAnsi="Cambria Math" w:cs="Arial"/>
+                <w:i/>
+                <w:color w:val="00B0F0"/>
+                <w:sz w:val="19"/>
+                <w:szCs w:val="19"/>
+                <w:shd w:val="clear" w:color="auto" w:fill="FFFFFF"/>
+              </w:rPr>
+            </m:ctrlPr>
+          </m:sSubSupPr>
+          <m:e>
+            <m:r>
+              <w:rPr>
+                <w:rFonts w:ascii="Cambria Math" w:hAnsi="Cambria Math" w:cs="Arial"/>
+                <w:color w:val="00B0F0"/>
+                <w:sz w:val="19"/>
+                <w:szCs w:val="19"/>
+                <w:shd w:val="clear" w:color="auto" w:fill="FFFFFF"/>
+              </w:rPr>
+              <m:t>s</m:t>
+            </m:r>
+          </m:e>
+          <m:sub>
+            <m:r>
+              <w:rPr>
+                <w:rFonts w:ascii="Cambria Math" w:hAnsi="Cambria Math" w:cs="Arial"/>
+                <w:color w:val="00B0F0"/>
+                <w:sz w:val="19"/>
+                <w:szCs w:val="19"/>
+                <w:shd w:val="clear" w:color="auto" w:fill="FFFFFF"/>
+              </w:rPr>
+              <m:t>ϵ</m:t>
+            </m:r>
+          </m:sub>
+          <m:sup>
+            <m:r>
+              <w:rPr>
+                <w:rFonts w:ascii="Cambria Math" w:hAnsi="Cambria Math" w:cs="Arial"/>
+                <w:color w:val="00B0F0"/>
+                <w:sz w:val="19"/>
+                <w:szCs w:val="19"/>
+                <w:shd w:val="clear" w:color="auto" w:fill="FFFFFF"/>
+              </w:rPr>
+              <m:t>2</m:t>
+            </m:r>
+          </m:sup>
+        </m:sSubSup>
+      </m:oMath>
+      <w:r>
+        <w:rPr>
+          <w:rFonts w:ascii="Arial" w:eastAsiaTheme="minorEastAsia" w:hAnsi="Arial" w:cs="Arial"/>
+          <w:color w:val="00B0F0"/>
+          <w:sz w:val="19"/>
+          <w:szCs w:val="19"/>
+          <w:shd w:val="clear" w:color="auto" w:fill="FFFFFF"/>
+        </w:rPr>
+        <w:t xml:space="preserve"> and </w:t>
+      </w:r>
+      <m:oMath>
+        <m:sSubSup>
+          <m:sSubSupPr>
+            <m:ctrlPr>
+              <w:rPr>
+                <w:rFonts w:ascii="Cambria Math" w:hAnsi="Cambria Math" w:cs="Arial"/>
+                <w:i/>
+                <w:color w:val="00B0F0"/>
+                <w:sz w:val="19"/>
+                <w:szCs w:val="19"/>
+                <w:shd w:val="clear" w:color="auto" w:fill="FFFFFF"/>
+              </w:rPr>
+            </m:ctrlPr>
+          </m:sSubSupPr>
+          <m:e>
+            <m:r>
+              <w:rPr>
+                <w:rFonts w:ascii="Cambria Math" w:hAnsi="Cambria Math" w:cs="Arial"/>
+                <w:color w:val="00B0F0"/>
+                <w:sz w:val="19"/>
+                <w:szCs w:val="19"/>
+                <w:shd w:val="clear" w:color="auto" w:fill="FFFFFF"/>
+              </w:rPr>
+              <m:t>s</m:t>
+            </m:r>
+          </m:e>
+          <m:sub>
+            <m:r>
+              <w:rPr>
+                <w:rFonts w:ascii="Cambria Math" w:hAnsi="Cambria Math" w:cs="Arial"/>
+                <w:color w:val="00B0F0"/>
+                <w:sz w:val="19"/>
+                <w:szCs w:val="19"/>
+                <w:shd w:val="clear" w:color="auto" w:fill="FFFFFF"/>
+              </w:rPr>
+              <m:t>σ</m:t>
+            </m:r>
+          </m:sub>
+          <m:sup>
+            <m:r>
+              <w:rPr>
+                <w:rFonts w:ascii="Cambria Math" w:hAnsi="Cambria Math" w:cs="Arial"/>
+                <w:color w:val="00B0F0"/>
+                <w:sz w:val="19"/>
+                <w:szCs w:val="19"/>
+                <w:shd w:val="clear" w:color="auto" w:fill="FFFFFF"/>
+              </w:rPr>
+              <m:t>2</m:t>
+            </m:r>
+          </m:sup>
+        </m:sSubSup>
+      </m:oMath>
+      <w:r>
+        <w:rPr>
+          <w:rFonts w:ascii="Arial" w:eastAsiaTheme="minorEastAsia" w:hAnsi="Arial" w:cs="Arial"/>
+          <w:color w:val="00B0F0"/>
+          <w:sz w:val="19"/>
+          <w:szCs w:val="19"/>
+          <w:shd w:val="clear" w:color="auto" w:fill="FFFFFF"/>
+        </w:rPr>
+        <w:t xml:space="preserve">) are tuned such that approximately </w:t>
+      </w:r>
+      <w:r>
+        <w:rPr>
+          <w:rFonts w:ascii="Arial" w:eastAsiaTheme="minorEastAsia" w:hAnsi="Arial" w:cs="Arial"/>
+          <w:color w:val="00B0F0"/>
+          <w:sz w:val="19"/>
+          <w:szCs w:val="19"/>
+          <w:shd w:val="clear" w:color="auto" w:fill="FFFFFF"/>
+        </w:rPr>
+        <w:t>1/3</w:t>
+      </w:r>
+      <w:r>
+        <w:rPr>
+          <w:rFonts w:ascii="Arial" w:eastAsiaTheme="minorEastAsia" w:hAnsi="Arial" w:cs="Arial"/>
+          <w:color w:val="00B0F0"/>
+          <w:sz w:val="19"/>
+          <w:szCs w:val="19"/>
+          <w:shd w:val="clear" w:color="auto" w:fill="FFFFFF"/>
+        </w:rPr>
+        <w:t xml:space="preserve"> of the moves are accepted, i.e., if the acceptance rate of MCMC moves is less than </w:t>
+      </w:r>
+      <w:r>
+        <w:rPr>
+          <w:rFonts w:ascii="Arial" w:eastAsiaTheme="minorEastAsia" w:hAnsi="Arial" w:cs="Arial"/>
+          <w:color w:val="00B0F0"/>
+          <w:sz w:val="19"/>
+          <w:szCs w:val="19"/>
+          <w:shd w:val="clear" w:color="auto" w:fill="FFFFFF"/>
+        </w:rPr>
+        <w:t>1/3</w:t>
+      </w:r>
+      <w:r>
+        <w:rPr>
+          <w:rFonts w:ascii="Arial" w:eastAsiaTheme="minorEastAsia" w:hAnsi="Arial" w:cs="Arial"/>
+          <w:color w:val="00B0F0"/>
+          <w:sz w:val="19"/>
+          <w:szCs w:val="19"/>
+          <w:shd w:val="clear" w:color="auto" w:fill="FFFFFF"/>
+        </w:rPr>
+        <w:t xml:space="preserve"> then </w:t>
+      </w:r>
+      <m:oMath>
+        <m:sSubSup>
+          <m:sSubSupPr>
+            <m:ctrlPr>
+              <w:rPr>
+                <w:rFonts w:ascii="Cambria Math" w:hAnsi="Cambria Math" w:cs="Arial"/>
+                <w:i/>
+                <w:color w:val="00B0F0"/>
+                <w:sz w:val="19"/>
+                <w:szCs w:val="19"/>
+                <w:shd w:val="clear" w:color="auto" w:fill="FFFFFF"/>
+              </w:rPr>
+            </m:ctrlPr>
+          </m:sSubSupPr>
+          <m:e>
+            <m:r>
+              <w:rPr>
+                <w:rFonts w:ascii="Cambria Math" w:hAnsi="Cambria Math" w:cs="Arial"/>
+                <w:color w:val="00B0F0"/>
+                <w:sz w:val="19"/>
+                <w:szCs w:val="19"/>
+                <w:shd w:val="clear" w:color="auto" w:fill="FFFFFF"/>
+              </w:rPr>
+              <m:t>s</m:t>
+            </m:r>
+          </m:e>
+          <m:sub>
+            <m:r>
+              <w:rPr>
+                <w:rFonts w:ascii="Cambria Math" w:hAnsi="Cambria Math" w:cs="Arial"/>
+                <w:color w:val="00B0F0"/>
+                <w:sz w:val="19"/>
+                <w:szCs w:val="19"/>
+                <w:shd w:val="clear" w:color="auto" w:fill="FFFFFF"/>
+              </w:rPr>
+              <m:t>ϵ</m:t>
+            </m:r>
+          </m:sub>
+          <m:sup>
+            <m:r>
+              <w:rPr>
+                <w:rFonts w:ascii="Cambria Math" w:hAnsi="Cambria Math" w:cs="Arial"/>
+                <w:color w:val="00B0F0"/>
+                <w:sz w:val="19"/>
+                <w:szCs w:val="19"/>
+                <w:shd w:val="clear" w:color="auto" w:fill="FFFFFF"/>
+              </w:rPr>
+              <m:t>2</m:t>
+            </m:r>
+          </m:sup>
+        </m:sSubSup>
+      </m:oMath>
+      <w:r>
+        <w:rPr>
+          <w:rFonts w:ascii="Arial" w:eastAsiaTheme="minorEastAsia" w:hAnsi="Arial" w:cs="Arial"/>
+          <w:color w:val="00B0F0"/>
+          <w:sz w:val="19"/>
+          <w:szCs w:val="19"/>
+          <w:shd w:val="clear" w:color="auto" w:fill="FFFFFF"/>
+        </w:rPr>
+        <w:t xml:space="preserve"> </w:t>
+      </w:r>
+      <w:r>
+        <w:rPr>
+          <w:rFonts w:ascii="Arial" w:eastAsiaTheme="minorEastAsia" w:hAnsi="Arial" w:cs="Arial"/>
+          <w:color w:val="00B0F0"/>
+          <w:sz w:val="19"/>
+          <w:szCs w:val="19"/>
+          <w:shd w:val="clear" w:color="auto" w:fill="FFFFFF"/>
+        </w:rPr>
+        <w:t>or</w:t>
+      </w:r>
+      <w:r>
+        <w:rPr>
+          <w:rFonts w:ascii="Arial" w:eastAsiaTheme="minorEastAsia" w:hAnsi="Arial" w:cs="Arial"/>
+          <w:color w:val="00B0F0"/>
+          <w:sz w:val="19"/>
+          <w:szCs w:val="19"/>
+          <w:shd w:val="clear" w:color="auto" w:fill="FFFFFF"/>
+        </w:rPr>
+        <w:t xml:space="preserve"> </w:t>
+      </w:r>
+      <m:oMath>
+        <m:sSubSup>
+          <m:sSubSupPr>
+            <m:ctrlPr>
+              <w:rPr>
+                <w:rFonts w:ascii="Cambria Math" w:hAnsi="Cambria Math" w:cs="Arial"/>
+                <w:i/>
+                <w:color w:val="00B0F0"/>
+                <w:sz w:val="19"/>
+                <w:szCs w:val="19"/>
+                <w:shd w:val="clear" w:color="auto" w:fill="FFFFFF"/>
+              </w:rPr>
+            </m:ctrlPr>
+          </m:sSubSupPr>
+          <m:e>
+            <m:r>
+              <w:rPr>
+                <w:rFonts w:ascii="Cambria Math" w:hAnsi="Cambria Math" w:cs="Arial"/>
+                <w:color w:val="00B0F0"/>
+                <w:sz w:val="19"/>
+                <w:szCs w:val="19"/>
+                <w:shd w:val="clear" w:color="auto" w:fill="FFFFFF"/>
+              </w:rPr>
+              <m:t>s</m:t>
+            </m:r>
+          </m:e>
+          <m:sub>
+            <m:r>
+              <w:rPr>
+                <w:rFonts w:ascii="Cambria Math" w:hAnsi="Cambria Math" w:cs="Arial"/>
+                <w:color w:val="00B0F0"/>
+                <w:sz w:val="19"/>
+                <w:szCs w:val="19"/>
+                <w:shd w:val="clear" w:color="auto" w:fill="FFFFFF"/>
+              </w:rPr>
+              <m:t>σ</m:t>
+            </m:r>
+          </m:sub>
+          <m:sup>
+            <m:r>
+              <w:rPr>
+                <w:rFonts w:ascii="Cambria Math" w:hAnsi="Cambria Math" w:cs="Arial"/>
+                <w:color w:val="00B0F0"/>
+                <w:sz w:val="19"/>
+                <w:szCs w:val="19"/>
+                <w:shd w:val="clear" w:color="auto" w:fill="FFFFFF"/>
+              </w:rPr>
+              <m:t>2</m:t>
+            </m:r>
+          </m:sup>
+        </m:sSubSup>
+      </m:oMath>
+      <w:r>
+        <w:rPr>
+          <w:rFonts w:ascii="Arial" w:eastAsiaTheme="minorEastAsia" w:hAnsi="Arial" w:cs="Arial"/>
+          <w:color w:val="00B0F0"/>
+          <w:sz w:val="19"/>
+          <w:szCs w:val="19"/>
+          <w:shd w:val="clear" w:color="auto" w:fill="FFFFFF"/>
+        </w:rPr>
+        <w:t xml:space="preserve"> is decreased and vice ve</w:t>
+      </w:r>
+      <w:r>
+        <w:rPr>
+          <w:rFonts w:ascii="Arial" w:eastAsiaTheme="minorEastAsia" w:hAnsi="Arial" w:cs="Arial"/>
+          <w:color w:val="00B0F0"/>
+          <w:sz w:val="19"/>
+          <w:szCs w:val="19"/>
+          <w:shd w:val="clear" w:color="auto" w:fill="FFFFFF"/>
+        </w:rPr>
+        <w:t>rsa.</w:t>
+      </w:r>
+      <w:r>
+        <w:rPr>
+          <w:rFonts w:ascii="Arial" w:eastAsiaTheme="minorEastAsia" w:hAnsi="Arial" w:cs="Arial"/>
+          <w:color w:val="00B0F0"/>
+          <w:sz w:val="19"/>
+          <w:szCs w:val="19"/>
+          <w:shd w:val="clear" w:color="auto" w:fill="FFFFFF"/>
+        </w:rPr>
         <w:t xml:space="preserve">” </w:t>
       </w:r>
     </w:p>
@@ -5905,7 +6321,25 @@
     </w:p>
     <w:p>
       <w:r>
-        <w:t xml:space="preserve">Page 22, 2nd paragraph: “The likelihood...is calculated from a normal distribution...” Do you mean L=exp(...)? If so, present the equation and remind the reader how sD,SM is to be computed. </w:t>
+        <w:t>Page 22, 2nd paragraph: “The likelihood...is calculated from a normal distribution...” Do you mean L=</w:t>
+      </w:r>
+      <w:proofErr w:type="spellStart"/>
+      <w:r>
+        <w:t>exp</w:t>
+      </w:r>
+      <w:proofErr w:type="spellEnd"/>
+      <w:r>
+        <w:t xml:space="preserve">(...)? If so, present the equation and remind the reader how </w:t>
+      </w:r>
+      <w:proofErr w:type="spellStart"/>
+      <w:proofErr w:type="gramStart"/>
+      <w:r>
+        <w:t>sD,SM</w:t>
+      </w:r>
+      <w:proofErr w:type="spellEnd"/>
+      <w:proofErr w:type="gramEnd"/>
+      <w:r>
+        <w:t xml:space="preserve"> is to be computed. </w:t>
       </w:r>
     </w:p>
     <w:p>
@@ -6013,6 +6447,7 @@
         </w:rPr>
         <w:t>2</w:t>
       </w:r>
+      <w:proofErr w:type="gramStart"/>
       <w:r>
         <w:rPr>
           <w:rFonts w:ascii="Arial" w:hAnsi="Arial" w:cs="Arial"/>
@@ -6035,6 +6470,7 @@
         </w:rPr>
         <w:t>.</w:t>
       </w:r>
+      <w:proofErr w:type="gramEnd"/>
     </w:p>
     <w:p>
       <w:r>
@@ -6129,6 +6565,15 @@
       </w:r>
     </w:p>
     <w:p>
+      <w:pPr>
+        <w:rPr>
+          <w:rFonts w:ascii="Arial" w:eastAsiaTheme="minorEastAsia" w:hAnsi="Arial" w:cs="Arial"/>
+          <w:color w:val="00B0F0"/>
+          <w:sz w:val="19"/>
+          <w:szCs w:val="19"/>
+          <w:shd w:val="clear" w:color="auto" w:fill="FFFFFF"/>
+        </w:rPr>
+      </w:pPr>
       <w:r>
         <w:rPr>
           <w:rFonts w:ascii="Arial" w:hAnsi="Arial" w:cs="Arial"/>
@@ -6167,39 +6612,47 @@
           <w:szCs w:val="19"/>
           <w:shd w:val="clear" w:color="auto" w:fill="FFFFFF"/>
         </w:rPr>
-        <w:t>, we have reworded this to read, “when</w:t>
-      </w:r>
-      <w:r>
-        <w:rPr>
-          <w:rFonts w:ascii="Arial" w:hAnsi="Arial" w:cs="Arial"/>
-          <w:color w:val="00B0F0"/>
-          <w:sz w:val="19"/>
-          <w:szCs w:val="19"/>
-          <w:shd w:val="clear" w:color="auto" w:fill="FFFFFF"/>
-        </w:rPr>
-        <w:t xml:space="preserve"> the molecular configuration space of </w:t>
-      </w:r>
-      <m:oMath>
-        <m:r>
-          <w:rPr>
-            <w:rFonts w:ascii="Cambria Math" w:hAnsi="Cambria Math" w:cs="Arial"/>
-            <w:color w:val="00B0F0"/>
-            <w:sz w:val="19"/>
-            <w:szCs w:val="19"/>
-            <w:shd w:val="clear" w:color="auto" w:fill="FFFFFF"/>
-          </w:rPr>
-          <m:t>θ</m:t>
-        </m:r>
-      </m:oMath>
-      <w:r>
-        <w:rPr>
-          <w:rFonts w:ascii="Arial" w:eastAsiaTheme="minorEastAsia" w:hAnsi="Arial" w:cs="Arial"/>
-          <w:color w:val="00B0F0"/>
-          <w:sz w:val="19"/>
-          <w:szCs w:val="19"/>
-          <w:shd w:val="clear" w:color="auto" w:fill="FFFFFF"/>
-        </w:rPr>
-        <w:t xml:space="preserve"> overlaps with that of </w:t>
+        <w:t>, we have reworded this to read, “</w:t>
+      </w:r>
+      <w:r>
+        <w:rPr>
+          <w:rFonts w:ascii="Arial" w:hAnsi="Arial" w:cs="Arial"/>
+          <w:color w:val="00B0F0"/>
+          <w:sz w:val="19"/>
+          <w:szCs w:val="19"/>
+          <w:shd w:val="clear" w:color="auto" w:fill="FFFFFF"/>
+        </w:rPr>
+        <w:t xml:space="preserve">MBAR is a nearly exact surrogate model </w:t>
+      </w:r>
+      <w:r>
+        <w:rPr>
+          <w:rFonts w:ascii="Arial" w:hAnsi="Arial" w:cs="Arial"/>
+          <w:color w:val="00B0F0"/>
+          <w:sz w:val="19"/>
+          <w:szCs w:val="19"/>
+          <w:shd w:val="clear" w:color="auto" w:fill="FFFFFF"/>
+        </w:rPr>
+        <w:t>when</w:t>
+      </w:r>
+      <w:r>
+        <w:rPr>
+          <w:rFonts w:ascii="Arial" w:hAnsi="Arial" w:cs="Arial"/>
+          <w:color w:val="00B0F0"/>
+          <w:sz w:val="19"/>
+          <w:szCs w:val="19"/>
+          <w:shd w:val="clear" w:color="auto" w:fill="FFFFFF"/>
+        </w:rPr>
+        <w:t xml:space="preserve"> a </w:t>
+      </w:r>
+      <w:r>
+        <w:rPr>
+          <w:rFonts w:ascii="Arial" w:hAnsi="Arial" w:cs="Arial"/>
+          <w:color w:val="00B0F0"/>
+          <w:sz w:val="19"/>
+          <w:szCs w:val="19"/>
+          <w:shd w:val="clear" w:color="auto" w:fill="FFFFFF"/>
+        </w:rPr>
+        <w:t xml:space="preserve">sufficient number of configurations sampled by </w:t>
       </w:r>
       <m:oMath>
         <m:sSub>
@@ -6252,8 +6705,100 @@
           <w:szCs w:val="19"/>
           <w:shd w:val="clear" w:color="auto" w:fill="FFFFFF"/>
         </w:rPr>
+        <w:t xml:space="preserve"> </w:t>
+      </w:r>
+      <w:r>
+        <w:rPr>
+          <w:rFonts w:ascii="Arial" w:eastAsiaTheme="minorEastAsia" w:hAnsi="Arial" w:cs="Arial"/>
+          <w:color w:val="00B0F0"/>
+          <w:sz w:val="19"/>
+          <w:szCs w:val="19"/>
+          <w:shd w:val="clear" w:color="auto" w:fill="FFFFFF"/>
+        </w:rPr>
+        <w:t xml:space="preserve">are similar to those that would be sampled </w:t>
+      </w:r>
+      <w:r>
+        <w:rPr>
+          <w:rFonts w:ascii="Arial" w:hAnsi="Arial" w:cs="Arial"/>
+          <w:color w:val="00B0F0"/>
+          <w:sz w:val="19"/>
+          <w:szCs w:val="19"/>
+          <w:shd w:val="clear" w:color="auto" w:fill="FFFFFF"/>
+        </w:rPr>
+        <w:t xml:space="preserve">with direct simulation of </w:t>
+      </w:r>
+      <m:oMath>
+        <m:r>
+          <w:rPr>
+            <w:rFonts w:ascii="Cambria Math" w:hAnsi="Cambria Math" w:cs="Arial"/>
+            <w:color w:val="00B0F0"/>
+            <w:sz w:val="19"/>
+            <w:szCs w:val="19"/>
+            <w:shd w:val="clear" w:color="auto" w:fill="FFFFFF"/>
+          </w:rPr>
+          <m:t>θ</m:t>
+        </m:r>
+      </m:oMath>
+      <w:r>
+        <w:rPr>
+          <w:rFonts w:ascii="Arial" w:eastAsiaTheme="minorEastAsia" w:hAnsi="Arial" w:cs="Arial"/>
+          <w:color w:val="00B0F0"/>
+          <w:sz w:val="19"/>
+          <w:szCs w:val="19"/>
+          <w:shd w:val="clear" w:color="auto" w:fill="FFFFFF"/>
+        </w:rPr>
+        <w:t>, resulting in a non-zero MBAR weight for such configurations</w:t>
+      </w:r>
+      <w:r>
+        <w:rPr>
+          <w:rFonts w:ascii="Arial" w:hAnsi="Arial" w:cs="Arial"/>
+          <w:color w:val="00B0F0"/>
+          <w:sz w:val="19"/>
+          <w:szCs w:val="19"/>
+          <w:shd w:val="clear" w:color="auto" w:fill="FFFFFF"/>
+        </w:rPr>
+        <w:t xml:space="preserve"> </w:t>
+      </w:r>
+      <w:r>
+        <w:rPr>
+          <w:rFonts w:ascii="Arial" w:eastAsiaTheme="minorEastAsia" w:hAnsi="Arial" w:cs="Arial"/>
+          <w:color w:val="00B0F0"/>
+          <w:sz w:val="19"/>
+          <w:szCs w:val="19"/>
+          <w:shd w:val="clear" w:color="auto" w:fill="FFFFFF"/>
+        </w:rPr>
+        <w:t>(see discussion on number of effective samples in Reference [44]</w:t>
+      </w:r>
+      <w:r>
+        <w:rPr>
+          <w:rFonts w:ascii="Arial" w:eastAsiaTheme="minorEastAsia" w:hAnsi="Arial" w:cs="Arial"/>
+          <w:color w:val="00B0F0"/>
+          <w:sz w:val="19"/>
+          <w:szCs w:val="19"/>
+          <w:shd w:val="clear" w:color="auto" w:fill="FFFFFF"/>
+        </w:rPr>
+        <w:t>)</w:t>
+      </w:r>
+      <w:r>
+        <w:rPr>
+          <w:rFonts w:ascii="Arial" w:eastAsiaTheme="minorEastAsia" w:hAnsi="Arial" w:cs="Arial"/>
+          <w:color w:val="00B0F0"/>
+          <w:sz w:val="19"/>
+          <w:szCs w:val="19"/>
+          <w:shd w:val="clear" w:color="auto" w:fill="FFFFFF"/>
+        </w:rPr>
         <w:t>.”</w:t>
       </w:r>
+      <w:r>
+        <w:rPr>
+          <w:rFonts w:ascii="Arial" w:eastAsiaTheme="minorEastAsia" w:hAnsi="Arial" w:cs="Arial"/>
+          <w:color w:val="00B0F0"/>
+          <w:sz w:val="19"/>
+          <w:szCs w:val="19"/>
+          <w:shd w:val="clear" w:color="auto" w:fill="FFFFFF"/>
+        </w:rPr>
+        <w:t xml:space="preserve"> </w:t>
+      </w:r>
     </w:p>
     <w:p>
       <w:r>
@@ -6267,7 +6812,15 @@
     </w:p>
     <w:p>
       <w:r>
-        <w:t xml:space="preserve">Page 23, 2nd paragraph: The use of “departure” energy for residual energy is very unusual. This is actually corrected on page 35, 3rd paragraph. </w:t>
+        <w:t xml:space="preserve">Page 23, 2nd paragraph: The use of “departure” energy for residual energy is very unusual. This is </w:t>
+      </w:r>
+      <w:proofErr w:type="gramStart"/>
+      <w:r>
+        <w:t>actually corrected</w:t>
+      </w:r>
+      <w:proofErr w:type="gramEnd"/>
+      <w:r>
+        <w:t xml:space="preserve"> on page 35, 3rd paragraph. </w:t>
       </w:r>
     </w:p>
     <w:p>
@@ -6285,6 +6838,7 @@
           <w:i/>
           <w:color w:val="00B0F0"/>
         </w:rPr>
+        <w:lastRenderedPageBreak/>
         <w:t>Response</w:t>
       </w:r>
       <w:r>
@@ -6314,47 +6868,71 @@
           <w:szCs w:val="19"/>
           <w:shd w:val="clear" w:color="auto" w:fill="FFFFFF"/>
         </w:rPr>
-        <w:t xml:space="preserve">No change was made </w:t>
-      </w:r>
-      <w:r>
-        <w:rPr>
-          <w:rFonts w:ascii="Arial" w:hAnsi="Arial" w:cs="Arial"/>
-          <w:color w:val="00B0F0"/>
-          <w:sz w:val="19"/>
-          <w:szCs w:val="19"/>
-          <w:shd w:val="clear" w:color="auto" w:fill="FFFFFF"/>
-        </w:rPr>
-        <w:t>because</w:t>
-      </w:r>
-      <w:r>
-        <w:rPr>
-          <w:rFonts w:ascii="Arial" w:hAnsi="Arial" w:cs="Arial"/>
-          <w:color w:val="00B0F0"/>
-          <w:sz w:val="19"/>
-          <w:szCs w:val="19"/>
-          <w:shd w:val="clear" w:color="auto" w:fill="FFFFFF"/>
-        </w:rPr>
-        <w:t xml:space="preserve"> “departure function” is a standard thermodynamics t</w:t>
-      </w:r>
-      <w:r>
-        <w:rPr>
-          <w:rFonts w:ascii="Arial" w:hAnsi="Arial" w:cs="Arial"/>
-          <w:color w:val="00B0F0"/>
-          <w:sz w:val="19"/>
-          <w:szCs w:val="19"/>
-          <w:shd w:val="clear" w:color="auto" w:fill="FFFFFF"/>
-        </w:rPr>
-        <w:t xml:space="preserve">erm. </w:t>
-      </w:r>
-      <w:r>
-        <w:rPr>
-          <w:rFonts w:ascii="Arial" w:hAnsi="Arial" w:cs="Arial"/>
-          <w:color w:val="00B0F0"/>
-          <w:sz w:val="19"/>
-          <w:szCs w:val="19"/>
-          <w:shd w:val="clear" w:color="auto" w:fill="FFFFFF"/>
-        </w:rPr>
-        <w:t>We use “departure” to be consistent with our other ITIC publications. As “residual” is used in the hybrid data set studies, we adopt the “residual” term briefly on page 35.</w:t>
+        <w:t>No change was made because “departure function” is a standard term</w:t>
+      </w:r>
+      <w:r>
+        <w:rPr>
+          <w:rFonts w:ascii="Arial" w:hAnsi="Arial" w:cs="Arial"/>
+          <w:color w:val="00B0F0"/>
+          <w:sz w:val="19"/>
+          <w:szCs w:val="19"/>
+          <w:shd w:val="clear" w:color="auto" w:fill="FFFFFF"/>
+        </w:rPr>
+        <w:t xml:space="preserve"> in thermodynamics (compare </w:t>
+      </w:r>
+      <w:hyperlink r:id="rId7" w:history="1">
+        <w:r>
+          <w:rPr>
+            <w:rStyle w:val="Hyperlink"/>
+            <w:rFonts w:ascii="Arial" w:hAnsi="Arial" w:cs="Arial"/>
+            <w:sz w:val="19"/>
+            <w:szCs w:val="19"/>
+            <w:shd w:val="clear" w:color="auto" w:fill="FFFFFF"/>
+          </w:rPr>
+          <w:t>https://en.wikipedia.org/wiki/Departure_function</w:t>
+        </w:r>
+      </w:hyperlink>
+      <w:r>
+        <w:rPr>
+          <w:rFonts w:ascii="Arial" w:hAnsi="Arial" w:cs="Arial"/>
+          <w:color w:val="00B0F0"/>
+          <w:sz w:val="19"/>
+          <w:szCs w:val="19"/>
+          <w:shd w:val="clear" w:color="auto" w:fill="FFFFFF"/>
+        </w:rPr>
+        <w:t xml:space="preserve"> and </w:t>
+      </w:r>
+      <w:hyperlink r:id="rId8" w:history="1">
+        <w:r>
+          <w:rPr>
+            <w:rStyle w:val="Hyperlink"/>
+            <w:rFonts w:ascii="Arial" w:hAnsi="Arial" w:cs="Arial"/>
+            <w:sz w:val="19"/>
+            <w:szCs w:val="19"/>
+            <w:shd w:val="clear" w:color="auto" w:fill="FFFFFF"/>
+          </w:rPr>
+          <w:t>https://en.wikipedia.org/wiki/Residual_property_(physics)</w:t>
+        </w:r>
+      </w:hyperlink>
+      <w:r>
+        <w:rPr>
+          <w:rFonts w:ascii="Arial" w:hAnsi="Arial" w:cs="Arial"/>
+          <w:color w:val="00B0F0"/>
+          <w:sz w:val="19"/>
+          <w:szCs w:val="19"/>
+          <w:shd w:val="clear" w:color="auto" w:fill="FFFFFF"/>
+        </w:rPr>
+        <w:t>)</w:t>
+      </w:r>
+      <w:r>
+        <w:rPr>
+          <w:rFonts w:ascii="Arial" w:hAnsi="Arial" w:cs="Arial"/>
+          <w:color w:val="00B0F0"/>
+          <w:sz w:val="19"/>
+          <w:szCs w:val="19"/>
+          <w:shd w:val="clear" w:color="auto" w:fill="FFFFFF"/>
+        </w:rPr>
+        <w:t>. We use “departure” to be consistent with our other ITIC publications. As “residual” is used in the hybrid data set studies, we adopt the “residual” term briefly on page 35.</w:t>
       </w:r>
     </w:p>
     <w:p>
@@ -6385,7 +6963,6 @@
     </w:p>
     <w:p>
       <w:r>
-        <w:lastRenderedPageBreak/>
         <w:t>Page 23, equation (18): Partial differentials are incorrect (typo).</w:t>
       </w:r>
     </w:p>
@@ -6583,653 +7160,67 @@
           <w:szCs w:val="19"/>
           <w:shd w:val="clear" w:color="auto" w:fill="FFFFFF"/>
         </w:rPr>
-        <w:t>However, we did not remove</w:t>
-      </w:r>
-      <w:r>
-        <w:rPr>
-          <w:rFonts w:ascii="Arial" w:hAnsi="Arial" w:cs="Arial"/>
-          <w:color w:val="00B0F0"/>
-          <w:sz w:val="19"/>
-          <w:szCs w:val="19"/>
-          <w:shd w:val="clear" w:color="auto" w:fill="FFFFFF"/>
-        </w:rPr>
-        <w:t xml:space="preserve"> the </w:t>
-      </w:r>
-      <w:r>
-        <w:rPr>
-          <w:rFonts w:ascii="Arial" w:hAnsi="Arial" w:cs="Arial"/>
-          <w:color w:val="00B0F0"/>
-          <w:sz w:val="19"/>
-          <w:szCs w:val="19"/>
-          <w:shd w:val="clear" w:color="auto" w:fill="FFFFFF"/>
-        </w:rPr>
-        <w:t>statement about basis functions since we direct the reader to other references for more details.</w:t>
-      </w:r>
-    </w:p>
-    <w:p>
-      <w:r>
-        <w:rPr>
-          <w:rFonts w:ascii="Cambria" w:hAnsi="Cambria"/>
-          <w:b/>
-          <w:u w:val="single"/>
-        </w:rPr>
-        <w:t>Comment #24</w:t>
-      </w:r>
-    </w:p>
-    <w:p>
-      <w:r>
-        <w:t>Page 25, 1st paragraph: “...inter-laboratory comparison...” The sentence is confusing.</w:t>
-      </w:r>
-    </w:p>
-    <w:p>
-      <w:pPr>
-        <w:rPr>
-          <w:rFonts w:ascii="Cambria" w:hAnsi="Cambria"/>
-          <w:b/>
-          <w:i/>
-          <w:sz w:val="24"/>
-        </w:rPr>
-      </w:pPr>
-      <w:r>
-        <w:rPr>
-          <w:b/>
-          <w:i/>
-          <w:color w:val="00B0F0"/>
-        </w:rPr>
-        <w:t>Response</w:t>
-      </w:r>
-      <w:r>
-        <w:rPr>
-          <w:b/>
-          <w:i/>
-          <w:color w:val="00B0F0"/>
-        </w:rPr>
-        <w:t xml:space="preserve"> #24</w:t>
-      </w:r>
-    </w:p>
-    <w:p>
-      <w:r>
-        <w:rPr>
-          <w:rFonts w:ascii="Arial" w:hAnsi="Arial" w:cs="Arial"/>
-          <w:color w:val="00B0F0"/>
-          <w:sz w:val="19"/>
-          <w:szCs w:val="19"/>
-          <w:shd w:val="clear" w:color="auto" w:fill="FFFFFF"/>
-        </w:rPr>
-        <w:t>We have attempted to clar</w:t>
-      </w:r>
-      <w:r>
-        <w:rPr>
-          <w:rFonts w:ascii="Arial" w:hAnsi="Arial" w:cs="Arial"/>
-          <w:color w:val="00B0F0"/>
-          <w:sz w:val="19"/>
-          <w:szCs w:val="19"/>
-          <w:shd w:val="clear" w:color="auto" w:fill="FFFFFF"/>
-        </w:rPr>
-        <w:t>ify what dark uncertainty means by adding the following explanation,</w:t>
-      </w:r>
-      <w:r>
-        <w:rPr>
-          <w:rFonts w:ascii="Arial" w:hAnsi="Arial" w:cs="Arial"/>
-          <w:color w:val="00B0F0"/>
-          <w:sz w:val="19"/>
-          <w:szCs w:val="19"/>
-          <w:shd w:val="clear" w:color="auto" w:fill="FFFFFF"/>
-        </w:rPr>
-        <w:t xml:space="preserve"> “</w:t>
-      </w:r>
-      <w:r>
-        <w:rPr>
-          <w:rFonts w:ascii="Arial" w:hAnsi="Arial" w:cs="Arial"/>
-          <w:color w:val="00B0F0"/>
-          <w:sz w:val="19"/>
-          <w:szCs w:val="19"/>
-          <w:shd w:val="clear" w:color="auto" w:fill="FFFFFF"/>
-        </w:rPr>
-        <w:t>…</w:t>
-      </w:r>
-      <w:r>
-        <w:rPr>
-          <w:rFonts w:ascii="Arial" w:hAnsi="Arial" w:cs="Arial"/>
-          <w:color w:val="00B0F0"/>
-          <w:sz w:val="19"/>
-          <w:szCs w:val="19"/>
-          <w:shd w:val="clear" w:color="auto" w:fill="FFFFFF"/>
-        </w:rPr>
-        <w:t>s</w:t>
-      </w:r>
-      <w:r>
-        <w:rPr>
-          <w:rFonts w:ascii="Arial" w:hAnsi="Arial" w:cs="Arial"/>
-          <w:color w:val="00B0F0"/>
-          <w:sz w:val="19"/>
-          <w:szCs w:val="19"/>
-          <w:shd w:val="clear" w:color="auto" w:fill="FFFFFF"/>
-          <w:vertAlign w:val="superscript"/>
-        </w:rPr>
-        <w:t>2</w:t>
-      </w:r>
-      <w:r>
-        <w:rPr>
-          <w:rFonts w:ascii="Arial" w:hAnsi="Arial" w:cs="Arial"/>
-          <w:color w:val="00B0F0"/>
-          <w:sz w:val="19"/>
-          <w:szCs w:val="19"/>
-          <w:shd w:val="clear" w:color="auto" w:fill="FFFFFF"/>
-          <w:vertAlign w:val="subscript"/>
-        </w:rPr>
-        <w:t>SM</w:t>
-      </w:r>
-      <w:r>
-        <w:rPr>
-          <w:rFonts w:ascii="Arial" w:hAnsi="Arial" w:cs="Arial"/>
-          <w:color w:val="00B0F0"/>
-          <w:sz w:val="19"/>
-          <w:szCs w:val="19"/>
-          <w:shd w:val="clear" w:color="auto" w:fill="FFFFFF"/>
-        </w:rPr>
-        <w:t xml:space="preserve"> accounts for ``dark uncertainty'', i.e., uncertainties that arise from unknown sources which can lead to </w:t>
-      </w:r>
-      <w:r>
-        <w:rPr>
-          <w:rFonts w:ascii="Arial" w:hAnsi="Arial" w:cs="Arial"/>
-          <w:color w:val="00B0F0"/>
-          <w:sz w:val="19"/>
-          <w:szCs w:val="19"/>
-          <w:shd w:val="clear" w:color="auto" w:fill="FFFFFF"/>
-        </w:rPr>
-        <w:t>unresolvable discrepancies</w:t>
-      </w:r>
-      <w:r>
-        <w:rPr>
-          <w:rFonts w:ascii="Arial" w:hAnsi="Arial" w:cs="Arial"/>
-          <w:color w:val="00B0F0"/>
-          <w:sz w:val="19"/>
-          <w:szCs w:val="19"/>
-          <w:shd w:val="clear" w:color="auto" w:fill="FFFFFF"/>
-        </w:rPr>
-        <w:t xml:space="preserve"> between research groups</w:t>
-      </w:r>
-      <w:r>
-        <w:rPr>
-          <w:rFonts w:ascii="Arial" w:hAnsi="Arial" w:cs="Arial"/>
-          <w:color w:val="00B0F0"/>
-          <w:sz w:val="19"/>
-          <w:szCs w:val="19"/>
-          <w:shd w:val="clear" w:color="auto" w:fill="FFFFFF"/>
-        </w:rPr>
-        <w:t>.</w:t>
-      </w:r>
-      <w:r>
-        <w:rPr>
-          <w:rFonts w:ascii="Arial" w:hAnsi="Arial" w:cs="Arial"/>
-          <w:color w:val="00B0F0"/>
-          <w:sz w:val="19"/>
-          <w:szCs w:val="19"/>
-          <w:shd w:val="clear" w:color="auto" w:fill="FFFFFF"/>
-        </w:rPr>
-        <w:t>”</w:t>
-      </w:r>
-    </w:p>
-    <w:p>
-      <w:r>
-        <w:rPr>
-          <w:rFonts w:ascii="Cambria" w:hAnsi="Cambria"/>
-          <w:b/>
-          <w:u w:val="single"/>
-        </w:rPr>
-        <w:t>Comment #2</w:t>
-      </w:r>
-      <w:r>
-        <w:rPr>
-          <w:rFonts w:ascii="Cambria" w:hAnsi="Cambria"/>
-          <w:b/>
-          <w:u w:val="single"/>
-        </w:rPr>
-        <w:t>5</w:t>
-      </w:r>
-    </w:p>
-    <w:p>
-      <w:r>
-        <w:t>Page 25, 2nd paragraph: “...experimental uncertainty (uD)..” Is uD different from sD?</w:t>
-      </w:r>
-    </w:p>
-    <w:p>
-      <w:pPr>
-        <w:rPr>
-          <w:rFonts w:ascii="Cambria" w:hAnsi="Cambria"/>
-          <w:b/>
-          <w:i/>
-          <w:sz w:val="24"/>
-        </w:rPr>
-      </w:pPr>
-      <w:r>
-        <w:rPr>
-          <w:b/>
-          <w:i/>
-          <w:color w:val="00B0F0"/>
-        </w:rPr>
-        <w:t>Response</w:t>
-      </w:r>
-      <w:r>
-        <w:rPr>
-          <w:b/>
-          <w:i/>
-          <w:color w:val="00B0F0"/>
-        </w:rPr>
-        <w:t xml:space="preserve"> #25</w:t>
-      </w:r>
-    </w:p>
-    <w:p>
-      <w:pPr>
-        <w:rPr>
-          <w:vertAlign w:val="subscript"/>
-        </w:rPr>
-      </w:pPr>
-      <w:r>
-        <w:rPr>
-          <w:rFonts w:ascii="Arial" w:hAnsi="Arial" w:cs="Arial"/>
-          <w:color w:val="00B0F0"/>
-          <w:sz w:val="19"/>
-          <w:szCs w:val="19"/>
-          <w:shd w:val="clear" w:color="auto" w:fill="FFFFFF"/>
-        </w:rPr>
-        <w:t>The difference is that u</w:t>
-      </w:r>
-      <w:r>
-        <w:rPr>
-          <w:rFonts w:ascii="Arial" w:hAnsi="Arial" w:cs="Arial"/>
-          <w:color w:val="00B0F0"/>
-          <w:sz w:val="19"/>
-          <w:szCs w:val="19"/>
-          <w:shd w:val="clear" w:color="auto" w:fill="FFFFFF"/>
-          <w:vertAlign w:val="subscript"/>
-        </w:rPr>
-        <w:t>D</w:t>
-      </w:r>
-      <w:r>
-        <w:rPr>
-          <w:rFonts w:ascii="Arial" w:hAnsi="Arial" w:cs="Arial"/>
-          <w:color w:val="00B0F0"/>
-          <w:sz w:val="19"/>
-          <w:szCs w:val="19"/>
-          <w:shd w:val="clear" w:color="auto" w:fill="FFFFFF"/>
-        </w:rPr>
-        <w:t xml:space="preserve"> is the uncertainty at the 95% confidence level, so it is approximately 2 times s</w:t>
-      </w:r>
-      <w:r>
-        <w:rPr>
-          <w:rFonts w:ascii="Arial" w:hAnsi="Arial" w:cs="Arial"/>
-          <w:color w:val="00B0F0"/>
-          <w:sz w:val="19"/>
-          <w:szCs w:val="19"/>
-          <w:shd w:val="clear" w:color="auto" w:fill="FFFFFF"/>
-          <w:vertAlign w:val="subscript"/>
-        </w:rPr>
-        <w:t>D</w:t>
-      </w:r>
-      <w:r>
-        <w:rPr>
-          <w:rFonts w:ascii="Arial" w:hAnsi="Arial" w:cs="Arial"/>
-          <w:color w:val="00B0F0"/>
-          <w:sz w:val="19"/>
-          <w:szCs w:val="19"/>
-          <w:shd w:val="clear" w:color="auto" w:fill="FFFFFF"/>
-        </w:rPr>
-        <w:t>.</w:t>
-      </w:r>
-      <w:r>
-        <w:rPr>
-          <w:rFonts w:ascii="Arial" w:hAnsi="Arial" w:cs="Arial"/>
-          <w:color w:val="00B0F0"/>
-          <w:sz w:val="19"/>
-          <w:szCs w:val="19"/>
-          <w:shd w:val="clear" w:color="auto" w:fill="FFFFFF"/>
-        </w:rPr>
-        <w:t xml:space="preserve"> </w:t>
-      </w:r>
-      <w:r>
-        <w:rPr>
-          <w:rFonts w:ascii="Arial" w:hAnsi="Arial" w:cs="Arial"/>
-          <w:color w:val="00B0F0"/>
-          <w:sz w:val="19"/>
-          <w:szCs w:val="19"/>
-          <w:shd w:val="clear" w:color="auto" w:fill="FFFFFF"/>
-        </w:rPr>
-        <w:t>This is explained at the beginning of the paragraph.</w:t>
-      </w:r>
-    </w:p>
-    <w:p>
-      <w:r>
-        <w:rPr>
-          <w:rFonts w:ascii="Cambria" w:hAnsi="Cambria"/>
-          <w:b/>
-          <w:u w:val="single"/>
-        </w:rPr>
-        <w:t>Comment #26</w:t>
-      </w:r>
-    </w:p>
-    <w:p>
-      <w:r>
-        <w:t>Page 29, 2nd paragraph: “...4 and 40 factors larger...” Maybe “4 and 40 times larger” is better.</w:t>
-      </w:r>
-    </w:p>
-    <w:p>
-      <w:pPr>
-        <w:rPr>
-          <w:rFonts w:ascii="Cambria" w:hAnsi="Cambria"/>
-          <w:b/>
-          <w:i/>
-          <w:sz w:val="24"/>
-        </w:rPr>
-      </w:pPr>
-      <w:r>
-        <w:rPr>
-          <w:b/>
-          <w:i/>
-          <w:color w:val="00B0F0"/>
-        </w:rPr>
-        <w:t>Response</w:t>
-      </w:r>
-      <w:r>
-        <w:rPr>
-          <w:b/>
-          <w:i/>
-          <w:color w:val="00B0F0"/>
-        </w:rPr>
-        <w:t xml:space="preserve"> #26</w:t>
-      </w:r>
-    </w:p>
-    <w:p>
-      <w:r>
-        <w:rPr>
-          <w:rFonts w:ascii="Arial" w:hAnsi="Arial" w:cs="Arial"/>
-          <w:color w:val="00B0F0"/>
-          <w:sz w:val="19"/>
-          <w:szCs w:val="19"/>
-          <w:shd w:val="clear" w:color="auto" w:fill="FFFFFF"/>
-        </w:rPr>
-        <w:t>Change made.</w:t>
-      </w:r>
-    </w:p>
-    <w:p>
-      <w:r>
-        <w:rPr>
-          <w:rFonts w:ascii="Cambria" w:hAnsi="Cambria"/>
-          <w:b/>
-          <w:u w:val="single"/>
-        </w:rPr>
-        <w:t>Comment #27</w:t>
-      </w:r>
-    </w:p>
-    <w:p>
-      <w:r>
-        <w:t>Page 31, 2nd paragraph: Rewrite the strange fraction.</w:t>
-      </w:r>
-    </w:p>
-    <w:p>
-      <w:pPr>
-        <w:rPr>
-          <w:rFonts w:ascii="Cambria" w:hAnsi="Cambria"/>
-          <w:b/>
-          <w:i/>
-          <w:sz w:val="24"/>
-        </w:rPr>
-      </w:pPr>
-      <w:r>
-        <w:rPr>
-          <w:b/>
-          <w:i/>
-          <w:color w:val="00B0F0"/>
-        </w:rPr>
-        <w:t>Response</w:t>
-      </w:r>
-      <w:r>
-        <w:rPr>
-          <w:b/>
-          <w:i/>
-          <w:color w:val="00B0F0"/>
-        </w:rPr>
-        <w:t xml:space="preserve"> #27</w:t>
-      </w:r>
-    </w:p>
-    <w:p>
-      <w:r>
-        <w:rPr>
-          <w:rFonts w:ascii="Arial" w:hAnsi="Arial" w:cs="Arial"/>
-          <w:color w:val="00B0F0"/>
-          <w:sz w:val="19"/>
-          <w:szCs w:val="19"/>
-          <w:shd w:val="clear" w:color="auto" w:fill="FFFFFF"/>
-        </w:rPr>
-        <w:t xml:space="preserve">We now list </w:t>
-      </w:r>
-      <w:r>
-        <w:rPr>
-          <w:rFonts w:ascii="Arial" w:hAnsi="Arial" w:cs="Arial"/>
-          <w:color w:val="00B0F0"/>
-          <w:sz w:val="19"/>
-          <w:szCs w:val="19"/>
-          <w:shd w:val="clear" w:color="auto" w:fill="FFFFFF"/>
-        </w:rPr>
-        <w:t>all four possible fractions</w:t>
-      </w:r>
-      <w:r>
-        <w:rPr>
-          <w:rFonts w:ascii="Arial" w:hAnsi="Arial" w:cs="Arial"/>
-          <w:color w:val="00B0F0"/>
-          <w:sz w:val="19"/>
-          <w:szCs w:val="19"/>
-          <w:shd w:val="clear" w:color="auto" w:fill="FFFFFF"/>
-        </w:rPr>
-        <w:t xml:space="preserve"> explicitly</w:t>
-      </w:r>
-      <w:r>
-        <w:rPr>
-          <w:rFonts w:ascii="Arial" w:hAnsi="Arial" w:cs="Arial"/>
-          <w:color w:val="00B0F0"/>
-          <w:sz w:val="19"/>
-          <w:szCs w:val="19"/>
-          <w:shd w:val="clear" w:color="auto" w:fill="FFFFFF"/>
-        </w:rPr>
-        <w:t>.</w:t>
-      </w:r>
-    </w:p>
-    <w:p>
-      <w:r>
-        <w:rPr>
-          <w:rFonts w:ascii="Cambria" w:hAnsi="Cambria"/>
-          <w:b/>
-          <w:u w:val="single"/>
-        </w:rPr>
-        <w:t>Comment #28</w:t>
-      </w:r>
-    </w:p>
-    <w:p>
-      <w:r>
-        <w:t>Page 35, equation (24): The use of variables x,y for orders of derivatives is disturbing. I suggest common practice to use integers i to n. See also remark on page 23.</w:t>
-      </w:r>
-    </w:p>
-    <w:p>
-      <w:pPr>
-        <w:rPr>
-          <w:rFonts w:ascii="Cambria" w:hAnsi="Cambria"/>
-          <w:b/>
-          <w:i/>
-          <w:sz w:val="24"/>
-        </w:rPr>
-      </w:pPr>
-      <w:r>
-        <w:rPr>
-          <w:b/>
-          <w:i/>
-          <w:color w:val="00B0F0"/>
-        </w:rPr>
-        <w:t>Response</w:t>
-      </w:r>
-      <w:r>
-        <w:rPr>
-          <w:b/>
-          <w:i/>
-          <w:color w:val="00B0F0"/>
-        </w:rPr>
-        <w:t xml:space="preserve"> #28</w:t>
-      </w:r>
-    </w:p>
-    <w:p>
-      <w:r>
-        <w:rPr>
-          <w:rFonts w:ascii="Arial" w:hAnsi="Arial" w:cs="Arial"/>
-          <w:color w:val="00B0F0"/>
-          <w:sz w:val="19"/>
-          <w:szCs w:val="19"/>
-          <w:shd w:val="clear" w:color="auto" w:fill="FFFFFF"/>
-        </w:rPr>
-        <w:lastRenderedPageBreak/>
-        <w:t>The choice of x,</w:t>
-      </w:r>
-      <w:r>
-        <w:rPr>
-          <w:rFonts w:ascii="Arial" w:hAnsi="Arial" w:cs="Arial"/>
-          <w:color w:val="00B0F0"/>
-          <w:sz w:val="19"/>
-          <w:szCs w:val="19"/>
-          <w:shd w:val="clear" w:color="auto" w:fill="FFFFFF"/>
-        </w:rPr>
-        <w:t xml:space="preserve">y and partial differentials is to be consistent with the </w:t>
-      </w:r>
-      <w:r>
-        <w:rPr>
-          <w:rFonts w:ascii="Arial" w:hAnsi="Arial" w:cs="Arial"/>
-          <w:color w:val="00B0F0"/>
-          <w:sz w:val="19"/>
-          <w:szCs w:val="19"/>
-          <w:shd w:val="clear" w:color="auto" w:fill="FFFFFF"/>
-        </w:rPr>
-        <w:t xml:space="preserve">terminology in the </w:t>
-      </w:r>
-      <w:r>
-        <w:rPr>
-          <w:rFonts w:ascii="Arial" w:hAnsi="Arial" w:cs="Arial"/>
-          <w:color w:val="00B0F0"/>
-          <w:sz w:val="19"/>
-          <w:szCs w:val="19"/>
-          <w:shd w:val="clear" w:color="auto" w:fill="FFFFFF"/>
-        </w:rPr>
-        <w:t>cited hybrid data set studies.</w:t>
-      </w:r>
-      <w:r>
-        <w:rPr>
-          <w:rFonts w:ascii="Arial" w:hAnsi="Arial" w:cs="Arial"/>
-          <w:color w:val="00B0F0"/>
-          <w:sz w:val="19"/>
-          <w:szCs w:val="19"/>
-          <w:shd w:val="clear" w:color="auto" w:fill="FFFFFF"/>
-        </w:rPr>
-        <w:t xml:space="preserve"> For this reason, no change was made.</w:t>
-      </w:r>
-      <w:r>
-        <w:rPr>
-          <w:rFonts w:ascii="Arial" w:hAnsi="Arial" w:cs="Arial"/>
-          <w:color w:val="00B0F0"/>
-          <w:sz w:val="19"/>
-          <w:szCs w:val="19"/>
-          <w:shd w:val="clear" w:color="auto" w:fill="FFFFFF"/>
-        </w:rPr>
-        <w:t xml:space="preserve"> </w:t>
-      </w:r>
-    </w:p>
-    <w:p>
-      <w:r>
-        <w:rPr>
-          <w:rFonts w:ascii="Cambria" w:hAnsi="Cambria"/>
-          <w:b/>
-          <w:u w:val="single"/>
-        </w:rPr>
-        <w:t>Comment #29</w:t>
-      </w:r>
-    </w:p>
-    <w:p>
-      <w:r>
-        <w:t>References: There appear to be inconsistencies in reference styles.</w:t>
-      </w:r>
-    </w:p>
-    <w:p>
-      <w:pPr>
-        <w:rPr>
-          <w:rFonts w:ascii="Cambria" w:hAnsi="Cambria"/>
-          <w:b/>
-          <w:i/>
-          <w:sz w:val="24"/>
-        </w:rPr>
-      </w:pPr>
-      <w:r>
-        <w:rPr>
-          <w:b/>
-          <w:i/>
-          <w:color w:val="00B0F0"/>
-        </w:rPr>
-        <w:t>Response</w:t>
-      </w:r>
-      <w:r>
-        <w:rPr>
-          <w:b/>
-          <w:i/>
-          <w:color w:val="00B0F0"/>
-        </w:rPr>
-        <w:t xml:space="preserve"> #29</w:t>
-      </w:r>
-    </w:p>
-    <w:p>
-      <w:r>
-        <w:rPr>
-          <w:rFonts w:ascii="Arial" w:hAnsi="Arial" w:cs="Arial"/>
-          <w:color w:val="00B0F0"/>
-          <w:sz w:val="19"/>
-          <w:szCs w:val="19"/>
-          <w:shd w:val="clear" w:color="auto" w:fill="FFFFFF"/>
-        </w:rPr>
-        <w:t>The main inconsistency we found is that some of our authors have their full name wh</w:t>
-      </w:r>
-      <w:r>
-        <w:rPr>
-          <w:rFonts w:ascii="Arial" w:hAnsi="Arial" w:cs="Arial"/>
-          <w:color w:val="00B0F0"/>
-          <w:sz w:val="19"/>
-          <w:szCs w:val="19"/>
-          <w:shd w:val="clear" w:color="auto" w:fill="FFFFFF"/>
-        </w:rPr>
-        <w:t xml:space="preserve">ile others have their initials. </w:t>
-      </w:r>
-      <w:r>
-        <w:rPr>
-          <w:rFonts w:ascii="Arial" w:hAnsi="Arial" w:cs="Arial"/>
-          <w:color w:val="00B0F0"/>
-          <w:sz w:val="19"/>
-          <w:szCs w:val="19"/>
-          <w:shd w:val="clear" w:color="auto" w:fill="FFFFFF"/>
-        </w:rPr>
-        <w:t>We tried to remedy this but it appears that the JCP document class is not compatible with the \bibliographystyle{abbrv} command. We will work with the JCP proofs editor to resolve this</w:t>
-      </w:r>
-      <w:r>
-        <w:rPr>
-          <w:rFonts w:ascii="Arial" w:hAnsi="Arial" w:cs="Arial"/>
-          <w:color w:val="00B0F0"/>
-          <w:sz w:val="19"/>
-          <w:szCs w:val="19"/>
-          <w:shd w:val="clear" w:color="auto" w:fill="FFFFFF"/>
-        </w:rPr>
-        <w:t xml:space="preserve"> at </w:t>
-      </w:r>
-      <w:r>
-        <w:rPr>
-          <w:rFonts w:ascii="Arial" w:hAnsi="Arial" w:cs="Arial"/>
-          <w:color w:val="00B0F0"/>
-          <w:sz w:val="19"/>
-          <w:szCs w:val="19"/>
-          <w:shd w:val="clear" w:color="auto" w:fill="FFFFFF"/>
-        </w:rPr>
-        <w:t>the galley stage</w:t>
+        <w:t>Also, as we do not discuss “basis functions” anywhere else in the text, we have described this process in more detail. This sentence now reads, “</w:t>
+      </w:r>
+      <w:r>
+        <w:rPr>
+          <w:rFonts w:ascii="Arial" w:hAnsi="Arial" w:cs="Arial"/>
+          <w:color w:val="00B0F0"/>
+          <w:sz w:val="19"/>
+          <w:szCs w:val="19"/>
+          <w:shd w:val="clear" w:color="auto" w:fill="FFFFFF"/>
+        </w:rPr>
+        <w:t xml:space="preserve">The non-bonded energies and forces, which are required for MBAR and ITIC, are rapidly recomputed post-simulation with </w:t>
+      </w:r>
+      <m:oMath>
+        <m:sSub>
+          <m:sSubPr>
+            <m:ctrlPr>
+              <w:rPr>
+                <w:rFonts w:ascii="Cambria Math" w:hAnsi="Cambria Math" w:cs="Arial"/>
+                <w:i/>
+                <w:color w:val="00B0F0"/>
+                <w:sz w:val="19"/>
+                <w:szCs w:val="19"/>
+                <w:shd w:val="clear" w:color="auto" w:fill="FFFFFF"/>
+              </w:rPr>
+            </m:ctrlPr>
+          </m:sSubPr>
+          <m:e>
+            <m:r>
+              <w:rPr>
+                <w:rFonts w:ascii="Cambria Math" w:hAnsi="Cambria Math" w:cs="Arial"/>
+                <w:color w:val="00B0F0"/>
+                <w:sz w:val="19"/>
+                <w:szCs w:val="19"/>
+                <w:shd w:val="clear" w:color="auto" w:fill="FFFFFF"/>
+              </w:rPr>
+              <m:t>θ</m:t>
+            </m:r>
+          </m:e>
+          <m:sub>
+            <m:r>
+              <w:rPr>
+                <w:rFonts w:ascii="Cambria Math" w:hAnsi="Cambria Math" w:cs="Arial"/>
+                <w:color w:val="00B0F0"/>
+                <w:sz w:val="19"/>
+                <w:szCs w:val="19"/>
+                <w:shd w:val="clear" w:color="auto" w:fill="FFFFFF"/>
+              </w:rPr>
+              <m:t>MCMC</m:t>
+            </m:r>
+          </m:sub>
+        </m:sSub>
+      </m:oMath>
+      <w:r>
+        <w:rPr>
+          <w:rFonts w:ascii="Arial" w:hAnsi="Arial" w:cs="Arial"/>
+          <w:color w:val="00B0F0"/>
+          <w:sz w:val="19"/>
+          <w:szCs w:val="19"/>
+          <w:shd w:val="clear" w:color="auto" w:fill="FFFFFF"/>
+        </w:rPr>
+        <w:t xml:space="preserve"> for each reference configuration (for details on so-called ``basis functions'' see </w:t>
       </w:r>
       <w:bookmarkStart w:id="0" w:name="_GoBack"/>
       <w:bookmarkEnd w:id="0"/>
@@ -7241,16 +7232,823 @@
           <w:szCs w:val="19"/>
           <w:shd w:val="clear" w:color="auto" w:fill="FFFFFF"/>
         </w:rPr>
+        <w:t>Reference</w:t>
+      </w:r>
+      <w:r>
+        <w:rPr>
+          <w:rFonts w:ascii="Arial" w:hAnsi="Arial" w:cs="Arial"/>
+          <w:color w:val="00B0F0"/>
+          <w:sz w:val="19"/>
+          <w:szCs w:val="19"/>
+          <w:shd w:val="clear" w:color="auto" w:fill="FFFFFF"/>
+        </w:rPr>
+        <w:t>…).</w:t>
+      </w:r>
+    </w:p>
+    <w:p>
+      <w:r>
+        <w:rPr>
+          <w:rFonts w:ascii="Cambria" w:hAnsi="Cambria"/>
+          <w:b/>
+          <w:u w:val="single"/>
+        </w:rPr>
+        <w:t>Comment #24</w:t>
+      </w:r>
+    </w:p>
+    <w:p>
+      <w:r>
+        <w:t>Page 25, 1st paragraph: “...inter-laboratory comparison...” The sentence is confusing.</w:t>
+      </w:r>
+    </w:p>
+    <w:p>
+      <w:pPr>
+        <w:rPr>
+          <w:rFonts w:ascii="Cambria" w:hAnsi="Cambria"/>
+          <w:b/>
+          <w:i/>
+          <w:sz w:val="24"/>
+        </w:rPr>
+      </w:pPr>
+      <w:r>
+        <w:rPr>
+          <w:b/>
+          <w:i/>
+          <w:color w:val="00B0F0"/>
+        </w:rPr>
+        <w:t>Response</w:t>
+      </w:r>
+      <w:r>
+        <w:rPr>
+          <w:b/>
+          <w:i/>
+          <w:color w:val="00B0F0"/>
+        </w:rPr>
+        <w:t xml:space="preserve"> #24</w:t>
+      </w:r>
+    </w:p>
+    <w:p>
+      <w:r>
+        <w:rPr>
+          <w:rFonts w:ascii="Arial" w:hAnsi="Arial" w:cs="Arial"/>
+          <w:color w:val="00B0F0"/>
+          <w:sz w:val="19"/>
+          <w:szCs w:val="19"/>
+          <w:shd w:val="clear" w:color="auto" w:fill="FFFFFF"/>
+        </w:rPr>
+        <w:t>We have attempted to clar</w:t>
+      </w:r>
+      <w:r>
+        <w:rPr>
+          <w:rFonts w:ascii="Arial" w:hAnsi="Arial" w:cs="Arial"/>
+          <w:color w:val="00B0F0"/>
+          <w:sz w:val="19"/>
+          <w:szCs w:val="19"/>
+          <w:shd w:val="clear" w:color="auto" w:fill="FFFFFF"/>
+        </w:rPr>
+        <w:t>ify what dark uncertainty means by adding the following explanation,</w:t>
+      </w:r>
+      <w:r>
+        <w:rPr>
+          <w:rFonts w:ascii="Arial" w:hAnsi="Arial" w:cs="Arial"/>
+          <w:color w:val="00B0F0"/>
+          <w:sz w:val="19"/>
+          <w:szCs w:val="19"/>
+          <w:shd w:val="clear" w:color="auto" w:fill="FFFFFF"/>
+        </w:rPr>
+        <w:t xml:space="preserve"> “</w:t>
+      </w:r>
+      <w:r>
+        <w:rPr>
+          <w:rFonts w:ascii="Arial" w:hAnsi="Arial" w:cs="Arial"/>
+          <w:color w:val="00B0F0"/>
+          <w:sz w:val="19"/>
+          <w:szCs w:val="19"/>
+          <w:shd w:val="clear" w:color="auto" w:fill="FFFFFF"/>
+        </w:rPr>
+        <w:t>…</w:t>
+      </w:r>
+      <w:r>
+        <w:rPr>
+          <w:rFonts w:ascii="Arial" w:hAnsi="Arial" w:cs="Arial"/>
+          <w:color w:val="00B0F0"/>
+          <w:sz w:val="19"/>
+          <w:szCs w:val="19"/>
+          <w:shd w:val="clear" w:color="auto" w:fill="FFFFFF"/>
+        </w:rPr>
+        <w:t>s</w:t>
+      </w:r>
+      <w:r>
+        <w:rPr>
+          <w:rFonts w:ascii="Arial" w:hAnsi="Arial" w:cs="Arial"/>
+          <w:color w:val="00B0F0"/>
+          <w:sz w:val="19"/>
+          <w:szCs w:val="19"/>
+          <w:shd w:val="clear" w:color="auto" w:fill="FFFFFF"/>
+          <w:vertAlign w:val="superscript"/>
+        </w:rPr>
+        <w:t>2</w:t>
+      </w:r>
+      <w:r>
+        <w:rPr>
+          <w:rFonts w:ascii="Arial" w:hAnsi="Arial" w:cs="Arial"/>
+          <w:color w:val="00B0F0"/>
+          <w:sz w:val="19"/>
+          <w:szCs w:val="19"/>
+          <w:shd w:val="clear" w:color="auto" w:fill="FFFFFF"/>
+          <w:vertAlign w:val="subscript"/>
+        </w:rPr>
+        <w:t>SM</w:t>
+      </w:r>
+      <w:r>
+        <w:rPr>
+          <w:rFonts w:ascii="Arial" w:hAnsi="Arial" w:cs="Arial"/>
+          <w:color w:val="00B0F0"/>
+          <w:sz w:val="19"/>
+          <w:szCs w:val="19"/>
+          <w:shd w:val="clear" w:color="auto" w:fill="FFFFFF"/>
+        </w:rPr>
+        <w:t xml:space="preserve"> accounts for ``dark uncertainty'', i.e., uncertainties that arise from unknown sources which can lead to </w:t>
+      </w:r>
+      <w:r>
+        <w:rPr>
+          <w:rFonts w:ascii="Arial" w:hAnsi="Arial" w:cs="Arial"/>
+          <w:color w:val="00B0F0"/>
+          <w:sz w:val="19"/>
+          <w:szCs w:val="19"/>
+          <w:shd w:val="clear" w:color="auto" w:fill="FFFFFF"/>
+        </w:rPr>
+        <w:t>unresolvable discrepancies</w:t>
+      </w:r>
+      <w:r>
+        <w:rPr>
+          <w:rFonts w:ascii="Arial" w:hAnsi="Arial" w:cs="Arial"/>
+          <w:color w:val="00B0F0"/>
+          <w:sz w:val="19"/>
+          <w:szCs w:val="19"/>
+          <w:shd w:val="clear" w:color="auto" w:fill="FFFFFF"/>
+        </w:rPr>
+        <w:t xml:space="preserve"> between research groups</w:t>
+      </w:r>
+      <w:r>
+        <w:rPr>
+          <w:rFonts w:ascii="Arial" w:hAnsi="Arial" w:cs="Arial"/>
+          <w:color w:val="00B0F0"/>
+          <w:sz w:val="19"/>
+          <w:szCs w:val="19"/>
+          <w:shd w:val="clear" w:color="auto" w:fill="FFFFFF"/>
+        </w:rPr>
         <w:t>.</w:t>
       </w:r>
+      <w:r>
+        <w:rPr>
+          <w:rFonts w:ascii="Arial" w:hAnsi="Arial" w:cs="Arial"/>
+          <w:color w:val="00B0F0"/>
+          <w:sz w:val="19"/>
+          <w:szCs w:val="19"/>
+          <w:shd w:val="clear" w:color="auto" w:fill="FFFFFF"/>
+        </w:rPr>
+        <w:t>”</w:t>
+      </w:r>
+    </w:p>
+    <w:p>
+      <w:r>
+        <w:rPr>
+          <w:rFonts w:ascii="Cambria" w:hAnsi="Cambria"/>
+          <w:b/>
+          <w:u w:val="single"/>
+        </w:rPr>
+        <w:t>Comment #2</w:t>
+      </w:r>
+      <w:r>
+        <w:rPr>
+          <w:rFonts w:ascii="Cambria" w:hAnsi="Cambria"/>
+          <w:b/>
+          <w:u w:val="single"/>
+        </w:rPr>
+        <w:t>5</w:t>
+      </w:r>
+    </w:p>
+    <w:p>
+      <w:r>
+        <w:t>Page 25, 2nd paragraph: “...experimental uncertainty (</w:t>
+      </w:r>
+      <w:proofErr w:type="spellStart"/>
+      <w:r>
+        <w:t>uD</w:t>
+      </w:r>
+      <w:proofErr w:type="spellEnd"/>
+      <w:proofErr w:type="gramStart"/>
+      <w:r>
+        <w:t>)..</w:t>
+      </w:r>
+      <w:proofErr w:type="gramEnd"/>
+      <w:r>
+        <w:t xml:space="preserve">” Is </w:t>
+      </w:r>
+      <w:proofErr w:type="spellStart"/>
+      <w:r>
+        <w:t>uD</w:t>
+      </w:r>
+      <w:proofErr w:type="spellEnd"/>
+      <w:r>
+        <w:t xml:space="preserve"> different from </w:t>
+      </w:r>
+      <w:proofErr w:type="spellStart"/>
+      <w:r>
+        <w:t>sD</w:t>
+      </w:r>
+      <w:proofErr w:type="spellEnd"/>
+      <w:r>
+        <w:t>?</w:t>
+      </w:r>
+    </w:p>
+    <w:p>
+      <w:pPr>
+        <w:rPr>
+          <w:rFonts w:ascii="Cambria" w:hAnsi="Cambria"/>
+          <w:b/>
+          <w:i/>
+          <w:sz w:val="24"/>
+        </w:rPr>
+      </w:pPr>
+      <w:r>
+        <w:rPr>
+          <w:b/>
+          <w:i/>
+          <w:color w:val="00B0F0"/>
+        </w:rPr>
+        <w:t>Response</w:t>
+      </w:r>
+      <w:r>
+        <w:rPr>
+          <w:b/>
+          <w:i/>
+          <w:color w:val="00B0F0"/>
+        </w:rPr>
+        <w:t xml:space="preserve"> #25</w:t>
+      </w:r>
+    </w:p>
+    <w:p>
+      <w:pPr>
+        <w:rPr>
+          <w:vertAlign w:val="subscript"/>
+        </w:rPr>
+      </w:pPr>
+      <w:r>
+        <w:rPr>
+          <w:rFonts w:ascii="Arial" w:hAnsi="Arial" w:cs="Arial"/>
+          <w:color w:val="00B0F0"/>
+          <w:sz w:val="19"/>
+          <w:szCs w:val="19"/>
+          <w:shd w:val="clear" w:color="auto" w:fill="FFFFFF"/>
+        </w:rPr>
+        <w:t xml:space="preserve">The difference is that </w:t>
+      </w:r>
+      <w:proofErr w:type="spellStart"/>
+      <w:r>
+        <w:rPr>
+          <w:rFonts w:ascii="Arial" w:hAnsi="Arial" w:cs="Arial"/>
+          <w:color w:val="00B0F0"/>
+          <w:sz w:val="19"/>
+          <w:szCs w:val="19"/>
+          <w:shd w:val="clear" w:color="auto" w:fill="FFFFFF"/>
+        </w:rPr>
+        <w:t>u</w:t>
+      </w:r>
+      <w:r>
+        <w:rPr>
+          <w:rFonts w:ascii="Arial" w:hAnsi="Arial" w:cs="Arial"/>
+          <w:color w:val="00B0F0"/>
+          <w:sz w:val="19"/>
+          <w:szCs w:val="19"/>
+          <w:shd w:val="clear" w:color="auto" w:fill="FFFFFF"/>
+          <w:vertAlign w:val="subscript"/>
+        </w:rPr>
+        <w:t>D</w:t>
+      </w:r>
+      <w:proofErr w:type="spellEnd"/>
+      <w:r>
+        <w:rPr>
+          <w:rFonts w:ascii="Arial" w:hAnsi="Arial" w:cs="Arial"/>
+          <w:color w:val="00B0F0"/>
+          <w:sz w:val="19"/>
+          <w:szCs w:val="19"/>
+          <w:shd w:val="clear" w:color="auto" w:fill="FFFFFF"/>
+        </w:rPr>
+        <w:t xml:space="preserve"> is the uncertainty at the 95% confidence level, so it is approximately 2 times </w:t>
+      </w:r>
+      <w:proofErr w:type="spellStart"/>
+      <w:r>
+        <w:rPr>
+          <w:rFonts w:ascii="Arial" w:hAnsi="Arial" w:cs="Arial"/>
+          <w:color w:val="00B0F0"/>
+          <w:sz w:val="19"/>
+          <w:szCs w:val="19"/>
+          <w:shd w:val="clear" w:color="auto" w:fill="FFFFFF"/>
+        </w:rPr>
+        <w:t>s</w:t>
+      </w:r>
+      <w:r>
+        <w:rPr>
+          <w:rFonts w:ascii="Arial" w:hAnsi="Arial" w:cs="Arial"/>
+          <w:color w:val="00B0F0"/>
+          <w:sz w:val="19"/>
+          <w:szCs w:val="19"/>
+          <w:shd w:val="clear" w:color="auto" w:fill="FFFFFF"/>
+          <w:vertAlign w:val="subscript"/>
+        </w:rPr>
+        <w:t>D</w:t>
+      </w:r>
+      <w:r>
+        <w:rPr>
+          <w:rFonts w:ascii="Arial" w:hAnsi="Arial" w:cs="Arial"/>
+          <w:color w:val="00B0F0"/>
+          <w:sz w:val="19"/>
+          <w:szCs w:val="19"/>
+          <w:shd w:val="clear" w:color="auto" w:fill="FFFFFF"/>
+        </w:rPr>
+        <w:t>.</w:t>
+      </w:r>
+      <w:proofErr w:type="spellEnd"/>
+      <w:r>
+        <w:rPr>
+          <w:rFonts w:ascii="Arial" w:hAnsi="Arial" w:cs="Arial"/>
+          <w:color w:val="00B0F0"/>
+          <w:sz w:val="19"/>
+          <w:szCs w:val="19"/>
+          <w:shd w:val="clear" w:color="auto" w:fill="FFFFFF"/>
+        </w:rPr>
+        <w:t xml:space="preserve"> </w:t>
+      </w:r>
+      <w:r>
+        <w:rPr>
+          <w:rFonts w:ascii="Arial" w:hAnsi="Arial" w:cs="Arial"/>
+          <w:color w:val="00B0F0"/>
+          <w:sz w:val="19"/>
+          <w:szCs w:val="19"/>
+          <w:shd w:val="clear" w:color="auto" w:fill="FFFFFF"/>
+        </w:rPr>
+        <w:t>This is explained at the beginning of the paragraph.</w:t>
+      </w:r>
+    </w:p>
+    <w:p>
+      <w:r>
+        <w:rPr>
+          <w:rFonts w:ascii="Cambria" w:hAnsi="Cambria"/>
+          <w:b/>
+          <w:u w:val="single"/>
+        </w:rPr>
+        <w:t>Comment #26</w:t>
+      </w:r>
+    </w:p>
+    <w:p>
+      <w:r>
+        <w:t>Page 29, 2nd paragraph: “...4 and 40 factors larger...” Maybe “4 and 40 times larger” is better.</w:t>
+      </w:r>
+    </w:p>
+    <w:p>
+      <w:pPr>
+        <w:rPr>
+          <w:rFonts w:ascii="Cambria" w:hAnsi="Cambria"/>
+          <w:b/>
+          <w:i/>
+          <w:sz w:val="24"/>
+        </w:rPr>
+      </w:pPr>
+      <w:r>
+        <w:rPr>
+          <w:b/>
+          <w:i/>
+          <w:color w:val="00B0F0"/>
+        </w:rPr>
+        <w:t>Response</w:t>
+      </w:r>
+      <w:r>
+        <w:rPr>
+          <w:b/>
+          <w:i/>
+          <w:color w:val="00B0F0"/>
+        </w:rPr>
+        <w:t xml:space="preserve"> #26</w:t>
+      </w:r>
+    </w:p>
+    <w:p>
+      <w:r>
+        <w:rPr>
+          <w:rFonts w:ascii="Arial" w:hAnsi="Arial" w:cs="Arial"/>
+          <w:color w:val="00B0F0"/>
+          <w:sz w:val="19"/>
+          <w:szCs w:val="19"/>
+          <w:shd w:val="clear" w:color="auto" w:fill="FFFFFF"/>
+        </w:rPr>
+        <w:t>Change made.</w:t>
+      </w:r>
+    </w:p>
+    <w:p>
+      <w:r>
+        <w:rPr>
+          <w:rFonts w:ascii="Cambria" w:hAnsi="Cambria"/>
+          <w:b/>
+          <w:u w:val="single"/>
+        </w:rPr>
+        <w:t>Comment #27</w:t>
+      </w:r>
+    </w:p>
+    <w:p>
+      <w:r>
+        <w:t>Page 31, 2nd paragraph: Rewrite the strange fraction.</w:t>
+      </w:r>
+    </w:p>
+    <w:p>
+      <w:pPr>
+        <w:rPr>
+          <w:rFonts w:ascii="Cambria" w:hAnsi="Cambria"/>
+          <w:b/>
+          <w:i/>
+          <w:sz w:val="24"/>
+        </w:rPr>
+      </w:pPr>
+      <w:r>
+        <w:rPr>
+          <w:b/>
+          <w:i/>
+          <w:color w:val="00B0F0"/>
+        </w:rPr>
+        <w:lastRenderedPageBreak/>
+        <w:t>Response</w:t>
+      </w:r>
+      <w:r>
+        <w:rPr>
+          <w:b/>
+          <w:i/>
+          <w:color w:val="00B0F0"/>
+        </w:rPr>
+        <w:t xml:space="preserve"> #27</w:t>
+      </w:r>
+    </w:p>
+    <w:p>
+      <w:r>
+        <w:rPr>
+          <w:rFonts w:ascii="Arial" w:hAnsi="Arial" w:cs="Arial"/>
+          <w:color w:val="00B0F0"/>
+          <w:sz w:val="19"/>
+          <w:szCs w:val="19"/>
+          <w:shd w:val="clear" w:color="auto" w:fill="FFFFFF"/>
+        </w:rPr>
+        <w:t xml:space="preserve">We now list </w:t>
+      </w:r>
+      <w:r>
+        <w:rPr>
+          <w:rFonts w:ascii="Arial" w:hAnsi="Arial" w:cs="Arial"/>
+          <w:color w:val="00B0F0"/>
+          <w:sz w:val="19"/>
+          <w:szCs w:val="19"/>
+          <w:shd w:val="clear" w:color="auto" w:fill="FFFFFF"/>
+        </w:rPr>
+        <w:t>all four possible fractions</w:t>
+      </w:r>
+      <w:r>
+        <w:rPr>
+          <w:rFonts w:ascii="Arial" w:hAnsi="Arial" w:cs="Arial"/>
+          <w:color w:val="00B0F0"/>
+          <w:sz w:val="19"/>
+          <w:szCs w:val="19"/>
+          <w:shd w:val="clear" w:color="auto" w:fill="FFFFFF"/>
+        </w:rPr>
+        <w:t xml:space="preserve"> explicitly</w:t>
+      </w:r>
+      <w:r>
+        <w:rPr>
+          <w:rFonts w:ascii="Arial" w:hAnsi="Arial" w:cs="Arial"/>
+          <w:color w:val="00B0F0"/>
+          <w:sz w:val="19"/>
+          <w:szCs w:val="19"/>
+          <w:shd w:val="clear" w:color="auto" w:fill="FFFFFF"/>
+        </w:rPr>
+        <w:t>.</w:t>
+      </w:r>
+    </w:p>
+    <w:p>
+      <w:r>
+        <w:rPr>
+          <w:rFonts w:ascii="Cambria" w:hAnsi="Cambria"/>
+          <w:b/>
+          <w:u w:val="single"/>
+        </w:rPr>
+        <w:t>Comment #28</w:t>
+      </w:r>
+    </w:p>
+    <w:p>
+      <w:r>
+        <w:t xml:space="preserve">Page 35, equation (24): The use of variables </w:t>
+      </w:r>
+      <w:proofErr w:type="spellStart"/>
+      <w:proofErr w:type="gramStart"/>
+      <w:r>
+        <w:t>x,y</w:t>
+      </w:r>
+      <w:proofErr w:type="spellEnd"/>
+      <w:proofErr w:type="gramEnd"/>
+      <w:r>
+        <w:t xml:space="preserve"> for orders of derivatives is disturbing. I suggest common practice to use integers i </w:t>
+      </w:r>
+      <w:proofErr w:type="spellStart"/>
+      <w:r>
+        <w:t>to n</w:t>
+      </w:r>
+      <w:proofErr w:type="spellEnd"/>
+      <w:r>
+        <w:t>. See also remark on page 23.</w:t>
+      </w:r>
+    </w:p>
+    <w:p>
+      <w:pPr>
+        <w:rPr>
+          <w:rFonts w:ascii="Cambria" w:hAnsi="Cambria"/>
+          <w:b/>
+          <w:i/>
+          <w:sz w:val="24"/>
+        </w:rPr>
+      </w:pPr>
+      <w:r>
+        <w:rPr>
+          <w:b/>
+          <w:i/>
+          <w:color w:val="00B0F0"/>
+        </w:rPr>
+        <w:t>Response</w:t>
+      </w:r>
+      <w:r>
+        <w:rPr>
+          <w:b/>
+          <w:i/>
+          <w:color w:val="00B0F0"/>
+        </w:rPr>
+        <w:t xml:space="preserve"> #28</w:t>
+      </w:r>
+    </w:p>
+    <w:p>
+      <w:r>
+        <w:rPr>
+          <w:rFonts w:ascii="Arial" w:hAnsi="Arial" w:cs="Arial"/>
+          <w:color w:val="00B0F0"/>
+          <w:sz w:val="19"/>
+          <w:szCs w:val="19"/>
+          <w:shd w:val="clear" w:color="auto" w:fill="FFFFFF"/>
+        </w:rPr>
+        <w:t xml:space="preserve">The choice of </w:t>
+      </w:r>
+      <w:proofErr w:type="spellStart"/>
+      <w:proofErr w:type="gramStart"/>
+      <w:r>
+        <w:rPr>
+          <w:rFonts w:ascii="Arial" w:hAnsi="Arial" w:cs="Arial"/>
+          <w:color w:val="00B0F0"/>
+          <w:sz w:val="19"/>
+          <w:szCs w:val="19"/>
+          <w:shd w:val="clear" w:color="auto" w:fill="FFFFFF"/>
+        </w:rPr>
+        <w:t>x,</w:t>
+      </w:r>
+      <w:r>
+        <w:rPr>
+          <w:rFonts w:ascii="Arial" w:hAnsi="Arial" w:cs="Arial"/>
+          <w:color w:val="00B0F0"/>
+          <w:sz w:val="19"/>
+          <w:szCs w:val="19"/>
+          <w:shd w:val="clear" w:color="auto" w:fill="FFFFFF"/>
+        </w:rPr>
+        <w:t>y</w:t>
+      </w:r>
+      <w:proofErr w:type="spellEnd"/>
+      <w:proofErr w:type="gramEnd"/>
+      <w:r>
+        <w:rPr>
+          <w:rFonts w:ascii="Arial" w:hAnsi="Arial" w:cs="Arial"/>
+          <w:color w:val="00B0F0"/>
+          <w:sz w:val="19"/>
+          <w:szCs w:val="19"/>
+          <w:shd w:val="clear" w:color="auto" w:fill="FFFFFF"/>
+        </w:rPr>
+        <w:t xml:space="preserve"> and partial differentials is to be consistent with the </w:t>
+      </w:r>
+      <w:r>
+        <w:rPr>
+          <w:rFonts w:ascii="Arial" w:hAnsi="Arial" w:cs="Arial"/>
+          <w:color w:val="00B0F0"/>
+          <w:sz w:val="19"/>
+          <w:szCs w:val="19"/>
+          <w:shd w:val="clear" w:color="auto" w:fill="FFFFFF"/>
+        </w:rPr>
+        <w:t xml:space="preserve">terminology in the </w:t>
+      </w:r>
+      <w:r>
+        <w:rPr>
+          <w:rFonts w:ascii="Arial" w:hAnsi="Arial" w:cs="Arial"/>
+          <w:color w:val="00B0F0"/>
+          <w:sz w:val="19"/>
+          <w:szCs w:val="19"/>
+          <w:shd w:val="clear" w:color="auto" w:fill="FFFFFF"/>
+        </w:rPr>
+        <w:t>cited hybrid data set studies.</w:t>
+      </w:r>
+      <w:r>
+        <w:rPr>
+          <w:rFonts w:ascii="Arial" w:hAnsi="Arial" w:cs="Arial"/>
+          <w:color w:val="00B0F0"/>
+          <w:sz w:val="19"/>
+          <w:szCs w:val="19"/>
+          <w:shd w:val="clear" w:color="auto" w:fill="FFFFFF"/>
+        </w:rPr>
+        <w:t xml:space="preserve"> For this reason, no change was made.</w:t>
+      </w:r>
+      <w:r>
+        <w:rPr>
+          <w:rFonts w:ascii="Arial" w:hAnsi="Arial" w:cs="Arial"/>
+          <w:color w:val="00B0F0"/>
+          <w:sz w:val="19"/>
+          <w:szCs w:val="19"/>
+          <w:shd w:val="clear" w:color="auto" w:fill="FFFFFF"/>
+        </w:rPr>
+        <w:t xml:space="preserve"> </w:t>
+      </w:r>
+    </w:p>
+    <w:p>
+      <w:r>
+        <w:rPr>
+          <w:rFonts w:ascii="Cambria" w:hAnsi="Cambria"/>
+          <w:b/>
+          <w:u w:val="single"/>
+        </w:rPr>
+        <w:t>Comment #29</w:t>
+      </w:r>
+    </w:p>
+    <w:p>
+      <w:r>
+        <w:t>References: There appear to be inconsistencies in reference styles.</w:t>
+      </w:r>
+    </w:p>
+    <w:p>
+      <w:pPr>
+        <w:rPr>
+          <w:rFonts w:ascii="Cambria" w:hAnsi="Cambria"/>
+          <w:b/>
+          <w:i/>
+          <w:sz w:val="24"/>
+        </w:rPr>
+      </w:pPr>
+      <w:r>
+        <w:rPr>
+          <w:b/>
+          <w:i/>
+          <w:color w:val="00B0F0"/>
+        </w:rPr>
+        <w:t>Response</w:t>
+      </w:r>
+      <w:r>
+        <w:rPr>
+          <w:b/>
+          <w:i/>
+          <w:color w:val="00B0F0"/>
+        </w:rPr>
+        <w:t xml:space="preserve"> #29</w:t>
+      </w:r>
+    </w:p>
+    <w:p>
+      <w:r>
+        <w:rPr>
+          <w:rFonts w:ascii="Arial" w:hAnsi="Arial" w:cs="Arial"/>
+          <w:color w:val="00B0F0"/>
+          <w:sz w:val="19"/>
+          <w:szCs w:val="19"/>
+          <w:shd w:val="clear" w:color="auto" w:fill="FFFFFF"/>
+        </w:rPr>
+        <w:t>The main inconsistency we found is that some of our authors have their full name wh</w:t>
+      </w:r>
+      <w:r>
+        <w:rPr>
+          <w:rFonts w:ascii="Arial" w:hAnsi="Arial" w:cs="Arial"/>
+          <w:color w:val="00B0F0"/>
+          <w:sz w:val="19"/>
+          <w:szCs w:val="19"/>
+          <w:shd w:val="clear" w:color="auto" w:fill="FFFFFF"/>
+        </w:rPr>
+        <w:t xml:space="preserve">ile others have their initials. </w:t>
+      </w:r>
+      <w:r>
+        <w:rPr>
+          <w:rFonts w:ascii="Arial" w:hAnsi="Arial" w:cs="Arial"/>
+          <w:color w:val="00B0F0"/>
+          <w:sz w:val="19"/>
+          <w:szCs w:val="19"/>
+          <w:shd w:val="clear" w:color="auto" w:fill="FFFFFF"/>
+        </w:rPr>
+        <w:t xml:space="preserve">We tried to remedy </w:t>
+      </w:r>
+      <w:proofErr w:type="gramStart"/>
+      <w:r>
+        <w:rPr>
+          <w:rFonts w:ascii="Arial" w:hAnsi="Arial" w:cs="Arial"/>
+          <w:color w:val="00B0F0"/>
+          <w:sz w:val="19"/>
+          <w:szCs w:val="19"/>
+          <w:shd w:val="clear" w:color="auto" w:fill="FFFFFF"/>
+        </w:rPr>
+        <w:t>this</w:t>
+      </w:r>
+      <w:proofErr w:type="gramEnd"/>
+      <w:r>
+        <w:rPr>
+          <w:rFonts w:ascii="Arial" w:hAnsi="Arial" w:cs="Arial"/>
+          <w:color w:val="00B0F0"/>
+          <w:sz w:val="19"/>
+          <w:szCs w:val="19"/>
+          <w:shd w:val="clear" w:color="auto" w:fill="FFFFFF"/>
+        </w:rPr>
+        <w:t xml:space="preserve"> but it appears that the JCP document class is not compatible with the \</w:t>
+      </w:r>
+      <w:proofErr w:type="spellStart"/>
+      <w:r>
+        <w:rPr>
+          <w:rFonts w:ascii="Arial" w:hAnsi="Arial" w:cs="Arial"/>
+          <w:color w:val="00B0F0"/>
+          <w:sz w:val="19"/>
+          <w:szCs w:val="19"/>
+          <w:shd w:val="clear" w:color="auto" w:fill="FFFFFF"/>
+        </w:rPr>
+        <w:t>bibliographystyle</w:t>
+      </w:r>
+      <w:proofErr w:type="spellEnd"/>
+      <w:r>
+        <w:rPr>
+          <w:rFonts w:ascii="Arial" w:hAnsi="Arial" w:cs="Arial"/>
+          <w:color w:val="00B0F0"/>
+          <w:sz w:val="19"/>
+          <w:szCs w:val="19"/>
+          <w:shd w:val="clear" w:color="auto" w:fill="FFFFFF"/>
+        </w:rPr>
+        <w:t>{</w:t>
+      </w:r>
+      <w:proofErr w:type="spellStart"/>
+      <w:r>
+        <w:rPr>
+          <w:rFonts w:ascii="Arial" w:hAnsi="Arial" w:cs="Arial"/>
+          <w:color w:val="00B0F0"/>
+          <w:sz w:val="19"/>
+          <w:szCs w:val="19"/>
+          <w:shd w:val="clear" w:color="auto" w:fill="FFFFFF"/>
+        </w:rPr>
+        <w:t>abbrv</w:t>
+      </w:r>
+      <w:proofErr w:type="spellEnd"/>
+      <w:r>
+        <w:rPr>
+          <w:rFonts w:ascii="Arial" w:hAnsi="Arial" w:cs="Arial"/>
+          <w:color w:val="00B0F0"/>
+          <w:sz w:val="19"/>
+          <w:szCs w:val="19"/>
+          <w:shd w:val="clear" w:color="auto" w:fill="FFFFFF"/>
+        </w:rPr>
+        <w:t>} command. We will work with the JCP proofs editor to resolve this</w:t>
+      </w:r>
+      <w:r>
+        <w:rPr>
+          <w:rFonts w:ascii="Arial" w:hAnsi="Arial" w:cs="Arial"/>
+          <w:color w:val="00B0F0"/>
+          <w:sz w:val="19"/>
+          <w:szCs w:val="19"/>
+          <w:shd w:val="clear" w:color="auto" w:fill="FFFFFF"/>
+        </w:rPr>
+        <w:t xml:space="preserve"> at </w:t>
+      </w:r>
+      <w:r>
+        <w:rPr>
+          <w:rFonts w:ascii="Arial" w:hAnsi="Arial" w:cs="Arial"/>
+          <w:color w:val="00B0F0"/>
+          <w:sz w:val="19"/>
+          <w:szCs w:val="19"/>
+          <w:shd w:val="clear" w:color="auto" w:fill="FFFFFF"/>
+        </w:rPr>
+        <w:t>the galley stage</w:t>
+      </w:r>
+      <w:r>
+        <w:rPr>
+          <w:rFonts w:ascii="Arial" w:hAnsi="Arial" w:cs="Arial"/>
+          <w:color w:val="00B0F0"/>
+          <w:sz w:val="19"/>
+          <w:szCs w:val="19"/>
+          <w:shd w:val="clear" w:color="auto" w:fill="FFFFFF"/>
+        </w:rPr>
+        <w:t>.</w:t>
+      </w:r>
     </w:p>
     <w:sectPr>
-      <w:headerReference w:type="even" r:id="rId7"/>
-      <w:headerReference w:type="default" r:id="rId8"/>
-      <w:footerReference w:type="even" r:id="rId9"/>
-      <w:footerReference w:type="default" r:id="rId10"/>
-      <w:headerReference w:type="first" r:id="rId11"/>
-      <w:footerReference w:type="first" r:id="rId12"/>
+      <w:headerReference w:type="even" r:id="rId9"/>
+      <w:headerReference w:type="default" r:id="rId10"/>
+      <w:footerReference w:type="even" r:id="rId11"/>
+      <w:footerReference w:type="default" r:id="rId12"/>
+      <w:headerReference w:type="first" r:id="rId13"/>
+      <w:footerReference w:type="first" r:id="rId14"/>
       <w:pgSz w:w="12240" w:h="15840"/>
       <w:pgMar w:top="1440" w:right="1440" w:bottom="1440" w:left="1440" w:header="720" w:footer="720" w:gutter="0"/>
       <w:cols w:space="720"/>
@@ -8414,7 +9212,6 @@
     <w:name w:val="Hyperlink"/>
     <w:basedOn w:val="DefaultParagraphFont"/>
     <w:uiPriority w:val="99"/>
-    <w:semiHidden/>
     <w:unhideWhenUsed/>
     <w:rsid w:val="00E65910"/>
     <w:rPr>
@@ -8500,6 +9297,18 @@
       <w:rFonts w:ascii="Segoe UI" w:hAnsi="Segoe UI" w:cs="Segoe UI"/>
       <w:sz w:val="18"/>
       <w:szCs w:val="18"/>
+    </w:rPr>
+  </w:style>
+  <w:style w:type="character" w:styleId="UnresolvedMention">
+    <w:name w:val="Unresolved Mention"/>
+    <w:basedOn w:val="DefaultParagraphFont"/>
+    <w:uiPriority w:val="99"/>
+    <w:semiHidden/>
+    <w:unhideWhenUsed/>
+    <w:rsid w:val="00E63AE3"/>
+    <w:rPr>
+      <w:color w:val="808080"/>
+      <w:shd w:val="clear" w:color="auto" w:fill="E6E6E6"/>
     </w:rPr>
   </w:style>
 </w:styles>

</xml_diff>

<commit_message>
Finished all of reviewer 2 comments.
</commit_message>
<xml_diff>
--- a/JCP_reviewer_response_1.docx
+++ b/JCP_reviewer_response_1.docx
@@ -161,6 +161,13 @@
         </w:rPr>
         <w:t>p 22</w:t>
       </w:r>
+      <w:r>
+        <w:rPr>
+          <w:sz w:val="24"/>
+          <w:szCs w:val="24"/>
+        </w:rPr>
+        <w:t>, Equation 18</w:t>
+      </w:r>
     </w:p>
     <w:p>
       <w:pPr>
@@ -175,6 +182,71 @@
           <w:sz w:val="24"/>
           <w:szCs w:val="24"/>
         </w:rPr>
+        <w:t xml:space="preserve">Response to Reviewer 2, General Comment: </w:t>
+      </w:r>
+      <w:r>
+        <w:rPr>
+          <w:sz w:val="24"/>
+          <w:szCs w:val="24"/>
+        </w:rPr>
+        <w:t>p</w:t>
+      </w:r>
+      <w:r>
+        <w:rPr>
+          <w:sz w:val="24"/>
+          <w:szCs w:val="24"/>
+        </w:rPr>
+        <w:t>p</w:t>
+      </w:r>
+      <w:r>
+        <w:rPr>
+          <w:sz w:val="24"/>
+          <w:szCs w:val="24"/>
+        </w:rPr>
+        <w:t xml:space="preserve"> 22</w:t>
+      </w:r>
+      <w:r>
+        <w:rPr>
+          <w:sz w:val="24"/>
+          <w:szCs w:val="24"/>
+        </w:rPr>
+        <w:t>,</w:t>
+      </w:r>
+      <w:r>
+        <w:rPr>
+          <w:sz w:val="24"/>
+          <w:szCs w:val="24"/>
+        </w:rPr>
+        <w:t xml:space="preserve"> 27,</w:t>
+      </w:r>
+      <w:r>
+        <w:rPr>
+          <w:sz w:val="24"/>
+          <w:szCs w:val="24"/>
+        </w:rPr>
+        <w:t xml:space="preserve"> </w:t>
+      </w:r>
+      <w:r>
+        <w:rPr>
+          <w:sz w:val="24"/>
+          <w:szCs w:val="24"/>
+        </w:rPr>
+        <w:t>Tables I, II, III, V, Figures 1, 2, 4-10, 12</w:t>
+      </w:r>
+    </w:p>
+    <w:p>
+      <w:pPr>
+        <w:spacing w:after="0"/>
+        <w:rPr>
+          <w:sz w:val="24"/>
+          <w:szCs w:val="24"/>
+        </w:rPr>
+      </w:pPr>
+      <w:r>
+        <w:rPr>
+          <w:sz w:val="24"/>
+          <w:szCs w:val="24"/>
+        </w:rPr>
         <w:t>Respo</w:t>
       </w:r>
       <w:r>
@@ -476,7 +548,7 @@
           <w:sz w:val="24"/>
           <w:szCs w:val="24"/>
         </w:rPr>
-        <w:t>e to Reviewer 2, Comment 8: None</w:t>
+        <w:t>e to Reviewer 2, Comment 8: pp 9-10</w:t>
       </w:r>
     </w:p>
     <w:p>
@@ -566,6 +638,341 @@
           <w:sz w:val="24"/>
           <w:szCs w:val="24"/>
         </w:rPr>
+        <w:t>p 18</w:t>
+      </w:r>
+    </w:p>
+    <w:p>
+      <w:pPr>
+        <w:spacing w:after="0"/>
+        <w:rPr>
+          <w:sz w:val="24"/>
+          <w:szCs w:val="24"/>
+        </w:rPr>
+      </w:pPr>
+      <w:r>
+        <w:rPr>
+          <w:sz w:val="24"/>
+          <w:szCs w:val="24"/>
+        </w:rPr>
+        <w:t>Respo</w:t>
+      </w:r>
+      <w:r>
+        <w:rPr>
+          <w:sz w:val="24"/>
+          <w:szCs w:val="24"/>
+        </w:rPr>
+        <w:t>nse to Reviewer</w:t>
+      </w:r>
+      <w:r>
+        <w:rPr>
+          <w:sz w:val="24"/>
+          <w:szCs w:val="24"/>
+        </w:rPr>
+        <w:t xml:space="preserve"> 2, Comment 12: p 18</w:t>
+      </w:r>
+    </w:p>
+    <w:p>
+      <w:pPr>
+        <w:spacing w:after="0"/>
+        <w:rPr>
+          <w:sz w:val="24"/>
+          <w:szCs w:val="24"/>
+        </w:rPr>
+      </w:pPr>
+      <w:r>
+        <w:rPr>
+          <w:sz w:val="24"/>
+          <w:szCs w:val="24"/>
+        </w:rPr>
+        <w:t>Respo</w:t>
+      </w:r>
+      <w:r>
+        <w:rPr>
+          <w:sz w:val="24"/>
+          <w:szCs w:val="24"/>
+        </w:rPr>
+        <w:t>nse to</w:t>
+      </w:r>
+      <w:r>
+        <w:rPr>
+          <w:sz w:val="24"/>
+          <w:szCs w:val="24"/>
+        </w:rPr>
+        <w:t xml:space="preserve"> Reviewer 2, Comment 13: p 18</w:t>
+      </w:r>
+    </w:p>
+    <w:p>
+      <w:pPr>
+        <w:spacing w:after="0"/>
+        <w:rPr>
+          <w:sz w:val="24"/>
+          <w:szCs w:val="24"/>
+        </w:rPr>
+      </w:pPr>
+      <w:r>
+        <w:rPr>
+          <w:sz w:val="24"/>
+          <w:szCs w:val="24"/>
+        </w:rPr>
+        <w:t>Respo</w:t>
+      </w:r>
+      <w:r>
+        <w:rPr>
+          <w:sz w:val="24"/>
+          <w:szCs w:val="24"/>
+        </w:rPr>
+        <w:t>nse to</w:t>
+      </w:r>
+      <w:r>
+        <w:rPr>
+          <w:sz w:val="24"/>
+          <w:szCs w:val="24"/>
+        </w:rPr>
+        <w:t xml:space="preserve"> Reviewer 2, Comment 14: p 20</w:t>
+      </w:r>
+    </w:p>
+    <w:p>
+      <w:pPr>
+        <w:spacing w:after="0"/>
+        <w:rPr>
+          <w:sz w:val="24"/>
+          <w:szCs w:val="24"/>
+        </w:rPr>
+      </w:pPr>
+      <w:r>
+        <w:rPr>
+          <w:sz w:val="24"/>
+          <w:szCs w:val="24"/>
+        </w:rPr>
+        <w:t>Respo</w:t>
+      </w:r>
+      <w:r>
+        <w:rPr>
+          <w:sz w:val="24"/>
+          <w:szCs w:val="24"/>
+        </w:rPr>
+        <w:t>nse to</w:t>
+      </w:r>
+      <w:r>
+        <w:rPr>
+          <w:sz w:val="24"/>
+          <w:szCs w:val="24"/>
+        </w:rPr>
+        <w:t xml:space="preserve"> Reviewer 2, Comment 15: p 20</w:t>
+      </w:r>
+    </w:p>
+    <w:p>
+      <w:pPr>
+        <w:spacing w:after="0"/>
+        <w:rPr>
+          <w:sz w:val="24"/>
+          <w:szCs w:val="24"/>
+        </w:rPr>
+      </w:pPr>
+      <w:r>
+        <w:rPr>
+          <w:sz w:val="24"/>
+          <w:szCs w:val="24"/>
+        </w:rPr>
+        <w:t>Respo</w:t>
+      </w:r>
+      <w:r>
+        <w:rPr>
+          <w:sz w:val="24"/>
+          <w:szCs w:val="24"/>
+        </w:rPr>
+        <w:t>nse to</w:t>
+      </w:r>
+      <w:r>
+        <w:rPr>
+          <w:sz w:val="24"/>
+          <w:szCs w:val="24"/>
+        </w:rPr>
+        <w:t xml:space="preserve"> Reviewer 2, Comment 16: p</w:t>
+      </w:r>
+      <w:r>
+        <w:rPr>
+          <w:sz w:val="24"/>
+          <w:szCs w:val="24"/>
+        </w:rPr>
+        <w:t>p</w:t>
+      </w:r>
+      <w:r>
+        <w:rPr>
+          <w:sz w:val="24"/>
+          <w:szCs w:val="24"/>
+        </w:rPr>
+        <w:t xml:space="preserve"> 20</w:t>
+      </w:r>
+      <w:r>
+        <w:rPr>
+          <w:sz w:val="24"/>
+          <w:szCs w:val="24"/>
+        </w:rPr>
+        <w:t>-21</w:t>
+      </w:r>
+      <w:r>
+        <w:rPr>
+          <w:sz w:val="24"/>
+          <w:szCs w:val="24"/>
+        </w:rPr>
+        <w:t>, Equations 14 and 15</w:t>
+      </w:r>
+    </w:p>
+    <w:p>
+      <w:pPr>
+        <w:spacing w:after="0"/>
+        <w:rPr>
+          <w:sz w:val="24"/>
+          <w:szCs w:val="24"/>
+        </w:rPr>
+      </w:pPr>
+      <w:r>
+        <w:rPr>
+          <w:sz w:val="24"/>
+          <w:szCs w:val="24"/>
+        </w:rPr>
+        <w:t>Respo</w:t>
+      </w:r>
+      <w:r>
+        <w:rPr>
+          <w:sz w:val="24"/>
+          <w:szCs w:val="24"/>
+        </w:rPr>
+        <w:t>nse to</w:t>
+      </w:r>
+      <w:r>
+        <w:rPr>
+          <w:sz w:val="24"/>
+          <w:szCs w:val="24"/>
+        </w:rPr>
+        <w:t xml:space="preserve"> Reviewer 2, Comment 17: p 21</w:t>
+      </w:r>
+    </w:p>
+    <w:p>
+      <w:pPr>
+        <w:spacing w:after="0"/>
+        <w:rPr>
+          <w:sz w:val="24"/>
+          <w:szCs w:val="24"/>
+        </w:rPr>
+      </w:pPr>
+      <w:r>
+        <w:rPr>
+          <w:sz w:val="24"/>
+          <w:szCs w:val="24"/>
+        </w:rPr>
+        <w:t>Respo</w:t>
+      </w:r>
+      <w:r>
+        <w:rPr>
+          <w:sz w:val="24"/>
+          <w:szCs w:val="24"/>
+        </w:rPr>
+        <w:t xml:space="preserve">nse to </w:t>
+      </w:r>
+      <w:r>
+        <w:rPr>
+          <w:sz w:val="24"/>
+          <w:szCs w:val="24"/>
+        </w:rPr>
+        <w:t>Reviewer 2, Comment 18: p 22</w:t>
+      </w:r>
+    </w:p>
+    <w:p>
+      <w:pPr>
+        <w:spacing w:after="0"/>
+        <w:rPr>
+          <w:sz w:val="24"/>
+          <w:szCs w:val="24"/>
+        </w:rPr>
+      </w:pPr>
+      <w:r>
+        <w:rPr>
+          <w:sz w:val="24"/>
+          <w:szCs w:val="24"/>
+        </w:rPr>
+        <w:t>Respo</w:t>
+      </w:r>
+      <w:r>
+        <w:rPr>
+          <w:sz w:val="24"/>
+          <w:szCs w:val="24"/>
+        </w:rPr>
+        <w:t>nse to</w:t>
+      </w:r>
+      <w:r>
+        <w:rPr>
+          <w:sz w:val="24"/>
+          <w:szCs w:val="24"/>
+        </w:rPr>
+        <w:t xml:space="preserve"> Reviewer 2, Comment 19: p 22</w:t>
+      </w:r>
+      <w:r>
+        <w:rPr>
+          <w:sz w:val="24"/>
+          <w:szCs w:val="24"/>
+        </w:rPr>
+        <w:t>, Equation 18</w:t>
+      </w:r>
+    </w:p>
+    <w:p>
+      <w:pPr>
+        <w:spacing w:after="0"/>
+        <w:rPr>
+          <w:sz w:val="24"/>
+          <w:szCs w:val="24"/>
+        </w:rPr>
+      </w:pPr>
+      <w:r>
+        <w:rPr>
+          <w:sz w:val="24"/>
+          <w:szCs w:val="24"/>
+        </w:rPr>
+        <w:t>Respo</w:t>
+      </w:r>
+      <w:r>
+        <w:rPr>
+          <w:sz w:val="24"/>
+          <w:szCs w:val="24"/>
+        </w:rPr>
+        <w:t>nse to</w:t>
+      </w:r>
+      <w:r>
+        <w:rPr>
+          <w:sz w:val="24"/>
+          <w:szCs w:val="24"/>
+        </w:rPr>
+        <w:t xml:space="preserve"> Reviewer 2, Comment 20: p 23</w:t>
+      </w:r>
+    </w:p>
+    <w:p>
+      <w:pPr>
+        <w:spacing w:after="0"/>
+        <w:rPr>
+          <w:sz w:val="24"/>
+          <w:szCs w:val="24"/>
+        </w:rPr>
+      </w:pPr>
+      <w:r>
+        <w:rPr>
+          <w:sz w:val="24"/>
+          <w:szCs w:val="24"/>
+        </w:rPr>
+        <w:t>Respo</w:t>
+      </w:r>
+      <w:r>
+        <w:rPr>
+          <w:sz w:val="24"/>
+          <w:szCs w:val="24"/>
+        </w:rPr>
+        <w:t xml:space="preserve">nse to Reviewer 2, Comment 21: </w:t>
+      </w:r>
+      <w:r>
+        <w:rPr>
+          <w:sz w:val="24"/>
+          <w:szCs w:val="24"/>
+        </w:rPr>
         <w:t>None</w:t>
       </w:r>
     </w:p>
@@ -589,14 +996,21 @@
           <w:sz w:val="24"/>
           <w:szCs w:val="24"/>
         </w:rPr>
-        <w:t>nse to Reviewer</w:t>
-      </w:r>
-      <w:r>
-        <w:rPr>
-          <w:sz w:val="24"/>
-          <w:szCs w:val="24"/>
-        </w:rPr>
-        <w:t xml:space="preserve"> 2, Comment 12: p 18</w:t>
+        <w:t>nse to</w:t>
+      </w:r>
+      <w:r>
+        <w:rPr>
+          <w:sz w:val="24"/>
+          <w:szCs w:val="24"/>
+        </w:rPr>
+        <w:t xml:space="preserve"> Reviewer 2, Comment 22: p 23</w:t>
+      </w:r>
+      <w:r>
+        <w:rPr>
+          <w:sz w:val="24"/>
+          <w:szCs w:val="24"/>
+        </w:rPr>
+        <w:t>, Equation 19</w:t>
       </w:r>
     </w:p>
     <w:p>
@@ -619,306 +1033,6 @@
           <w:sz w:val="24"/>
           <w:szCs w:val="24"/>
         </w:rPr>
-        <w:t>nse to</w:t>
-      </w:r>
-      <w:r>
-        <w:rPr>
-          <w:sz w:val="24"/>
-          <w:szCs w:val="24"/>
-        </w:rPr>
-        <w:t xml:space="preserve"> Reviewer 2, Comment 13: p 18</w:t>
-      </w:r>
-    </w:p>
-    <w:p>
-      <w:pPr>
-        <w:spacing w:after="0"/>
-        <w:rPr>
-          <w:sz w:val="24"/>
-          <w:szCs w:val="24"/>
-        </w:rPr>
-      </w:pPr>
-      <w:r>
-        <w:rPr>
-          <w:sz w:val="24"/>
-          <w:szCs w:val="24"/>
-        </w:rPr>
-        <w:t>Respo</w:t>
-      </w:r>
-      <w:r>
-        <w:rPr>
-          <w:sz w:val="24"/>
-          <w:szCs w:val="24"/>
-        </w:rPr>
-        <w:t>nse to</w:t>
-      </w:r>
-      <w:r>
-        <w:rPr>
-          <w:sz w:val="24"/>
-          <w:szCs w:val="24"/>
-        </w:rPr>
-        <w:t xml:space="preserve"> Reviewer 2, Comment 14: p 20</w:t>
-      </w:r>
-    </w:p>
-    <w:p>
-      <w:pPr>
-        <w:spacing w:after="0"/>
-        <w:rPr>
-          <w:sz w:val="24"/>
-          <w:szCs w:val="24"/>
-        </w:rPr>
-      </w:pPr>
-      <w:r>
-        <w:rPr>
-          <w:sz w:val="24"/>
-          <w:szCs w:val="24"/>
-        </w:rPr>
-        <w:t>Respo</w:t>
-      </w:r>
-      <w:r>
-        <w:rPr>
-          <w:sz w:val="24"/>
-          <w:szCs w:val="24"/>
-        </w:rPr>
-        <w:t>nse to</w:t>
-      </w:r>
-      <w:r>
-        <w:rPr>
-          <w:sz w:val="24"/>
-          <w:szCs w:val="24"/>
-        </w:rPr>
-        <w:t xml:space="preserve"> Reviewer 2, Comment 15: p 20</w:t>
-      </w:r>
-    </w:p>
-    <w:p>
-      <w:pPr>
-        <w:spacing w:after="0"/>
-        <w:rPr>
-          <w:sz w:val="24"/>
-          <w:szCs w:val="24"/>
-        </w:rPr>
-      </w:pPr>
-      <w:r>
-        <w:rPr>
-          <w:sz w:val="24"/>
-          <w:szCs w:val="24"/>
-        </w:rPr>
-        <w:t>Respo</w:t>
-      </w:r>
-      <w:r>
-        <w:rPr>
-          <w:sz w:val="24"/>
-          <w:szCs w:val="24"/>
-        </w:rPr>
-        <w:t>nse to</w:t>
-      </w:r>
-      <w:r>
-        <w:rPr>
-          <w:sz w:val="24"/>
-          <w:szCs w:val="24"/>
-        </w:rPr>
-        <w:t xml:space="preserve"> Reviewer 2, Comment 16: p 20</w:t>
-      </w:r>
-    </w:p>
-    <w:p>
-      <w:pPr>
-        <w:spacing w:after="0"/>
-        <w:rPr>
-          <w:sz w:val="24"/>
-          <w:szCs w:val="24"/>
-        </w:rPr>
-      </w:pPr>
-      <w:r>
-        <w:rPr>
-          <w:sz w:val="24"/>
-          <w:szCs w:val="24"/>
-        </w:rPr>
-        <w:t>Respo</w:t>
-      </w:r>
-      <w:r>
-        <w:rPr>
-          <w:sz w:val="24"/>
-          <w:szCs w:val="24"/>
-        </w:rPr>
-        <w:t>nse to</w:t>
-      </w:r>
-      <w:r>
-        <w:rPr>
-          <w:sz w:val="24"/>
-          <w:szCs w:val="24"/>
-        </w:rPr>
-        <w:t xml:space="preserve"> Reviewer 2, Comment 17: None</w:t>
-      </w:r>
-    </w:p>
-    <w:p>
-      <w:pPr>
-        <w:spacing w:after="0"/>
-        <w:rPr>
-          <w:sz w:val="24"/>
-          <w:szCs w:val="24"/>
-        </w:rPr>
-      </w:pPr>
-      <w:r>
-        <w:rPr>
-          <w:sz w:val="24"/>
-          <w:szCs w:val="24"/>
-        </w:rPr>
-        <w:t>Respo</w:t>
-      </w:r>
-      <w:r>
-        <w:rPr>
-          <w:sz w:val="24"/>
-          <w:szCs w:val="24"/>
-        </w:rPr>
-        <w:t xml:space="preserve">nse to </w:t>
-      </w:r>
-      <w:r>
-        <w:rPr>
-          <w:sz w:val="24"/>
-          <w:szCs w:val="24"/>
-        </w:rPr>
-        <w:t>Reviewer 2, Comment 18: p 21</w:t>
-      </w:r>
-    </w:p>
-    <w:p>
-      <w:pPr>
-        <w:spacing w:after="0"/>
-        <w:rPr>
-          <w:sz w:val="24"/>
-          <w:szCs w:val="24"/>
-        </w:rPr>
-      </w:pPr>
-      <w:r>
-        <w:rPr>
-          <w:sz w:val="24"/>
-          <w:szCs w:val="24"/>
-        </w:rPr>
-        <w:t>Respo</w:t>
-      </w:r>
-      <w:r>
-        <w:rPr>
-          <w:sz w:val="24"/>
-          <w:szCs w:val="24"/>
-        </w:rPr>
-        <w:t>nse to</w:t>
-      </w:r>
-      <w:r>
-        <w:rPr>
-          <w:sz w:val="24"/>
-          <w:szCs w:val="24"/>
-        </w:rPr>
-        <w:t xml:space="preserve"> Reviewer 2, Comment 19: p 22</w:t>
-      </w:r>
-    </w:p>
-    <w:p>
-      <w:pPr>
-        <w:spacing w:after="0"/>
-        <w:rPr>
-          <w:sz w:val="24"/>
-          <w:szCs w:val="24"/>
-        </w:rPr>
-      </w:pPr>
-      <w:r>
-        <w:rPr>
-          <w:sz w:val="24"/>
-          <w:szCs w:val="24"/>
-        </w:rPr>
-        <w:t>Respo</w:t>
-      </w:r>
-      <w:r>
-        <w:rPr>
-          <w:sz w:val="24"/>
-          <w:szCs w:val="24"/>
-        </w:rPr>
-        <w:t>nse to</w:t>
-      </w:r>
-      <w:r>
-        <w:rPr>
-          <w:sz w:val="24"/>
-          <w:szCs w:val="24"/>
-        </w:rPr>
-        <w:t xml:space="preserve"> Reviewer 2, Comment 20: p 23</w:t>
-      </w:r>
-    </w:p>
-    <w:p>
-      <w:pPr>
-        <w:spacing w:after="0"/>
-        <w:rPr>
-          <w:sz w:val="24"/>
-          <w:szCs w:val="24"/>
-        </w:rPr>
-      </w:pPr>
-      <w:r>
-        <w:rPr>
-          <w:sz w:val="24"/>
-          <w:szCs w:val="24"/>
-        </w:rPr>
-        <w:t>Respo</w:t>
-      </w:r>
-      <w:r>
-        <w:rPr>
-          <w:sz w:val="24"/>
-          <w:szCs w:val="24"/>
-        </w:rPr>
-        <w:t xml:space="preserve">nse to Reviewer 2, Comment 21: </w:t>
-      </w:r>
-      <w:r>
-        <w:rPr>
-          <w:sz w:val="24"/>
-          <w:szCs w:val="24"/>
-        </w:rPr>
-        <w:t>None</w:t>
-      </w:r>
-    </w:p>
-    <w:p>
-      <w:pPr>
-        <w:spacing w:after="0"/>
-        <w:rPr>
-          <w:sz w:val="24"/>
-          <w:szCs w:val="24"/>
-        </w:rPr>
-      </w:pPr>
-      <w:r>
-        <w:rPr>
-          <w:sz w:val="24"/>
-          <w:szCs w:val="24"/>
-        </w:rPr>
-        <w:t>Respo</w:t>
-      </w:r>
-      <w:r>
-        <w:rPr>
-          <w:sz w:val="24"/>
-          <w:szCs w:val="24"/>
-        </w:rPr>
-        <w:t>nse to</w:t>
-      </w:r>
-      <w:r>
-        <w:rPr>
-          <w:sz w:val="24"/>
-          <w:szCs w:val="24"/>
-        </w:rPr>
-        <w:t xml:space="preserve"> Reviewer 2, Comment 22: p 23</w:t>
-      </w:r>
-    </w:p>
-    <w:p>
-      <w:pPr>
-        <w:spacing w:after="0"/>
-        <w:rPr>
-          <w:sz w:val="24"/>
-          <w:szCs w:val="24"/>
-        </w:rPr>
-      </w:pPr>
-      <w:r>
-        <w:rPr>
-          <w:sz w:val="24"/>
-          <w:szCs w:val="24"/>
-        </w:rPr>
-        <w:t>Respo</w:t>
-      </w:r>
-      <w:r>
-        <w:rPr>
-          <w:sz w:val="24"/>
-          <w:szCs w:val="24"/>
-        </w:rPr>
         <w:t xml:space="preserve">nse to Reviewer 2, Comment 23: p </w:t>
       </w:r>
       <w:r>
@@ -926,7 +1040,7 @@
           <w:sz w:val="24"/>
           <w:szCs w:val="24"/>
         </w:rPr>
-        <w:t>24</w:t>
+        <w:t>25</w:t>
       </w:r>
     </w:p>
     <w:p>
@@ -957,7 +1071,7 @@
           <w:sz w:val="24"/>
           <w:szCs w:val="24"/>
         </w:rPr>
-        <w:t xml:space="preserve"> Reviewer 2, Comment 24: p 25</w:t>
+        <w:t xml:space="preserve"> Reviewer 2, Comment 24: p 26</w:t>
       </w:r>
     </w:p>
     <w:p>
@@ -987,7 +1101,7 @@
           <w:sz w:val="24"/>
           <w:szCs w:val="24"/>
         </w:rPr>
-        <w:t xml:space="preserve"> Reviewer 2, Comment 25: None</w:t>
+        <w:t xml:space="preserve"> Reviewer 2, Comment 25: p 26</w:t>
       </w:r>
     </w:p>
     <w:p>
@@ -1017,7 +1131,7 @@
           <w:sz w:val="24"/>
           <w:szCs w:val="24"/>
         </w:rPr>
-        <w:t>29</w:t>
+        <w:t>p 30</w:t>
       </w:r>
     </w:p>
     <w:p>
@@ -1047,7 +1161,7 @@
           <w:sz w:val="24"/>
           <w:szCs w:val="24"/>
         </w:rPr>
-        <w:t xml:space="preserve"> Reviewer 2, Comment 27: p 31</w:t>
+        <w:t xml:space="preserve"> Reviewer 2, Comment 27: p 32</w:t>
       </w:r>
     </w:p>
     <w:p>
@@ -1107,7 +1221,14 @@
           <w:sz w:val="24"/>
           <w:szCs w:val="24"/>
         </w:rPr>
-        <w:t>se to Reviewer 2, Comment 29: None</w:t>
+        <w:t xml:space="preserve">se to Reviewer 2, Comment 29: </w:t>
+      </w:r>
+      <w:r>
+        <w:rPr>
+          <w:sz w:val="24"/>
+          <w:szCs w:val="24"/>
+        </w:rPr>
+        <w:t>References</w:t>
       </w:r>
     </w:p>
     <w:p>
@@ -1402,7 +1523,6 @@
           <w:rFonts w:ascii="Cambria" w:hAnsi="Cambria"/>
           <w:sz w:val="32"/>
         </w:rPr>
-        <w:lastRenderedPageBreak/>
         <w:t>Reviewer #1</w:t>
       </w:r>
       <w:r>
@@ -1989,7 +2109,7 @@
           <w:szCs w:val="19"/>
           <w:shd w:val="clear" w:color="auto" w:fill="FFFFFF"/>
         </w:rPr>
-        <w:t xml:space="preserve"> for likelihood is much more common in the literature than using </w:t>
+        <w:t xml:space="preserve"> for likelihood is more common in the literature than </w:t>
       </w:r>
       <w:r>
         <w:rPr>
@@ -2592,16 +2712,7 @@
           <w:sz w:val="19"/>
           <w:szCs w:val="19"/>
         </w:rPr>
-        <w:t xml:space="preserve">, although we do not discuss the theory behind Bayesian inference and MCMC </w:t>
-      </w:r>
-      <w:r>
-        <w:rPr>
-          <w:rFonts w:ascii="Arial" w:hAnsi="Arial" w:cs="Arial"/>
-          <w:color w:val="00B0F0"/>
-          <w:sz w:val="19"/>
-          <w:szCs w:val="19"/>
-        </w:rPr>
-        <w:t xml:space="preserve">in </w:t>
+        <w:t xml:space="preserve">, although we do not discuss the theory behind Bayesian inference and MCMC in </w:t>
       </w:r>
       <w:proofErr w:type="gramStart"/>
       <w:r>
@@ -2635,6 +2746,7 @@
         <w:t xml:space="preserve">rocedure, results from straightforward application of standard thermodynamic relations. It is not mentioned how the equality of chemical potentials for VLE calculations is incorporated. I also noted that their reference [5] claims that complete fundamental EOS including VLE and critical points can be reliably obtained from not much more molecular simulations than the authors used in this work (around 20). Such a procedure could replace their “surrogate model” altogether for future work. With section V the thesis style returns (see above). </w:t>
       </w:r>
     </w:p>
+    <w:p/>
     <w:p>
       <w:pPr>
         <w:rPr>
@@ -2870,6 +2982,15 @@
       </w:r>
     </w:p>
     <w:p>
+      <w:pPr>
+        <w:rPr>
+          <w:rFonts w:ascii="Arial" w:hAnsi="Arial" w:cs="Arial"/>
+          <w:color w:val="00B0F0"/>
+          <w:sz w:val="19"/>
+          <w:szCs w:val="19"/>
+          <w:shd w:val="clear" w:color="auto" w:fill="FFFFFF"/>
+        </w:rPr>
+      </w:pPr>
       <w:r>
         <w:rPr>
           <w:rFonts w:ascii="Arial" w:hAnsi="Arial" w:cs="Arial"/>
@@ -2973,6 +3094,170 @@
     </w:p>
     <w:p>
       <w:r>
+        <w:rPr>
+          <w:rFonts w:ascii="Arial" w:hAnsi="Arial" w:cs="Arial"/>
+          <w:color w:val="00B0F0"/>
+          <w:sz w:val="19"/>
+          <w:szCs w:val="19"/>
+          <w:shd w:val="clear" w:color="auto" w:fill="FFFFFF"/>
+        </w:rPr>
+        <w:t xml:space="preserve">We have included the following on page </w:t>
+      </w:r>
+      <w:r>
+        <w:rPr>
+          <w:rFonts w:ascii="Arial" w:hAnsi="Arial" w:cs="Arial"/>
+          <w:color w:val="00B0F0"/>
+          <w:sz w:val="19"/>
+          <w:szCs w:val="19"/>
+          <w:shd w:val="clear" w:color="auto" w:fill="FFFFFF"/>
+        </w:rPr>
+        <w:t>27</w:t>
+      </w:r>
+      <w:r>
+        <w:rPr>
+          <w:rFonts w:ascii="Arial" w:hAnsi="Arial" w:cs="Arial"/>
+          <w:color w:val="00B0F0"/>
+          <w:sz w:val="19"/>
+          <w:szCs w:val="19"/>
+          <w:shd w:val="clear" w:color="auto" w:fill="FFFFFF"/>
+        </w:rPr>
+        <w:t>, “</w:t>
+      </w:r>
+      <w:r>
+        <w:rPr>
+          <w:rFonts w:ascii="Arial" w:hAnsi="Arial" w:cs="Arial"/>
+          <w:color w:val="00B0F0"/>
+          <w:sz w:val="19"/>
+          <w:szCs w:val="19"/>
+          <w:shd w:val="clear" w:color="auto" w:fill="FFFFFF"/>
+        </w:rPr>
+        <w:t>As the simulation results of branched alkanes are significantly less accurate than those</w:t>
+      </w:r>
+      <w:r>
+        <w:rPr>
+          <w:rFonts w:ascii="Arial" w:hAnsi="Arial" w:cs="Arial"/>
+          <w:color w:val="00B0F0"/>
+          <w:sz w:val="19"/>
+          <w:szCs w:val="19"/>
+          <w:shd w:val="clear" w:color="auto" w:fill="FFFFFF"/>
+        </w:rPr>
+        <w:t xml:space="preserve"> of</w:t>
+      </w:r>
+      <w:r>
+        <w:rPr>
+          <w:rFonts w:ascii="Arial" w:hAnsi="Arial" w:cs="Arial"/>
+          <w:color w:val="00B0F0"/>
+          <w:sz w:val="19"/>
+          <w:szCs w:val="19"/>
+          <w:shd w:val="clear" w:color="auto" w:fill="FFFFFF"/>
+        </w:rPr>
+        <w:t xml:space="preserve"> n-alkanes for </w:t>
+      </w:r>
+      <w:r>
+        <w:rPr>
+          <w:rFonts w:ascii="Arial" w:hAnsi="Arial" w:cs="Arial"/>
+          <w:color w:val="00B0F0"/>
+          <w:sz w:val="19"/>
+          <w:szCs w:val="19"/>
+          <w:shd w:val="clear" w:color="auto" w:fill="FFFFFF"/>
+        </w:rPr>
+        <w:t xml:space="preserve">both VLE and </w:t>
+      </w:r>
+      <w:proofErr w:type="gramStart"/>
+      <w:r>
+        <w:rPr>
+          <w:rFonts w:ascii="Arial" w:hAnsi="Arial" w:cs="Arial"/>
+          <w:color w:val="00B0F0"/>
+          <w:sz w:val="19"/>
+          <w:szCs w:val="19"/>
+          <w:shd w:val="clear" w:color="auto" w:fill="FFFFFF"/>
+        </w:rPr>
+        <w:t>high pressure</w:t>
+      </w:r>
+      <w:proofErr w:type="gramEnd"/>
+      <w:r>
+        <w:rPr>
+          <w:rFonts w:ascii="Arial" w:hAnsi="Arial" w:cs="Arial"/>
+          <w:color w:val="00B0F0"/>
+          <w:sz w:val="19"/>
+          <w:szCs w:val="19"/>
+          <w:shd w:val="clear" w:color="auto" w:fill="FFFFFF"/>
+        </w:rPr>
+        <w:t xml:space="preserve"> properties</w:t>
+      </w:r>
+      <w:r>
+        <w:rPr>
+          <w:rFonts w:ascii="Arial" w:hAnsi="Arial" w:cs="Arial"/>
+          <w:color w:val="00B0F0"/>
+          <w:sz w:val="19"/>
+          <w:szCs w:val="19"/>
+          <w:shd w:val="clear" w:color="auto" w:fill="FFFFFF"/>
+        </w:rPr>
+        <w:t xml:space="preserve"> (cf. Figure</w:t>
+      </w:r>
+      <w:r>
+        <w:rPr>
+          <w:rFonts w:ascii="Arial" w:hAnsi="Arial" w:cs="Arial"/>
+          <w:color w:val="00B0F0"/>
+          <w:sz w:val="19"/>
+          <w:szCs w:val="19"/>
+          <w:shd w:val="clear" w:color="auto" w:fill="FFFFFF"/>
+        </w:rPr>
+        <w:t>s 4 and</w:t>
+      </w:r>
+      <w:r>
+        <w:rPr>
+          <w:rFonts w:ascii="Arial" w:hAnsi="Arial" w:cs="Arial"/>
+          <w:color w:val="00B0F0"/>
+          <w:sz w:val="19"/>
+          <w:szCs w:val="19"/>
+          <w:shd w:val="clear" w:color="auto" w:fill="FFFFFF"/>
+        </w:rPr>
+        <w:t xml:space="preserve"> 5)</w:t>
+      </w:r>
+      <w:r>
+        <w:rPr>
+          <w:rFonts w:ascii="Arial" w:hAnsi="Arial" w:cs="Arial"/>
+          <w:color w:val="00B0F0"/>
+          <w:sz w:val="19"/>
+          <w:szCs w:val="19"/>
+          <w:shd w:val="clear" w:color="auto" w:fill="FFFFFF"/>
+        </w:rPr>
+        <w:t xml:space="preserve">, </w:t>
+      </w:r>
+      <w:r>
+        <w:rPr>
+          <w:rFonts w:ascii="Arial" w:hAnsi="Arial" w:cs="Arial"/>
+          <w:color w:val="00B0F0"/>
+          <w:sz w:val="19"/>
+          <w:szCs w:val="19"/>
+          <w:shd w:val="clear" w:color="auto" w:fill="FFFFFF"/>
+        </w:rPr>
+        <w:t>we do not investigate the uncertainties of CH and C interaction sites</w:t>
+      </w:r>
+      <w:r>
+        <w:rPr>
+          <w:rFonts w:ascii="Arial" w:hAnsi="Arial" w:cs="Arial"/>
+          <w:color w:val="00B0F0"/>
+          <w:sz w:val="19"/>
+          <w:szCs w:val="19"/>
+          <w:shd w:val="clear" w:color="auto" w:fill="FFFFFF"/>
+        </w:rPr>
+        <w:t>.</w:t>
+      </w:r>
+      <w:r>
+        <w:rPr>
+          <w:rFonts w:ascii="Arial" w:hAnsi="Arial" w:cs="Arial"/>
+          <w:color w:val="00B0F0"/>
+          <w:sz w:val="19"/>
+          <w:szCs w:val="19"/>
+          <w:shd w:val="clear" w:color="auto" w:fill="FFFFFF"/>
+        </w:rPr>
+        <w:t>”</w:t>
+      </w:r>
+    </w:p>
+    <w:p>
+      <w:r>
         <w:t xml:space="preserve">Figure and table captions should include references and substances. </w:t>
       </w:r>
     </w:p>
@@ -3015,7 +3300,127 @@
           <w:szCs w:val="19"/>
           <w:shd w:val="clear" w:color="auto" w:fill="FFFFFF"/>
         </w:rPr>
-        <w:t>BLANK</w:t>
+        <w:t>We have included references in the captions for</w:t>
+      </w:r>
+      <w:r>
+        <w:rPr>
+          <w:rFonts w:ascii="Arial" w:hAnsi="Arial" w:cs="Arial"/>
+          <w:color w:val="00B0F0"/>
+          <w:sz w:val="19"/>
+          <w:szCs w:val="19"/>
+          <w:shd w:val="clear" w:color="auto" w:fill="FFFFFF"/>
+        </w:rPr>
+        <w:t xml:space="preserve"> Tables I, II, III</w:t>
+      </w:r>
+      <w:r>
+        <w:rPr>
+          <w:rFonts w:ascii="Arial" w:hAnsi="Arial" w:cs="Arial"/>
+          <w:color w:val="00B0F0"/>
+          <w:sz w:val="19"/>
+          <w:szCs w:val="19"/>
+          <w:shd w:val="clear" w:color="auto" w:fill="FFFFFF"/>
+        </w:rPr>
+        <w:t>,</w:t>
+      </w:r>
+      <w:r>
+        <w:rPr>
+          <w:rFonts w:ascii="Arial" w:hAnsi="Arial" w:cs="Arial"/>
+          <w:color w:val="00B0F0"/>
+          <w:sz w:val="19"/>
+          <w:szCs w:val="19"/>
+          <w:shd w:val="clear" w:color="auto" w:fill="FFFFFF"/>
+        </w:rPr>
+        <w:t xml:space="preserve"> and V</w:t>
+      </w:r>
+      <w:r>
+        <w:rPr>
+          <w:rFonts w:ascii="Arial" w:hAnsi="Arial" w:cs="Arial"/>
+          <w:color w:val="00B0F0"/>
+          <w:sz w:val="19"/>
+          <w:szCs w:val="19"/>
+          <w:shd w:val="clear" w:color="auto" w:fill="FFFFFF"/>
+        </w:rPr>
+        <w:t xml:space="preserve"> as well as</w:t>
+      </w:r>
+      <w:r>
+        <w:rPr>
+          <w:rFonts w:ascii="Arial" w:hAnsi="Arial" w:cs="Arial"/>
+          <w:color w:val="00B0F0"/>
+          <w:sz w:val="19"/>
+          <w:szCs w:val="19"/>
+          <w:shd w:val="clear" w:color="auto" w:fill="FFFFFF"/>
+        </w:rPr>
+        <w:t xml:space="preserve"> for Figures 1, 2, 4, 5, </w:t>
+      </w:r>
+      <w:r>
+        <w:rPr>
+          <w:rFonts w:ascii="Arial" w:hAnsi="Arial" w:cs="Arial"/>
+          <w:color w:val="00B0F0"/>
+          <w:sz w:val="19"/>
+          <w:szCs w:val="19"/>
+          <w:shd w:val="clear" w:color="auto" w:fill="FFFFFF"/>
+        </w:rPr>
+        <w:t>6, 7, 8,</w:t>
+      </w:r>
+      <w:r>
+        <w:rPr>
+          <w:rFonts w:ascii="Arial" w:hAnsi="Arial" w:cs="Arial"/>
+          <w:color w:val="00B0F0"/>
+          <w:sz w:val="19"/>
+          <w:szCs w:val="19"/>
+          <w:shd w:val="clear" w:color="auto" w:fill="FFFFFF"/>
+        </w:rPr>
+        <w:t xml:space="preserve"> 9, and 12. </w:t>
+      </w:r>
+      <w:r>
+        <w:rPr>
+          <w:rFonts w:ascii="Arial" w:hAnsi="Arial" w:cs="Arial"/>
+          <w:color w:val="00B0F0"/>
+          <w:sz w:val="19"/>
+          <w:szCs w:val="19"/>
+          <w:shd w:val="clear" w:color="auto" w:fill="FFFFFF"/>
+        </w:rPr>
+        <w:t>We have also included substances in the captions for Figure</w:t>
+      </w:r>
+      <w:r>
+        <w:rPr>
+          <w:rFonts w:ascii="Arial" w:hAnsi="Arial" w:cs="Arial"/>
+          <w:color w:val="00B0F0"/>
+          <w:sz w:val="19"/>
+          <w:szCs w:val="19"/>
+          <w:shd w:val="clear" w:color="auto" w:fill="FFFFFF"/>
+        </w:rPr>
+        <w:t>s</w:t>
+      </w:r>
+      <w:r>
+        <w:rPr>
+          <w:rFonts w:ascii="Arial" w:hAnsi="Arial" w:cs="Arial"/>
+          <w:color w:val="00B0F0"/>
+          <w:sz w:val="19"/>
+          <w:szCs w:val="19"/>
+          <w:shd w:val="clear" w:color="auto" w:fill="FFFFFF"/>
+        </w:rPr>
+        <w:t xml:space="preserve"> 1</w:t>
+      </w:r>
+      <w:r>
+        <w:rPr>
+          <w:rFonts w:ascii="Arial" w:hAnsi="Arial" w:cs="Arial"/>
+          <w:color w:val="00B0F0"/>
+          <w:sz w:val="19"/>
+          <w:szCs w:val="19"/>
+          <w:shd w:val="clear" w:color="auto" w:fill="FFFFFF"/>
+        </w:rPr>
+        <w:t>, 8</w:t>
+      </w:r>
+      <w:r>
+        <w:rPr>
+          <w:rFonts w:ascii="Arial" w:hAnsi="Arial" w:cs="Arial"/>
+          <w:color w:val="00B0F0"/>
+          <w:sz w:val="19"/>
+          <w:szCs w:val="19"/>
+          <w:shd w:val="clear" w:color="auto" w:fill="FFFFFF"/>
+        </w:rPr>
+        <w:t>, 10, and 12.</w:t>
       </w:r>
     </w:p>
     <w:p>
@@ -3078,7 +3483,27 @@
           <w:szCs w:val="19"/>
           <w:shd w:val="clear" w:color="auto" w:fill="FFFFFF"/>
         </w:rPr>
-        <w:t>have changed this to “several studies</w:t>
+        <w:t xml:space="preserve">have changed this to “several </w:t>
+      </w:r>
+      <w:r>
+        <w:rPr>
+          <w:rFonts w:ascii="Arial" w:hAnsi="Arial" w:cs="Arial"/>
+          <w:color w:val="00B0F0"/>
+          <w:sz w:val="19"/>
+          <w:szCs w:val="19"/>
+          <w:shd w:val="clear" w:color="auto" w:fill="FFFFFF"/>
+        </w:rPr>
+        <w:t xml:space="preserve">recent </w:t>
+      </w:r>
+      <w:r>
+        <w:rPr>
+          <w:rFonts w:ascii="Arial" w:hAnsi="Arial" w:cs="Arial"/>
+          <w:color w:val="00B0F0"/>
+          <w:sz w:val="19"/>
+          <w:szCs w:val="19"/>
+          <w:shd w:val="clear" w:color="auto" w:fill="FFFFFF"/>
+        </w:rPr>
+        <w:t>studies</w:t>
       </w:r>
       <w:r>
         <w:rPr>
@@ -3304,6 +3729,7 @@
           <w:b/>
           <w:u w:val="single"/>
         </w:rPr>
+        <w:lastRenderedPageBreak/>
         <w:t>Comment #4</w:t>
       </w:r>
     </w:p>
@@ -3327,7 +3753,6 @@
           <w:i/>
           <w:color w:val="00B0F0"/>
         </w:rPr>
-        <w:lastRenderedPageBreak/>
         <w:t>Response</w:t>
       </w:r>
       <w:r>
@@ -4283,6 +4708,15 @@
       </w:r>
     </w:p>
     <w:p>
+      <w:pPr>
+        <w:rPr>
+          <w:rFonts w:ascii="Arial" w:hAnsi="Arial" w:cs="Arial"/>
+          <w:color w:val="00B0F0"/>
+          <w:sz w:val="19"/>
+          <w:szCs w:val="19"/>
+          <w:shd w:val="clear" w:color="auto" w:fill="FFFFFF"/>
+        </w:rPr>
+      </w:pPr>
       <w:proofErr w:type="gramStart"/>
       <w:r>
         <w:rPr>
@@ -4336,6 +4770,7 @@
         <w:t>” throughout.</w:t>
       </w:r>
     </w:p>
+    <w:p/>
     <w:p>
       <w:r>
         <w:rPr>
@@ -4348,6 +4783,7 @@
     </w:p>
     <w:p>
       <w:r>
+        <w:lastRenderedPageBreak/>
         <w:t>Page 14, 2nd paragraph: “</w:t>
       </w:r>
       <w:proofErr w:type="gramStart"/>
@@ -4394,7 +4830,6 @@
           <w:szCs w:val="19"/>
           <w:shd w:val="clear" w:color="auto" w:fill="FFFFFF"/>
         </w:rPr>
-        <w:lastRenderedPageBreak/>
         <w:t xml:space="preserve">Uncertainty in </w:t>
       </w:r>
       <m:oMath>
@@ -4945,6 +5380,15 @@
       </w:r>
     </w:p>
     <w:p>
+      <w:pPr>
+        <w:rPr>
+          <w:rFonts w:ascii="Arial" w:hAnsi="Arial" w:cs="Arial"/>
+          <w:color w:val="00B0F0"/>
+          <w:sz w:val="19"/>
+          <w:szCs w:val="19"/>
+          <w:shd w:val="clear" w:color="auto" w:fill="FFFFFF"/>
+        </w:rPr>
+      </w:pPr>
       <w:r>
         <w:rPr>
           <w:rFonts w:ascii="Arial" w:hAnsi="Arial" w:cs="Arial"/>
@@ -4996,6 +5440,7 @@
         <w:t>…”</w:t>
       </w:r>
     </w:p>
+    <w:p/>
     <w:p>
       <w:r>
         <w:rPr>
@@ -5034,6 +5479,7 @@
           <w:i/>
           <w:color w:val="00B0F0"/>
         </w:rPr>
+        <w:lastRenderedPageBreak/>
         <w:t>Response</w:t>
       </w:r>
       <w:r>
@@ -5072,7 +5518,6 @@
           <w:b/>
           <w:u w:val="single"/>
         </w:rPr>
-        <w:lastRenderedPageBreak/>
         <w:t>Comment #1</w:t>
       </w:r>
       <w:r>
@@ -5995,7 +6440,7 @@
           <w:szCs w:val="19"/>
           <w:shd w:val="clear" w:color="auto" w:fill="FFFFFF"/>
         </w:rPr>
-        <w:t xml:space="preserve"> of the moves are accepted, i.e., if the acceptance rate of MCMC moves is less than </w:t>
+        <w:t xml:space="preserve"> </w:t>
       </w:r>
       <w:r>
         <w:rPr>
@@ -6005,17 +6450,7 @@
           <w:szCs w:val="19"/>
           <w:shd w:val="clear" w:color="auto" w:fill="FFFFFF"/>
         </w:rPr>
-        <w:t>1/3</w:t>
-      </w:r>
-      <w:r>
-        <w:rPr>
-          <w:rFonts w:ascii="Arial" w:eastAsiaTheme="minorEastAsia" w:hAnsi="Arial" w:cs="Arial"/>
-          <w:color w:val="00B0F0"/>
-          <w:sz w:val="19"/>
-          <w:szCs w:val="19"/>
-          <w:shd w:val="clear" w:color="auto" w:fill="FFFFFF"/>
-        </w:rPr>
-        <w:t xml:space="preserve"> then </w:t>
+        <w:t xml:space="preserve">of the moves are accepted, i.e. </w:t>
       </w:r>
       <m:oMath>
         <m:sSubSup>
@@ -6077,17 +6512,7 @@
           <w:szCs w:val="19"/>
           <w:shd w:val="clear" w:color="auto" w:fill="FFFFFF"/>
         </w:rPr>
-        <w:t xml:space="preserve"> </w:t>
-      </w:r>
-      <w:r>
-        <w:rPr>
-          <w:rFonts w:ascii="Arial" w:eastAsiaTheme="minorEastAsia" w:hAnsi="Arial" w:cs="Arial"/>
-          <w:color w:val="00B0F0"/>
-          <w:sz w:val="19"/>
-          <w:szCs w:val="19"/>
-          <w:shd w:val="clear" w:color="auto" w:fill="FFFFFF"/>
-        </w:rPr>
-        <w:t>or</w:t>
+        <w:t xml:space="preserve"> and</w:t>
       </w:r>
       <w:r>
         <w:rPr>
@@ -6159,7 +6584,7 @@
           <w:szCs w:val="19"/>
           <w:shd w:val="clear" w:color="auto" w:fill="FFFFFF"/>
         </w:rPr>
-        <w:t xml:space="preserve"> is decreased and vice ve</w:t>
+        <w:t xml:space="preserve"> </w:t>
       </w:r>
       <w:r>
         <w:rPr>
@@ -6169,6 +6594,66 @@
           <w:szCs w:val="19"/>
           <w:shd w:val="clear" w:color="auto" w:fill="FFFFFF"/>
         </w:rPr>
+        <w:t>are</w:t>
+      </w:r>
+      <w:r>
+        <w:rPr>
+          <w:rFonts w:ascii="Arial" w:eastAsiaTheme="minorEastAsia" w:hAnsi="Arial" w:cs="Arial"/>
+          <w:color w:val="00B0F0"/>
+          <w:sz w:val="19"/>
+          <w:szCs w:val="19"/>
+          <w:shd w:val="clear" w:color="auto" w:fill="FFFFFF"/>
+        </w:rPr>
+        <w:t xml:space="preserve"> decreased</w:t>
+      </w:r>
+      <w:r>
+        <w:rPr>
+          <w:rFonts w:ascii="Arial" w:eastAsiaTheme="minorEastAsia" w:hAnsi="Arial" w:cs="Arial"/>
+          <w:color w:val="00B0F0"/>
+          <w:sz w:val="19"/>
+          <w:szCs w:val="19"/>
+          <w:shd w:val="clear" w:color="auto" w:fill="FFFFFF"/>
+        </w:rPr>
+        <w:t xml:space="preserve"> if the acceptance rate of MCMC moves is less than </w:t>
+      </w:r>
+      <w:r>
+        <w:rPr>
+          <w:rFonts w:ascii="Arial" w:eastAsiaTheme="minorEastAsia" w:hAnsi="Arial" w:cs="Arial"/>
+          <w:color w:val="00B0F0"/>
+          <w:sz w:val="19"/>
+          <w:szCs w:val="19"/>
+          <w:shd w:val="clear" w:color="auto" w:fill="FFFFFF"/>
+        </w:rPr>
+        <w:t>1/3</w:t>
+      </w:r>
+      <w:r>
+        <w:rPr>
+          <w:rFonts w:ascii="Arial" w:eastAsiaTheme="minorEastAsia" w:hAnsi="Arial" w:cs="Arial"/>
+          <w:color w:val="00B0F0"/>
+          <w:sz w:val="19"/>
+          <w:szCs w:val="19"/>
+          <w:shd w:val="clear" w:color="auto" w:fill="FFFFFF"/>
+        </w:rPr>
+        <w:t>,</w:t>
+      </w:r>
+      <w:r>
+        <w:rPr>
+          <w:rFonts w:ascii="Arial" w:eastAsiaTheme="minorEastAsia" w:hAnsi="Arial" w:cs="Arial"/>
+          <w:color w:val="00B0F0"/>
+          <w:sz w:val="19"/>
+          <w:szCs w:val="19"/>
+          <w:shd w:val="clear" w:color="auto" w:fill="FFFFFF"/>
+        </w:rPr>
+        <w:t xml:space="preserve"> and vice ve</w:t>
+      </w:r>
+      <w:r>
+        <w:rPr>
+          <w:rFonts w:ascii="Arial" w:eastAsiaTheme="minorEastAsia" w:hAnsi="Arial" w:cs="Arial"/>
+          <w:color w:val="00B0F0"/>
+          <w:sz w:val="19"/>
+          <w:szCs w:val="19"/>
+          <w:shd w:val="clear" w:color="auto" w:fill="FFFFFF"/>
+        </w:rPr>
         <w:t>rsa.</w:t>
       </w:r>
       <w:r>
@@ -6298,7 +6783,27 @@
           <w:szCs w:val="19"/>
           <w:shd w:val="clear" w:color="auto" w:fill="FFFFFF"/>
         </w:rPr>
-        <w:t xml:space="preserve"> We have reworded this slightly as, “the joint distribution… quantifies the uncertainty…”</w:t>
+        <w:t xml:space="preserve"> We ha</w:t>
+      </w:r>
+      <w:r>
+        <w:rPr>
+          <w:rFonts w:ascii="Arial" w:hAnsi="Arial" w:cs="Arial"/>
+          <w:color w:val="00B0F0"/>
+          <w:sz w:val="19"/>
+          <w:szCs w:val="19"/>
+          <w:shd w:val="clear" w:color="auto" w:fill="FFFFFF"/>
+        </w:rPr>
+        <w:t>ve reworded this slightly as, “T</w:t>
+      </w:r>
+      <w:r>
+        <w:rPr>
+          <w:rFonts w:ascii="Arial" w:hAnsi="Arial" w:cs="Arial"/>
+          <w:color w:val="00B0F0"/>
+          <w:sz w:val="19"/>
+          <w:szCs w:val="19"/>
+          <w:shd w:val="clear" w:color="auto" w:fill="FFFFFF"/>
+        </w:rPr>
+        <w:t>he joint distribution… quantifies the uncertainty…”</w:t>
       </w:r>
     </w:p>
     <w:p>
@@ -6767,7 +7272,7 @@
           <w:szCs w:val="19"/>
           <w:shd w:val="clear" w:color="auto" w:fill="FFFFFF"/>
         </w:rPr>
-        <w:t>(see discussion on number of effective samples in Reference [44]</w:t>
+        <w:t>(see discussion on number of effective samples in Reference [</w:t>
       </w:r>
       <w:r>
         <w:rPr>
@@ -6777,6 +7282,26 @@
           <w:szCs w:val="19"/>
           <w:shd w:val="clear" w:color="auto" w:fill="FFFFFF"/>
         </w:rPr>
+        <w:t>44</w:t>
+      </w:r>
+      <w:r>
+        <w:rPr>
+          <w:rFonts w:ascii="Arial" w:eastAsiaTheme="minorEastAsia" w:hAnsi="Arial" w:cs="Arial"/>
+          <w:color w:val="00B0F0"/>
+          <w:sz w:val="19"/>
+          <w:szCs w:val="19"/>
+          <w:shd w:val="clear" w:color="auto" w:fill="FFFFFF"/>
+        </w:rPr>
+        <w:t>]</w:t>
+      </w:r>
+      <w:r>
+        <w:rPr>
+          <w:rFonts w:ascii="Arial" w:eastAsiaTheme="minorEastAsia" w:hAnsi="Arial" w:cs="Arial"/>
+          <w:color w:val="00B0F0"/>
+          <w:sz w:val="19"/>
+          <w:szCs w:val="19"/>
+          <w:shd w:val="clear" w:color="auto" w:fill="FFFFFF"/>
+        </w:rPr>
         <w:t>)</w:t>
       </w:r>
       <w:r>
@@ -6812,6 +7337,7 @@
     </w:p>
     <w:p>
       <w:r>
+        <w:lastRenderedPageBreak/>
         <w:t xml:space="preserve">Page 23, 2nd paragraph: The use of “departure” energy for residual energy is very unusual. This is </w:t>
       </w:r>
       <w:proofErr w:type="gramStart"/>
@@ -6838,7 +7364,6 @@
           <w:i/>
           <w:color w:val="00B0F0"/>
         </w:rPr>
-        <w:lastRenderedPageBreak/>
         <w:t>Response</w:t>
       </w:r>
       <w:r>
@@ -7017,7 +7542,27 @@
           <w:szCs w:val="19"/>
           <w:shd w:val="clear" w:color="auto" w:fill="FFFFFF"/>
         </w:rPr>
-        <w:t>We have replaced partial differentials with total differentials.</w:t>
+        <w:t>We have replaced partial differentials with total differentials</w:t>
+      </w:r>
+      <w:r>
+        <w:rPr>
+          <w:rFonts w:ascii="Arial" w:hAnsi="Arial" w:cs="Arial"/>
+          <w:color w:val="00B0F0"/>
+          <w:sz w:val="19"/>
+          <w:szCs w:val="19"/>
+          <w:shd w:val="clear" w:color="auto" w:fill="FFFFFF"/>
+        </w:rPr>
+        <w:t xml:space="preserve"> (now Equation 19)</w:t>
+      </w:r>
+      <w:r>
+        <w:rPr>
+          <w:rFonts w:ascii="Arial" w:hAnsi="Arial" w:cs="Arial"/>
+          <w:color w:val="00B0F0"/>
+          <w:sz w:val="19"/>
+          <w:szCs w:val="19"/>
+          <w:shd w:val="clear" w:color="auto" w:fill="FFFFFF"/>
+        </w:rPr>
+        <w:t>.</w:t>
       </w:r>
     </w:p>
     <w:p>
@@ -7160,7 +7705,27 @@
           <w:szCs w:val="19"/>
           <w:shd w:val="clear" w:color="auto" w:fill="FFFFFF"/>
         </w:rPr>
-        <w:t>Also, as we do not discuss “basis functions” anywhere else in the text, we have described this process in more detail. This sentence now reads, “</w:t>
+        <w:t>Also, as we do not discuss “basis functions” anywhere else in the text, we have described this process in more detail. This sentence</w:t>
+      </w:r>
+      <w:r>
+        <w:rPr>
+          <w:rFonts w:ascii="Arial" w:hAnsi="Arial" w:cs="Arial"/>
+          <w:color w:val="00B0F0"/>
+          <w:sz w:val="19"/>
+          <w:szCs w:val="19"/>
+          <w:shd w:val="clear" w:color="auto" w:fill="FFFFFF"/>
+        </w:rPr>
+        <w:t xml:space="preserve"> on page 25</w:t>
+      </w:r>
+      <w:r>
+        <w:rPr>
+          <w:rFonts w:ascii="Arial" w:hAnsi="Arial" w:cs="Arial"/>
+          <w:color w:val="00B0F0"/>
+          <w:sz w:val="19"/>
+          <w:szCs w:val="19"/>
+          <w:shd w:val="clear" w:color="auto" w:fill="FFFFFF"/>
+        </w:rPr>
+        <w:t xml:space="preserve"> now reads, “</w:t>
       </w:r>
       <w:r>
         <w:rPr>
@@ -7220,7 +7785,1039 @@
           <w:szCs w:val="19"/>
           <w:shd w:val="clear" w:color="auto" w:fill="FFFFFF"/>
         </w:rPr>
-        <w:t xml:space="preserve"> for each reference configuration (for details on so-called ``basis functions'' see </w:t>
+        <w:t xml:space="preserve"> for each reference configuration (for details on so-called ``basis functions'' see Reference</w:t>
+      </w:r>
+      <w:r>
+        <w:rPr>
+          <w:rFonts w:ascii="Arial" w:hAnsi="Arial" w:cs="Arial"/>
+          <w:color w:val="00B0F0"/>
+          <w:sz w:val="19"/>
+          <w:szCs w:val="19"/>
+          <w:shd w:val="clear" w:color="auto" w:fill="FFFFFF"/>
+        </w:rPr>
+        <w:t>…).</w:t>
+      </w:r>
+    </w:p>
+    <w:p>
+      <w:r>
+        <w:rPr>
+          <w:rFonts w:ascii="Cambria" w:hAnsi="Cambria"/>
+          <w:b/>
+          <w:u w:val="single"/>
+        </w:rPr>
+        <w:t>Comment #24</w:t>
+      </w:r>
+    </w:p>
+    <w:p>
+      <w:r>
+        <w:t>Page 25, 1st paragraph: “...inter-laboratory comparison...” The sentence is confusing.</w:t>
+      </w:r>
+    </w:p>
+    <w:p>
+      <w:pPr>
+        <w:rPr>
+          <w:rFonts w:ascii="Cambria" w:hAnsi="Cambria"/>
+          <w:b/>
+          <w:i/>
+          <w:sz w:val="24"/>
+        </w:rPr>
+      </w:pPr>
+      <w:r>
+        <w:rPr>
+          <w:b/>
+          <w:i/>
+          <w:color w:val="00B0F0"/>
+        </w:rPr>
+        <w:t>Response</w:t>
+      </w:r>
+      <w:r>
+        <w:rPr>
+          <w:b/>
+          <w:i/>
+          <w:color w:val="00B0F0"/>
+        </w:rPr>
+        <w:t xml:space="preserve"> #24</w:t>
+      </w:r>
+    </w:p>
+    <w:p>
+      <w:r>
+        <w:rPr>
+          <w:rFonts w:ascii="Arial" w:hAnsi="Arial" w:cs="Arial"/>
+          <w:color w:val="00B0F0"/>
+          <w:sz w:val="19"/>
+          <w:szCs w:val="19"/>
+          <w:shd w:val="clear" w:color="auto" w:fill="FFFFFF"/>
+        </w:rPr>
+        <w:t>We have attempted to clar</w:t>
+      </w:r>
+      <w:r>
+        <w:rPr>
+          <w:rFonts w:ascii="Arial" w:hAnsi="Arial" w:cs="Arial"/>
+          <w:color w:val="00B0F0"/>
+          <w:sz w:val="19"/>
+          <w:szCs w:val="19"/>
+          <w:shd w:val="clear" w:color="auto" w:fill="FFFFFF"/>
+        </w:rPr>
+        <w:t>ify what dark uncertainty means by adding the following explanation,</w:t>
+      </w:r>
+      <w:r>
+        <w:rPr>
+          <w:rFonts w:ascii="Arial" w:hAnsi="Arial" w:cs="Arial"/>
+          <w:color w:val="00B0F0"/>
+          <w:sz w:val="19"/>
+          <w:szCs w:val="19"/>
+          <w:shd w:val="clear" w:color="auto" w:fill="FFFFFF"/>
+        </w:rPr>
+        <w:t xml:space="preserve"> “</w:t>
+      </w:r>
+      <w:r>
+        <w:rPr>
+          <w:rFonts w:ascii="Arial" w:hAnsi="Arial" w:cs="Arial"/>
+          <w:color w:val="00B0F0"/>
+          <w:sz w:val="19"/>
+          <w:szCs w:val="19"/>
+          <w:shd w:val="clear" w:color="auto" w:fill="FFFFFF"/>
+        </w:rPr>
+        <w:t>…</w:t>
+      </w:r>
+      <w:r>
+        <w:rPr>
+          <w:rFonts w:ascii="Arial" w:hAnsi="Arial" w:cs="Arial"/>
+          <w:color w:val="00B0F0"/>
+          <w:sz w:val="19"/>
+          <w:szCs w:val="19"/>
+          <w:shd w:val="clear" w:color="auto" w:fill="FFFFFF"/>
+        </w:rPr>
+        <w:t>s</w:t>
+      </w:r>
+      <w:r>
+        <w:rPr>
+          <w:rFonts w:ascii="Arial" w:hAnsi="Arial" w:cs="Arial"/>
+          <w:color w:val="00B0F0"/>
+          <w:sz w:val="19"/>
+          <w:szCs w:val="19"/>
+          <w:shd w:val="clear" w:color="auto" w:fill="FFFFFF"/>
+          <w:vertAlign w:val="superscript"/>
+        </w:rPr>
+        <w:t>2</w:t>
+      </w:r>
+      <w:r>
+        <w:rPr>
+          <w:rFonts w:ascii="Arial" w:hAnsi="Arial" w:cs="Arial"/>
+          <w:color w:val="00B0F0"/>
+          <w:sz w:val="19"/>
+          <w:szCs w:val="19"/>
+          <w:shd w:val="clear" w:color="auto" w:fill="FFFFFF"/>
+          <w:vertAlign w:val="subscript"/>
+        </w:rPr>
+        <w:t>SM</w:t>
+      </w:r>
+      <w:r>
+        <w:rPr>
+          <w:rFonts w:ascii="Arial" w:hAnsi="Arial" w:cs="Arial"/>
+          <w:color w:val="00B0F0"/>
+          <w:sz w:val="19"/>
+          <w:szCs w:val="19"/>
+          <w:shd w:val="clear" w:color="auto" w:fill="FFFFFF"/>
+        </w:rPr>
+        <w:t xml:space="preserve"> accounts for ``dark uncertainty'', i.e., uncertainties that arise from unknown sources which can lead to </w:t>
+      </w:r>
+      <w:r>
+        <w:rPr>
+          <w:rFonts w:ascii="Arial" w:hAnsi="Arial" w:cs="Arial"/>
+          <w:color w:val="00B0F0"/>
+          <w:sz w:val="19"/>
+          <w:szCs w:val="19"/>
+          <w:shd w:val="clear" w:color="auto" w:fill="FFFFFF"/>
+        </w:rPr>
+        <w:t>unresolvable discrepancies</w:t>
+      </w:r>
+      <w:r>
+        <w:rPr>
+          <w:rFonts w:ascii="Arial" w:hAnsi="Arial" w:cs="Arial"/>
+          <w:color w:val="00B0F0"/>
+          <w:sz w:val="19"/>
+          <w:szCs w:val="19"/>
+          <w:shd w:val="clear" w:color="auto" w:fill="FFFFFF"/>
+        </w:rPr>
+        <w:t xml:space="preserve"> between research groups</w:t>
+      </w:r>
+      <w:r>
+        <w:rPr>
+          <w:rFonts w:ascii="Arial" w:hAnsi="Arial" w:cs="Arial"/>
+          <w:color w:val="00B0F0"/>
+          <w:sz w:val="19"/>
+          <w:szCs w:val="19"/>
+          <w:shd w:val="clear" w:color="auto" w:fill="FFFFFF"/>
+        </w:rPr>
+        <w:t>.</w:t>
+      </w:r>
+      <w:r>
+        <w:rPr>
+          <w:rFonts w:ascii="Arial" w:hAnsi="Arial" w:cs="Arial"/>
+          <w:color w:val="00B0F0"/>
+          <w:sz w:val="19"/>
+          <w:szCs w:val="19"/>
+          <w:shd w:val="clear" w:color="auto" w:fill="FFFFFF"/>
+        </w:rPr>
+        <w:t>”</w:t>
+      </w:r>
+      <w:r>
+        <w:rPr>
+          <w:rFonts w:ascii="Arial" w:hAnsi="Arial" w:cs="Arial"/>
+          <w:color w:val="00B0F0"/>
+          <w:sz w:val="19"/>
+          <w:szCs w:val="19"/>
+          <w:shd w:val="clear" w:color="auto" w:fill="FFFFFF"/>
+        </w:rPr>
+        <w:t xml:space="preserve"> (see page 26)</w:t>
+      </w:r>
+    </w:p>
+    <w:p>
+      <w:r>
+        <w:rPr>
+          <w:rFonts w:ascii="Cambria" w:hAnsi="Cambria"/>
+          <w:b/>
+          <w:u w:val="single"/>
+        </w:rPr>
+        <w:t>Comment #2</w:t>
+      </w:r>
+      <w:r>
+        <w:rPr>
+          <w:rFonts w:ascii="Cambria" w:hAnsi="Cambria"/>
+          <w:b/>
+          <w:u w:val="single"/>
+        </w:rPr>
+        <w:t>5</w:t>
+      </w:r>
+    </w:p>
+    <w:p>
+      <w:r>
+        <w:t>Page 25, 2nd paragraph: “...experimental uncertainty (</w:t>
+      </w:r>
+      <w:proofErr w:type="spellStart"/>
+      <w:r>
+        <w:t>uD</w:t>
+      </w:r>
+      <w:proofErr w:type="spellEnd"/>
+      <w:proofErr w:type="gramStart"/>
+      <w:r>
+        <w:t>)..</w:t>
+      </w:r>
+      <w:proofErr w:type="gramEnd"/>
+      <w:r>
+        <w:t xml:space="preserve">” Is </w:t>
+      </w:r>
+      <w:proofErr w:type="spellStart"/>
+      <w:r>
+        <w:t>uD</w:t>
+      </w:r>
+      <w:proofErr w:type="spellEnd"/>
+      <w:r>
+        <w:t xml:space="preserve"> different from </w:t>
+      </w:r>
+      <w:proofErr w:type="spellStart"/>
+      <w:r>
+        <w:t>sD</w:t>
+      </w:r>
+      <w:proofErr w:type="spellEnd"/>
+      <w:r>
+        <w:t>?</w:t>
+      </w:r>
+    </w:p>
+    <w:p>
+      <w:pPr>
+        <w:rPr>
+          <w:rFonts w:ascii="Cambria" w:hAnsi="Cambria"/>
+          <w:b/>
+          <w:i/>
+          <w:sz w:val="24"/>
+        </w:rPr>
+      </w:pPr>
+      <w:r>
+        <w:rPr>
+          <w:b/>
+          <w:i/>
+          <w:color w:val="00B0F0"/>
+        </w:rPr>
+        <w:t>Response</w:t>
+      </w:r>
+      <w:r>
+        <w:rPr>
+          <w:b/>
+          <w:i/>
+          <w:color w:val="00B0F0"/>
+        </w:rPr>
+        <w:t xml:space="preserve"> #25</w:t>
+      </w:r>
+    </w:p>
+    <w:p>
+      <w:pPr>
+        <w:rPr>
+          <w:vertAlign w:val="subscript"/>
+        </w:rPr>
+      </w:pPr>
+      <w:r>
+        <w:rPr>
+          <w:rFonts w:ascii="Arial" w:hAnsi="Arial" w:cs="Arial"/>
+          <w:color w:val="00B0F0"/>
+          <w:sz w:val="19"/>
+          <w:szCs w:val="19"/>
+          <w:shd w:val="clear" w:color="auto" w:fill="FFFFFF"/>
+        </w:rPr>
+        <w:t xml:space="preserve">The difference is that </w:t>
+      </w:r>
+      <w:proofErr w:type="spellStart"/>
+      <w:r>
+        <w:rPr>
+          <w:rFonts w:ascii="Arial" w:hAnsi="Arial" w:cs="Arial"/>
+          <w:color w:val="00B0F0"/>
+          <w:sz w:val="19"/>
+          <w:szCs w:val="19"/>
+          <w:shd w:val="clear" w:color="auto" w:fill="FFFFFF"/>
+        </w:rPr>
+        <w:t>u</w:t>
+      </w:r>
+      <w:r>
+        <w:rPr>
+          <w:rFonts w:ascii="Arial" w:hAnsi="Arial" w:cs="Arial"/>
+          <w:color w:val="00B0F0"/>
+          <w:sz w:val="19"/>
+          <w:szCs w:val="19"/>
+          <w:shd w:val="clear" w:color="auto" w:fill="FFFFFF"/>
+          <w:vertAlign w:val="subscript"/>
+        </w:rPr>
+        <w:t>D</w:t>
+      </w:r>
+      <w:proofErr w:type="spellEnd"/>
+      <w:r>
+        <w:rPr>
+          <w:rFonts w:ascii="Arial" w:hAnsi="Arial" w:cs="Arial"/>
+          <w:color w:val="00B0F0"/>
+          <w:sz w:val="19"/>
+          <w:szCs w:val="19"/>
+          <w:shd w:val="clear" w:color="auto" w:fill="FFFFFF"/>
+        </w:rPr>
+        <w:t xml:space="preserve"> is the uncertainty at the 95% confidence level, so it is approximately 2 times </w:t>
+      </w:r>
+      <w:proofErr w:type="spellStart"/>
+      <w:r>
+        <w:rPr>
+          <w:rFonts w:ascii="Arial" w:hAnsi="Arial" w:cs="Arial"/>
+          <w:color w:val="00B0F0"/>
+          <w:sz w:val="19"/>
+          <w:szCs w:val="19"/>
+          <w:shd w:val="clear" w:color="auto" w:fill="FFFFFF"/>
+        </w:rPr>
+        <w:t>s</w:t>
+      </w:r>
+      <w:r>
+        <w:rPr>
+          <w:rFonts w:ascii="Arial" w:hAnsi="Arial" w:cs="Arial"/>
+          <w:color w:val="00B0F0"/>
+          <w:sz w:val="19"/>
+          <w:szCs w:val="19"/>
+          <w:shd w:val="clear" w:color="auto" w:fill="FFFFFF"/>
+          <w:vertAlign w:val="subscript"/>
+        </w:rPr>
+        <w:t>D</w:t>
+      </w:r>
+      <w:r>
+        <w:rPr>
+          <w:rFonts w:ascii="Arial" w:hAnsi="Arial" w:cs="Arial"/>
+          <w:color w:val="00B0F0"/>
+          <w:sz w:val="19"/>
+          <w:szCs w:val="19"/>
+          <w:shd w:val="clear" w:color="auto" w:fill="FFFFFF"/>
+        </w:rPr>
+        <w:t>.</w:t>
+      </w:r>
+      <w:proofErr w:type="spellEnd"/>
+      <w:r>
+        <w:rPr>
+          <w:rFonts w:ascii="Arial" w:hAnsi="Arial" w:cs="Arial"/>
+          <w:color w:val="00B0F0"/>
+          <w:sz w:val="19"/>
+          <w:szCs w:val="19"/>
+          <w:shd w:val="clear" w:color="auto" w:fill="FFFFFF"/>
+        </w:rPr>
+        <w:t xml:space="preserve"> </w:t>
+      </w:r>
+      <w:r>
+        <w:rPr>
+          <w:rFonts w:ascii="Arial" w:hAnsi="Arial" w:cs="Arial"/>
+          <w:color w:val="00B0F0"/>
+          <w:sz w:val="19"/>
+          <w:szCs w:val="19"/>
+          <w:shd w:val="clear" w:color="auto" w:fill="FFFFFF"/>
+        </w:rPr>
+        <w:t xml:space="preserve">This is </w:t>
+      </w:r>
+      <w:r>
+        <w:rPr>
+          <w:rFonts w:ascii="Arial" w:hAnsi="Arial" w:cs="Arial"/>
+          <w:color w:val="00B0F0"/>
+          <w:sz w:val="19"/>
+          <w:szCs w:val="19"/>
+          <w:shd w:val="clear" w:color="auto" w:fill="FFFFFF"/>
+        </w:rPr>
+        <w:t xml:space="preserve">now </w:t>
+      </w:r>
+      <w:r>
+        <w:rPr>
+          <w:rFonts w:ascii="Arial" w:hAnsi="Arial" w:cs="Arial"/>
+          <w:color w:val="00B0F0"/>
+          <w:sz w:val="19"/>
+          <w:szCs w:val="19"/>
+          <w:shd w:val="clear" w:color="auto" w:fill="FFFFFF"/>
+        </w:rPr>
+        <w:t xml:space="preserve">explained </w:t>
+      </w:r>
+      <w:r>
+        <w:rPr>
+          <w:rFonts w:ascii="Arial" w:hAnsi="Arial" w:cs="Arial"/>
+          <w:color w:val="00B0F0"/>
+          <w:sz w:val="19"/>
+          <w:szCs w:val="19"/>
+          <w:shd w:val="clear" w:color="auto" w:fill="FFFFFF"/>
+        </w:rPr>
+        <w:t>with, “</w:t>
+      </w:r>
+      <w:r>
+        <w:rPr>
+          <w:rFonts w:ascii="Arial" w:hAnsi="Arial" w:cs="Arial"/>
+          <w:color w:val="00B0F0"/>
+          <w:sz w:val="19"/>
+          <w:szCs w:val="19"/>
+          <w:shd w:val="clear" w:color="auto" w:fill="FFFFFF"/>
+        </w:rPr>
+        <w:t>(</w:t>
+      </w:r>
+      <w:proofErr w:type="spellStart"/>
+      <w:r>
+        <w:rPr>
+          <w:rFonts w:ascii="Arial" w:hAnsi="Arial" w:cs="Arial"/>
+          <w:color w:val="00B0F0"/>
+          <w:sz w:val="19"/>
+          <w:szCs w:val="19"/>
+          <w:shd w:val="clear" w:color="auto" w:fill="FFFFFF"/>
+        </w:rPr>
+        <w:t>u</w:t>
+      </w:r>
+      <w:r>
+        <w:rPr>
+          <w:rFonts w:ascii="Arial" w:hAnsi="Arial" w:cs="Arial"/>
+          <w:color w:val="00B0F0"/>
+          <w:sz w:val="19"/>
+          <w:szCs w:val="19"/>
+          <w:shd w:val="clear" w:color="auto" w:fill="FFFFFF"/>
+          <w:vertAlign w:val="subscript"/>
+        </w:rPr>
+        <w:t>D</w:t>
+      </w:r>
+      <w:proofErr w:type="spellEnd"/>
+      <w:r>
+        <w:rPr>
+          <w:rFonts w:ascii="Arial" w:hAnsi="Arial" w:cs="Arial"/>
+          <w:color w:val="00B0F0"/>
+          <w:sz w:val="19"/>
+          <w:szCs w:val="19"/>
+          <w:shd w:val="clear" w:color="auto" w:fill="FFFFFF"/>
+        </w:rPr>
+        <w:t>, at the 95% confidence level)”</w:t>
+      </w:r>
+      <w:r>
+        <w:rPr>
+          <w:rFonts w:ascii="Arial" w:hAnsi="Arial" w:cs="Arial"/>
+          <w:color w:val="00B0F0"/>
+          <w:sz w:val="19"/>
+          <w:szCs w:val="19"/>
+          <w:shd w:val="clear" w:color="auto" w:fill="FFFFFF"/>
+        </w:rPr>
+        <w:t xml:space="preserve"> on page 26.</w:t>
+      </w:r>
+    </w:p>
+    <w:p>
+      <w:r>
+        <w:rPr>
+          <w:rFonts w:ascii="Cambria" w:hAnsi="Cambria"/>
+          <w:b/>
+          <w:u w:val="single"/>
+        </w:rPr>
+        <w:t>Comment #26</w:t>
+      </w:r>
+    </w:p>
+    <w:p>
+      <w:r>
+        <w:t>Page 29, 2nd paragraph: “...4 and 40 factors larger...” Maybe “4 and 40 times larger” is better.</w:t>
+      </w:r>
+    </w:p>
+    <w:p>
+      <w:pPr>
+        <w:rPr>
+          <w:rFonts w:ascii="Cambria" w:hAnsi="Cambria"/>
+          <w:b/>
+          <w:i/>
+          <w:sz w:val="24"/>
+        </w:rPr>
+      </w:pPr>
+      <w:r>
+        <w:rPr>
+          <w:b/>
+          <w:i/>
+          <w:color w:val="00B0F0"/>
+        </w:rPr>
+        <w:t>Response</w:t>
+      </w:r>
+      <w:r>
+        <w:rPr>
+          <w:b/>
+          <w:i/>
+          <w:color w:val="00B0F0"/>
+        </w:rPr>
+        <w:t xml:space="preserve"> #26</w:t>
+      </w:r>
+    </w:p>
+    <w:p>
+      <w:r>
+        <w:rPr>
+          <w:rFonts w:ascii="Arial" w:hAnsi="Arial" w:cs="Arial"/>
+          <w:color w:val="00B0F0"/>
+          <w:sz w:val="19"/>
+          <w:szCs w:val="19"/>
+          <w:shd w:val="clear" w:color="auto" w:fill="FFFFFF"/>
+        </w:rPr>
+        <w:t>Change made</w:t>
+      </w:r>
+      <w:r>
+        <w:rPr>
+          <w:rFonts w:ascii="Arial" w:hAnsi="Arial" w:cs="Arial"/>
+          <w:color w:val="00B0F0"/>
+          <w:sz w:val="19"/>
+          <w:szCs w:val="19"/>
+          <w:shd w:val="clear" w:color="auto" w:fill="FFFFFF"/>
+        </w:rPr>
+        <w:t xml:space="preserve"> (now on page 30)</w:t>
+      </w:r>
+      <w:r>
+        <w:rPr>
+          <w:rFonts w:ascii="Arial" w:hAnsi="Arial" w:cs="Arial"/>
+          <w:color w:val="00B0F0"/>
+          <w:sz w:val="19"/>
+          <w:szCs w:val="19"/>
+          <w:shd w:val="clear" w:color="auto" w:fill="FFFFFF"/>
+        </w:rPr>
+        <w:t>.</w:t>
+      </w:r>
+    </w:p>
+    <w:p>
+      <w:r>
+        <w:rPr>
+          <w:rFonts w:ascii="Cambria" w:hAnsi="Cambria"/>
+          <w:b/>
+          <w:u w:val="single"/>
+        </w:rPr>
+        <w:lastRenderedPageBreak/>
+        <w:t>Comment #27</w:t>
+      </w:r>
+    </w:p>
+    <w:p>
+      <w:r>
+        <w:t>Page 31, 2nd paragraph: Rewrite the strange fraction.</w:t>
+      </w:r>
+    </w:p>
+    <w:p>
+      <w:pPr>
+        <w:rPr>
+          <w:rFonts w:ascii="Cambria" w:hAnsi="Cambria"/>
+          <w:b/>
+          <w:i/>
+          <w:sz w:val="24"/>
+        </w:rPr>
+      </w:pPr>
+      <w:r>
+        <w:rPr>
+          <w:b/>
+          <w:i/>
+          <w:color w:val="00B0F0"/>
+        </w:rPr>
+        <w:t>Response</w:t>
+      </w:r>
+      <w:r>
+        <w:rPr>
+          <w:b/>
+          <w:i/>
+          <w:color w:val="00B0F0"/>
+        </w:rPr>
+        <w:t xml:space="preserve"> #27</w:t>
+      </w:r>
+    </w:p>
+    <w:p>
+      <w:r>
+        <w:rPr>
+          <w:rFonts w:ascii="Arial" w:hAnsi="Arial" w:cs="Arial"/>
+          <w:color w:val="00B0F0"/>
+          <w:sz w:val="19"/>
+          <w:szCs w:val="19"/>
+          <w:shd w:val="clear" w:color="auto" w:fill="FFFFFF"/>
+        </w:rPr>
+        <w:t xml:space="preserve">We </w:t>
+      </w:r>
+      <w:r>
+        <w:rPr>
+          <w:rFonts w:ascii="Arial" w:hAnsi="Arial" w:cs="Arial"/>
+          <w:color w:val="00B0F0"/>
+          <w:sz w:val="19"/>
+          <w:szCs w:val="19"/>
+          <w:shd w:val="clear" w:color="auto" w:fill="FFFFFF"/>
+        </w:rPr>
+        <w:t xml:space="preserve">list </w:t>
+      </w:r>
+      <w:r>
+        <w:rPr>
+          <w:rFonts w:ascii="Arial" w:hAnsi="Arial" w:cs="Arial"/>
+          <w:color w:val="00B0F0"/>
+          <w:sz w:val="19"/>
+          <w:szCs w:val="19"/>
+          <w:shd w:val="clear" w:color="auto" w:fill="FFFFFF"/>
+        </w:rPr>
+        <w:t>all four possible fractions</w:t>
+      </w:r>
+      <w:r>
+        <w:rPr>
+          <w:rFonts w:ascii="Arial" w:hAnsi="Arial" w:cs="Arial"/>
+          <w:color w:val="00B0F0"/>
+          <w:sz w:val="19"/>
+          <w:szCs w:val="19"/>
+          <w:shd w:val="clear" w:color="auto" w:fill="FFFFFF"/>
+        </w:rPr>
+        <w:t xml:space="preserve"> explicitly</w:t>
+      </w:r>
+      <w:r>
+        <w:rPr>
+          <w:rFonts w:ascii="Arial" w:hAnsi="Arial" w:cs="Arial"/>
+          <w:color w:val="00B0F0"/>
+          <w:sz w:val="19"/>
+          <w:szCs w:val="19"/>
+          <w:shd w:val="clear" w:color="auto" w:fill="FFFFFF"/>
+        </w:rPr>
+        <w:t xml:space="preserve"> (now on page 32)</w:t>
+      </w:r>
+      <w:r>
+        <w:rPr>
+          <w:rFonts w:ascii="Arial" w:hAnsi="Arial" w:cs="Arial"/>
+          <w:color w:val="00B0F0"/>
+          <w:sz w:val="19"/>
+          <w:szCs w:val="19"/>
+          <w:shd w:val="clear" w:color="auto" w:fill="FFFFFF"/>
+        </w:rPr>
+        <w:t>.</w:t>
+      </w:r>
+    </w:p>
+    <w:p>
+      <w:r>
+        <w:rPr>
+          <w:rFonts w:ascii="Cambria" w:hAnsi="Cambria"/>
+          <w:b/>
+          <w:u w:val="single"/>
+        </w:rPr>
+        <w:t>Comment #28</w:t>
+      </w:r>
+    </w:p>
+    <w:p>
+      <w:r>
+        <w:t xml:space="preserve">Page 35, equation (24): The use of variables </w:t>
+      </w:r>
+      <w:proofErr w:type="spellStart"/>
+      <w:proofErr w:type="gramStart"/>
+      <w:r>
+        <w:t>x,y</w:t>
+      </w:r>
+      <w:proofErr w:type="spellEnd"/>
+      <w:proofErr w:type="gramEnd"/>
+      <w:r>
+        <w:t xml:space="preserve"> for orders of derivatives is disturbing. I suggest common practice to use integers i </w:t>
+      </w:r>
+      <w:proofErr w:type="spellStart"/>
+      <w:r>
+        <w:t>to n</w:t>
+      </w:r>
+      <w:proofErr w:type="spellEnd"/>
+      <w:r>
+        <w:t>. See also remark on page 23.</w:t>
+      </w:r>
+    </w:p>
+    <w:p>
+      <w:pPr>
+        <w:rPr>
+          <w:rFonts w:ascii="Cambria" w:hAnsi="Cambria"/>
+          <w:b/>
+          <w:i/>
+          <w:sz w:val="24"/>
+        </w:rPr>
+      </w:pPr>
+      <w:r>
+        <w:rPr>
+          <w:b/>
+          <w:i/>
+          <w:color w:val="00B0F0"/>
+        </w:rPr>
+        <w:t>Response</w:t>
+      </w:r>
+      <w:r>
+        <w:rPr>
+          <w:b/>
+          <w:i/>
+          <w:color w:val="00B0F0"/>
+        </w:rPr>
+        <w:t xml:space="preserve"> #28</w:t>
+      </w:r>
+    </w:p>
+    <w:p>
+      <w:r>
+        <w:rPr>
+          <w:rFonts w:ascii="Arial" w:hAnsi="Arial" w:cs="Arial"/>
+          <w:color w:val="00B0F0"/>
+          <w:sz w:val="19"/>
+          <w:szCs w:val="19"/>
+          <w:shd w:val="clear" w:color="auto" w:fill="FFFFFF"/>
+        </w:rPr>
+        <w:t xml:space="preserve">The choice of </w:t>
+      </w:r>
+      <w:proofErr w:type="spellStart"/>
+      <w:proofErr w:type="gramStart"/>
+      <w:r>
+        <w:rPr>
+          <w:rFonts w:ascii="Arial" w:hAnsi="Arial" w:cs="Arial"/>
+          <w:color w:val="00B0F0"/>
+          <w:sz w:val="19"/>
+          <w:szCs w:val="19"/>
+          <w:shd w:val="clear" w:color="auto" w:fill="FFFFFF"/>
+        </w:rPr>
+        <w:t>x,</w:t>
+      </w:r>
+      <w:r>
+        <w:rPr>
+          <w:rFonts w:ascii="Arial" w:hAnsi="Arial" w:cs="Arial"/>
+          <w:color w:val="00B0F0"/>
+          <w:sz w:val="19"/>
+          <w:szCs w:val="19"/>
+          <w:shd w:val="clear" w:color="auto" w:fill="FFFFFF"/>
+        </w:rPr>
+        <w:t>y</w:t>
+      </w:r>
+      <w:proofErr w:type="spellEnd"/>
+      <w:proofErr w:type="gramEnd"/>
+      <w:r>
+        <w:rPr>
+          <w:rFonts w:ascii="Arial" w:hAnsi="Arial" w:cs="Arial"/>
+          <w:color w:val="00B0F0"/>
+          <w:sz w:val="19"/>
+          <w:szCs w:val="19"/>
+          <w:shd w:val="clear" w:color="auto" w:fill="FFFFFF"/>
+        </w:rPr>
+        <w:t xml:space="preserve"> and partial differentials is to be consistent with the </w:t>
+      </w:r>
+      <w:r>
+        <w:rPr>
+          <w:rFonts w:ascii="Arial" w:hAnsi="Arial" w:cs="Arial"/>
+          <w:color w:val="00B0F0"/>
+          <w:sz w:val="19"/>
+          <w:szCs w:val="19"/>
+          <w:shd w:val="clear" w:color="auto" w:fill="FFFFFF"/>
+        </w:rPr>
+        <w:t xml:space="preserve">terminology in the </w:t>
+      </w:r>
+      <w:r>
+        <w:rPr>
+          <w:rFonts w:ascii="Arial" w:hAnsi="Arial" w:cs="Arial"/>
+          <w:color w:val="00B0F0"/>
+          <w:sz w:val="19"/>
+          <w:szCs w:val="19"/>
+          <w:shd w:val="clear" w:color="auto" w:fill="FFFFFF"/>
+        </w:rPr>
+        <w:t>cited hybrid data set studies.</w:t>
+      </w:r>
+      <w:r>
+        <w:rPr>
+          <w:rFonts w:ascii="Arial" w:hAnsi="Arial" w:cs="Arial"/>
+          <w:color w:val="00B0F0"/>
+          <w:sz w:val="19"/>
+          <w:szCs w:val="19"/>
+          <w:shd w:val="clear" w:color="auto" w:fill="FFFFFF"/>
+        </w:rPr>
+        <w:t xml:space="preserve"> For this reason, no change was made.</w:t>
+      </w:r>
+      <w:r>
+        <w:rPr>
+          <w:rFonts w:ascii="Arial" w:hAnsi="Arial" w:cs="Arial"/>
+          <w:color w:val="00B0F0"/>
+          <w:sz w:val="19"/>
+          <w:szCs w:val="19"/>
+          <w:shd w:val="clear" w:color="auto" w:fill="FFFFFF"/>
+        </w:rPr>
+        <w:t xml:space="preserve"> </w:t>
+      </w:r>
+    </w:p>
+    <w:p>
+      <w:r>
+        <w:rPr>
+          <w:rFonts w:ascii="Cambria" w:hAnsi="Cambria"/>
+          <w:b/>
+          <w:u w:val="single"/>
+        </w:rPr>
+        <w:t>Comment #29</w:t>
+      </w:r>
+    </w:p>
+    <w:p>
+      <w:r>
+        <w:t>References: There appear to be inconsistencies in reference styles.</w:t>
+      </w:r>
+    </w:p>
+    <w:p>
+      <w:pPr>
+        <w:rPr>
+          <w:rFonts w:ascii="Cambria" w:hAnsi="Cambria"/>
+          <w:b/>
+          <w:i/>
+          <w:sz w:val="24"/>
+        </w:rPr>
+      </w:pPr>
+      <w:r>
+        <w:rPr>
+          <w:b/>
+          <w:i/>
+          <w:color w:val="00B0F0"/>
+        </w:rPr>
+        <w:t>Response</w:t>
+      </w:r>
+      <w:r>
+        <w:rPr>
+          <w:b/>
+          <w:i/>
+          <w:color w:val="00B0F0"/>
+        </w:rPr>
+        <w:t xml:space="preserve"> #29</w:t>
+      </w:r>
+    </w:p>
+    <w:p>
+      <w:r>
+        <w:rPr>
+          <w:rFonts w:ascii="Arial" w:hAnsi="Arial" w:cs="Arial"/>
+          <w:color w:val="00B0F0"/>
+          <w:sz w:val="19"/>
+          <w:szCs w:val="19"/>
+          <w:shd w:val="clear" w:color="auto" w:fill="FFFFFF"/>
+        </w:rPr>
+        <w:t>We found two main inconsistencies. First, some references included the month of publication. We have removed all months of publication. Second,</w:t>
+      </w:r>
+      <w:r>
+        <w:rPr>
+          <w:rFonts w:ascii="Arial" w:hAnsi="Arial" w:cs="Arial"/>
+          <w:color w:val="00B0F0"/>
+          <w:sz w:val="19"/>
+          <w:szCs w:val="19"/>
+          <w:shd w:val="clear" w:color="auto" w:fill="FFFFFF"/>
+        </w:rPr>
+        <w:t xml:space="preserve"> some authors have their full name </w:t>
+      </w:r>
+      <w:r>
+        <w:rPr>
+          <w:rFonts w:ascii="Arial" w:hAnsi="Arial" w:cs="Arial"/>
+          <w:color w:val="00B0F0"/>
+          <w:sz w:val="19"/>
+          <w:szCs w:val="19"/>
+          <w:shd w:val="clear" w:color="auto" w:fill="FFFFFF"/>
+        </w:rPr>
+        <w:t xml:space="preserve">listed </w:t>
+      </w:r>
+      <w:r>
+        <w:rPr>
+          <w:rFonts w:ascii="Arial" w:hAnsi="Arial" w:cs="Arial"/>
+          <w:color w:val="00B0F0"/>
+          <w:sz w:val="19"/>
+          <w:szCs w:val="19"/>
+          <w:shd w:val="clear" w:color="auto" w:fill="FFFFFF"/>
+        </w:rPr>
+        <w:t>wh</w:t>
+      </w:r>
+      <w:r>
+        <w:rPr>
+          <w:rFonts w:ascii="Arial" w:hAnsi="Arial" w:cs="Arial"/>
+          <w:color w:val="00B0F0"/>
+          <w:sz w:val="19"/>
+          <w:szCs w:val="19"/>
+          <w:shd w:val="clear" w:color="auto" w:fill="FFFFFF"/>
+        </w:rPr>
+        <w:t>ile others have</w:t>
+      </w:r>
+      <w:r>
+        <w:rPr>
+          <w:rFonts w:ascii="Arial" w:hAnsi="Arial" w:cs="Arial"/>
+          <w:color w:val="00B0F0"/>
+          <w:sz w:val="19"/>
+          <w:szCs w:val="19"/>
+          <w:shd w:val="clear" w:color="auto" w:fill="FFFFFF"/>
+        </w:rPr>
+        <w:t xml:space="preserve"> only</w:t>
+      </w:r>
+      <w:r>
+        <w:rPr>
+          <w:rFonts w:ascii="Arial" w:hAnsi="Arial" w:cs="Arial"/>
+          <w:color w:val="00B0F0"/>
+          <w:sz w:val="19"/>
+          <w:szCs w:val="19"/>
+          <w:shd w:val="clear" w:color="auto" w:fill="FFFFFF"/>
+        </w:rPr>
+        <w:t xml:space="preserve"> their initials.</w:t>
+      </w:r>
+      <w:r>
+        <w:rPr>
+          <w:rFonts w:ascii="Arial" w:hAnsi="Arial" w:cs="Arial"/>
+          <w:color w:val="00B0F0"/>
+          <w:sz w:val="19"/>
+          <w:szCs w:val="19"/>
+          <w:shd w:val="clear" w:color="auto" w:fill="FFFFFF"/>
+        </w:rPr>
+        <w:t xml:space="preserve"> </w:t>
+      </w:r>
+      <w:r>
+        <w:rPr>
+          <w:rFonts w:ascii="Arial" w:hAnsi="Arial" w:cs="Arial"/>
+          <w:color w:val="00B0F0"/>
+          <w:sz w:val="19"/>
+          <w:szCs w:val="19"/>
+          <w:shd w:val="clear" w:color="auto" w:fill="FFFFFF"/>
+        </w:rPr>
+        <w:t>We tried to remedy this</w:t>
+      </w:r>
+      <w:r>
+        <w:rPr>
+          <w:rFonts w:ascii="Arial" w:hAnsi="Arial" w:cs="Arial"/>
+          <w:color w:val="00B0F0"/>
+          <w:sz w:val="19"/>
+          <w:szCs w:val="19"/>
+          <w:shd w:val="clear" w:color="auto" w:fill="FFFFFF"/>
+        </w:rPr>
+        <w:t xml:space="preserve"> by utilizing \</w:t>
+      </w:r>
+      <w:proofErr w:type="spellStart"/>
+      <w:r>
+        <w:rPr>
+          <w:rFonts w:ascii="Arial" w:hAnsi="Arial" w:cs="Arial"/>
+          <w:color w:val="00B0F0"/>
+          <w:sz w:val="19"/>
+          <w:szCs w:val="19"/>
+          <w:shd w:val="clear" w:color="auto" w:fill="FFFFFF"/>
+        </w:rPr>
+        <w:t>bibliographystyle</w:t>
+      </w:r>
+      <w:proofErr w:type="spellEnd"/>
+      <w:r>
+        <w:rPr>
+          <w:rFonts w:ascii="Arial" w:hAnsi="Arial" w:cs="Arial"/>
+          <w:color w:val="00B0F0"/>
+          <w:sz w:val="19"/>
+          <w:szCs w:val="19"/>
+          <w:shd w:val="clear" w:color="auto" w:fill="FFFFFF"/>
+        </w:rPr>
+        <w:t>{</w:t>
+      </w:r>
+      <w:proofErr w:type="spellStart"/>
+      <w:r>
+        <w:rPr>
+          <w:rFonts w:ascii="Arial" w:hAnsi="Arial" w:cs="Arial"/>
+          <w:color w:val="00B0F0"/>
+          <w:sz w:val="19"/>
+          <w:szCs w:val="19"/>
+          <w:shd w:val="clear" w:color="auto" w:fill="FFFFFF"/>
+        </w:rPr>
+        <w:t>abbrv</w:t>
+      </w:r>
+      <w:proofErr w:type="spellEnd"/>
+      <w:r>
+        <w:rPr>
+          <w:rFonts w:ascii="Arial" w:hAnsi="Arial" w:cs="Arial"/>
+          <w:color w:val="00B0F0"/>
+          <w:sz w:val="19"/>
+          <w:szCs w:val="19"/>
+          <w:shd w:val="clear" w:color="auto" w:fill="FFFFFF"/>
+        </w:rPr>
+        <w:t>} and \</w:t>
+      </w:r>
+      <w:proofErr w:type="spellStart"/>
+      <w:r>
+        <w:rPr>
+          <w:rFonts w:ascii="Arial" w:hAnsi="Arial" w:cs="Arial"/>
+          <w:color w:val="00B0F0"/>
+          <w:sz w:val="19"/>
+          <w:szCs w:val="19"/>
+          <w:shd w:val="clear" w:color="auto" w:fill="FFFFFF"/>
+        </w:rPr>
+        <w:t>bilbiographystyle</w:t>
+      </w:r>
+      <w:proofErr w:type="spellEnd"/>
+      <w:r>
+        <w:rPr>
+          <w:rFonts w:ascii="Arial" w:hAnsi="Arial" w:cs="Arial"/>
+          <w:color w:val="00B0F0"/>
+          <w:sz w:val="19"/>
+          <w:szCs w:val="19"/>
+          <w:shd w:val="clear" w:color="auto" w:fill="FFFFFF"/>
+        </w:rPr>
+        <w:t>{</w:t>
+      </w:r>
+      <w:proofErr w:type="spellStart"/>
+      <w:r>
+        <w:rPr>
+          <w:rFonts w:ascii="Arial" w:hAnsi="Arial" w:cs="Arial"/>
+          <w:color w:val="00B0F0"/>
+          <w:sz w:val="19"/>
+          <w:szCs w:val="19"/>
+          <w:shd w:val="clear" w:color="auto" w:fill="FFFFFF"/>
+        </w:rPr>
+        <w:t>ieeetr</w:t>
+      </w:r>
+      <w:proofErr w:type="spellEnd"/>
+      <w:r>
+        <w:rPr>
+          <w:rFonts w:ascii="Arial" w:hAnsi="Arial" w:cs="Arial"/>
+          <w:color w:val="00B0F0"/>
+          <w:sz w:val="19"/>
+          <w:szCs w:val="19"/>
+          <w:shd w:val="clear" w:color="auto" w:fill="FFFFFF"/>
+        </w:rPr>
+        <w:t xml:space="preserve">}, but each of these introduced additional undesirable issues. </w:t>
+      </w:r>
+      <w:r>
+        <w:rPr>
+          <w:rFonts w:ascii="Arial" w:hAnsi="Arial" w:cs="Arial"/>
+          <w:color w:val="00B0F0"/>
+          <w:sz w:val="19"/>
+          <w:szCs w:val="19"/>
+          <w:shd w:val="clear" w:color="auto" w:fill="FFFFFF"/>
+        </w:rPr>
+        <w:t>We will work with the JCP proofs editor to resolve this</w:t>
+      </w:r>
+      <w:r>
+        <w:rPr>
+          <w:rFonts w:ascii="Arial" w:hAnsi="Arial" w:cs="Arial"/>
+          <w:color w:val="00B0F0"/>
+          <w:sz w:val="19"/>
+          <w:szCs w:val="19"/>
+          <w:shd w:val="clear" w:color="auto" w:fill="FFFFFF"/>
+        </w:rPr>
+        <w:t xml:space="preserve"> at </w:t>
+      </w:r>
+      <w:r>
+        <w:rPr>
+          <w:rFonts w:ascii="Arial" w:hAnsi="Arial" w:cs="Arial"/>
+          <w:color w:val="00B0F0"/>
+          <w:sz w:val="19"/>
+          <w:szCs w:val="19"/>
+          <w:shd w:val="clear" w:color="auto" w:fill="FFFFFF"/>
+        </w:rPr>
+        <w:t>the galley</w:t>
       </w:r>
       <w:bookmarkStart w:id="0" w:name="_GoBack"/>
       <w:bookmarkEnd w:id="0"/>
@@ -7232,804 +8829,7 @@
           <w:szCs w:val="19"/>
           <w:shd w:val="clear" w:color="auto" w:fill="FFFFFF"/>
         </w:rPr>
-        <w:t>Reference</w:t>
-      </w:r>
-      <w:r>
-        <w:rPr>
-          <w:rFonts w:ascii="Arial" w:hAnsi="Arial" w:cs="Arial"/>
-          <w:color w:val="00B0F0"/>
-          <w:sz w:val="19"/>
-          <w:szCs w:val="19"/>
-          <w:shd w:val="clear" w:color="auto" w:fill="FFFFFF"/>
-        </w:rPr>
-        <w:t>…).</w:t>
-      </w:r>
-    </w:p>
-    <w:p>
-      <w:r>
-        <w:rPr>
-          <w:rFonts w:ascii="Cambria" w:hAnsi="Cambria"/>
-          <w:b/>
-          <w:u w:val="single"/>
-        </w:rPr>
-        <w:t>Comment #24</w:t>
-      </w:r>
-    </w:p>
-    <w:p>
-      <w:r>
-        <w:t>Page 25, 1st paragraph: “...inter-laboratory comparison...” The sentence is confusing.</w:t>
-      </w:r>
-    </w:p>
-    <w:p>
-      <w:pPr>
-        <w:rPr>
-          <w:rFonts w:ascii="Cambria" w:hAnsi="Cambria"/>
-          <w:b/>
-          <w:i/>
-          <w:sz w:val="24"/>
-        </w:rPr>
-      </w:pPr>
-      <w:r>
-        <w:rPr>
-          <w:b/>
-          <w:i/>
-          <w:color w:val="00B0F0"/>
-        </w:rPr>
-        <w:t>Response</w:t>
-      </w:r>
-      <w:r>
-        <w:rPr>
-          <w:b/>
-          <w:i/>
-          <w:color w:val="00B0F0"/>
-        </w:rPr>
-        <w:t xml:space="preserve"> #24</w:t>
-      </w:r>
-    </w:p>
-    <w:p>
-      <w:r>
-        <w:rPr>
-          <w:rFonts w:ascii="Arial" w:hAnsi="Arial" w:cs="Arial"/>
-          <w:color w:val="00B0F0"/>
-          <w:sz w:val="19"/>
-          <w:szCs w:val="19"/>
-          <w:shd w:val="clear" w:color="auto" w:fill="FFFFFF"/>
-        </w:rPr>
-        <w:t>We have attempted to clar</w:t>
-      </w:r>
-      <w:r>
-        <w:rPr>
-          <w:rFonts w:ascii="Arial" w:hAnsi="Arial" w:cs="Arial"/>
-          <w:color w:val="00B0F0"/>
-          <w:sz w:val="19"/>
-          <w:szCs w:val="19"/>
-          <w:shd w:val="clear" w:color="auto" w:fill="FFFFFF"/>
-        </w:rPr>
-        <w:t>ify what dark uncertainty means by adding the following explanation,</w:t>
-      </w:r>
-      <w:r>
-        <w:rPr>
-          <w:rFonts w:ascii="Arial" w:hAnsi="Arial" w:cs="Arial"/>
-          <w:color w:val="00B0F0"/>
-          <w:sz w:val="19"/>
-          <w:szCs w:val="19"/>
-          <w:shd w:val="clear" w:color="auto" w:fill="FFFFFF"/>
-        </w:rPr>
-        <w:t xml:space="preserve"> “</w:t>
-      </w:r>
-      <w:r>
-        <w:rPr>
-          <w:rFonts w:ascii="Arial" w:hAnsi="Arial" w:cs="Arial"/>
-          <w:color w:val="00B0F0"/>
-          <w:sz w:val="19"/>
-          <w:szCs w:val="19"/>
-          <w:shd w:val="clear" w:color="auto" w:fill="FFFFFF"/>
-        </w:rPr>
-        <w:t>…</w:t>
-      </w:r>
-      <w:r>
-        <w:rPr>
-          <w:rFonts w:ascii="Arial" w:hAnsi="Arial" w:cs="Arial"/>
-          <w:color w:val="00B0F0"/>
-          <w:sz w:val="19"/>
-          <w:szCs w:val="19"/>
-          <w:shd w:val="clear" w:color="auto" w:fill="FFFFFF"/>
-        </w:rPr>
-        <w:t>s</w:t>
-      </w:r>
-      <w:r>
-        <w:rPr>
-          <w:rFonts w:ascii="Arial" w:hAnsi="Arial" w:cs="Arial"/>
-          <w:color w:val="00B0F0"/>
-          <w:sz w:val="19"/>
-          <w:szCs w:val="19"/>
-          <w:shd w:val="clear" w:color="auto" w:fill="FFFFFF"/>
-          <w:vertAlign w:val="superscript"/>
-        </w:rPr>
-        <w:t>2</w:t>
-      </w:r>
-      <w:r>
-        <w:rPr>
-          <w:rFonts w:ascii="Arial" w:hAnsi="Arial" w:cs="Arial"/>
-          <w:color w:val="00B0F0"/>
-          <w:sz w:val="19"/>
-          <w:szCs w:val="19"/>
-          <w:shd w:val="clear" w:color="auto" w:fill="FFFFFF"/>
-          <w:vertAlign w:val="subscript"/>
-        </w:rPr>
-        <w:t>SM</w:t>
-      </w:r>
-      <w:r>
-        <w:rPr>
-          <w:rFonts w:ascii="Arial" w:hAnsi="Arial" w:cs="Arial"/>
-          <w:color w:val="00B0F0"/>
-          <w:sz w:val="19"/>
-          <w:szCs w:val="19"/>
-          <w:shd w:val="clear" w:color="auto" w:fill="FFFFFF"/>
-        </w:rPr>
-        <w:t xml:space="preserve"> accounts for ``dark uncertainty'', i.e., uncertainties that arise from unknown sources which can lead to </w:t>
-      </w:r>
-      <w:r>
-        <w:rPr>
-          <w:rFonts w:ascii="Arial" w:hAnsi="Arial" w:cs="Arial"/>
-          <w:color w:val="00B0F0"/>
-          <w:sz w:val="19"/>
-          <w:szCs w:val="19"/>
-          <w:shd w:val="clear" w:color="auto" w:fill="FFFFFF"/>
-        </w:rPr>
-        <w:t>unresolvable discrepancies</w:t>
-      </w:r>
-      <w:r>
-        <w:rPr>
-          <w:rFonts w:ascii="Arial" w:hAnsi="Arial" w:cs="Arial"/>
-          <w:color w:val="00B0F0"/>
-          <w:sz w:val="19"/>
-          <w:szCs w:val="19"/>
-          <w:shd w:val="clear" w:color="auto" w:fill="FFFFFF"/>
-        </w:rPr>
-        <w:t xml:space="preserve"> between research groups</w:t>
-      </w:r>
-      <w:r>
-        <w:rPr>
-          <w:rFonts w:ascii="Arial" w:hAnsi="Arial" w:cs="Arial"/>
-          <w:color w:val="00B0F0"/>
-          <w:sz w:val="19"/>
-          <w:szCs w:val="19"/>
-          <w:shd w:val="clear" w:color="auto" w:fill="FFFFFF"/>
-        </w:rPr>
-        <w:t>.</w:t>
-      </w:r>
-      <w:r>
-        <w:rPr>
-          <w:rFonts w:ascii="Arial" w:hAnsi="Arial" w:cs="Arial"/>
-          <w:color w:val="00B0F0"/>
-          <w:sz w:val="19"/>
-          <w:szCs w:val="19"/>
-          <w:shd w:val="clear" w:color="auto" w:fill="FFFFFF"/>
-        </w:rPr>
-        <w:t>”</w:t>
-      </w:r>
-    </w:p>
-    <w:p>
-      <w:r>
-        <w:rPr>
-          <w:rFonts w:ascii="Cambria" w:hAnsi="Cambria"/>
-          <w:b/>
-          <w:u w:val="single"/>
-        </w:rPr>
-        <w:t>Comment #2</w:t>
-      </w:r>
-      <w:r>
-        <w:rPr>
-          <w:rFonts w:ascii="Cambria" w:hAnsi="Cambria"/>
-          <w:b/>
-          <w:u w:val="single"/>
-        </w:rPr>
-        <w:t>5</w:t>
-      </w:r>
-    </w:p>
-    <w:p>
-      <w:r>
-        <w:t>Page 25, 2nd paragraph: “...experimental uncertainty (</w:t>
-      </w:r>
-      <w:proofErr w:type="spellStart"/>
-      <w:r>
-        <w:t>uD</w:t>
-      </w:r>
-      <w:proofErr w:type="spellEnd"/>
-      <w:proofErr w:type="gramStart"/>
-      <w:r>
-        <w:t>)..</w:t>
-      </w:r>
-      <w:proofErr w:type="gramEnd"/>
-      <w:r>
-        <w:t xml:space="preserve">” Is </w:t>
-      </w:r>
-      <w:proofErr w:type="spellStart"/>
-      <w:r>
-        <w:t>uD</w:t>
-      </w:r>
-      <w:proofErr w:type="spellEnd"/>
-      <w:r>
-        <w:t xml:space="preserve"> different from </w:t>
-      </w:r>
-      <w:proofErr w:type="spellStart"/>
-      <w:r>
-        <w:t>sD</w:t>
-      </w:r>
-      <w:proofErr w:type="spellEnd"/>
-      <w:r>
-        <w:t>?</w:t>
-      </w:r>
-    </w:p>
-    <w:p>
-      <w:pPr>
-        <w:rPr>
-          <w:rFonts w:ascii="Cambria" w:hAnsi="Cambria"/>
-          <w:b/>
-          <w:i/>
-          <w:sz w:val="24"/>
-        </w:rPr>
-      </w:pPr>
-      <w:r>
-        <w:rPr>
-          <w:b/>
-          <w:i/>
-          <w:color w:val="00B0F0"/>
-        </w:rPr>
-        <w:t>Response</w:t>
-      </w:r>
-      <w:r>
-        <w:rPr>
-          <w:b/>
-          <w:i/>
-          <w:color w:val="00B0F0"/>
-        </w:rPr>
-        <w:t xml:space="preserve"> #25</w:t>
-      </w:r>
-    </w:p>
-    <w:p>
-      <w:pPr>
-        <w:rPr>
-          <w:vertAlign w:val="subscript"/>
-        </w:rPr>
-      </w:pPr>
-      <w:r>
-        <w:rPr>
-          <w:rFonts w:ascii="Arial" w:hAnsi="Arial" w:cs="Arial"/>
-          <w:color w:val="00B0F0"/>
-          <w:sz w:val="19"/>
-          <w:szCs w:val="19"/>
-          <w:shd w:val="clear" w:color="auto" w:fill="FFFFFF"/>
-        </w:rPr>
-        <w:t xml:space="preserve">The difference is that </w:t>
-      </w:r>
-      <w:proofErr w:type="spellStart"/>
-      <w:r>
-        <w:rPr>
-          <w:rFonts w:ascii="Arial" w:hAnsi="Arial" w:cs="Arial"/>
-          <w:color w:val="00B0F0"/>
-          <w:sz w:val="19"/>
-          <w:szCs w:val="19"/>
-          <w:shd w:val="clear" w:color="auto" w:fill="FFFFFF"/>
-        </w:rPr>
-        <w:t>u</w:t>
-      </w:r>
-      <w:r>
-        <w:rPr>
-          <w:rFonts w:ascii="Arial" w:hAnsi="Arial" w:cs="Arial"/>
-          <w:color w:val="00B0F0"/>
-          <w:sz w:val="19"/>
-          <w:szCs w:val="19"/>
-          <w:shd w:val="clear" w:color="auto" w:fill="FFFFFF"/>
-          <w:vertAlign w:val="subscript"/>
-        </w:rPr>
-        <w:t>D</w:t>
-      </w:r>
-      <w:proofErr w:type="spellEnd"/>
-      <w:r>
-        <w:rPr>
-          <w:rFonts w:ascii="Arial" w:hAnsi="Arial" w:cs="Arial"/>
-          <w:color w:val="00B0F0"/>
-          <w:sz w:val="19"/>
-          <w:szCs w:val="19"/>
-          <w:shd w:val="clear" w:color="auto" w:fill="FFFFFF"/>
-        </w:rPr>
-        <w:t xml:space="preserve"> is the uncertainty at the 95% confidence level, so it is approximately 2 times </w:t>
-      </w:r>
-      <w:proofErr w:type="spellStart"/>
-      <w:r>
-        <w:rPr>
-          <w:rFonts w:ascii="Arial" w:hAnsi="Arial" w:cs="Arial"/>
-          <w:color w:val="00B0F0"/>
-          <w:sz w:val="19"/>
-          <w:szCs w:val="19"/>
-          <w:shd w:val="clear" w:color="auto" w:fill="FFFFFF"/>
-        </w:rPr>
-        <w:t>s</w:t>
-      </w:r>
-      <w:r>
-        <w:rPr>
-          <w:rFonts w:ascii="Arial" w:hAnsi="Arial" w:cs="Arial"/>
-          <w:color w:val="00B0F0"/>
-          <w:sz w:val="19"/>
-          <w:szCs w:val="19"/>
-          <w:shd w:val="clear" w:color="auto" w:fill="FFFFFF"/>
-          <w:vertAlign w:val="subscript"/>
-        </w:rPr>
-        <w:t>D</w:t>
-      </w:r>
-      <w:r>
-        <w:rPr>
-          <w:rFonts w:ascii="Arial" w:hAnsi="Arial" w:cs="Arial"/>
-          <w:color w:val="00B0F0"/>
-          <w:sz w:val="19"/>
-          <w:szCs w:val="19"/>
-          <w:shd w:val="clear" w:color="auto" w:fill="FFFFFF"/>
-        </w:rPr>
-        <w:t>.</w:t>
-      </w:r>
-      <w:proofErr w:type="spellEnd"/>
-      <w:r>
-        <w:rPr>
-          <w:rFonts w:ascii="Arial" w:hAnsi="Arial" w:cs="Arial"/>
-          <w:color w:val="00B0F0"/>
-          <w:sz w:val="19"/>
-          <w:szCs w:val="19"/>
-          <w:shd w:val="clear" w:color="auto" w:fill="FFFFFF"/>
-        </w:rPr>
-        <w:t xml:space="preserve"> </w:t>
-      </w:r>
-      <w:r>
-        <w:rPr>
-          <w:rFonts w:ascii="Arial" w:hAnsi="Arial" w:cs="Arial"/>
-          <w:color w:val="00B0F0"/>
-          <w:sz w:val="19"/>
-          <w:szCs w:val="19"/>
-          <w:shd w:val="clear" w:color="auto" w:fill="FFFFFF"/>
-        </w:rPr>
-        <w:t>This is explained at the beginning of the paragraph.</w:t>
-      </w:r>
-    </w:p>
-    <w:p>
-      <w:r>
-        <w:rPr>
-          <w:rFonts w:ascii="Cambria" w:hAnsi="Cambria"/>
-          <w:b/>
-          <w:u w:val="single"/>
-        </w:rPr>
-        <w:t>Comment #26</w:t>
-      </w:r>
-    </w:p>
-    <w:p>
-      <w:r>
-        <w:t>Page 29, 2nd paragraph: “...4 and 40 factors larger...” Maybe “4 and 40 times larger” is better.</w:t>
-      </w:r>
-    </w:p>
-    <w:p>
-      <w:pPr>
-        <w:rPr>
-          <w:rFonts w:ascii="Cambria" w:hAnsi="Cambria"/>
-          <w:b/>
-          <w:i/>
-          <w:sz w:val="24"/>
-        </w:rPr>
-      </w:pPr>
-      <w:r>
-        <w:rPr>
-          <w:b/>
-          <w:i/>
-          <w:color w:val="00B0F0"/>
-        </w:rPr>
-        <w:t>Response</w:t>
-      </w:r>
-      <w:r>
-        <w:rPr>
-          <w:b/>
-          <w:i/>
-          <w:color w:val="00B0F0"/>
-        </w:rPr>
-        <w:t xml:space="preserve"> #26</w:t>
-      </w:r>
-    </w:p>
-    <w:p>
-      <w:r>
-        <w:rPr>
-          <w:rFonts w:ascii="Arial" w:hAnsi="Arial" w:cs="Arial"/>
-          <w:color w:val="00B0F0"/>
-          <w:sz w:val="19"/>
-          <w:szCs w:val="19"/>
-          <w:shd w:val="clear" w:color="auto" w:fill="FFFFFF"/>
-        </w:rPr>
-        <w:t>Change made.</w:t>
-      </w:r>
-    </w:p>
-    <w:p>
-      <w:r>
-        <w:rPr>
-          <w:rFonts w:ascii="Cambria" w:hAnsi="Cambria"/>
-          <w:b/>
-          <w:u w:val="single"/>
-        </w:rPr>
-        <w:t>Comment #27</w:t>
-      </w:r>
-    </w:p>
-    <w:p>
-      <w:r>
-        <w:t>Page 31, 2nd paragraph: Rewrite the strange fraction.</w:t>
-      </w:r>
-    </w:p>
-    <w:p>
-      <w:pPr>
-        <w:rPr>
-          <w:rFonts w:ascii="Cambria" w:hAnsi="Cambria"/>
-          <w:b/>
-          <w:i/>
-          <w:sz w:val="24"/>
-        </w:rPr>
-      </w:pPr>
-      <w:r>
-        <w:rPr>
-          <w:b/>
-          <w:i/>
-          <w:color w:val="00B0F0"/>
-        </w:rPr>
-        <w:lastRenderedPageBreak/>
-        <w:t>Response</w:t>
-      </w:r>
-      <w:r>
-        <w:rPr>
-          <w:b/>
-          <w:i/>
-          <w:color w:val="00B0F0"/>
-        </w:rPr>
-        <w:t xml:space="preserve"> #27</w:t>
-      </w:r>
-    </w:p>
-    <w:p>
-      <w:r>
-        <w:rPr>
-          <w:rFonts w:ascii="Arial" w:hAnsi="Arial" w:cs="Arial"/>
-          <w:color w:val="00B0F0"/>
-          <w:sz w:val="19"/>
-          <w:szCs w:val="19"/>
-          <w:shd w:val="clear" w:color="auto" w:fill="FFFFFF"/>
-        </w:rPr>
-        <w:t xml:space="preserve">We now list </w:t>
-      </w:r>
-      <w:r>
-        <w:rPr>
-          <w:rFonts w:ascii="Arial" w:hAnsi="Arial" w:cs="Arial"/>
-          <w:color w:val="00B0F0"/>
-          <w:sz w:val="19"/>
-          <w:szCs w:val="19"/>
-          <w:shd w:val="clear" w:color="auto" w:fill="FFFFFF"/>
-        </w:rPr>
-        <w:t>all four possible fractions</w:t>
-      </w:r>
-      <w:r>
-        <w:rPr>
-          <w:rFonts w:ascii="Arial" w:hAnsi="Arial" w:cs="Arial"/>
-          <w:color w:val="00B0F0"/>
-          <w:sz w:val="19"/>
-          <w:szCs w:val="19"/>
-          <w:shd w:val="clear" w:color="auto" w:fill="FFFFFF"/>
-        </w:rPr>
-        <w:t xml:space="preserve"> explicitly</w:t>
-      </w:r>
-      <w:r>
-        <w:rPr>
-          <w:rFonts w:ascii="Arial" w:hAnsi="Arial" w:cs="Arial"/>
-          <w:color w:val="00B0F0"/>
-          <w:sz w:val="19"/>
-          <w:szCs w:val="19"/>
-          <w:shd w:val="clear" w:color="auto" w:fill="FFFFFF"/>
-        </w:rPr>
-        <w:t>.</w:t>
-      </w:r>
-    </w:p>
-    <w:p>
-      <w:r>
-        <w:rPr>
-          <w:rFonts w:ascii="Cambria" w:hAnsi="Cambria"/>
-          <w:b/>
-          <w:u w:val="single"/>
-        </w:rPr>
-        <w:t>Comment #28</w:t>
-      </w:r>
-    </w:p>
-    <w:p>
-      <w:r>
-        <w:t xml:space="preserve">Page 35, equation (24): The use of variables </w:t>
-      </w:r>
-      <w:proofErr w:type="spellStart"/>
-      <w:proofErr w:type="gramStart"/>
-      <w:r>
-        <w:t>x,y</w:t>
-      </w:r>
-      <w:proofErr w:type="spellEnd"/>
-      <w:proofErr w:type="gramEnd"/>
-      <w:r>
-        <w:t xml:space="preserve"> for orders of derivatives is disturbing. I suggest common practice to use integers i </w:t>
-      </w:r>
-      <w:proofErr w:type="spellStart"/>
-      <w:r>
-        <w:t>to n</w:t>
-      </w:r>
-      <w:proofErr w:type="spellEnd"/>
-      <w:r>
-        <w:t>. See also remark on page 23.</w:t>
-      </w:r>
-    </w:p>
-    <w:p>
-      <w:pPr>
-        <w:rPr>
-          <w:rFonts w:ascii="Cambria" w:hAnsi="Cambria"/>
-          <w:b/>
-          <w:i/>
-          <w:sz w:val="24"/>
-        </w:rPr>
-      </w:pPr>
-      <w:r>
-        <w:rPr>
-          <w:b/>
-          <w:i/>
-          <w:color w:val="00B0F0"/>
-        </w:rPr>
-        <w:t>Response</w:t>
-      </w:r>
-      <w:r>
-        <w:rPr>
-          <w:b/>
-          <w:i/>
-          <w:color w:val="00B0F0"/>
-        </w:rPr>
-        <w:t xml:space="preserve"> #28</w:t>
-      </w:r>
-    </w:p>
-    <w:p>
-      <w:r>
-        <w:rPr>
-          <w:rFonts w:ascii="Arial" w:hAnsi="Arial" w:cs="Arial"/>
-          <w:color w:val="00B0F0"/>
-          <w:sz w:val="19"/>
-          <w:szCs w:val="19"/>
-          <w:shd w:val="clear" w:color="auto" w:fill="FFFFFF"/>
-        </w:rPr>
-        <w:t xml:space="preserve">The choice of </w:t>
-      </w:r>
-      <w:proofErr w:type="spellStart"/>
-      <w:proofErr w:type="gramStart"/>
-      <w:r>
-        <w:rPr>
-          <w:rFonts w:ascii="Arial" w:hAnsi="Arial" w:cs="Arial"/>
-          <w:color w:val="00B0F0"/>
-          <w:sz w:val="19"/>
-          <w:szCs w:val="19"/>
-          <w:shd w:val="clear" w:color="auto" w:fill="FFFFFF"/>
-        </w:rPr>
-        <w:t>x,</w:t>
-      </w:r>
-      <w:r>
-        <w:rPr>
-          <w:rFonts w:ascii="Arial" w:hAnsi="Arial" w:cs="Arial"/>
-          <w:color w:val="00B0F0"/>
-          <w:sz w:val="19"/>
-          <w:szCs w:val="19"/>
-          <w:shd w:val="clear" w:color="auto" w:fill="FFFFFF"/>
-        </w:rPr>
-        <w:t>y</w:t>
-      </w:r>
-      <w:proofErr w:type="spellEnd"/>
-      <w:proofErr w:type="gramEnd"/>
-      <w:r>
-        <w:rPr>
-          <w:rFonts w:ascii="Arial" w:hAnsi="Arial" w:cs="Arial"/>
-          <w:color w:val="00B0F0"/>
-          <w:sz w:val="19"/>
-          <w:szCs w:val="19"/>
-          <w:shd w:val="clear" w:color="auto" w:fill="FFFFFF"/>
-        </w:rPr>
-        <w:t xml:space="preserve"> and partial differentials is to be consistent with the </w:t>
-      </w:r>
-      <w:r>
-        <w:rPr>
-          <w:rFonts w:ascii="Arial" w:hAnsi="Arial" w:cs="Arial"/>
-          <w:color w:val="00B0F0"/>
-          <w:sz w:val="19"/>
-          <w:szCs w:val="19"/>
-          <w:shd w:val="clear" w:color="auto" w:fill="FFFFFF"/>
-        </w:rPr>
-        <w:t xml:space="preserve">terminology in the </w:t>
-      </w:r>
-      <w:r>
-        <w:rPr>
-          <w:rFonts w:ascii="Arial" w:hAnsi="Arial" w:cs="Arial"/>
-          <w:color w:val="00B0F0"/>
-          <w:sz w:val="19"/>
-          <w:szCs w:val="19"/>
-          <w:shd w:val="clear" w:color="auto" w:fill="FFFFFF"/>
-        </w:rPr>
-        <w:t>cited hybrid data set studies.</w:t>
-      </w:r>
-      <w:r>
-        <w:rPr>
-          <w:rFonts w:ascii="Arial" w:hAnsi="Arial" w:cs="Arial"/>
-          <w:color w:val="00B0F0"/>
-          <w:sz w:val="19"/>
-          <w:szCs w:val="19"/>
-          <w:shd w:val="clear" w:color="auto" w:fill="FFFFFF"/>
-        </w:rPr>
-        <w:t xml:space="preserve"> For this reason, no change was made.</w:t>
-      </w:r>
-      <w:r>
-        <w:rPr>
-          <w:rFonts w:ascii="Arial" w:hAnsi="Arial" w:cs="Arial"/>
-          <w:color w:val="00B0F0"/>
-          <w:sz w:val="19"/>
-          <w:szCs w:val="19"/>
-          <w:shd w:val="clear" w:color="auto" w:fill="FFFFFF"/>
-        </w:rPr>
-        <w:t xml:space="preserve"> </w:t>
-      </w:r>
-    </w:p>
-    <w:p>
-      <w:r>
-        <w:rPr>
-          <w:rFonts w:ascii="Cambria" w:hAnsi="Cambria"/>
-          <w:b/>
-          <w:u w:val="single"/>
-        </w:rPr>
-        <w:t>Comment #29</w:t>
-      </w:r>
-    </w:p>
-    <w:p>
-      <w:r>
-        <w:t>References: There appear to be inconsistencies in reference styles.</w:t>
-      </w:r>
-    </w:p>
-    <w:p>
-      <w:pPr>
-        <w:rPr>
-          <w:rFonts w:ascii="Cambria" w:hAnsi="Cambria"/>
-          <w:b/>
-          <w:i/>
-          <w:sz w:val="24"/>
-        </w:rPr>
-      </w:pPr>
-      <w:r>
-        <w:rPr>
-          <w:b/>
-          <w:i/>
-          <w:color w:val="00B0F0"/>
-        </w:rPr>
-        <w:t>Response</w:t>
-      </w:r>
-      <w:r>
-        <w:rPr>
-          <w:b/>
-          <w:i/>
-          <w:color w:val="00B0F0"/>
-        </w:rPr>
-        <w:t xml:space="preserve"> #29</w:t>
-      </w:r>
-    </w:p>
-    <w:p>
-      <w:r>
-        <w:rPr>
-          <w:rFonts w:ascii="Arial" w:hAnsi="Arial" w:cs="Arial"/>
-          <w:color w:val="00B0F0"/>
-          <w:sz w:val="19"/>
-          <w:szCs w:val="19"/>
-          <w:shd w:val="clear" w:color="auto" w:fill="FFFFFF"/>
-        </w:rPr>
-        <w:t>The main inconsistency we found is that some of our authors have their full name wh</w:t>
-      </w:r>
-      <w:r>
-        <w:rPr>
-          <w:rFonts w:ascii="Arial" w:hAnsi="Arial" w:cs="Arial"/>
-          <w:color w:val="00B0F0"/>
-          <w:sz w:val="19"/>
-          <w:szCs w:val="19"/>
-          <w:shd w:val="clear" w:color="auto" w:fill="FFFFFF"/>
-        </w:rPr>
-        <w:t xml:space="preserve">ile others have their initials. </w:t>
-      </w:r>
-      <w:r>
-        <w:rPr>
-          <w:rFonts w:ascii="Arial" w:hAnsi="Arial" w:cs="Arial"/>
-          <w:color w:val="00B0F0"/>
-          <w:sz w:val="19"/>
-          <w:szCs w:val="19"/>
-          <w:shd w:val="clear" w:color="auto" w:fill="FFFFFF"/>
-        </w:rPr>
-        <w:t xml:space="preserve">We tried to remedy </w:t>
-      </w:r>
-      <w:proofErr w:type="gramStart"/>
-      <w:r>
-        <w:rPr>
-          <w:rFonts w:ascii="Arial" w:hAnsi="Arial" w:cs="Arial"/>
-          <w:color w:val="00B0F0"/>
-          <w:sz w:val="19"/>
-          <w:szCs w:val="19"/>
-          <w:shd w:val="clear" w:color="auto" w:fill="FFFFFF"/>
-        </w:rPr>
-        <w:t>this</w:t>
-      </w:r>
-      <w:proofErr w:type="gramEnd"/>
-      <w:r>
-        <w:rPr>
-          <w:rFonts w:ascii="Arial" w:hAnsi="Arial" w:cs="Arial"/>
-          <w:color w:val="00B0F0"/>
-          <w:sz w:val="19"/>
-          <w:szCs w:val="19"/>
-          <w:shd w:val="clear" w:color="auto" w:fill="FFFFFF"/>
-        </w:rPr>
-        <w:t xml:space="preserve"> but it appears that the JCP document class is not compatible with the \</w:t>
-      </w:r>
-      <w:proofErr w:type="spellStart"/>
-      <w:r>
-        <w:rPr>
-          <w:rFonts w:ascii="Arial" w:hAnsi="Arial" w:cs="Arial"/>
-          <w:color w:val="00B0F0"/>
-          <w:sz w:val="19"/>
-          <w:szCs w:val="19"/>
-          <w:shd w:val="clear" w:color="auto" w:fill="FFFFFF"/>
-        </w:rPr>
-        <w:t>bibliographystyle</w:t>
-      </w:r>
-      <w:proofErr w:type="spellEnd"/>
-      <w:r>
-        <w:rPr>
-          <w:rFonts w:ascii="Arial" w:hAnsi="Arial" w:cs="Arial"/>
-          <w:color w:val="00B0F0"/>
-          <w:sz w:val="19"/>
-          <w:szCs w:val="19"/>
-          <w:shd w:val="clear" w:color="auto" w:fill="FFFFFF"/>
-        </w:rPr>
-        <w:t>{</w:t>
-      </w:r>
-      <w:proofErr w:type="spellStart"/>
-      <w:r>
-        <w:rPr>
-          <w:rFonts w:ascii="Arial" w:hAnsi="Arial" w:cs="Arial"/>
-          <w:color w:val="00B0F0"/>
-          <w:sz w:val="19"/>
-          <w:szCs w:val="19"/>
-          <w:shd w:val="clear" w:color="auto" w:fill="FFFFFF"/>
-        </w:rPr>
-        <w:t>abbrv</w:t>
-      </w:r>
-      <w:proofErr w:type="spellEnd"/>
-      <w:r>
-        <w:rPr>
-          <w:rFonts w:ascii="Arial" w:hAnsi="Arial" w:cs="Arial"/>
-          <w:color w:val="00B0F0"/>
-          <w:sz w:val="19"/>
-          <w:szCs w:val="19"/>
-          <w:shd w:val="clear" w:color="auto" w:fill="FFFFFF"/>
-        </w:rPr>
-        <w:t>} command. We will work with the JCP proofs editor to resolve this</w:t>
-      </w:r>
-      <w:r>
-        <w:rPr>
-          <w:rFonts w:ascii="Arial" w:hAnsi="Arial" w:cs="Arial"/>
-          <w:color w:val="00B0F0"/>
-          <w:sz w:val="19"/>
-          <w:szCs w:val="19"/>
-          <w:shd w:val="clear" w:color="auto" w:fill="FFFFFF"/>
-        </w:rPr>
-        <w:t xml:space="preserve"> at </w:t>
-      </w:r>
-      <w:r>
-        <w:rPr>
-          <w:rFonts w:ascii="Arial" w:hAnsi="Arial" w:cs="Arial"/>
-          <w:color w:val="00B0F0"/>
-          <w:sz w:val="19"/>
-          <w:szCs w:val="19"/>
-          <w:shd w:val="clear" w:color="auto" w:fill="FFFFFF"/>
-        </w:rPr>
-        <w:t>the galley stage</w:t>
+        <w:t xml:space="preserve"> stage</w:t>
       </w:r>
       <w:r>
         <w:rPr>

</xml_diff>

<commit_message>
Went through MRS comments.
</commit_message>
<xml_diff>
--- a/JCP_reviewer_response_1.docx
+++ b/JCP_reviewer_response_1.docx
@@ -1026,36 +1026,6 @@
           <w:sz w:val="24"/>
           <w:szCs w:val="24"/>
         </w:rPr>
-        <w:t>Respo</w:t>
-      </w:r>
-      <w:r>
-        <w:rPr>
-          <w:sz w:val="24"/>
-          <w:szCs w:val="24"/>
-        </w:rPr>
-        <w:t xml:space="preserve">nse to Reviewer 2, Comment 23: p </w:t>
-      </w:r>
-      <w:r>
-        <w:rPr>
-          <w:sz w:val="24"/>
-          <w:szCs w:val="24"/>
-        </w:rPr>
-        <w:t>25</w:t>
-      </w:r>
-    </w:p>
-    <w:p>
-      <w:pPr>
-        <w:spacing w:after="0"/>
-        <w:rPr>
-          <w:sz w:val="24"/>
-          <w:szCs w:val="24"/>
-        </w:rPr>
-      </w:pPr>
-      <w:r>
-        <w:rPr>
-          <w:sz w:val="24"/>
-          <w:szCs w:val="24"/>
-        </w:rPr>
         <w:lastRenderedPageBreak/>
         <w:t>Respo</w:t>
       </w:r>
@@ -1064,6 +1034,36 @@
           <w:sz w:val="24"/>
           <w:szCs w:val="24"/>
         </w:rPr>
+        <w:t xml:space="preserve">nse to Reviewer 2, Comment 23: p </w:t>
+      </w:r>
+      <w:r>
+        <w:rPr>
+          <w:sz w:val="24"/>
+          <w:szCs w:val="24"/>
+        </w:rPr>
+        <w:t>25</w:t>
+      </w:r>
+    </w:p>
+    <w:p>
+      <w:pPr>
+        <w:spacing w:after="0"/>
+        <w:rPr>
+          <w:sz w:val="24"/>
+          <w:szCs w:val="24"/>
+        </w:rPr>
+      </w:pPr>
+      <w:r>
+        <w:rPr>
+          <w:sz w:val="24"/>
+          <w:szCs w:val="24"/>
+        </w:rPr>
+        <w:t>Respo</w:t>
+      </w:r>
+      <w:r>
+        <w:rPr>
+          <w:sz w:val="24"/>
+          <w:szCs w:val="24"/>
+        </w:rPr>
         <w:t>nse to</w:t>
       </w:r>
       <w:r>
@@ -1523,6 +1523,7 @@
           <w:rFonts w:ascii="Cambria" w:hAnsi="Cambria"/>
           <w:sz w:val="32"/>
         </w:rPr>
+        <w:lastRenderedPageBreak/>
         <w:t>Reviewer #1</w:t>
       </w:r>
       <w:r>
@@ -2765,6 +2766,7 @@
           <w:szCs w:val="19"/>
           <w:shd w:val="clear" w:color="auto" w:fill="FFFFFF"/>
         </w:rPr>
+        <w:lastRenderedPageBreak/>
         <w:t>Response:</w:t>
       </w:r>
     </w:p>
@@ -2777,7 +2779,6 @@
           <w:szCs w:val="19"/>
           <w:shd w:val="clear" w:color="auto" w:fill="FFFFFF"/>
         </w:rPr>
-        <w:lastRenderedPageBreak/>
         <w:t xml:space="preserve">ITIC is simply a method for </w:t>
       </w:r>
       <w:r>
@@ -3709,7 +3710,18 @@
           <w:szCs w:val="19"/>
           <w:shd w:val="clear" w:color="auto" w:fill="FFFFFF"/>
         </w:rPr>
-        <w:t>Although an AA force field should yield more accurate VLE results, it is much easier to locate the ``true'' optimal parameter set for UA and AUA force fields since fewer (highly correlated) parameters are optimized simultaneously.</w:t>
+        <w:t xml:space="preserve">Although an AA force field should yield more accurate VLE results, it is much easier to </w:t>
+      </w:r>
+      <w:r>
+        <w:rPr>
+          <w:rFonts w:ascii="Arial" w:hAnsi="Arial" w:cs="Arial"/>
+          <w:color w:val="00B0F0"/>
+          <w:sz w:val="19"/>
+          <w:szCs w:val="19"/>
+          <w:shd w:val="clear" w:color="auto" w:fill="FFFFFF"/>
+        </w:rPr>
+        <w:lastRenderedPageBreak/>
+        <w:t>locate the ``true'' optimal parameter set for UA and AUA force fields since fewer (highly correlated) parameters are optimized simultaneously.</w:t>
       </w:r>
       <w:r>
         <w:rPr>
@@ -3729,7 +3741,6 @@
           <w:b/>
           <w:u w:val="single"/>
         </w:rPr>
-        <w:lastRenderedPageBreak/>
         <w:t>Comment #4</w:t>
       </w:r>
     </w:p>
@@ -4778,12 +4789,12 @@
           <w:b/>
           <w:u w:val="single"/>
         </w:rPr>
+        <w:lastRenderedPageBreak/>
         <w:t>Comment #9</w:t>
       </w:r>
     </w:p>
     <w:p>
       <w:r>
-        <w:lastRenderedPageBreak/>
         <w:t>Page 14, 2nd paragraph: “</w:t>
       </w:r>
       <w:proofErr w:type="gramStart"/>
@@ -5448,6 +5459,7 @@
           <w:b/>
           <w:u w:val="single"/>
         </w:rPr>
+        <w:lastRenderedPageBreak/>
         <w:t>Comment #1</w:t>
       </w:r>
       <w:r>
@@ -5479,7 +5491,6 @@
           <w:i/>
           <w:color w:val="00B0F0"/>
         </w:rPr>
-        <w:lastRenderedPageBreak/>
         <w:t>Response</w:t>
       </w:r>
       <w:r>
@@ -6512,17 +6523,7 @@
           <w:szCs w:val="19"/>
           <w:shd w:val="clear" w:color="auto" w:fill="FFFFFF"/>
         </w:rPr>
-        <w:t xml:space="preserve"> and</w:t>
-      </w:r>
-      <w:r>
-        <w:rPr>
-          <w:rFonts w:ascii="Arial" w:eastAsiaTheme="minorEastAsia" w:hAnsi="Arial" w:cs="Arial"/>
-          <w:color w:val="00B0F0"/>
-          <w:sz w:val="19"/>
-          <w:szCs w:val="19"/>
-          <w:shd w:val="clear" w:color="auto" w:fill="FFFFFF"/>
-        </w:rPr>
-        <w:t xml:space="preserve"> </w:t>
+        <w:t xml:space="preserve"> and </w:t>
       </w:r>
       <m:oMath>
         <m:sSubSup>
@@ -7220,7 +7221,18 @@
           <w:szCs w:val="19"/>
           <w:shd w:val="clear" w:color="auto" w:fill="FFFFFF"/>
         </w:rPr>
-        <w:t xml:space="preserve">are similar to those that would be sampled </w:t>
+        <w:t xml:space="preserve">are </w:t>
+      </w:r>
+      <w:r>
+        <w:rPr>
+          <w:rFonts w:ascii="Arial" w:eastAsiaTheme="minorEastAsia" w:hAnsi="Arial" w:cs="Arial"/>
+          <w:color w:val="00B0F0"/>
+          <w:sz w:val="19"/>
+          <w:szCs w:val="19"/>
+          <w:shd w:val="clear" w:color="auto" w:fill="FFFFFF"/>
+        </w:rPr>
+        <w:lastRenderedPageBreak/>
+        <w:t xml:space="preserve">similar to those that would be sampled </w:t>
       </w:r>
       <w:r>
         <w:rPr>
@@ -7252,8 +7264,20 @@
           <w:szCs w:val="19"/>
           <w:shd w:val="clear" w:color="auto" w:fill="FFFFFF"/>
         </w:rPr>
-        <w:t>, resulting in a non-zero MBAR weight for such configurations</w:t>
-      </w:r>
+        <w:t xml:space="preserve">, </w:t>
+      </w:r>
+      <w:r>
+        <w:rPr>
+          <w:rFonts w:ascii="Arial" w:eastAsiaTheme="minorEastAsia" w:hAnsi="Arial" w:cs="Arial"/>
+          <w:color w:val="00B0F0"/>
+          <w:sz w:val="19"/>
+          <w:szCs w:val="19"/>
+          <w:shd w:val="clear" w:color="auto" w:fill="FFFFFF"/>
+        </w:rPr>
+        <w:t>which can be easily verified by statistical measures</w:t>
+      </w:r>
+      <w:bookmarkStart w:id="0" w:name="_GoBack"/>
+      <w:bookmarkEnd w:id="0"/>
       <w:r>
         <w:rPr>
           <w:rFonts w:ascii="Arial" w:hAnsi="Arial" w:cs="Arial"/>
@@ -7337,7 +7361,6 @@
     </w:p>
     <w:p>
       <w:r>
-        <w:lastRenderedPageBreak/>
         <w:t xml:space="preserve">Page 23, 2nd paragraph: The use of “departure” energy for residual energy is very unusual. This is </w:t>
       </w:r>
       <w:proofErr w:type="gramStart"/>
@@ -8267,6 +8290,7 @@
           <w:i/>
           <w:color w:val="00B0F0"/>
         </w:rPr>
+        <w:lastRenderedPageBreak/>
         <w:t>Response</w:t>
       </w:r>
       <w:r>
@@ -8317,7 +8341,6 @@
           <w:b/>
           <w:u w:val="single"/>
         </w:rPr>
-        <w:lastRenderedPageBreak/>
         <w:t>Comment #27</w:t>
       </w:r>
     </w:p>
@@ -8817,19 +8840,7 @@
           <w:szCs w:val="19"/>
           <w:shd w:val="clear" w:color="auto" w:fill="FFFFFF"/>
         </w:rPr>
-        <w:t>the galley</w:t>
-      </w:r>
-      <w:bookmarkStart w:id="0" w:name="_GoBack"/>
-      <w:bookmarkEnd w:id="0"/>
-      <w:r>
-        <w:rPr>
-          <w:rFonts w:ascii="Arial" w:hAnsi="Arial" w:cs="Arial"/>
-          <w:color w:val="00B0F0"/>
-          <w:sz w:val="19"/>
-          <w:szCs w:val="19"/>
-          <w:shd w:val="clear" w:color="auto" w:fill="FFFFFF"/>
-        </w:rPr>
-        <w:t xml:space="preserve"> stage</w:t>
+        <w:t>the galley stage</w:t>
       </w:r>
       <w:r>
         <w:rPr>

</xml_diff>

<commit_message>
Updated response to reviewers. Addressed MRS5 comments.
</commit_message>
<xml_diff>
--- a/JCP_reviewer_response_1.docx
+++ b/JCP_reviewer_response_1.docx
@@ -973,7 +973,7 @@
           <w:sz w:val="24"/>
           <w:szCs w:val="24"/>
         </w:rPr>
-        <w:t>None</w:t>
+        <w:t>p 23</w:t>
       </w:r>
     </w:p>
     <w:p>
@@ -1191,7 +1191,7 @@
           <w:sz w:val="24"/>
           <w:szCs w:val="24"/>
         </w:rPr>
-        <w:t xml:space="preserve"> Reviewer 2, Comment 28: None</w:t>
+        <w:t xml:space="preserve"> Reviewer 2, Comment 28: p 36</w:t>
       </w:r>
     </w:p>
     <w:p>
@@ -3710,7 +3710,27 @@
           <w:szCs w:val="19"/>
           <w:shd w:val="clear" w:color="auto" w:fill="FFFFFF"/>
         </w:rPr>
-        <w:t xml:space="preserve">Although an AA force field should yield more accurate VLE results, it is much easier to </w:t>
+        <w:t>Although an AA force field should</w:t>
+      </w:r>
+      <w:r>
+        <w:rPr>
+          <w:rFonts w:ascii="Arial" w:hAnsi="Arial" w:cs="Arial"/>
+          <w:color w:val="00B0F0"/>
+          <w:sz w:val="19"/>
+          <w:szCs w:val="19"/>
+          <w:shd w:val="clear" w:color="auto" w:fill="FFFFFF"/>
+        </w:rPr>
+        <w:t>, in principle, be able to</w:t>
+      </w:r>
+      <w:r>
+        <w:rPr>
+          <w:rFonts w:ascii="Arial" w:hAnsi="Arial" w:cs="Arial"/>
+          <w:color w:val="00B0F0"/>
+          <w:sz w:val="19"/>
+          <w:szCs w:val="19"/>
+          <w:shd w:val="clear" w:color="auto" w:fill="FFFFFF"/>
+        </w:rPr>
+        <w:t xml:space="preserve"> yield more accurate VLE </w:t>
       </w:r>
       <w:r>
         <w:rPr>
@@ -3721,7 +3741,7 @@
           <w:shd w:val="clear" w:color="auto" w:fill="FFFFFF"/>
         </w:rPr>
         <w:lastRenderedPageBreak/>
-        <w:t>locate the ``true'' optimal parameter set for UA and AUA force fields since fewer (highly correlated) parameters are optimized simultaneously.</w:t>
+        <w:t>results, it is much easier to locate the ``true'' optimal parameter set for UA and AUA force fields since fewer (highly correlated) parameters are optimized simultaneously.</w:t>
       </w:r>
       <w:r>
         <w:rPr>
@@ -7088,7 +7108,27 @@
           <w:szCs w:val="19"/>
           <w:shd w:val="clear" w:color="auto" w:fill="FFFFFF"/>
         </w:rPr>
-        <w:t>Effective samples are the number of configurations that have a non-zero weight.</w:t>
+        <w:t>Effective samples are the number of configurations that have a non-zero</w:t>
+      </w:r>
+      <w:r>
+        <w:rPr>
+          <w:rFonts w:ascii="Arial" w:hAnsi="Arial" w:cs="Arial"/>
+          <w:color w:val="00B0F0"/>
+          <w:sz w:val="19"/>
+          <w:szCs w:val="19"/>
+          <w:shd w:val="clear" w:color="auto" w:fill="FFFFFF"/>
+        </w:rPr>
+        <w:t xml:space="preserve"> (or, at least, not near zero)</w:t>
+      </w:r>
+      <w:r>
+        <w:rPr>
+          <w:rFonts w:ascii="Arial" w:hAnsi="Arial" w:cs="Arial"/>
+          <w:color w:val="00B0F0"/>
+          <w:sz w:val="19"/>
+          <w:szCs w:val="19"/>
+          <w:shd w:val="clear" w:color="auto" w:fill="FFFFFF"/>
+        </w:rPr>
+        <w:t xml:space="preserve"> weight.</w:t>
       </w:r>
       <w:r>
         <w:rPr>
@@ -7158,7 +7198,18 @@
           <w:szCs w:val="19"/>
           <w:shd w:val="clear" w:color="auto" w:fill="FFFFFF"/>
         </w:rPr>
-        <w:t xml:space="preserve">sufficient number of configurations sampled by </w:t>
+        <w:t xml:space="preserve">sufficient number of configurations </w:t>
+      </w:r>
+      <w:r>
+        <w:rPr>
+          <w:rFonts w:ascii="Arial" w:hAnsi="Arial" w:cs="Arial"/>
+          <w:color w:val="00B0F0"/>
+          <w:sz w:val="19"/>
+          <w:szCs w:val="19"/>
+          <w:shd w:val="clear" w:color="auto" w:fill="FFFFFF"/>
+        </w:rPr>
+        <w:lastRenderedPageBreak/>
+        <w:t xml:space="preserve">sampled by </w:t>
       </w:r>
       <m:oMath>
         <m:sSub>
@@ -7221,18 +7272,7 @@
           <w:szCs w:val="19"/>
           <w:shd w:val="clear" w:color="auto" w:fill="FFFFFF"/>
         </w:rPr>
-        <w:t xml:space="preserve">are </w:t>
-      </w:r>
-      <w:r>
-        <w:rPr>
-          <w:rFonts w:ascii="Arial" w:eastAsiaTheme="minorEastAsia" w:hAnsi="Arial" w:cs="Arial"/>
-          <w:color w:val="00B0F0"/>
-          <w:sz w:val="19"/>
-          <w:szCs w:val="19"/>
-          <w:shd w:val="clear" w:color="auto" w:fill="FFFFFF"/>
-        </w:rPr>
-        <w:lastRenderedPageBreak/>
-        <w:t xml:space="preserve">similar to those that would be sampled </w:t>
+        <w:t xml:space="preserve">are similar to those that would be sampled </w:t>
       </w:r>
       <w:r>
         <w:rPr>
@@ -7276,8 +7316,6 @@
         </w:rPr>
         <w:t>which can be easily verified by statistical measures</w:t>
       </w:r>
-      <w:bookmarkStart w:id="0" w:name="_GoBack"/>
-      <w:bookmarkEnd w:id="0"/>
       <w:r>
         <w:rPr>
           <w:rFonts w:ascii="Arial" w:hAnsi="Arial" w:cs="Arial"/>
@@ -7416,7 +7454,27 @@
           <w:szCs w:val="19"/>
           <w:shd w:val="clear" w:color="auto" w:fill="FFFFFF"/>
         </w:rPr>
-        <w:t>No change was made because “departure function” is a standard term</w:t>
+        <w:t xml:space="preserve">No change was made </w:t>
+      </w:r>
+      <w:r>
+        <w:rPr>
+          <w:rFonts w:ascii="Arial" w:hAnsi="Arial" w:cs="Arial"/>
+          <w:color w:val="00B0F0"/>
+          <w:sz w:val="19"/>
+          <w:szCs w:val="19"/>
+          <w:shd w:val="clear" w:color="auto" w:fill="FFFFFF"/>
+        </w:rPr>
+        <w:t xml:space="preserve">with the terminology </w:t>
+      </w:r>
+      <w:r>
+        <w:rPr>
+          <w:rFonts w:ascii="Arial" w:hAnsi="Arial" w:cs="Arial"/>
+          <w:color w:val="00B0F0"/>
+          <w:sz w:val="19"/>
+          <w:szCs w:val="19"/>
+          <w:shd w:val="clear" w:color="auto" w:fill="FFFFFF"/>
+        </w:rPr>
+        <w:t>because “departure function” is a standard term</w:t>
       </w:r>
       <w:r>
         <w:rPr>
@@ -7481,6 +7539,16 @@
           <w:shd w:val="clear" w:color="auto" w:fill="FFFFFF"/>
         </w:rPr>
         <w:t>. We use “departure” to be consistent with our other ITIC publications. As “residual” is used in the hybrid data set studies, we adopt the “residual” term briefly on page 35.</w:t>
+      </w:r>
+      <w:r>
+        <w:rPr>
+          <w:rFonts w:ascii="Arial" w:hAnsi="Arial" w:cs="Arial"/>
+          <w:color w:val="00B0F0"/>
+          <w:sz w:val="19"/>
+          <w:szCs w:val="19"/>
+          <w:shd w:val="clear" w:color="auto" w:fill="FFFFFF"/>
+        </w:rPr>
+        <w:t xml:space="preserve"> Also, to avoid confusion, we have defined departure energy more clearly on page 23.</w:t>
       </w:r>
     </w:p>
     <w:p>
@@ -8272,6 +8340,7 @@
     </w:p>
     <w:p>
       <w:r>
+        <w:lastRenderedPageBreak/>
         <w:t>Page 29, 2nd paragraph: “...4 and 40 factors larger...” Maybe “4 and 40 times larger” is better.</w:t>
       </w:r>
     </w:p>
@@ -8290,7 +8359,6 @@
           <w:i/>
           <w:color w:val="00B0F0"/>
         </w:rPr>
-        <w:lastRenderedPageBreak/>
         <w:t>Response</w:t>
       </w:r>
       <w:r>
@@ -8569,18 +8637,52 @@
           <w:szCs w:val="19"/>
           <w:shd w:val="clear" w:color="auto" w:fill="FFFFFF"/>
         </w:rPr>
-        <w:t xml:space="preserve"> For this reason, no change was made.</w:t>
-      </w:r>
-      <w:r>
-        <w:rPr>
-          <w:rFonts w:ascii="Arial" w:hAnsi="Arial" w:cs="Arial"/>
-          <w:color w:val="00B0F0"/>
-          <w:sz w:val="19"/>
-          <w:szCs w:val="19"/>
-          <w:shd w:val="clear" w:color="auto" w:fill="FFFFFF"/>
-        </w:rPr>
         <w:t xml:space="preserve"> </w:t>
       </w:r>
+      <w:r>
+        <w:rPr>
+          <w:rFonts w:ascii="Arial" w:hAnsi="Arial" w:cs="Arial"/>
+          <w:color w:val="00B0F0"/>
+          <w:sz w:val="19"/>
+          <w:szCs w:val="19"/>
+          <w:shd w:val="clear" w:color="auto" w:fill="FFFFFF"/>
+        </w:rPr>
+        <w:t xml:space="preserve">To avoid confusion, we have clearly defined on page 36 that “x and y are integer values and the derivative is of order </w:t>
+      </w:r>
+      <w:proofErr w:type="spellStart"/>
+      <w:r>
+        <w:rPr>
+          <w:rFonts w:ascii="Arial" w:hAnsi="Arial" w:cs="Arial"/>
+          <w:color w:val="00B0F0"/>
+          <w:sz w:val="19"/>
+          <w:szCs w:val="19"/>
+          <w:shd w:val="clear" w:color="auto" w:fill="FFFFFF"/>
+        </w:rPr>
+        <w:t>x+y</w:t>
+      </w:r>
+      <w:proofErr w:type="spellEnd"/>
+      <w:r>
+        <w:rPr>
+          <w:rFonts w:ascii="Arial" w:hAnsi="Arial" w:cs="Arial"/>
+          <w:color w:val="00B0F0"/>
+          <w:sz w:val="19"/>
+          <w:szCs w:val="19"/>
+          <w:shd w:val="clear" w:color="auto" w:fill="FFFFFF"/>
+        </w:rPr>
+        <w:t>.’’</w:t>
+      </w:r>
+      <w:r>
+        <w:rPr>
+          <w:rFonts w:ascii="Arial" w:hAnsi="Arial" w:cs="Arial"/>
+          <w:color w:val="00B0F0"/>
+          <w:sz w:val="19"/>
+          <w:szCs w:val="19"/>
+          <w:shd w:val="clear" w:color="auto" w:fill="FFFFFF"/>
+        </w:rPr>
+        <w:t xml:space="preserve"> </w:t>
+      </w:r>
+      <w:bookmarkStart w:id="0" w:name="_GoBack"/>
+      <w:bookmarkEnd w:id="0"/>
     </w:p>
     <w:p>
       <w:r>

</xml_diff>

<commit_message>
Modified torsional indices and created PDF of reviewer responses.
</commit_message>
<xml_diff>
--- a/JCP_reviewer_response_1.docx
+++ b/JCP_reviewer_response_1.docx
@@ -973,8 +973,10 @@
           <w:sz w:val="24"/>
           <w:szCs w:val="24"/>
         </w:rPr>
-        <w:t>p 23</w:t>
-      </w:r>
+        <w:t>pp 23, 11</w:t>
+      </w:r>
+      <w:bookmarkStart w:id="0" w:name="_GoBack"/>
+      <w:bookmarkEnd w:id="0"/>
     </w:p>
     <w:p>
       <w:pPr>
@@ -1959,10 +1961,8 @@
           <w:szCs w:val="19"/>
           <w:shd w:val="clear" w:color="auto" w:fill="FFFFFF"/>
         </w:rPr>
-        <w:t>On pages 19, 20 and 22, the probability distribution function “</w:t>
-      </w:r>
-      <w:proofErr w:type="spellStart"/>
-      <w:proofErr w:type="gramStart"/>
+        <w:t>On pages 19, 20 and 22, the probability distribution function “Pr( )” is alternatively</w:t>
+      </w:r>
       <w:r>
         <w:rPr>
           <w:rFonts w:ascii="Arial" w:hAnsi="Arial" w:cs="Arial"/>
@@ -1971,169 +1971,123 @@
           <w:szCs w:val="19"/>
           <w:shd w:val="clear" w:color="auto" w:fill="FFFFFF"/>
         </w:rPr>
+        <w:t xml:space="preserve"> </w:t>
+      </w:r>
+      <w:r>
+        <w:rPr>
+          <w:rFonts w:ascii="Arial" w:hAnsi="Arial" w:cs="Arial"/>
+          <w:color w:val="222222"/>
+          <w:sz w:val="19"/>
+          <w:szCs w:val="19"/>
+          <w:shd w:val="clear" w:color="auto" w:fill="FFFFFF"/>
+        </w:rPr>
+        <w:t>expressed as “L( )”, which makes reading more difficult than necessary.</w:t>
+      </w:r>
+    </w:p>
+    <w:p>
+      <w:pPr>
+        <w:rPr>
+          <w:rFonts w:ascii="Cambria" w:hAnsi="Cambria"/>
+          <w:b/>
+          <w:i/>
+          <w:sz w:val="24"/>
+        </w:rPr>
+      </w:pPr>
+      <w:r>
+        <w:rPr>
+          <w:b/>
+          <w:i/>
+          <w:color w:val="00B0F0"/>
+        </w:rPr>
+        <w:t>Response</w:t>
+      </w:r>
+      <w:r>
+        <w:rPr>
+          <w:b/>
+          <w:i/>
+          <w:color w:val="00B0F0"/>
+        </w:rPr>
+        <w:t xml:space="preserve"> #1</w:t>
+      </w:r>
+    </w:p>
+    <w:p>
+      <w:pPr>
+        <w:rPr>
+          <w:rFonts w:ascii="Cambria" w:hAnsi="Cambria"/>
+          <w:b/>
+          <w:u w:val="single"/>
+        </w:rPr>
+      </w:pPr>
+      <w:r>
+        <w:rPr>
+          <w:rFonts w:ascii="Arial" w:hAnsi="Arial" w:cs="Arial"/>
+          <w:color w:val="00B0F0"/>
+          <w:sz w:val="19"/>
+          <w:szCs w:val="19"/>
+          <w:shd w:val="clear" w:color="auto" w:fill="FFFFFF"/>
+        </w:rPr>
+        <w:t xml:space="preserve">The use of </w:t>
+      </w:r>
+      <w:r>
+        <w:rPr>
+          <w:rFonts w:ascii="Arial" w:hAnsi="Arial" w:cs="Arial"/>
+          <w:color w:val="00B0F0"/>
+          <w:sz w:val="19"/>
+          <w:szCs w:val="19"/>
+          <w:shd w:val="clear" w:color="auto" w:fill="FFFFFF"/>
+        </w:rPr>
+        <w:t>“</w:t>
+      </w:r>
+      <w:r>
+        <w:rPr>
+          <w:rFonts w:ascii="Arial" w:hAnsi="Arial" w:cs="Arial"/>
+          <w:color w:val="00B0F0"/>
+          <w:sz w:val="19"/>
+          <w:szCs w:val="19"/>
+          <w:shd w:val="clear" w:color="auto" w:fill="FFFFFF"/>
+        </w:rPr>
+        <w:t>L()</w:t>
+      </w:r>
+      <w:r>
+        <w:rPr>
+          <w:rFonts w:ascii="Arial" w:hAnsi="Arial" w:cs="Arial"/>
+          <w:color w:val="00B0F0"/>
+          <w:sz w:val="19"/>
+          <w:szCs w:val="19"/>
+          <w:shd w:val="clear" w:color="auto" w:fill="FFFFFF"/>
+        </w:rPr>
+        <w:t>”</w:t>
+      </w:r>
+      <w:r>
+        <w:rPr>
+          <w:rFonts w:ascii="Arial" w:hAnsi="Arial" w:cs="Arial"/>
+          <w:color w:val="00B0F0"/>
+          <w:sz w:val="19"/>
+          <w:szCs w:val="19"/>
+          <w:shd w:val="clear" w:color="auto" w:fill="FFFFFF"/>
+        </w:rPr>
+        <w:t xml:space="preserve"> for likelihood is more common in the literature than </w:t>
+      </w:r>
+      <w:r>
+        <w:rPr>
+          <w:rFonts w:ascii="Arial" w:hAnsi="Arial" w:cs="Arial"/>
+          <w:color w:val="00B0F0"/>
+          <w:sz w:val="19"/>
+          <w:szCs w:val="19"/>
+          <w:shd w:val="clear" w:color="auto" w:fill="FFFFFF"/>
+        </w:rPr>
+        <w:t>“</w:t>
+      </w:r>
+      <w:r>
+        <w:rPr>
+          <w:rFonts w:ascii="Arial" w:hAnsi="Arial" w:cs="Arial"/>
+          <w:color w:val="00B0F0"/>
+          <w:sz w:val="19"/>
+          <w:szCs w:val="19"/>
+          <w:shd w:val="clear" w:color="auto" w:fill="FFFFFF"/>
+        </w:rPr>
         <w:t>Pr</w:t>
       </w:r>
-      <w:proofErr w:type="spellEnd"/>
-      <w:r>
-        <w:rPr>
-          <w:rFonts w:ascii="Arial" w:hAnsi="Arial" w:cs="Arial"/>
-          <w:color w:val="222222"/>
-          <w:sz w:val="19"/>
-          <w:szCs w:val="19"/>
-          <w:shd w:val="clear" w:color="auto" w:fill="FFFFFF"/>
-        </w:rPr>
-        <w:t>( )</w:t>
-      </w:r>
-      <w:proofErr w:type="gramEnd"/>
-      <w:r>
-        <w:rPr>
-          <w:rFonts w:ascii="Arial" w:hAnsi="Arial" w:cs="Arial"/>
-          <w:color w:val="222222"/>
-          <w:sz w:val="19"/>
-          <w:szCs w:val="19"/>
-          <w:shd w:val="clear" w:color="auto" w:fill="FFFFFF"/>
-        </w:rPr>
-        <w:t>” is alternatively</w:t>
-      </w:r>
-      <w:r>
-        <w:rPr>
-          <w:rFonts w:ascii="Arial" w:hAnsi="Arial" w:cs="Arial"/>
-          <w:color w:val="222222"/>
-          <w:sz w:val="19"/>
-          <w:szCs w:val="19"/>
-          <w:shd w:val="clear" w:color="auto" w:fill="FFFFFF"/>
-        </w:rPr>
-        <w:t xml:space="preserve"> </w:t>
-      </w:r>
-      <w:r>
-        <w:rPr>
-          <w:rFonts w:ascii="Arial" w:hAnsi="Arial" w:cs="Arial"/>
-          <w:color w:val="222222"/>
-          <w:sz w:val="19"/>
-          <w:szCs w:val="19"/>
-          <w:shd w:val="clear" w:color="auto" w:fill="FFFFFF"/>
-        </w:rPr>
-        <w:t>expressed as “L( )”, which makes reading more difficult than necessary.</w:t>
-      </w:r>
-    </w:p>
-    <w:p>
-      <w:pPr>
-        <w:rPr>
-          <w:rFonts w:ascii="Cambria" w:hAnsi="Cambria"/>
-          <w:b/>
-          <w:i/>
-          <w:sz w:val="24"/>
-        </w:rPr>
-      </w:pPr>
-      <w:r>
-        <w:rPr>
-          <w:b/>
-          <w:i/>
-          <w:color w:val="00B0F0"/>
-        </w:rPr>
-        <w:t>Response</w:t>
-      </w:r>
-      <w:r>
-        <w:rPr>
-          <w:b/>
-          <w:i/>
-          <w:color w:val="00B0F0"/>
-        </w:rPr>
-        <w:t xml:space="preserve"> #1</w:t>
-      </w:r>
-    </w:p>
-    <w:p>
-      <w:pPr>
-        <w:rPr>
-          <w:rFonts w:ascii="Cambria" w:hAnsi="Cambria"/>
-          <w:b/>
-          <w:u w:val="single"/>
-        </w:rPr>
-      </w:pPr>
-      <w:r>
-        <w:rPr>
-          <w:rFonts w:ascii="Arial" w:hAnsi="Arial" w:cs="Arial"/>
-          <w:color w:val="00B0F0"/>
-          <w:sz w:val="19"/>
-          <w:szCs w:val="19"/>
-          <w:shd w:val="clear" w:color="auto" w:fill="FFFFFF"/>
-        </w:rPr>
-        <w:t xml:space="preserve">The use of </w:t>
-      </w:r>
-      <w:r>
-        <w:rPr>
-          <w:rFonts w:ascii="Arial" w:hAnsi="Arial" w:cs="Arial"/>
-          <w:color w:val="00B0F0"/>
-          <w:sz w:val="19"/>
-          <w:szCs w:val="19"/>
-          <w:shd w:val="clear" w:color="auto" w:fill="FFFFFF"/>
-        </w:rPr>
-        <w:t>“</w:t>
-      </w:r>
-      <w:proofErr w:type="gramStart"/>
-      <w:r>
-        <w:rPr>
-          <w:rFonts w:ascii="Arial" w:hAnsi="Arial" w:cs="Arial"/>
-          <w:color w:val="00B0F0"/>
-          <w:sz w:val="19"/>
-          <w:szCs w:val="19"/>
-          <w:shd w:val="clear" w:color="auto" w:fill="FFFFFF"/>
-        </w:rPr>
-        <w:t>L(</w:t>
-      </w:r>
-      <w:proofErr w:type="gramEnd"/>
-      <w:r>
-        <w:rPr>
-          <w:rFonts w:ascii="Arial" w:hAnsi="Arial" w:cs="Arial"/>
-          <w:color w:val="00B0F0"/>
-          <w:sz w:val="19"/>
-          <w:szCs w:val="19"/>
-          <w:shd w:val="clear" w:color="auto" w:fill="FFFFFF"/>
-        </w:rPr>
-        <w:t>)</w:t>
-      </w:r>
-      <w:r>
-        <w:rPr>
-          <w:rFonts w:ascii="Arial" w:hAnsi="Arial" w:cs="Arial"/>
-          <w:color w:val="00B0F0"/>
-          <w:sz w:val="19"/>
-          <w:szCs w:val="19"/>
-          <w:shd w:val="clear" w:color="auto" w:fill="FFFFFF"/>
-        </w:rPr>
-        <w:t>”</w:t>
-      </w:r>
-      <w:r>
-        <w:rPr>
-          <w:rFonts w:ascii="Arial" w:hAnsi="Arial" w:cs="Arial"/>
-          <w:color w:val="00B0F0"/>
-          <w:sz w:val="19"/>
-          <w:szCs w:val="19"/>
-          <w:shd w:val="clear" w:color="auto" w:fill="FFFFFF"/>
-        </w:rPr>
-        <w:t xml:space="preserve"> for likelihood is more common in the literature than </w:t>
-      </w:r>
-      <w:r>
-        <w:rPr>
-          <w:rFonts w:ascii="Arial" w:hAnsi="Arial" w:cs="Arial"/>
-          <w:color w:val="00B0F0"/>
-          <w:sz w:val="19"/>
-          <w:szCs w:val="19"/>
-          <w:shd w:val="clear" w:color="auto" w:fill="FFFFFF"/>
-        </w:rPr>
-        <w:t>“</w:t>
-      </w:r>
-      <w:proofErr w:type="spellStart"/>
-      <w:r>
-        <w:rPr>
-          <w:rFonts w:ascii="Arial" w:hAnsi="Arial" w:cs="Arial"/>
-          <w:color w:val="00B0F0"/>
-          <w:sz w:val="19"/>
-          <w:szCs w:val="19"/>
-          <w:shd w:val="clear" w:color="auto" w:fill="FFFFFF"/>
-        </w:rPr>
-        <w:t>Pr</w:t>
-      </w:r>
-      <w:proofErr w:type="spellEnd"/>
       <w:r>
         <w:rPr>
           <w:rFonts w:ascii="Arial" w:hAnsi="Arial" w:cs="Arial"/>
@@ -2152,51 +2106,7 @@
           <w:szCs w:val="19"/>
           <w:shd w:val="clear" w:color="auto" w:fill="FFFFFF"/>
         </w:rPr>
-        <w:t xml:space="preserve">. One key reason for use of </w:t>
-      </w:r>
-      <w:proofErr w:type="gramStart"/>
-      <w:r>
-        <w:rPr>
-          <w:rFonts w:ascii="Arial" w:hAnsi="Arial" w:cs="Arial"/>
-          <w:color w:val="00B0F0"/>
-          <w:sz w:val="19"/>
-          <w:szCs w:val="19"/>
-          <w:shd w:val="clear" w:color="auto" w:fill="FFFFFF"/>
-        </w:rPr>
-        <w:t>L(</w:t>
-      </w:r>
-      <w:proofErr w:type="gramEnd"/>
-      <w:r>
-        <w:rPr>
-          <w:rFonts w:ascii="Arial" w:hAnsi="Arial" w:cs="Arial"/>
-          <w:color w:val="00B0F0"/>
-          <w:sz w:val="19"/>
-          <w:szCs w:val="19"/>
-          <w:shd w:val="clear" w:color="auto" w:fill="FFFFFF"/>
-        </w:rPr>
-        <w:t xml:space="preserve">) is because the various </w:t>
-      </w:r>
-      <w:proofErr w:type="spellStart"/>
-      <w:r>
-        <w:rPr>
-          <w:rFonts w:ascii="Arial" w:hAnsi="Arial" w:cs="Arial"/>
-          <w:color w:val="00B0F0"/>
-          <w:sz w:val="19"/>
-          <w:szCs w:val="19"/>
-          <w:shd w:val="clear" w:color="auto" w:fill="FFFFFF"/>
-        </w:rPr>
-        <w:t>Pr</w:t>
-      </w:r>
-      <w:proofErr w:type="spellEnd"/>
-      <w:r>
-        <w:rPr>
-          <w:rFonts w:ascii="Arial" w:hAnsi="Arial" w:cs="Arial"/>
-          <w:color w:val="00B0F0"/>
-          <w:sz w:val="19"/>
-          <w:szCs w:val="19"/>
-          <w:shd w:val="clear" w:color="auto" w:fill="FFFFFF"/>
-        </w:rPr>
-        <w:t>() terms are easily confused (note that the only difference between the posterior and the likelihood is the order of the terms inside the parentheses). For this reason, we d</w:t>
+        <w:t>. One key reason for use of L() is because the various Pr() terms are easily confused (note that the only difference between the posterior and the likelihood is the order of the terms inside the parentheses). For this reason, we d</w:t>
       </w:r>
       <w:r>
         <w:rPr>
@@ -2555,15 +2465,7 @@
         </w:rPr>
       </w:pPr>
       <w:r>
-        <w:t xml:space="preserve">The authors rightly note that potentials adjusted to VLE data are rarely tested at remote conditions. They also rightly note that molecular simulation has evolved to a point of direct involvement in equation of state (EOS) development, where inclusion of remote conditions </w:t>
-      </w:r>
-      <w:proofErr w:type="gramStart"/>
-      <w:r>
-        <w:t>are</w:t>
-      </w:r>
-      <w:proofErr w:type="gramEnd"/>
-      <w:r>
-        <w:t xml:space="preserve"> crucial. It is in this context that the unpleasant (for the inventors and proponents of Mie λ-6 transferable potentials) conclusions of this work are important and should be disseminated. The problem at hand is clearly stated. Strategies for solutions appear to be sophisticated. The amount of work committed to reach clear outcomes is large. Existing literature appears to be adequately researched. I do, though, have some comments the authors may wish to consider. </w:t>
+        <w:t xml:space="preserve">The authors rightly note that potentials adjusted to VLE data are rarely tested at remote conditions. They also rightly note that molecular simulation has evolved to a point of direct involvement in equation of state (EOS) development, where inclusion of remote conditions are crucial. It is in this context that the unpleasant (for the inventors and proponents of Mie λ-6 transferable potentials) conclusions of this work are important and should be disseminated. The problem at hand is clearly stated. Strategies for solutions appear to be sophisticated. The amount of work committed to reach clear outcomes is large. Existing literature appears to be adequately researched. I do, though, have some comments the authors may wish to consider. </w:t>
       </w:r>
     </w:p>
     <w:p>
@@ -2627,29 +2529,7 @@
           <w:szCs w:val="19"/>
           <w:shd w:val="clear" w:color="auto" w:fill="FFFFFF"/>
         </w:rPr>
-        <w:t xml:space="preserve">Although the manuscript is long, in our experience, more complete descriptions of concepts and procedures help </w:t>
-      </w:r>
-      <w:proofErr w:type="gramStart"/>
-      <w:r>
-        <w:rPr>
-          <w:rFonts w:ascii="Arial" w:hAnsi="Arial" w:cs="Arial"/>
-          <w:color w:val="00B0F0"/>
-          <w:sz w:val="19"/>
-          <w:szCs w:val="19"/>
-          <w:shd w:val="clear" w:color="auto" w:fill="FFFFFF"/>
-        </w:rPr>
-        <w:t>the majority of</w:t>
-      </w:r>
-      <w:proofErr w:type="gramEnd"/>
-      <w:r>
-        <w:rPr>
-          <w:rFonts w:ascii="Arial" w:hAnsi="Arial" w:cs="Arial"/>
-          <w:color w:val="00B0F0"/>
-          <w:sz w:val="19"/>
-          <w:szCs w:val="19"/>
-          <w:shd w:val="clear" w:color="auto" w:fill="FFFFFF"/>
-        </w:rPr>
-        <w:t xml:space="preserve"> readers better understand the concepts presented. We understand that other people may have different opinions, but we are electing to keep the length approximately the same.</w:t>
+        <w:t>Although the manuscript is long, in our experience, more complete descriptions of concepts and procedures help the majority of readers better understand the concepts presented. We understand that other people may have different opinions, but we are electing to keep the length approximately the same.</w:t>
       </w:r>
     </w:p>
     <w:p>
@@ -2713,27 +2593,7 @@
           <w:sz w:val="19"/>
           <w:szCs w:val="19"/>
         </w:rPr>
-        <w:t xml:space="preserve">, although we do not discuss the theory behind Bayesian inference and MCMC in </w:t>
-      </w:r>
-      <w:proofErr w:type="gramStart"/>
-      <w:r>
-        <w:rPr>
-          <w:rFonts w:ascii="Arial" w:hAnsi="Arial" w:cs="Arial"/>
-          <w:color w:val="00B0F0"/>
-          <w:sz w:val="19"/>
-          <w:szCs w:val="19"/>
-        </w:rPr>
-        <w:t>great detail</w:t>
-      </w:r>
-      <w:proofErr w:type="gramEnd"/>
-      <w:r>
-        <w:rPr>
-          <w:rFonts w:ascii="Arial" w:hAnsi="Arial" w:cs="Arial"/>
-          <w:color w:val="00B0F0"/>
-          <w:sz w:val="19"/>
-          <w:szCs w:val="19"/>
-        </w:rPr>
-        <w:t xml:space="preserve">, we believe our discussion is actually quite helpful for those interested in implementing this methodology. </w:t>
+        <w:t xml:space="preserve">, although we do not discuss the theory behind Bayesian inference and MCMC in great detail, we believe our discussion is actually quite helpful for those interested in implementing this methodology. </w:t>
       </w:r>
     </w:p>
     <w:p>
@@ -2799,22 +2659,8 @@
           <w:szCs w:val="19"/>
           <w:shd w:val="clear" w:color="auto" w:fill="FFFFFF"/>
         </w:rPr>
-        <w:t xml:space="preserve">; other methods could have been used (though would have required additional development). MBAR-ITIC is the use of MBAR to calculate the properties of </w:t>
-      </w:r>
-      <w:proofErr w:type="spellStart"/>
-      <w:proofErr w:type="gramStart"/>
-      <w:r>
-        <w:rPr>
-          <w:rFonts w:ascii="Arial" w:hAnsi="Arial" w:cs="Arial"/>
-          <w:color w:val="00B0F0"/>
-          <w:sz w:val="19"/>
-          <w:szCs w:val="19"/>
-          <w:shd w:val="clear" w:color="auto" w:fill="FFFFFF"/>
-        </w:rPr>
-        <w:t>ITIC,at</w:t>
-      </w:r>
-      <w:proofErr w:type="spellEnd"/>
-      <w:proofErr w:type="gramEnd"/>
+        <w:t>; other methods could have been used (though would have required additional development). MBAR-ITIC is the use of MBAR to calculate the properties of ITIC,at</w:t>
+      </w:r>
       <w:r>
         <w:rPr>
           <w:rFonts w:ascii="Arial" w:hAnsi="Arial" w:cs="Arial"/>
@@ -2853,29 +2699,7 @@
           <w:szCs w:val="19"/>
           <w:shd w:val="clear" w:color="auto" w:fill="FFFFFF"/>
         </w:rPr>
-        <w:t xml:space="preserve">By contrast, the fundamental EOS in Reference [5] are generated for a single force field. </w:t>
-      </w:r>
-      <w:proofErr w:type="gramStart"/>
-      <w:r>
-        <w:rPr>
-          <w:rFonts w:ascii="Arial" w:hAnsi="Arial" w:cs="Arial"/>
-          <w:color w:val="00B0F0"/>
-          <w:sz w:val="19"/>
-          <w:szCs w:val="19"/>
-          <w:shd w:val="clear" w:color="auto" w:fill="FFFFFF"/>
-        </w:rPr>
-        <w:t>So</w:t>
-      </w:r>
-      <w:proofErr w:type="gramEnd"/>
-      <w:r>
-        <w:rPr>
-          <w:rFonts w:ascii="Arial" w:hAnsi="Arial" w:cs="Arial"/>
-          <w:color w:val="00B0F0"/>
-          <w:sz w:val="19"/>
-          <w:szCs w:val="19"/>
-          <w:shd w:val="clear" w:color="auto" w:fill="FFFFFF"/>
-        </w:rPr>
-        <w:t xml:space="preserve"> this procedure cannot </w:t>
+        <w:t xml:space="preserve">By contrast, the fundamental EOS in Reference [5] are generated for a single force field. So this procedure cannot </w:t>
       </w:r>
       <w:r>
         <w:rPr>
@@ -2950,15 +2774,7 @@
     </w:p>
     <w:p>
       <w:r>
-        <w:t xml:space="preserve">I may have missed </w:t>
-      </w:r>
-      <w:proofErr w:type="gramStart"/>
-      <w:r>
-        <w:t>it</w:t>
-      </w:r>
-      <w:proofErr w:type="gramEnd"/>
-      <w:r>
-        <w:t xml:space="preserve"> but I cannot see a hint why no results for branched hydrocarbons are shown (supplement?). </w:t>
+        <w:t xml:space="preserve">I may have missed it but I cannot see a hint why no results for branched hydrocarbons are shown (supplement?). </w:t>
       </w:r>
     </w:p>
     <w:p>
@@ -3162,29 +2978,7 @@
           <w:szCs w:val="19"/>
           <w:shd w:val="clear" w:color="auto" w:fill="FFFFFF"/>
         </w:rPr>
-        <w:t xml:space="preserve">both VLE and </w:t>
-      </w:r>
-      <w:proofErr w:type="gramStart"/>
-      <w:r>
-        <w:rPr>
-          <w:rFonts w:ascii="Arial" w:hAnsi="Arial" w:cs="Arial"/>
-          <w:color w:val="00B0F0"/>
-          <w:sz w:val="19"/>
-          <w:szCs w:val="19"/>
-          <w:shd w:val="clear" w:color="auto" w:fill="FFFFFF"/>
-        </w:rPr>
-        <w:t>high pressure</w:t>
-      </w:r>
-      <w:proofErr w:type="gramEnd"/>
-      <w:r>
-        <w:rPr>
-          <w:rFonts w:ascii="Arial" w:hAnsi="Arial" w:cs="Arial"/>
-          <w:color w:val="00B0F0"/>
-          <w:sz w:val="19"/>
-          <w:szCs w:val="19"/>
-          <w:shd w:val="clear" w:color="auto" w:fill="FFFFFF"/>
-        </w:rPr>
-        <w:t xml:space="preserve"> properties</w:t>
+        <w:t>both VLE and high pressure properties</w:t>
       </w:r>
       <w:r>
         <w:rPr>
@@ -4239,29 +4033,7 @@
           <w:szCs w:val="19"/>
           <w:shd w:val="clear" w:color="auto" w:fill="FFFFFF"/>
         </w:rPr>
-        <w:t xml:space="preserve"> “</w:t>
-      </w:r>
-      <w:proofErr w:type="spellStart"/>
-      <w:r>
-        <w:rPr>
-          <w:rFonts w:ascii="Arial" w:hAnsi="Arial" w:cs="Arial"/>
-          <w:color w:val="00B0F0"/>
-          <w:sz w:val="19"/>
-          <w:szCs w:val="19"/>
-          <w:shd w:val="clear" w:color="auto" w:fill="FFFFFF"/>
-        </w:rPr>
-        <w:t>LINear</w:t>
-      </w:r>
-      <w:proofErr w:type="spellEnd"/>
-      <w:r>
-        <w:rPr>
-          <w:rFonts w:ascii="Arial" w:hAnsi="Arial" w:cs="Arial"/>
-          <w:color w:val="00B0F0"/>
-          <w:sz w:val="19"/>
-          <w:szCs w:val="19"/>
-          <w:shd w:val="clear" w:color="auto" w:fill="FFFFFF"/>
-        </w:rPr>
-        <w:t xml:space="preserve"> Constraint Solver (LINCS)</w:t>
+        <w:t xml:space="preserve"> “LINear Constraint Solver (LINCS)</w:t>
       </w:r>
       <w:r>
         <w:rPr>
@@ -4455,18 +4227,7 @@
           <w:szCs w:val="19"/>
           <w:shd w:val="clear" w:color="auto" w:fill="FFFFFF"/>
         </w:rPr>
-        <w:t>REFPROP saturation temperature (</w:t>
-      </w:r>
-      <w:proofErr w:type="spellStart"/>
-      <w:r>
-        <w:rPr>
-          <w:rFonts w:ascii="Arial" w:hAnsi="Arial" w:cs="Arial"/>
-          <w:color w:val="00B0F0"/>
-          <w:sz w:val="19"/>
-          <w:szCs w:val="19"/>
-          <w:shd w:val="clear" w:color="auto" w:fill="FFFFFF"/>
-        </w:rPr>
-        <w:t>T</w:t>
+        <w:t>REFPROP saturation temperature (T</w:t>
       </w:r>
       <w:r>
         <w:rPr>
@@ -4479,7 +4240,6 @@
         </w:rPr>
         <w:t>sat</w:t>
       </w:r>
-      <w:proofErr w:type="spellEnd"/>
       <w:r>
         <w:rPr>
           <w:rFonts w:ascii="Arial" w:hAnsi="Arial" w:cs="Arial"/>
@@ -4498,29 +4258,7 @@
           <w:szCs w:val="19"/>
           <w:shd w:val="clear" w:color="auto" w:fill="FFFFFF"/>
         </w:rPr>
-        <w:t>2</w:t>
-      </w:r>
-      <w:proofErr w:type="gramStart"/>
-      <w:r>
-        <w:rPr>
-          <w:rFonts w:ascii="Arial" w:hAnsi="Arial" w:cs="Arial"/>
-          <w:color w:val="00B0F0"/>
-          <w:sz w:val="19"/>
-          <w:szCs w:val="19"/>
-          <w:shd w:val="clear" w:color="auto" w:fill="FFFFFF"/>
-        </w:rPr>
-        <w:t>/(</w:t>
-      </w:r>
-      <w:proofErr w:type="gramEnd"/>
-      <w:r>
-        <w:rPr>
-          <w:rFonts w:ascii="Arial" w:hAnsi="Arial" w:cs="Arial"/>
-          <w:color w:val="00B0F0"/>
-          <w:sz w:val="19"/>
-          <w:szCs w:val="19"/>
-          <w:shd w:val="clear" w:color="auto" w:fill="FFFFFF"/>
-        </w:rPr>
-        <w:t>1/T</w:t>
+        <w:t>2/(1/T</w:t>
       </w:r>
       <w:r>
         <w:rPr>
@@ -4541,18 +4279,7 @@
           <w:szCs w:val="19"/>
           <w:shd w:val="clear" w:color="auto" w:fill="FFFFFF"/>
         </w:rPr>
-        <w:t xml:space="preserve"> + 1/</w:t>
-      </w:r>
-      <w:proofErr w:type="spellStart"/>
-      <w:r>
-        <w:rPr>
-          <w:rFonts w:ascii="Arial" w:hAnsi="Arial" w:cs="Arial"/>
-          <w:color w:val="00B0F0"/>
-          <w:sz w:val="19"/>
-          <w:szCs w:val="19"/>
-          <w:shd w:val="clear" w:color="auto" w:fill="FFFFFF"/>
-        </w:rPr>
-        <w:t>T</w:t>
+        <w:t xml:space="preserve"> + 1/T</w:t>
       </w:r>
       <w:r>
         <w:rPr>
@@ -4565,7 +4292,6 @@
         </w:rPr>
         <w:t>sat</w:t>
       </w:r>
-      <w:proofErr w:type="spellEnd"/>
       <w:r>
         <w:rPr>
           <w:rFonts w:ascii="Arial" w:hAnsi="Arial" w:cs="Arial"/>
@@ -4748,27 +4474,15 @@
           <w:shd w:val="clear" w:color="auto" w:fill="FFFFFF"/>
         </w:rPr>
       </w:pPr>
-      <w:proofErr w:type="gramStart"/>
-      <w:r>
-        <w:rPr>
-          <w:rFonts w:ascii="Arial" w:hAnsi="Arial" w:cs="Arial"/>
-          <w:color w:val="00B0F0"/>
-          <w:sz w:val="19"/>
-          <w:szCs w:val="19"/>
-          <w:shd w:val="clear" w:color="auto" w:fill="FFFFFF"/>
-        </w:rPr>
-        <w:t>Yes</w:t>
-      </w:r>
-      <w:proofErr w:type="gramEnd"/>
-      <w:r>
-        <w:rPr>
-          <w:rFonts w:ascii="Arial" w:hAnsi="Arial" w:cs="Arial"/>
-          <w:color w:val="00B0F0"/>
-          <w:sz w:val="19"/>
-          <w:szCs w:val="19"/>
-          <w:shd w:val="clear" w:color="auto" w:fill="FFFFFF"/>
-        </w:rPr>
-        <w:t xml:space="preserve"> these are the same thing.</w:t>
+      <w:r>
+        <w:rPr>
+          <w:rFonts w:ascii="Arial" w:hAnsi="Arial" w:cs="Arial"/>
+          <w:color w:val="00B0F0"/>
+          <w:sz w:val="19"/>
+          <w:szCs w:val="19"/>
+          <w:shd w:val="clear" w:color="auto" w:fill="FFFFFF"/>
+        </w:rPr>
+        <w:t>Yes these are the same thing.</w:t>
       </w:r>
       <w:r>
         <w:rPr>
@@ -4815,15 +4529,7 @@
     </w:p>
     <w:p>
       <w:r>
-        <w:t>Page 14, 2nd paragraph: “</w:t>
-      </w:r>
-      <w:proofErr w:type="gramStart"/>
-      <w:r>
-        <w:t>...(</w:t>
-      </w:r>
-      <w:proofErr w:type="gramEnd"/>
-      <w:r>
-        <w:t>given for ρ)...” Does this mean “uncertainty in ρ” or “uncertainty for given ρ”?</w:t>
+        <w:t>Page 14, 2nd paragraph: “...(given for ρ)...” Does this mean “uncertainty in ρ” or “uncertainty for given ρ”?</w:t>
       </w:r>
     </w:p>
     <w:p>
@@ -5562,23 +5268,7 @@
     </w:p>
     <w:p>
       <w:r>
-        <w:t xml:space="preserve">Page 21, equation (16): Is the “proposal function” Q an arbitrary trial distribution? The acceptance rate is said to be “tuned” by parameters of this distribution. I would think that the acceptance rate is adjusted by some sized </w:t>
-      </w:r>
-      <w:proofErr w:type="spellStart"/>
-      <w:r>
-        <w:t>Δε</w:t>
-      </w:r>
-      <w:proofErr w:type="spellEnd"/>
-      <w:r>
-        <w:t xml:space="preserve"> and </w:t>
-      </w:r>
-      <w:proofErr w:type="spellStart"/>
-      <w:r>
-        <w:t>Δσ</w:t>
-      </w:r>
-      <w:proofErr w:type="spellEnd"/>
-      <w:r>
-        <w:t>. Why am I wrong?</w:t>
+        <w:t>Page 21, equation (16): Is the “proposal function” Q an arbitrary trial distribution? The acceptance rate is said to be “tuned” by parameters of this distribution. I would think that the acceptance rate is adjusted by some sized Δε and Δσ. Why am I wrong?</w:t>
       </w:r>
     </w:p>
     <w:p>
@@ -6847,25 +6537,7 @@
     </w:p>
     <w:p>
       <w:r>
-        <w:t>Page 22, 2nd paragraph: “The likelihood...is calculated from a normal distribution...” Do you mean L=</w:t>
-      </w:r>
-      <w:proofErr w:type="spellStart"/>
-      <w:r>
-        <w:t>exp</w:t>
-      </w:r>
-      <w:proofErr w:type="spellEnd"/>
-      <w:r>
-        <w:t xml:space="preserve">(...)? If so, present the equation and remind the reader how </w:t>
-      </w:r>
-      <w:proofErr w:type="spellStart"/>
-      <w:proofErr w:type="gramStart"/>
-      <w:r>
-        <w:t>sD,SM</w:t>
-      </w:r>
-      <w:proofErr w:type="spellEnd"/>
-      <w:proofErr w:type="gramEnd"/>
-      <w:r>
-        <w:t xml:space="preserve"> is to be computed. </w:t>
+        <w:t xml:space="preserve">Page 22, 2nd paragraph: “The likelihood...is calculated from a normal distribution...” Do you mean L=exp(...)? If so, present the equation and remind the reader how sD,SM is to be computed. </w:t>
       </w:r>
     </w:p>
     <w:p>
@@ -6973,7 +6645,6 @@
         </w:rPr>
         <w:t>2</w:t>
       </w:r>
-      <w:proofErr w:type="gramStart"/>
       <w:r>
         <w:rPr>
           <w:rFonts w:ascii="Arial" w:hAnsi="Arial" w:cs="Arial"/>
@@ -6996,7 +6667,6 @@
         </w:rPr>
         <w:t>.</w:t>
       </w:r>
-      <w:proofErr w:type="gramEnd"/>
     </w:p>
     <w:p>
       <w:r>
@@ -7399,15 +7069,7 @@
     </w:p>
     <w:p>
       <w:r>
-        <w:t xml:space="preserve">Page 23, 2nd paragraph: The use of “departure” energy for residual energy is very unusual. This is </w:t>
-      </w:r>
-      <w:proofErr w:type="gramStart"/>
-      <w:r>
-        <w:t>actually corrected</w:t>
-      </w:r>
-      <w:proofErr w:type="gramEnd"/>
-      <w:r>
-        <w:t xml:space="preserve"> on page 35, 3rd paragraph. </w:t>
+        <w:t xml:space="preserve">Page 23, 2nd paragraph: The use of “departure” energy for residual energy is very unusual. This is actually corrected on page 35, 3rd paragraph. </w:t>
       </w:r>
     </w:p>
     <w:p>
@@ -8084,36 +7746,7 @@
     </w:p>
     <w:p>
       <w:r>
-        <w:t>Page 25, 2nd paragraph: “...experimental uncertainty (</w:t>
-      </w:r>
-      <w:proofErr w:type="spellStart"/>
-      <w:r>
-        <w:t>uD</w:t>
-      </w:r>
-      <w:proofErr w:type="spellEnd"/>
-      <w:proofErr w:type="gramStart"/>
-      <w:r>
-        <w:t>)..</w:t>
-      </w:r>
-      <w:proofErr w:type="gramEnd"/>
-      <w:r>
-        <w:t xml:space="preserve">” Is </w:t>
-      </w:r>
-      <w:proofErr w:type="spellStart"/>
-      <w:r>
-        <w:t>uD</w:t>
-      </w:r>
-      <w:proofErr w:type="spellEnd"/>
-      <w:r>
-        <w:t xml:space="preserve"> different from </w:t>
-      </w:r>
-      <w:proofErr w:type="spellStart"/>
-      <w:r>
-        <w:t>sD</w:t>
-      </w:r>
-      <w:proofErr w:type="spellEnd"/>
-      <w:r>
-        <w:t>?</w:t>
+        <w:t>Page 25, 2nd paragraph: “...experimental uncertainty (uD)..” Is uD different from sD?</w:t>
       </w:r>
     </w:p>
     <w:p>
@@ -8156,9 +7789,110 @@
           <w:szCs w:val="19"/>
           <w:shd w:val="clear" w:color="auto" w:fill="FFFFFF"/>
         </w:rPr>
-        <w:t xml:space="preserve">The difference is that </w:t>
-      </w:r>
-      <w:proofErr w:type="spellStart"/>
+        <w:t>The difference is that u</w:t>
+      </w:r>
+      <w:r>
+        <w:rPr>
+          <w:rFonts w:ascii="Arial" w:hAnsi="Arial" w:cs="Arial"/>
+          <w:color w:val="00B0F0"/>
+          <w:sz w:val="19"/>
+          <w:szCs w:val="19"/>
+          <w:shd w:val="clear" w:color="auto" w:fill="FFFFFF"/>
+          <w:vertAlign w:val="subscript"/>
+        </w:rPr>
+        <w:t>D</w:t>
+      </w:r>
+      <w:r>
+        <w:rPr>
+          <w:rFonts w:ascii="Arial" w:hAnsi="Arial" w:cs="Arial"/>
+          <w:color w:val="00B0F0"/>
+          <w:sz w:val="19"/>
+          <w:szCs w:val="19"/>
+          <w:shd w:val="clear" w:color="auto" w:fill="FFFFFF"/>
+        </w:rPr>
+        <w:t xml:space="preserve"> is the uncertainty at the 95% confidence level, so it is approximately 2 times s</w:t>
+      </w:r>
+      <w:r>
+        <w:rPr>
+          <w:rFonts w:ascii="Arial" w:hAnsi="Arial" w:cs="Arial"/>
+          <w:color w:val="00B0F0"/>
+          <w:sz w:val="19"/>
+          <w:szCs w:val="19"/>
+          <w:shd w:val="clear" w:color="auto" w:fill="FFFFFF"/>
+          <w:vertAlign w:val="subscript"/>
+        </w:rPr>
+        <w:t>D</w:t>
+      </w:r>
+      <w:r>
+        <w:rPr>
+          <w:rFonts w:ascii="Arial" w:hAnsi="Arial" w:cs="Arial"/>
+          <w:color w:val="00B0F0"/>
+          <w:sz w:val="19"/>
+          <w:szCs w:val="19"/>
+          <w:shd w:val="clear" w:color="auto" w:fill="FFFFFF"/>
+        </w:rPr>
+        <w:t>.</w:t>
+      </w:r>
+      <w:r>
+        <w:rPr>
+          <w:rFonts w:ascii="Arial" w:hAnsi="Arial" w:cs="Arial"/>
+          <w:color w:val="00B0F0"/>
+          <w:sz w:val="19"/>
+          <w:szCs w:val="19"/>
+          <w:shd w:val="clear" w:color="auto" w:fill="FFFFFF"/>
+        </w:rPr>
+        <w:t xml:space="preserve"> </w:t>
+      </w:r>
+      <w:r>
+        <w:rPr>
+          <w:rFonts w:ascii="Arial" w:hAnsi="Arial" w:cs="Arial"/>
+          <w:color w:val="00B0F0"/>
+          <w:sz w:val="19"/>
+          <w:szCs w:val="19"/>
+          <w:shd w:val="clear" w:color="auto" w:fill="FFFFFF"/>
+        </w:rPr>
+        <w:t xml:space="preserve">This is </w:t>
+      </w:r>
+      <w:r>
+        <w:rPr>
+          <w:rFonts w:ascii="Arial" w:hAnsi="Arial" w:cs="Arial"/>
+          <w:color w:val="00B0F0"/>
+          <w:sz w:val="19"/>
+          <w:szCs w:val="19"/>
+          <w:shd w:val="clear" w:color="auto" w:fill="FFFFFF"/>
+        </w:rPr>
+        <w:t xml:space="preserve">now </w:t>
+      </w:r>
+      <w:r>
+        <w:rPr>
+          <w:rFonts w:ascii="Arial" w:hAnsi="Arial" w:cs="Arial"/>
+          <w:color w:val="00B0F0"/>
+          <w:sz w:val="19"/>
+          <w:szCs w:val="19"/>
+          <w:shd w:val="clear" w:color="auto" w:fill="FFFFFF"/>
+        </w:rPr>
+        <w:t xml:space="preserve">explained </w:t>
+      </w:r>
+      <w:r>
+        <w:rPr>
+          <w:rFonts w:ascii="Arial" w:hAnsi="Arial" w:cs="Arial"/>
+          <w:color w:val="00B0F0"/>
+          <w:sz w:val="19"/>
+          <w:szCs w:val="19"/>
+          <w:shd w:val="clear" w:color="auto" w:fill="FFFFFF"/>
+        </w:rPr>
+        <w:t>with, “</w:t>
+      </w:r>
+      <w:r>
+        <w:rPr>
+          <w:rFonts w:ascii="Arial" w:hAnsi="Arial" w:cs="Arial"/>
+          <w:color w:val="00B0F0"/>
+          <w:sz w:val="19"/>
+          <w:szCs w:val="19"/>
+          <w:shd w:val="clear" w:color="auto" w:fill="FFFFFF"/>
+        </w:rPr>
+        <w:t>(</w:t>
+      </w:r>
       <w:r>
         <w:rPr>
           <w:rFonts w:ascii="Arial" w:hAnsi="Arial" w:cs="Arial"/>
@@ -8180,133 +7914,6 @@
         </w:rPr>
         <w:t>D</w:t>
       </w:r>
-      <w:proofErr w:type="spellEnd"/>
-      <w:r>
-        <w:rPr>
-          <w:rFonts w:ascii="Arial" w:hAnsi="Arial" w:cs="Arial"/>
-          <w:color w:val="00B0F0"/>
-          <w:sz w:val="19"/>
-          <w:szCs w:val="19"/>
-          <w:shd w:val="clear" w:color="auto" w:fill="FFFFFF"/>
-        </w:rPr>
-        <w:t xml:space="preserve"> is the uncertainty at the 95% confidence level, so it is approximately 2 times </w:t>
-      </w:r>
-      <w:proofErr w:type="spellStart"/>
-      <w:r>
-        <w:rPr>
-          <w:rFonts w:ascii="Arial" w:hAnsi="Arial" w:cs="Arial"/>
-          <w:color w:val="00B0F0"/>
-          <w:sz w:val="19"/>
-          <w:szCs w:val="19"/>
-          <w:shd w:val="clear" w:color="auto" w:fill="FFFFFF"/>
-        </w:rPr>
-        <w:t>s</w:t>
-      </w:r>
-      <w:r>
-        <w:rPr>
-          <w:rFonts w:ascii="Arial" w:hAnsi="Arial" w:cs="Arial"/>
-          <w:color w:val="00B0F0"/>
-          <w:sz w:val="19"/>
-          <w:szCs w:val="19"/>
-          <w:shd w:val="clear" w:color="auto" w:fill="FFFFFF"/>
-          <w:vertAlign w:val="subscript"/>
-        </w:rPr>
-        <w:t>D</w:t>
-      </w:r>
-      <w:r>
-        <w:rPr>
-          <w:rFonts w:ascii="Arial" w:hAnsi="Arial" w:cs="Arial"/>
-          <w:color w:val="00B0F0"/>
-          <w:sz w:val="19"/>
-          <w:szCs w:val="19"/>
-          <w:shd w:val="clear" w:color="auto" w:fill="FFFFFF"/>
-        </w:rPr>
-        <w:t>.</w:t>
-      </w:r>
-      <w:proofErr w:type="spellEnd"/>
-      <w:r>
-        <w:rPr>
-          <w:rFonts w:ascii="Arial" w:hAnsi="Arial" w:cs="Arial"/>
-          <w:color w:val="00B0F0"/>
-          <w:sz w:val="19"/>
-          <w:szCs w:val="19"/>
-          <w:shd w:val="clear" w:color="auto" w:fill="FFFFFF"/>
-        </w:rPr>
-        <w:t xml:space="preserve"> </w:t>
-      </w:r>
-      <w:r>
-        <w:rPr>
-          <w:rFonts w:ascii="Arial" w:hAnsi="Arial" w:cs="Arial"/>
-          <w:color w:val="00B0F0"/>
-          <w:sz w:val="19"/>
-          <w:szCs w:val="19"/>
-          <w:shd w:val="clear" w:color="auto" w:fill="FFFFFF"/>
-        </w:rPr>
-        <w:t xml:space="preserve">This is </w:t>
-      </w:r>
-      <w:r>
-        <w:rPr>
-          <w:rFonts w:ascii="Arial" w:hAnsi="Arial" w:cs="Arial"/>
-          <w:color w:val="00B0F0"/>
-          <w:sz w:val="19"/>
-          <w:szCs w:val="19"/>
-          <w:shd w:val="clear" w:color="auto" w:fill="FFFFFF"/>
-        </w:rPr>
-        <w:t xml:space="preserve">now </w:t>
-      </w:r>
-      <w:r>
-        <w:rPr>
-          <w:rFonts w:ascii="Arial" w:hAnsi="Arial" w:cs="Arial"/>
-          <w:color w:val="00B0F0"/>
-          <w:sz w:val="19"/>
-          <w:szCs w:val="19"/>
-          <w:shd w:val="clear" w:color="auto" w:fill="FFFFFF"/>
-        </w:rPr>
-        <w:t xml:space="preserve">explained </w:t>
-      </w:r>
-      <w:r>
-        <w:rPr>
-          <w:rFonts w:ascii="Arial" w:hAnsi="Arial" w:cs="Arial"/>
-          <w:color w:val="00B0F0"/>
-          <w:sz w:val="19"/>
-          <w:szCs w:val="19"/>
-          <w:shd w:val="clear" w:color="auto" w:fill="FFFFFF"/>
-        </w:rPr>
-        <w:t>with, “</w:t>
-      </w:r>
-      <w:r>
-        <w:rPr>
-          <w:rFonts w:ascii="Arial" w:hAnsi="Arial" w:cs="Arial"/>
-          <w:color w:val="00B0F0"/>
-          <w:sz w:val="19"/>
-          <w:szCs w:val="19"/>
-          <w:shd w:val="clear" w:color="auto" w:fill="FFFFFF"/>
-        </w:rPr>
-        <w:t>(</w:t>
-      </w:r>
-      <w:proofErr w:type="spellStart"/>
-      <w:r>
-        <w:rPr>
-          <w:rFonts w:ascii="Arial" w:hAnsi="Arial" w:cs="Arial"/>
-          <w:color w:val="00B0F0"/>
-          <w:sz w:val="19"/>
-          <w:szCs w:val="19"/>
-          <w:shd w:val="clear" w:color="auto" w:fill="FFFFFF"/>
-        </w:rPr>
-        <w:t>u</w:t>
-      </w:r>
-      <w:r>
-        <w:rPr>
-          <w:rFonts w:ascii="Arial" w:hAnsi="Arial" w:cs="Arial"/>
-          <w:color w:val="00B0F0"/>
-          <w:sz w:val="19"/>
-          <w:szCs w:val="19"/>
-          <w:shd w:val="clear" w:color="auto" w:fill="FFFFFF"/>
-          <w:vertAlign w:val="subscript"/>
-        </w:rPr>
-        <w:t>D</w:t>
-      </w:r>
-      <w:proofErr w:type="spellEnd"/>
       <w:r>
         <w:rPr>
           <w:rFonts w:ascii="Arial" w:hAnsi="Arial" w:cs="Arial"/>
@@ -8517,25 +8124,7 @@
     </w:p>
     <w:p>
       <w:r>
-        <w:t xml:space="preserve">Page 35, equation (24): The use of variables </w:t>
-      </w:r>
-      <w:proofErr w:type="spellStart"/>
-      <w:proofErr w:type="gramStart"/>
-      <w:r>
-        <w:t>x,y</w:t>
-      </w:r>
-      <w:proofErr w:type="spellEnd"/>
-      <w:proofErr w:type="gramEnd"/>
-      <w:r>
-        <w:t xml:space="preserve"> for orders of derivatives is disturbing. I suggest common practice to use integers i </w:t>
-      </w:r>
-      <w:proofErr w:type="spellStart"/>
-      <w:r>
-        <w:t>to n</w:t>
-      </w:r>
-      <w:proofErr w:type="spellEnd"/>
-      <w:r>
-        <w:t>. See also remark on page 23.</w:t>
+        <w:t>Page 35, equation (24): The use of variables x,y for orders of derivatives is disturbing. I suggest common practice to use integers i to n. See also remark on page 23.</w:t>
       </w:r>
     </w:p>
     <w:p>
@@ -8573,61 +8162,274 @@
           <w:szCs w:val="19"/>
           <w:shd w:val="clear" w:color="auto" w:fill="FFFFFF"/>
         </w:rPr>
-        <w:t xml:space="preserve">The choice of </w:t>
-      </w:r>
-      <w:proofErr w:type="spellStart"/>
-      <w:proofErr w:type="gramStart"/>
-      <w:r>
-        <w:rPr>
-          <w:rFonts w:ascii="Arial" w:hAnsi="Arial" w:cs="Arial"/>
-          <w:color w:val="00B0F0"/>
-          <w:sz w:val="19"/>
-          <w:szCs w:val="19"/>
-          <w:shd w:val="clear" w:color="auto" w:fill="FFFFFF"/>
-        </w:rPr>
-        <w:t>x,</w:t>
-      </w:r>
-      <w:r>
-        <w:rPr>
-          <w:rFonts w:ascii="Arial" w:hAnsi="Arial" w:cs="Arial"/>
-          <w:color w:val="00B0F0"/>
-          <w:sz w:val="19"/>
-          <w:szCs w:val="19"/>
-          <w:shd w:val="clear" w:color="auto" w:fill="FFFFFF"/>
+        <w:t>The choice of x,</w:t>
+      </w:r>
+      <w:r>
+        <w:rPr>
+          <w:rFonts w:ascii="Arial" w:hAnsi="Arial" w:cs="Arial"/>
+          <w:color w:val="00B0F0"/>
+          <w:sz w:val="19"/>
+          <w:szCs w:val="19"/>
+          <w:shd w:val="clear" w:color="auto" w:fill="FFFFFF"/>
+        </w:rPr>
+        <w:t xml:space="preserve">y and partial differentials is to be consistent with the </w:t>
+      </w:r>
+      <w:r>
+        <w:rPr>
+          <w:rFonts w:ascii="Arial" w:hAnsi="Arial" w:cs="Arial"/>
+          <w:color w:val="00B0F0"/>
+          <w:sz w:val="19"/>
+          <w:szCs w:val="19"/>
+          <w:shd w:val="clear" w:color="auto" w:fill="FFFFFF"/>
+        </w:rPr>
+        <w:t xml:space="preserve">terminology in the </w:t>
+      </w:r>
+      <w:r>
+        <w:rPr>
+          <w:rFonts w:ascii="Arial" w:hAnsi="Arial" w:cs="Arial"/>
+          <w:color w:val="00B0F0"/>
+          <w:sz w:val="19"/>
+          <w:szCs w:val="19"/>
+          <w:shd w:val="clear" w:color="auto" w:fill="FFFFFF"/>
+        </w:rPr>
+        <w:t>cited hybrid data set studies.</w:t>
+      </w:r>
+      <w:r>
+        <w:rPr>
+          <w:rFonts w:ascii="Arial" w:hAnsi="Arial" w:cs="Arial"/>
+          <w:color w:val="00B0F0"/>
+          <w:sz w:val="19"/>
+          <w:szCs w:val="19"/>
+          <w:shd w:val="clear" w:color="auto" w:fill="FFFFFF"/>
+        </w:rPr>
+        <w:t xml:space="preserve"> </w:t>
+      </w:r>
+      <w:r>
+        <w:rPr>
+          <w:rFonts w:ascii="Arial" w:hAnsi="Arial" w:cs="Arial"/>
+          <w:color w:val="00B0F0"/>
+          <w:sz w:val="19"/>
+          <w:szCs w:val="19"/>
+          <w:shd w:val="clear" w:color="auto" w:fill="FFFFFF"/>
+        </w:rPr>
+        <w:t>To avoid confusion, we have clearly defined on page 36 that “x and y are integer values and the derivative is of order x+y.’’</w:t>
+      </w:r>
+      <w:r>
+        <w:rPr>
+          <w:rFonts w:ascii="Arial" w:hAnsi="Arial" w:cs="Arial"/>
+          <w:color w:val="00B0F0"/>
+          <w:sz w:val="19"/>
+          <w:szCs w:val="19"/>
+          <w:shd w:val="clear" w:color="auto" w:fill="FFFFFF"/>
+        </w:rPr>
+        <w:t xml:space="preserve"> </w:t>
+      </w:r>
+      <w:r>
+        <w:rPr>
+          <w:rFonts w:ascii="Arial" w:hAnsi="Arial" w:cs="Arial"/>
+          <w:color w:val="00B0F0"/>
+          <w:sz w:val="19"/>
+          <w:szCs w:val="19"/>
+          <w:shd w:val="clear" w:color="auto" w:fill="FFFFFF"/>
+        </w:rPr>
+        <w:t>We have also modified the indices in Tables II and III on page 11 from CH</w:t>
+      </w:r>
+      <w:r>
+        <w:rPr>
+          <w:rFonts w:ascii="Arial" w:hAnsi="Arial" w:cs="Arial"/>
+          <w:color w:val="00B0F0"/>
+          <w:sz w:val="19"/>
+          <w:szCs w:val="19"/>
+          <w:shd w:val="clear" w:color="auto" w:fill="FFFFFF"/>
+          <w:vertAlign w:val="subscript"/>
+        </w:rPr>
+        <w:t>x</w:t>
+      </w:r>
+      <w:r>
+        <w:rPr>
+          <w:rFonts w:ascii="Arial" w:hAnsi="Arial" w:cs="Arial"/>
+          <w:color w:val="00B0F0"/>
+          <w:sz w:val="19"/>
+          <w:szCs w:val="19"/>
+          <w:shd w:val="clear" w:color="auto" w:fill="FFFFFF"/>
+        </w:rPr>
+        <w:t xml:space="preserve"> and CH</w:t>
+      </w:r>
+      <w:r>
+        <w:rPr>
+          <w:rFonts w:ascii="Arial" w:hAnsi="Arial" w:cs="Arial"/>
+          <w:color w:val="00B0F0"/>
+          <w:sz w:val="19"/>
+          <w:szCs w:val="19"/>
+          <w:shd w:val="clear" w:color="auto" w:fill="FFFFFF"/>
+          <w:vertAlign w:val="subscript"/>
         </w:rPr>
         <w:t>y</w:t>
       </w:r>
-      <w:proofErr w:type="spellEnd"/>
-      <w:proofErr w:type="gramEnd"/>
-      <w:r>
-        <w:rPr>
-          <w:rFonts w:ascii="Arial" w:hAnsi="Arial" w:cs="Arial"/>
-          <w:color w:val="00B0F0"/>
-          <w:sz w:val="19"/>
-          <w:szCs w:val="19"/>
-          <w:shd w:val="clear" w:color="auto" w:fill="FFFFFF"/>
-        </w:rPr>
-        <w:t xml:space="preserve"> and partial differentials is to be consistent with the </w:t>
-      </w:r>
-      <w:r>
-        <w:rPr>
-          <w:rFonts w:ascii="Arial" w:hAnsi="Arial" w:cs="Arial"/>
-          <w:color w:val="00B0F0"/>
-          <w:sz w:val="19"/>
-          <w:szCs w:val="19"/>
-          <w:shd w:val="clear" w:color="auto" w:fill="FFFFFF"/>
-        </w:rPr>
-        <w:t xml:space="preserve">terminology in the </w:t>
-      </w:r>
-      <w:r>
-        <w:rPr>
-          <w:rFonts w:ascii="Arial" w:hAnsi="Arial" w:cs="Arial"/>
-          <w:color w:val="00B0F0"/>
-          <w:sz w:val="19"/>
-          <w:szCs w:val="19"/>
-          <w:shd w:val="clear" w:color="auto" w:fill="FFFFFF"/>
-        </w:rPr>
-        <w:t>cited hybrid data set studies.</w:t>
+      <w:r>
+        <w:rPr>
+          <w:rFonts w:ascii="Arial" w:hAnsi="Arial" w:cs="Arial"/>
+          <w:color w:val="00B0F0"/>
+          <w:sz w:val="19"/>
+          <w:szCs w:val="19"/>
+          <w:shd w:val="clear" w:color="auto" w:fill="FFFFFF"/>
+        </w:rPr>
+        <w:t xml:space="preserve"> to CH</w:t>
+      </w:r>
+      <w:r>
+        <w:rPr>
+          <w:rFonts w:ascii="Arial" w:hAnsi="Arial" w:cs="Arial"/>
+          <w:color w:val="00B0F0"/>
+          <w:sz w:val="19"/>
+          <w:szCs w:val="19"/>
+          <w:shd w:val="clear" w:color="auto" w:fill="FFFFFF"/>
+          <w:vertAlign w:val="subscript"/>
+        </w:rPr>
+        <w:t>i</w:t>
+      </w:r>
+      <w:r>
+        <w:rPr>
+          <w:rFonts w:ascii="Arial" w:hAnsi="Arial" w:cs="Arial"/>
+          <w:color w:val="00B0F0"/>
+          <w:sz w:val="19"/>
+          <w:szCs w:val="19"/>
+          <w:shd w:val="clear" w:color="auto" w:fill="FFFFFF"/>
+        </w:rPr>
+        <w:t xml:space="preserve"> and CH</w:t>
+      </w:r>
+      <w:r>
+        <w:rPr>
+          <w:rFonts w:ascii="Arial" w:hAnsi="Arial" w:cs="Arial"/>
+          <w:color w:val="00B0F0"/>
+          <w:sz w:val="19"/>
+          <w:szCs w:val="19"/>
+          <w:shd w:val="clear" w:color="auto" w:fill="FFFFFF"/>
+          <w:vertAlign w:val="subscript"/>
+        </w:rPr>
+        <w:t>j</w:t>
+      </w:r>
+      <w:r>
+        <w:rPr>
+          <w:rFonts w:ascii="Arial" w:hAnsi="Arial" w:cs="Arial"/>
+          <w:color w:val="00B0F0"/>
+          <w:sz w:val="19"/>
+          <w:szCs w:val="19"/>
+          <w:shd w:val="clear" w:color="auto" w:fill="FFFFFF"/>
+        </w:rPr>
+        <w:t>.</w:t>
+      </w:r>
+    </w:p>
+    <w:p>
+      <w:r>
+        <w:rPr>
+          <w:rFonts w:ascii="Cambria" w:hAnsi="Cambria"/>
+          <w:b/>
+          <w:u w:val="single"/>
+        </w:rPr>
+        <w:t>Comment #29</w:t>
+      </w:r>
+    </w:p>
+    <w:p>
+      <w:r>
+        <w:t>References: There appear to be inconsistencies in reference styles.</w:t>
+      </w:r>
+    </w:p>
+    <w:p>
+      <w:pPr>
+        <w:rPr>
+          <w:rFonts w:ascii="Cambria" w:hAnsi="Cambria"/>
+          <w:b/>
+          <w:i/>
+          <w:sz w:val="24"/>
+        </w:rPr>
+      </w:pPr>
+      <w:r>
+        <w:rPr>
+          <w:b/>
+          <w:i/>
+          <w:color w:val="00B0F0"/>
+        </w:rPr>
+        <w:t>Response</w:t>
+      </w:r>
+      <w:r>
+        <w:rPr>
+          <w:b/>
+          <w:i/>
+          <w:color w:val="00B0F0"/>
+        </w:rPr>
+        <w:t xml:space="preserve"> #29</w:t>
+      </w:r>
+    </w:p>
+    <w:p>
+      <w:r>
+        <w:rPr>
+          <w:rFonts w:ascii="Arial" w:hAnsi="Arial" w:cs="Arial"/>
+          <w:color w:val="00B0F0"/>
+          <w:sz w:val="19"/>
+          <w:szCs w:val="19"/>
+          <w:shd w:val="clear" w:color="auto" w:fill="FFFFFF"/>
+        </w:rPr>
+        <w:t>We found two main inconsistencies. First, some references included the month of publication. We have removed all months of publication. Second,</w:t>
+      </w:r>
+      <w:r>
+        <w:rPr>
+          <w:rFonts w:ascii="Arial" w:hAnsi="Arial" w:cs="Arial"/>
+          <w:color w:val="00B0F0"/>
+          <w:sz w:val="19"/>
+          <w:szCs w:val="19"/>
+          <w:shd w:val="clear" w:color="auto" w:fill="FFFFFF"/>
+        </w:rPr>
+        <w:t xml:space="preserve"> some authors have their full name </w:t>
+      </w:r>
+      <w:r>
+        <w:rPr>
+          <w:rFonts w:ascii="Arial" w:hAnsi="Arial" w:cs="Arial"/>
+          <w:color w:val="00B0F0"/>
+          <w:sz w:val="19"/>
+          <w:szCs w:val="19"/>
+          <w:shd w:val="clear" w:color="auto" w:fill="FFFFFF"/>
+        </w:rPr>
+        <w:t xml:space="preserve">listed </w:t>
+      </w:r>
+      <w:r>
+        <w:rPr>
+          <w:rFonts w:ascii="Arial" w:hAnsi="Arial" w:cs="Arial"/>
+          <w:color w:val="00B0F0"/>
+          <w:sz w:val="19"/>
+          <w:szCs w:val="19"/>
+          <w:shd w:val="clear" w:color="auto" w:fill="FFFFFF"/>
+        </w:rPr>
+        <w:t>wh</w:t>
+      </w:r>
+      <w:r>
+        <w:rPr>
+          <w:rFonts w:ascii="Arial" w:hAnsi="Arial" w:cs="Arial"/>
+          <w:color w:val="00B0F0"/>
+          <w:sz w:val="19"/>
+          <w:szCs w:val="19"/>
+          <w:shd w:val="clear" w:color="auto" w:fill="FFFFFF"/>
+        </w:rPr>
+        <w:t>ile others have</w:t>
+      </w:r>
+      <w:r>
+        <w:rPr>
+          <w:rFonts w:ascii="Arial" w:hAnsi="Arial" w:cs="Arial"/>
+          <w:color w:val="00B0F0"/>
+          <w:sz w:val="19"/>
+          <w:szCs w:val="19"/>
+          <w:shd w:val="clear" w:color="auto" w:fill="FFFFFF"/>
+        </w:rPr>
+        <w:t xml:space="preserve"> only</w:t>
+      </w:r>
+      <w:r>
+        <w:rPr>
+          <w:rFonts w:ascii="Arial" w:hAnsi="Arial" w:cs="Arial"/>
+          <w:color w:val="00B0F0"/>
+          <w:sz w:val="19"/>
+          <w:szCs w:val="19"/>
+          <w:shd w:val="clear" w:color="auto" w:fill="FFFFFF"/>
+        </w:rPr>
+        <w:t xml:space="preserve"> their initials.</w:t>
       </w:r>
       <w:r>
         <w:rPr>
@@ -8647,173 +8449,6 @@
           <w:szCs w:val="19"/>
           <w:shd w:val="clear" w:color="auto" w:fill="FFFFFF"/>
         </w:rPr>
-        <w:t xml:space="preserve">To avoid confusion, we have clearly defined on page 36 that “x and y are integer values and the derivative is of order </w:t>
-      </w:r>
-      <w:proofErr w:type="spellStart"/>
-      <w:r>
-        <w:rPr>
-          <w:rFonts w:ascii="Arial" w:hAnsi="Arial" w:cs="Arial"/>
-          <w:color w:val="00B0F0"/>
-          <w:sz w:val="19"/>
-          <w:szCs w:val="19"/>
-          <w:shd w:val="clear" w:color="auto" w:fill="FFFFFF"/>
-        </w:rPr>
-        <w:t>x+y</w:t>
-      </w:r>
-      <w:proofErr w:type="spellEnd"/>
-      <w:r>
-        <w:rPr>
-          <w:rFonts w:ascii="Arial" w:hAnsi="Arial" w:cs="Arial"/>
-          <w:color w:val="00B0F0"/>
-          <w:sz w:val="19"/>
-          <w:szCs w:val="19"/>
-          <w:shd w:val="clear" w:color="auto" w:fill="FFFFFF"/>
-        </w:rPr>
-        <w:t>.’’</w:t>
-      </w:r>
-      <w:r>
-        <w:rPr>
-          <w:rFonts w:ascii="Arial" w:hAnsi="Arial" w:cs="Arial"/>
-          <w:color w:val="00B0F0"/>
-          <w:sz w:val="19"/>
-          <w:szCs w:val="19"/>
-          <w:shd w:val="clear" w:color="auto" w:fill="FFFFFF"/>
-        </w:rPr>
-        <w:t xml:space="preserve"> </w:t>
-      </w:r>
-      <w:bookmarkStart w:id="0" w:name="_GoBack"/>
-      <w:bookmarkEnd w:id="0"/>
-    </w:p>
-    <w:p>
-      <w:r>
-        <w:rPr>
-          <w:rFonts w:ascii="Cambria" w:hAnsi="Cambria"/>
-          <w:b/>
-          <w:u w:val="single"/>
-        </w:rPr>
-        <w:t>Comment #29</w:t>
-      </w:r>
-    </w:p>
-    <w:p>
-      <w:r>
-        <w:t>References: There appear to be inconsistencies in reference styles.</w:t>
-      </w:r>
-    </w:p>
-    <w:p>
-      <w:pPr>
-        <w:rPr>
-          <w:rFonts w:ascii="Cambria" w:hAnsi="Cambria"/>
-          <w:b/>
-          <w:i/>
-          <w:sz w:val="24"/>
-        </w:rPr>
-      </w:pPr>
-      <w:r>
-        <w:rPr>
-          <w:b/>
-          <w:i/>
-          <w:color w:val="00B0F0"/>
-        </w:rPr>
-        <w:t>Response</w:t>
-      </w:r>
-      <w:r>
-        <w:rPr>
-          <w:b/>
-          <w:i/>
-          <w:color w:val="00B0F0"/>
-        </w:rPr>
-        <w:t xml:space="preserve"> #29</w:t>
-      </w:r>
-    </w:p>
-    <w:p>
-      <w:r>
-        <w:rPr>
-          <w:rFonts w:ascii="Arial" w:hAnsi="Arial" w:cs="Arial"/>
-          <w:color w:val="00B0F0"/>
-          <w:sz w:val="19"/>
-          <w:szCs w:val="19"/>
-          <w:shd w:val="clear" w:color="auto" w:fill="FFFFFF"/>
-        </w:rPr>
-        <w:t>We found two main inconsistencies. First, some references included the month of publication. We have removed all months of publication. Second,</w:t>
-      </w:r>
-      <w:r>
-        <w:rPr>
-          <w:rFonts w:ascii="Arial" w:hAnsi="Arial" w:cs="Arial"/>
-          <w:color w:val="00B0F0"/>
-          <w:sz w:val="19"/>
-          <w:szCs w:val="19"/>
-          <w:shd w:val="clear" w:color="auto" w:fill="FFFFFF"/>
-        </w:rPr>
-        <w:t xml:space="preserve"> some authors have their full name </w:t>
-      </w:r>
-      <w:r>
-        <w:rPr>
-          <w:rFonts w:ascii="Arial" w:hAnsi="Arial" w:cs="Arial"/>
-          <w:color w:val="00B0F0"/>
-          <w:sz w:val="19"/>
-          <w:szCs w:val="19"/>
-          <w:shd w:val="clear" w:color="auto" w:fill="FFFFFF"/>
-        </w:rPr>
-        <w:t xml:space="preserve">listed </w:t>
-      </w:r>
-      <w:r>
-        <w:rPr>
-          <w:rFonts w:ascii="Arial" w:hAnsi="Arial" w:cs="Arial"/>
-          <w:color w:val="00B0F0"/>
-          <w:sz w:val="19"/>
-          <w:szCs w:val="19"/>
-          <w:shd w:val="clear" w:color="auto" w:fill="FFFFFF"/>
-        </w:rPr>
-        <w:t>wh</w:t>
-      </w:r>
-      <w:r>
-        <w:rPr>
-          <w:rFonts w:ascii="Arial" w:hAnsi="Arial" w:cs="Arial"/>
-          <w:color w:val="00B0F0"/>
-          <w:sz w:val="19"/>
-          <w:szCs w:val="19"/>
-          <w:shd w:val="clear" w:color="auto" w:fill="FFFFFF"/>
-        </w:rPr>
-        <w:t>ile others have</w:t>
-      </w:r>
-      <w:r>
-        <w:rPr>
-          <w:rFonts w:ascii="Arial" w:hAnsi="Arial" w:cs="Arial"/>
-          <w:color w:val="00B0F0"/>
-          <w:sz w:val="19"/>
-          <w:szCs w:val="19"/>
-          <w:shd w:val="clear" w:color="auto" w:fill="FFFFFF"/>
-        </w:rPr>
-        <w:t xml:space="preserve"> only</w:t>
-      </w:r>
-      <w:r>
-        <w:rPr>
-          <w:rFonts w:ascii="Arial" w:hAnsi="Arial" w:cs="Arial"/>
-          <w:color w:val="00B0F0"/>
-          <w:sz w:val="19"/>
-          <w:szCs w:val="19"/>
-          <w:shd w:val="clear" w:color="auto" w:fill="FFFFFF"/>
-        </w:rPr>
-        <w:t xml:space="preserve"> their initials.</w:t>
-      </w:r>
-      <w:r>
-        <w:rPr>
-          <w:rFonts w:ascii="Arial" w:hAnsi="Arial" w:cs="Arial"/>
-          <w:color w:val="00B0F0"/>
-          <w:sz w:val="19"/>
-          <w:szCs w:val="19"/>
-          <w:shd w:val="clear" w:color="auto" w:fill="FFFFFF"/>
-        </w:rPr>
-        <w:t xml:space="preserve"> </w:t>
-      </w:r>
-      <w:r>
-        <w:rPr>
-          <w:rFonts w:ascii="Arial" w:hAnsi="Arial" w:cs="Arial"/>
-          <w:color w:val="00B0F0"/>
-          <w:sz w:val="19"/>
-          <w:szCs w:val="19"/>
-          <w:shd w:val="clear" w:color="auto" w:fill="FFFFFF"/>
-        </w:rPr>
         <w:t>We tried to remedy this</w:t>
       </w:r>
       <w:r>
@@ -8824,95 +8459,7 @@
           <w:szCs w:val="19"/>
           <w:shd w:val="clear" w:color="auto" w:fill="FFFFFF"/>
         </w:rPr>
-        <w:t xml:space="preserve"> by utilizing \</w:t>
-      </w:r>
-      <w:proofErr w:type="spellStart"/>
-      <w:r>
-        <w:rPr>
-          <w:rFonts w:ascii="Arial" w:hAnsi="Arial" w:cs="Arial"/>
-          <w:color w:val="00B0F0"/>
-          <w:sz w:val="19"/>
-          <w:szCs w:val="19"/>
-          <w:shd w:val="clear" w:color="auto" w:fill="FFFFFF"/>
-        </w:rPr>
-        <w:t>bibliographystyle</w:t>
-      </w:r>
-      <w:proofErr w:type="spellEnd"/>
-      <w:r>
-        <w:rPr>
-          <w:rFonts w:ascii="Arial" w:hAnsi="Arial" w:cs="Arial"/>
-          <w:color w:val="00B0F0"/>
-          <w:sz w:val="19"/>
-          <w:szCs w:val="19"/>
-          <w:shd w:val="clear" w:color="auto" w:fill="FFFFFF"/>
-        </w:rPr>
-        <w:t>{</w:t>
-      </w:r>
-      <w:proofErr w:type="spellStart"/>
-      <w:r>
-        <w:rPr>
-          <w:rFonts w:ascii="Arial" w:hAnsi="Arial" w:cs="Arial"/>
-          <w:color w:val="00B0F0"/>
-          <w:sz w:val="19"/>
-          <w:szCs w:val="19"/>
-          <w:shd w:val="clear" w:color="auto" w:fill="FFFFFF"/>
-        </w:rPr>
-        <w:t>abbrv</w:t>
-      </w:r>
-      <w:proofErr w:type="spellEnd"/>
-      <w:r>
-        <w:rPr>
-          <w:rFonts w:ascii="Arial" w:hAnsi="Arial" w:cs="Arial"/>
-          <w:color w:val="00B0F0"/>
-          <w:sz w:val="19"/>
-          <w:szCs w:val="19"/>
-          <w:shd w:val="clear" w:color="auto" w:fill="FFFFFF"/>
-        </w:rPr>
-        <w:t>} and \</w:t>
-      </w:r>
-      <w:proofErr w:type="spellStart"/>
-      <w:r>
-        <w:rPr>
-          <w:rFonts w:ascii="Arial" w:hAnsi="Arial" w:cs="Arial"/>
-          <w:color w:val="00B0F0"/>
-          <w:sz w:val="19"/>
-          <w:szCs w:val="19"/>
-          <w:shd w:val="clear" w:color="auto" w:fill="FFFFFF"/>
-        </w:rPr>
-        <w:t>bilbiographystyle</w:t>
-      </w:r>
-      <w:proofErr w:type="spellEnd"/>
-      <w:r>
-        <w:rPr>
-          <w:rFonts w:ascii="Arial" w:hAnsi="Arial" w:cs="Arial"/>
-          <w:color w:val="00B0F0"/>
-          <w:sz w:val="19"/>
-          <w:szCs w:val="19"/>
-          <w:shd w:val="clear" w:color="auto" w:fill="FFFFFF"/>
-        </w:rPr>
-        <w:t>{</w:t>
-      </w:r>
-      <w:proofErr w:type="spellStart"/>
-      <w:r>
-        <w:rPr>
-          <w:rFonts w:ascii="Arial" w:hAnsi="Arial" w:cs="Arial"/>
-          <w:color w:val="00B0F0"/>
-          <w:sz w:val="19"/>
-          <w:szCs w:val="19"/>
-          <w:shd w:val="clear" w:color="auto" w:fill="FFFFFF"/>
-        </w:rPr>
-        <w:t>ieeetr</w:t>
-      </w:r>
-      <w:proofErr w:type="spellEnd"/>
-      <w:r>
-        <w:rPr>
-          <w:rFonts w:ascii="Arial" w:hAnsi="Arial" w:cs="Arial"/>
-          <w:color w:val="00B0F0"/>
-          <w:sz w:val="19"/>
-          <w:szCs w:val="19"/>
-          <w:shd w:val="clear" w:color="auto" w:fill="FFFFFF"/>
-        </w:rPr>
-        <w:t xml:space="preserve">}, but each of these introduced additional undesirable issues. </w:t>
+        <w:t xml:space="preserve"> by utilizing \bibliographystyle{abbrv} and \bilbiographystyle{ieeetr}, but each of these introduced additional undesirable issues. </w:t>
       </w:r>
       <w:r>
         <w:rPr>

</xml_diff>

<commit_message>
Small editorial changes before resubmission.
</commit_message>
<xml_diff>
--- a/JCP_reviewer_response_1.docx
+++ b/JCP_reviewer_response_1.docx
@@ -975,8 +975,6 @@
         </w:rPr>
         <w:t>pp 23, 11</w:t>
       </w:r>
-      <w:bookmarkStart w:id="0" w:name="_GoBack"/>
-      <w:bookmarkEnd w:id="0"/>
     </w:p>
     <w:p>
       <w:pPr>
@@ -1961,8 +1959,10 @@
           <w:szCs w:val="19"/>
           <w:shd w:val="clear" w:color="auto" w:fill="FFFFFF"/>
         </w:rPr>
-        <w:t>On pages 19, 20 and 22, the probability distribution function “Pr( )” is alternatively</w:t>
-      </w:r>
+        <w:t>On pages 19, 20 and 22, the probability distribution function “</w:t>
+      </w:r>
+      <w:proofErr w:type="spellStart"/>
+      <w:proofErr w:type="gramStart"/>
       <w:r>
         <w:rPr>
           <w:rFonts w:ascii="Arial" w:hAnsi="Arial" w:cs="Arial"/>
@@ -1971,6 +1971,38 @@
           <w:szCs w:val="19"/>
           <w:shd w:val="clear" w:color="auto" w:fill="FFFFFF"/>
         </w:rPr>
+        <w:t>Pr</w:t>
+      </w:r>
+      <w:proofErr w:type="spellEnd"/>
+      <w:r>
+        <w:rPr>
+          <w:rFonts w:ascii="Arial" w:hAnsi="Arial" w:cs="Arial"/>
+          <w:color w:val="222222"/>
+          <w:sz w:val="19"/>
+          <w:szCs w:val="19"/>
+          <w:shd w:val="clear" w:color="auto" w:fill="FFFFFF"/>
+        </w:rPr>
+        <w:t>( )</w:t>
+      </w:r>
+      <w:proofErr w:type="gramEnd"/>
+      <w:r>
+        <w:rPr>
+          <w:rFonts w:ascii="Arial" w:hAnsi="Arial" w:cs="Arial"/>
+          <w:color w:val="222222"/>
+          <w:sz w:val="19"/>
+          <w:szCs w:val="19"/>
+          <w:shd w:val="clear" w:color="auto" w:fill="FFFFFF"/>
+        </w:rPr>
+        <w:t>” is alternatively</w:t>
+      </w:r>
+      <w:r>
+        <w:rPr>
+          <w:rFonts w:ascii="Arial" w:hAnsi="Arial" w:cs="Arial"/>
+          <w:color w:val="222222"/>
+          <w:sz w:val="19"/>
+          <w:szCs w:val="19"/>
+          <w:shd w:val="clear" w:color="auto" w:fill="FFFFFF"/>
+        </w:rPr>
         <w:t xml:space="preserve"> </w:t>
       </w:r>
       <w:r>
@@ -2038,15 +2070,27 @@
         </w:rPr>
         <w:t>“</w:t>
       </w:r>
-      <w:r>
-        <w:rPr>
-          <w:rFonts w:ascii="Arial" w:hAnsi="Arial" w:cs="Arial"/>
-          <w:color w:val="00B0F0"/>
-          <w:sz w:val="19"/>
-          <w:szCs w:val="19"/>
-          <w:shd w:val="clear" w:color="auto" w:fill="FFFFFF"/>
-        </w:rPr>
-        <w:t>L()</w:t>
+      <w:proofErr w:type="gramStart"/>
+      <w:r>
+        <w:rPr>
+          <w:rFonts w:ascii="Arial" w:hAnsi="Arial" w:cs="Arial"/>
+          <w:color w:val="00B0F0"/>
+          <w:sz w:val="19"/>
+          <w:szCs w:val="19"/>
+          <w:shd w:val="clear" w:color="auto" w:fill="FFFFFF"/>
+        </w:rPr>
+        <w:t>L(</w:t>
+      </w:r>
+      <w:proofErr w:type="gramEnd"/>
+      <w:r>
+        <w:rPr>
+          <w:rFonts w:ascii="Arial" w:hAnsi="Arial" w:cs="Arial"/>
+          <w:color w:val="00B0F0"/>
+          <w:sz w:val="19"/>
+          <w:szCs w:val="19"/>
+          <w:shd w:val="clear" w:color="auto" w:fill="FFFFFF"/>
+        </w:rPr>
+        <w:t>)</w:t>
       </w:r>
       <w:r>
         <w:rPr>
@@ -2078,6 +2122,7 @@
         </w:rPr>
         <w:t>“</w:t>
       </w:r>
+      <w:proofErr w:type="spellStart"/>
       <w:r>
         <w:rPr>
           <w:rFonts w:ascii="Arial" w:hAnsi="Arial" w:cs="Arial"/>
@@ -2088,6 +2133,7 @@
         </w:rPr>
         <w:t>Pr</w:t>
       </w:r>
+      <w:proofErr w:type="spellEnd"/>
       <w:r>
         <w:rPr>
           <w:rFonts w:ascii="Arial" w:hAnsi="Arial" w:cs="Arial"/>
@@ -2106,7 +2152,51 @@
           <w:szCs w:val="19"/>
           <w:shd w:val="clear" w:color="auto" w:fill="FFFFFF"/>
         </w:rPr>
-        <w:t>. One key reason for use of L() is because the various Pr() terms are easily confused (note that the only difference between the posterior and the likelihood is the order of the terms inside the parentheses). For this reason, we d</w:t>
+        <w:t xml:space="preserve">. One key reason for use of </w:t>
+      </w:r>
+      <w:proofErr w:type="gramStart"/>
+      <w:r>
+        <w:rPr>
+          <w:rFonts w:ascii="Arial" w:hAnsi="Arial" w:cs="Arial"/>
+          <w:color w:val="00B0F0"/>
+          <w:sz w:val="19"/>
+          <w:szCs w:val="19"/>
+          <w:shd w:val="clear" w:color="auto" w:fill="FFFFFF"/>
+        </w:rPr>
+        <w:t>L(</w:t>
+      </w:r>
+      <w:proofErr w:type="gramEnd"/>
+      <w:r>
+        <w:rPr>
+          <w:rFonts w:ascii="Arial" w:hAnsi="Arial" w:cs="Arial"/>
+          <w:color w:val="00B0F0"/>
+          <w:sz w:val="19"/>
+          <w:szCs w:val="19"/>
+          <w:shd w:val="clear" w:color="auto" w:fill="FFFFFF"/>
+        </w:rPr>
+        <w:t xml:space="preserve">) is because the various </w:t>
+      </w:r>
+      <w:proofErr w:type="spellStart"/>
+      <w:r>
+        <w:rPr>
+          <w:rFonts w:ascii="Arial" w:hAnsi="Arial" w:cs="Arial"/>
+          <w:color w:val="00B0F0"/>
+          <w:sz w:val="19"/>
+          <w:szCs w:val="19"/>
+          <w:shd w:val="clear" w:color="auto" w:fill="FFFFFF"/>
+        </w:rPr>
+        <w:t>Pr</w:t>
+      </w:r>
+      <w:proofErr w:type="spellEnd"/>
+      <w:r>
+        <w:rPr>
+          <w:rFonts w:ascii="Arial" w:hAnsi="Arial" w:cs="Arial"/>
+          <w:color w:val="00B0F0"/>
+          <w:sz w:val="19"/>
+          <w:szCs w:val="19"/>
+          <w:shd w:val="clear" w:color="auto" w:fill="FFFFFF"/>
+        </w:rPr>
+        <w:t>() terms are easily confused (note that the only difference between the posterior and the likelihood is the order of the terms inside the parentheses). For this reason, we d</w:t>
       </w:r>
       <w:r>
         <w:rPr>
@@ -2465,7 +2555,15 @@
         </w:rPr>
       </w:pPr>
       <w:r>
-        <w:t xml:space="preserve">The authors rightly note that potentials adjusted to VLE data are rarely tested at remote conditions. They also rightly note that molecular simulation has evolved to a point of direct involvement in equation of state (EOS) development, where inclusion of remote conditions are crucial. It is in this context that the unpleasant (for the inventors and proponents of Mie λ-6 transferable potentials) conclusions of this work are important and should be disseminated. The problem at hand is clearly stated. Strategies for solutions appear to be sophisticated. The amount of work committed to reach clear outcomes is large. Existing literature appears to be adequately researched. I do, though, have some comments the authors may wish to consider. </w:t>
+        <w:t xml:space="preserve">The authors rightly note that potentials adjusted to VLE data are rarely tested at remote conditions. They also rightly note that molecular simulation has evolved to a point of direct involvement in equation of state (EOS) development, where inclusion of remote conditions </w:t>
+      </w:r>
+      <w:proofErr w:type="gramStart"/>
+      <w:r>
+        <w:t>are</w:t>
+      </w:r>
+      <w:proofErr w:type="gramEnd"/>
+      <w:r>
+        <w:t xml:space="preserve"> crucial. It is in this context that the unpleasant (for the inventors and proponents of Mie λ-6 transferable potentials) conclusions of this work are important and should be disseminated. The problem at hand is clearly stated. Strategies for solutions appear to be sophisticated. The amount of work committed to reach clear outcomes is large. Existing literature appears to be adequately researched. I do, though, have some comments the authors may wish to consider. </w:t>
       </w:r>
     </w:p>
     <w:p>
@@ -2529,7 +2627,29 @@
           <w:szCs w:val="19"/>
           <w:shd w:val="clear" w:color="auto" w:fill="FFFFFF"/>
         </w:rPr>
-        <w:t>Although the manuscript is long, in our experience, more complete descriptions of concepts and procedures help the majority of readers better understand the concepts presented. We understand that other people may have different opinions, but we are electing to keep the length approximately the same.</w:t>
+        <w:t xml:space="preserve">Although the manuscript is long, in our experience, more complete descriptions of concepts and procedures help </w:t>
+      </w:r>
+      <w:proofErr w:type="gramStart"/>
+      <w:r>
+        <w:rPr>
+          <w:rFonts w:ascii="Arial" w:hAnsi="Arial" w:cs="Arial"/>
+          <w:color w:val="00B0F0"/>
+          <w:sz w:val="19"/>
+          <w:szCs w:val="19"/>
+          <w:shd w:val="clear" w:color="auto" w:fill="FFFFFF"/>
+        </w:rPr>
+        <w:t>the majority of</w:t>
+      </w:r>
+      <w:proofErr w:type="gramEnd"/>
+      <w:r>
+        <w:rPr>
+          <w:rFonts w:ascii="Arial" w:hAnsi="Arial" w:cs="Arial"/>
+          <w:color w:val="00B0F0"/>
+          <w:sz w:val="19"/>
+          <w:szCs w:val="19"/>
+          <w:shd w:val="clear" w:color="auto" w:fill="FFFFFF"/>
+        </w:rPr>
+        <w:t xml:space="preserve"> readers better understand the concepts presented. We understand that other people may have different opinions, but we are electing to keep the length approximately the same.</w:t>
       </w:r>
     </w:p>
     <w:p>
@@ -2593,7 +2713,27 @@
           <w:sz w:val="19"/>
           <w:szCs w:val="19"/>
         </w:rPr>
-        <w:t xml:space="preserve">, although we do not discuss the theory behind Bayesian inference and MCMC in great detail, we believe our discussion is actually quite helpful for those interested in implementing this methodology. </w:t>
+        <w:t xml:space="preserve">, although we do not discuss the theory behind Bayesian inference and MCMC in </w:t>
+      </w:r>
+      <w:proofErr w:type="gramStart"/>
+      <w:r>
+        <w:rPr>
+          <w:rFonts w:ascii="Arial" w:hAnsi="Arial" w:cs="Arial"/>
+          <w:color w:val="00B0F0"/>
+          <w:sz w:val="19"/>
+          <w:szCs w:val="19"/>
+        </w:rPr>
+        <w:t>great detail</w:t>
+      </w:r>
+      <w:proofErr w:type="gramEnd"/>
+      <w:r>
+        <w:rPr>
+          <w:rFonts w:ascii="Arial" w:hAnsi="Arial" w:cs="Arial"/>
+          <w:color w:val="00B0F0"/>
+          <w:sz w:val="19"/>
+          <w:szCs w:val="19"/>
+        </w:rPr>
+        <w:t xml:space="preserve">, we believe our discussion is actually quite helpful for those interested in implementing this methodology. </w:t>
       </w:r>
     </w:p>
     <w:p>
@@ -2659,8 +2799,22 @@
           <w:szCs w:val="19"/>
           <w:shd w:val="clear" w:color="auto" w:fill="FFFFFF"/>
         </w:rPr>
-        <w:t>; other methods could have been used (though would have required additional development). MBAR-ITIC is the use of MBAR to calculate the properties of ITIC,at</w:t>
-      </w:r>
+        <w:t xml:space="preserve">; other methods could have been used (though would have required additional development). MBAR-ITIC is the use of MBAR to calculate the properties of </w:t>
+      </w:r>
+      <w:proofErr w:type="spellStart"/>
+      <w:proofErr w:type="gramStart"/>
+      <w:r>
+        <w:rPr>
+          <w:rFonts w:ascii="Arial" w:hAnsi="Arial" w:cs="Arial"/>
+          <w:color w:val="00B0F0"/>
+          <w:sz w:val="19"/>
+          <w:szCs w:val="19"/>
+          <w:shd w:val="clear" w:color="auto" w:fill="FFFFFF"/>
+        </w:rPr>
+        <w:t>ITIC,at</w:t>
+      </w:r>
+      <w:proofErr w:type="spellEnd"/>
+      <w:proofErr w:type="gramEnd"/>
       <w:r>
         <w:rPr>
           <w:rFonts w:ascii="Arial" w:hAnsi="Arial" w:cs="Arial"/>
@@ -2699,7 +2853,29 @@
           <w:szCs w:val="19"/>
           <w:shd w:val="clear" w:color="auto" w:fill="FFFFFF"/>
         </w:rPr>
-        <w:t xml:space="preserve">By contrast, the fundamental EOS in Reference [5] are generated for a single force field. So this procedure cannot </w:t>
+        <w:t xml:space="preserve">By contrast, the fundamental EOS in Reference [5] are generated for a single force field. </w:t>
+      </w:r>
+      <w:proofErr w:type="gramStart"/>
+      <w:r>
+        <w:rPr>
+          <w:rFonts w:ascii="Arial" w:hAnsi="Arial" w:cs="Arial"/>
+          <w:color w:val="00B0F0"/>
+          <w:sz w:val="19"/>
+          <w:szCs w:val="19"/>
+          <w:shd w:val="clear" w:color="auto" w:fill="FFFFFF"/>
+        </w:rPr>
+        <w:t>So</w:t>
+      </w:r>
+      <w:proofErr w:type="gramEnd"/>
+      <w:r>
+        <w:rPr>
+          <w:rFonts w:ascii="Arial" w:hAnsi="Arial" w:cs="Arial"/>
+          <w:color w:val="00B0F0"/>
+          <w:sz w:val="19"/>
+          <w:szCs w:val="19"/>
+          <w:shd w:val="clear" w:color="auto" w:fill="FFFFFF"/>
+        </w:rPr>
+        <w:t xml:space="preserve"> this procedure cannot </w:t>
       </w:r>
       <w:r>
         <w:rPr>
@@ -2774,7 +2950,15 @@
     </w:p>
     <w:p>
       <w:r>
-        <w:t xml:space="preserve">I may have missed it but I cannot see a hint why no results for branched hydrocarbons are shown (supplement?). </w:t>
+        <w:t xml:space="preserve">I may have missed </w:t>
+      </w:r>
+      <w:proofErr w:type="gramStart"/>
+      <w:r>
+        <w:t>it</w:t>
+      </w:r>
+      <w:proofErr w:type="gramEnd"/>
+      <w:r>
+        <w:t xml:space="preserve"> but I cannot see a hint why no results for branched hydrocarbons are shown (supplement?). </w:t>
       </w:r>
     </w:p>
     <w:p>
@@ -2978,7 +3162,29 @@
           <w:szCs w:val="19"/>
           <w:shd w:val="clear" w:color="auto" w:fill="FFFFFF"/>
         </w:rPr>
-        <w:t>both VLE and high pressure properties</w:t>
+        <w:t xml:space="preserve">both VLE and </w:t>
+      </w:r>
+      <w:proofErr w:type="gramStart"/>
+      <w:r>
+        <w:rPr>
+          <w:rFonts w:ascii="Arial" w:hAnsi="Arial" w:cs="Arial"/>
+          <w:color w:val="00B0F0"/>
+          <w:sz w:val="19"/>
+          <w:szCs w:val="19"/>
+          <w:shd w:val="clear" w:color="auto" w:fill="FFFFFF"/>
+        </w:rPr>
+        <w:t>high pressure</w:t>
+      </w:r>
+      <w:proofErr w:type="gramEnd"/>
+      <w:r>
+        <w:rPr>
+          <w:rFonts w:ascii="Arial" w:hAnsi="Arial" w:cs="Arial"/>
+          <w:color w:val="00B0F0"/>
+          <w:sz w:val="19"/>
+          <w:szCs w:val="19"/>
+          <w:shd w:val="clear" w:color="auto" w:fill="FFFFFF"/>
+        </w:rPr>
+        <w:t xml:space="preserve"> properties</w:t>
       </w:r>
       <w:r>
         <w:rPr>
@@ -3278,7 +3484,27 @@
           <w:szCs w:val="19"/>
           <w:shd w:val="clear" w:color="auto" w:fill="FFFFFF"/>
         </w:rPr>
-        <w:t xml:space="preserve">have changed this to “several </w:t>
+        <w:t>have changed this to</w:t>
+      </w:r>
+      <w:r>
+        <w:rPr>
+          <w:rFonts w:ascii="Arial" w:hAnsi="Arial" w:cs="Arial"/>
+          <w:color w:val="00B0F0"/>
+          <w:sz w:val="19"/>
+          <w:szCs w:val="19"/>
+          <w:shd w:val="clear" w:color="auto" w:fill="FFFFFF"/>
+        </w:rPr>
+        <w:t xml:space="preserve"> “the recommended approach is to implement…” We also changed the first sentence of the third paragraph to</w:t>
+      </w:r>
+      <w:r>
+        <w:rPr>
+          <w:rFonts w:ascii="Arial" w:hAnsi="Arial" w:cs="Arial"/>
+          <w:color w:val="00B0F0"/>
+          <w:sz w:val="19"/>
+          <w:szCs w:val="19"/>
+          <w:shd w:val="clear" w:color="auto" w:fill="FFFFFF"/>
+        </w:rPr>
+        <w:t xml:space="preserve"> “several </w:t>
       </w:r>
       <w:r>
         <w:rPr>
@@ -3432,6 +3658,24 @@
     <w:p>
       <w:pPr>
         <w:rPr>
+          <w:b/>
+          <w:i/>
+          <w:color w:val="00B0F0"/>
+        </w:rPr>
+      </w:pPr>
+    </w:p>
+    <w:p>
+      <w:pPr>
+        <w:rPr>
+          <w:b/>
+          <w:i/>
+          <w:color w:val="00B0F0"/>
+        </w:rPr>
+      </w:pPr>
+    </w:p>
+    <w:p>
+      <w:pPr>
+        <w:rPr>
           <w:rFonts w:ascii="Cambria" w:hAnsi="Cambria"/>
           <w:b/>
           <w:i/>
@@ -3444,6 +3688,7 @@
           <w:i/>
           <w:color w:val="00B0F0"/>
         </w:rPr>
+        <w:lastRenderedPageBreak/>
         <w:t>Response</w:t>
       </w:r>
       <w:r>
@@ -3524,18 +3769,7 @@
           <w:szCs w:val="19"/>
           <w:shd w:val="clear" w:color="auto" w:fill="FFFFFF"/>
         </w:rPr>
-        <w:t xml:space="preserve"> yield more accurate VLE </w:t>
-      </w:r>
-      <w:r>
-        <w:rPr>
-          <w:rFonts w:ascii="Arial" w:hAnsi="Arial" w:cs="Arial"/>
-          <w:color w:val="00B0F0"/>
-          <w:sz w:val="19"/>
-          <w:szCs w:val="19"/>
-          <w:shd w:val="clear" w:color="auto" w:fill="FFFFFF"/>
-        </w:rPr>
-        <w:lastRenderedPageBreak/>
-        <w:t>results, it is much easier to locate the ``true'' optimal parameter set for UA and AUA force fields since fewer (highly correlated) parameters are optimized simultaneously.</w:t>
+        <w:t xml:space="preserve"> yield more accurate VLE results, it is much easier to locate the ``true'' optimal parameter set for UA and AUA force fields since fewer (highly correlated) parameters are optimized simultaneously.</w:t>
       </w:r>
       <w:r>
         <w:rPr>
@@ -3718,7 +3952,17 @@
           <w:szCs w:val="19"/>
           <w:shd w:val="clear" w:color="auto" w:fill="FFFFFF"/>
         </w:rPr>
-        <w:t xml:space="preserve"> and, thereby, do not impact VLE properties</w:t>
+        <w:t xml:space="preserve"> and, thus</w:t>
+      </w:r>
+      <w:r>
+        <w:rPr>
+          <w:rFonts w:ascii="Arial" w:hAnsi="Arial" w:cs="Arial"/>
+          <w:color w:val="00B0F0"/>
+          <w:sz w:val="19"/>
+          <w:szCs w:val="19"/>
+          <w:shd w:val="clear" w:color="auto" w:fill="FFFFFF"/>
+        </w:rPr>
+        <w:t>, do not impact VLE properties</w:t>
       </w:r>
       <w:r>
         <w:rPr>
@@ -4033,7 +4277,29 @@
           <w:szCs w:val="19"/>
           <w:shd w:val="clear" w:color="auto" w:fill="FFFFFF"/>
         </w:rPr>
-        <w:t xml:space="preserve"> “LINear Constraint Solver (LINCS)</w:t>
+        <w:t xml:space="preserve"> “</w:t>
+      </w:r>
+      <w:proofErr w:type="spellStart"/>
+      <w:r>
+        <w:rPr>
+          <w:rFonts w:ascii="Arial" w:hAnsi="Arial" w:cs="Arial"/>
+          <w:color w:val="00B0F0"/>
+          <w:sz w:val="19"/>
+          <w:szCs w:val="19"/>
+          <w:shd w:val="clear" w:color="auto" w:fill="FFFFFF"/>
+        </w:rPr>
+        <w:t>LINear</w:t>
+      </w:r>
+      <w:proofErr w:type="spellEnd"/>
+      <w:r>
+        <w:rPr>
+          <w:rFonts w:ascii="Arial" w:hAnsi="Arial" w:cs="Arial"/>
+          <w:color w:val="00B0F0"/>
+          <w:sz w:val="19"/>
+          <w:szCs w:val="19"/>
+          <w:shd w:val="clear" w:color="auto" w:fill="FFFFFF"/>
+        </w:rPr>
+        <w:t xml:space="preserve"> Constraint Solver (LINCS)</w:t>
       </w:r>
       <w:r>
         <w:rPr>
@@ -4135,7 +4401,27 @@
           <w:szCs w:val="19"/>
           <w:shd w:val="clear" w:color="auto" w:fill="FFFFFF"/>
         </w:rPr>
-        <w:t>To make this less confusing, we have rewritten these sentences as, “</w:t>
+        <w:t xml:space="preserve">To make this less confusing, we have </w:t>
+      </w:r>
+      <w:r>
+        <w:rPr>
+          <w:rFonts w:ascii="Arial" w:hAnsi="Arial" w:cs="Arial"/>
+          <w:color w:val="00B0F0"/>
+          <w:sz w:val="19"/>
+          <w:szCs w:val="19"/>
+          <w:shd w:val="clear" w:color="auto" w:fill="FFFFFF"/>
+        </w:rPr>
+        <w:t>rewritten this sentence as two sentences</w:t>
+      </w:r>
+      <w:r>
+        <w:rPr>
+          <w:rFonts w:ascii="Arial" w:hAnsi="Arial" w:cs="Arial"/>
+          <w:color w:val="00B0F0"/>
+          <w:sz w:val="19"/>
+          <w:szCs w:val="19"/>
+          <w:shd w:val="clear" w:color="auto" w:fill="FFFFFF"/>
+        </w:rPr>
+        <w:t>, “</w:t>
       </w:r>
       <w:r>
         <w:rPr>
@@ -4186,7 +4472,27 @@
           <w:szCs w:val="19"/>
           <w:shd w:val="clear" w:color="auto" w:fill="FFFFFF"/>
         </w:rPr>
-        <w:t xml:space="preserve">. Three temperatures are simulated along each isochore, namely, </w:t>
+        <w:t xml:space="preserve">. </w:t>
+      </w:r>
+      <w:r>
+        <w:rPr>
+          <w:rFonts w:ascii="Arial" w:hAnsi="Arial" w:cs="Arial"/>
+          <w:color w:val="00B0F0"/>
+          <w:sz w:val="19"/>
+          <w:szCs w:val="19"/>
+          <w:shd w:val="clear" w:color="auto" w:fill="FFFFFF"/>
+        </w:rPr>
+        <w:t>Simulations along each isochore are performed at t</w:t>
+      </w:r>
+      <w:r>
+        <w:rPr>
+          <w:rFonts w:ascii="Arial" w:hAnsi="Arial" w:cs="Arial"/>
+          <w:color w:val="00B0F0"/>
+          <w:sz w:val="19"/>
+          <w:szCs w:val="19"/>
+          <w:shd w:val="clear" w:color="auto" w:fill="FFFFFF"/>
+        </w:rPr>
+        <w:t xml:space="preserve">hree temperatures, namely, </w:t>
       </w:r>
       <w:r>
         <w:rPr>
@@ -4227,7 +4533,18 @@
           <w:szCs w:val="19"/>
           <w:shd w:val="clear" w:color="auto" w:fill="FFFFFF"/>
         </w:rPr>
-        <w:t>REFPROP saturation temperature (T</w:t>
+        <w:t>REFPROP saturation temperature (</w:t>
+      </w:r>
+      <w:proofErr w:type="spellStart"/>
+      <w:r>
+        <w:rPr>
+          <w:rFonts w:ascii="Arial" w:hAnsi="Arial" w:cs="Arial"/>
+          <w:color w:val="00B0F0"/>
+          <w:sz w:val="19"/>
+          <w:szCs w:val="19"/>
+          <w:shd w:val="clear" w:color="auto" w:fill="FFFFFF"/>
+        </w:rPr>
+        <w:t>T</w:t>
       </w:r>
       <w:r>
         <w:rPr>
@@ -4240,6 +4557,7 @@
         </w:rPr>
         <w:t>sat</w:t>
       </w:r>
+      <w:proofErr w:type="spellEnd"/>
       <w:r>
         <w:rPr>
           <w:rFonts w:ascii="Arial" w:hAnsi="Arial" w:cs="Arial"/>
@@ -4258,7 +4576,29 @@
           <w:szCs w:val="19"/>
           <w:shd w:val="clear" w:color="auto" w:fill="FFFFFF"/>
         </w:rPr>
-        <w:t>2/(1/T</w:t>
+        <w:t>2</w:t>
+      </w:r>
+      <w:proofErr w:type="gramStart"/>
+      <w:r>
+        <w:rPr>
+          <w:rFonts w:ascii="Arial" w:hAnsi="Arial" w:cs="Arial"/>
+          <w:color w:val="00B0F0"/>
+          <w:sz w:val="19"/>
+          <w:szCs w:val="19"/>
+          <w:shd w:val="clear" w:color="auto" w:fill="FFFFFF"/>
+        </w:rPr>
+        <w:t>/(</w:t>
+      </w:r>
+      <w:proofErr w:type="gramEnd"/>
+      <w:r>
+        <w:rPr>
+          <w:rFonts w:ascii="Arial" w:hAnsi="Arial" w:cs="Arial"/>
+          <w:color w:val="00B0F0"/>
+          <w:sz w:val="19"/>
+          <w:szCs w:val="19"/>
+          <w:shd w:val="clear" w:color="auto" w:fill="FFFFFF"/>
+        </w:rPr>
+        <w:t>1/T</w:t>
       </w:r>
       <w:r>
         <w:rPr>
@@ -4279,7 +4619,18 @@
           <w:szCs w:val="19"/>
           <w:shd w:val="clear" w:color="auto" w:fill="FFFFFF"/>
         </w:rPr>
-        <w:t xml:space="preserve"> + 1/T</w:t>
+        <w:t xml:space="preserve"> + 1/</w:t>
+      </w:r>
+      <w:proofErr w:type="spellStart"/>
+      <w:r>
+        <w:rPr>
+          <w:rFonts w:ascii="Arial" w:hAnsi="Arial" w:cs="Arial"/>
+          <w:color w:val="00B0F0"/>
+          <w:sz w:val="19"/>
+          <w:szCs w:val="19"/>
+          <w:shd w:val="clear" w:color="auto" w:fill="FFFFFF"/>
+        </w:rPr>
+        <w:t>T</w:t>
       </w:r>
       <w:r>
         <w:rPr>
@@ -4292,6 +4643,7 @@
         </w:rPr>
         <w:t>sat</w:t>
       </w:r>
+      <w:proofErr w:type="spellEnd"/>
       <w:r>
         <w:rPr>
           <w:rFonts w:ascii="Arial" w:hAnsi="Arial" w:cs="Arial"/>
@@ -4453,6 +4805,7 @@
           <w:i/>
           <w:color w:val="00B0F0"/>
         </w:rPr>
+        <w:lastRenderedPageBreak/>
         <w:t>Response</w:t>
       </w:r>
       <w:r>
@@ -4474,15 +4827,27 @@
           <w:shd w:val="clear" w:color="auto" w:fill="FFFFFF"/>
         </w:rPr>
       </w:pPr>
-      <w:r>
-        <w:rPr>
-          <w:rFonts w:ascii="Arial" w:hAnsi="Arial" w:cs="Arial"/>
-          <w:color w:val="00B0F0"/>
-          <w:sz w:val="19"/>
-          <w:szCs w:val="19"/>
-          <w:shd w:val="clear" w:color="auto" w:fill="FFFFFF"/>
-        </w:rPr>
-        <w:t>Yes these are the same thing.</w:t>
+      <w:proofErr w:type="gramStart"/>
+      <w:r>
+        <w:rPr>
+          <w:rFonts w:ascii="Arial" w:hAnsi="Arial" w:cs="Arial"/>
+          <w:color w:val="00B0F0"/>
+          <w:sz w:val="19"/>
+          <w:szCs w:val="19"/>
+          <w:shd w:val="clear" w:color="auto" w:fill="FFFFFF"/>
+        </w:rPr>
+        <w:t>Yes</w:t>
+      </w:r>
+      <w:proofErr w:type="gramEnd"/>
+      <w:r>
+        <w:rPr>
+          <w:rFonts w:ascii="Arial" w:hAnsi="Arial" w:cs="Arial"/>
+          <w:color w:val="00B0F0"/>
+          <w:sz w:val="19"/>
+          <w:szCs w:val="19"/>
+          <w:shd w:val="clear" w:color="auto" w:fill="FFFFFF"/>
+        </w:rPr>
+        <w:t xml:space="preserve"> these are the same thing.</w:t>
       </w:r>
       <w:r>
         <w:rPr>
@@ -4515,7 +4880,6 @@
         <w:t>” throughout.</w:t>
       </w:r>
     </w:p>
-    <w:p/>
     <w:p>
       <w:r>
         <w:rPr>
@@ -4523,13 +4887,20 @@
           <w:b/>
           <w:u w:val="single"/>
         </w:rPr>
-        <w:lastRenderedPageBreak/>
         <w:t>Comment #9</w:t>
       </w:r>
     </w:p>
     <w:p>
       <w:r>
-        <w:t>Page 14, 2nd paragraph: “...(given for ρ)...” Does this mean “uncertainty in ρ” or “uncertainty for given ρ”?</w:t>
+        <w:t>Page 14, 2nd paragraph: “</w:t>
+      </w:r>
+      <w:proofErr w:type="gramStart"/>
+      <w:r>
+        <w:t>...(</w:t>
+      </w:r>
+      <w:proofErr w:type="gramEnd"/>
+      <w:r>
+        <w:t>given for ρ)...” Does this mean “uncertainty in ρ” or “uncertainty for given ρ”?</w:t>
       </w:r>
     </w:p>
     <w:p>
@@ -5085,6 +5456,15 @@
     <w:p>
       <w:pPr>
         <w:rPr>
+          <w:b/>
+          <w:i/>
+          <w:color w:val="00B0F0"/>
+        </w:rPr>
+      </w:pPr>
+    </w:p>
+    <w:p>
+      <w:pPr>
+        <w:rPr>
           <w:rFonts w:ascii="Cambria" w:hAnsi="Cambria"/>
           <w:b/>
           <w:i/>
@@ -5097,6 +5477,7 @@
           <w:i/>
           <w:color w:val="00B0F0"/>
         </w:rPr>
+        <w:lastRenderedPageBreak/>
         <w:t>Response</w:t>
       </w:r>
       <w:r>
@@ -5177,7 +5558,6 @@
         <w:t>…”</w:t>
       </w:r>
     </w:p>
-    <w:p/>
     <w:p>
       <w:r>
         <w:rPr>
@@ -5185,7 +5565,6 @@
           <w:b/>
           <w:u w:val="single"/>
         </w:rPr>
-        <w:lastRenderedPageBreak/>
         <w:t>Comment #1</w:t>
       </w:r>
       <w:r>
@@ -5268,7 +5647,23 @@
     </w:p>
     <w:p>
       <w:r>
-        <w:t>Page 21, equation (16): Is the “proposal function” Q an arbitrary trial distribution? The acceptance rate is said to be “tuned” by parameters of this distribution. I would think that the acceptance rate is adjusted by some sized Δε and Δσ. Why am I wrong?</w:t>
+        <w:t xml:space="preserve">Page 21, equation (16): Is the “proposal function” Q an arbitrary trial distribution? The acceptance rate is said to be “tuned” by parameters of this distribution. I would think that the acceptance rate is adjusted by some sized </w:t>
+      </w:r>
+      <w:proofErr w:type="spellStart"/>
+      <w:r>
+        <w:t>Δε</w:t>
+      </w:r>
+      <w:proofErr w:type="spellEnd"/>
+      <w:r>
+        <w:t xml:space="preserve"> and </w:t>
+      </w:r>
+      <w:proofErr w:type="spellStart"/>
+      <w:r>
+        <w:t>Δσ</w:t>
+      </w:r>
+      <w:proofErr w:type="spellEnd"/>
+      <w:r>
+        <w:t>. Why am I wrong?</w:t>
       </w:r>
     </w:p>
     <w:p>
@@ -6504,17 +6899,300 @@
           <w:szCs w:val="19"/>
           <w:shd w:val="clear" w:color="auto" w:fill="FFFFFF"/>
         </w:rPr>
-        <w:t>ve reworded this slightly as, “T</w:t>
-      </w:r>
-      <w:r>
-        <w:rPr>
-          <w:rFonts w:ascii="Arial" w:hAnsi="Arial" w:cs="Arial"/>
-          <w:color w:val="00B0F0"/>
-          <w:sz w:val="19"/>
-          <w:szCs w:val="19"/>
-          <w:shd w:val="clear" w:color="auto" w:fill="FFFFFF"/>
-        </w:rPr>
-        <w:t>he joint distribution… quantifies the uncertainty…”</w:t>
+        <w:t xml:space="preserve">ve reworded this </w:t>
+      </w:r>
+      <w:r>
+        <w:rPr>
+          <w:rFonts w:ascii="Arial" w:hAnsi="Arial" w:cs="Arial"/>
+          <w:color w:val="00B0F0"/>
+          <w:sz w:val="19"/>
+          <w:szCs w:val="19"/>
+          <w:shd w:val="clear" w:color="auto" w:fill="FFFFFF"/>
+        </w:rPr>
+        <w:t>as</w:t>
+      </w:r>
+      <w:r>
+        <w:rPr>
+          <w:rFonts w:ascii="Arial" w:hAnsi="Arial" w:cs="Arial"/>
+          <w:color w:val="00B0F0"/>
+          <w:sz w:val="19"/>
+          <w:szCs w:val="19"/>
+          <w:shd w:val="clear" w:color="auto" w:fill="FFFFFF"/>
+        </w:rPr>
+        <w:t>, “</w:t>
+      </w:r>
+      <w:r>
+        <w:rPr>
+          <w:rFonts w:ascii="Arial" w:hAnsi="Arial" w:cs="Arial"/>
+          <w:color w:val="00B0F0"/>
+          <w:sz w:val="19"/>
+          <w:szCs w:val="19"/>
+          <w:shd w:val="clear" w:color="auto" w:fill="FFFFFF"/>
+        </w:rPr>
+        <w:t>The</w:t>
+      </w:r>
+      <w:r>
+        <w:rPr>
+          <w:rFonts w:ascii="Arial" w:hAnsi="Arial" w:cs="Arial"/>
+          <w:color w:val="00B0F0"/>
+          <w:sz w:val="19"/>
+          <w:szCs w:val="19"/>
+          <w:shd w:val="clear" w:color="auto" w:fill="FFFFFF"/>
+        </w:rPr>
+        <w:t xml:space="preserve"> </w:t>
+      </w:r>
+      <w:r>
+        <w:rPr>
+          <w:rFonts w:ascii="Arial" w:hAnsi="Arial" w:cs="Arial"/>
+          <w:color w:val="00B0F0"/>
+          <w:sz w:val="19"/>
+          <w:szCs w:val="19"/>
+          <w:shd w:val="clear" w:color="auto" w:fill="FFFFFF"/>
+        </w:rPr>
+        <w:t>pa</w:t>
+      </w:r>
+      <w:r>
+        <w:rPr>
+          <w:rFonts w:ascii="Arial" w:hAnsi="Arial" w:cs="Arial"/>
+          <w:color w:val="00B0F0"/>
+          <w:sz w:val="19"/>
+          <w:szCs w:val="19"/>
+          <w:shd w:val="clear" w:color="auto" w:fill="FFFFFF"/>
+        </w:rPr>
+        <w:t xml:space="preserve">rameter sets sampled from MCMC </w:t>
+      </w:r>
+      <w:r>
+        <w:rPr>
+          <w:rFonts w:ascii="Arial" w:hAnsi="Arial" w:cs="Arial"/>
+          <w:color w:val="00B0F0"/>
+          <w:sz w:val="19"/>
+          <w:szCs w:val="19"/>
+          <w:shd w:val="clear" w:color="auto" w:fill="FFFFFF"/>
+        </w:rPr>
+        <w:t>(</w:t>
+      </w:r>
+      <m:oMath>
+        <m:sSub>
+          <m:sSubPr>
+            <m:ctrlPr>
+              <w:rPr>
+                <w:rFonts w:ascii="Cambria Math" w:hAnsi="Cambria Math" w:cs="Arial"/>
+                <w:i/>
+                <w:color w:val="00B0F0"/>
+                <w:sz w:val="19"/>
+                <w:szCs w:val="19"/>
+                <w:shd w:val="clear" w:color="auto" w:fill="FFFFFF"/>
+              </w:rPr>
+            </m:ctrlPr>
+          </m:sSubPr>
+          <m:e>
+            <m:r>
+              <w:rPr>
+                <w:rFonts w:ascii="Cambria Math" w:hAnsi="Cambria Math" w:cs="Arial"/>
+                <w:color w:val="00B0F0"/>
+                <w:sz w:val="19"/>
+                <w:szCs w:val="19"/>
+                <w:shd w:val="clear" w:color="auto" w:fill="FFFFFF"/>
+              </w:rPr>
+              <m:t>θ</m:t>
+            </m:r>
+          </m:e>
+          <m:sub>
+            <m:r>
+              <m:rPr>
+                <m:sty m:val="p"/>
+              </m:rPr>
+              <w:rPr>
+                <w:rFonts w:ascii="Cambria Math" w:hAnsi="Cambria Math" w:cs="Arial"/>
+                <w:color w:val="00B0F0"/>
+                <w:sz w:val="19"/>
+                <w:szCs w:val="19"/>
+                <w:shd w:val="clear" w:color="auto" w:fill="FFFFFF"/>
+              </w:rPr>
+              <m:t>MCMC</m:t>
+            </m:r>
+          </m:sub>
+        </m:sSub>
+      </m:oMath>
+      <w:r>
+        <w:rPr>
+          <w:rFonts w:ascii="Arial" w:hAnsi="Arial" w:cs="Arial"/>
+          <w:color w:val="00B0F0"/>
+          <w:sz w:val="19"/>
+          <w:szCs w:val="19"/>
+          <w:shd w:val="clear" w:color="auto" w:fill="FFFFFF"/>
+        </w:rPr>
+        <w:t xml:space="preserve">, or specifically, </w:t>
+      </w:r>
+      <m:oMath>
+        <m:sSub>
+          <m:sSubPr>
+            <m:ctrlPr>
+              <w:rPr>
+                <w:rFonts w:ascii="Cambria Math" w:hAnsi="Cambria Math" w:cs="Arial"/>
+                <w:i/>
+                <w:color w:val="00B0F0"/>
+                <w:sz w:val="19"/>
+                <w:szCs w:val="19"/>
+                <w:shd w:val="clear" w:color="auto" w:fill="FFFFFF"/>
+              </w:rPr>
+            </m:ctrlPr>
+          </m:sSubPr>
+          <m:e>
+            <m:r>
+              <w:rPr>
+                <w:rFonts w:ascii="Cambria Math" w:hAnsi="Cambria Math" w:cs="Arial"/>
+                <w:color w:val="00B0F0"/>
+                <w:sz w:val="19"/>
+                <w:szCs w:val="19"/>
+                <w:shd w:val="clear" w:color="auto" w:fill="FFFFFF"/>
+              </w:rPr>
+              <m:t>ϵ</m:t>
+            </m:r>
+          </m:e>
+          <m:sub>
+            <m:r>
+              <m:rPr>
+                <m:sty m:val="p"/>
+              </m:rPr>
+              <w:rPr>
+                <w:rFonts w:ascii="Cambria Math" w:hAnsi="Cambria Math" w:cs="Arial"/>
+                <w:color w:val="00B0F0"/>
+                <w:sz w:val="19"/>
+                <w:szCs w:val="19"/>
+                <w:shd w:val="clear" w:color="auto" w:fill="FFFFFF"/>
+              </w:rPr>
+              <m:t>MCMC</m:t>
+            </m:r>
+          </m:sub>
+        </m:sSub>
+      </m:oMath>
+      <w:r>
+        <w:rPr>
+          <w:rFonts w:ascii="Arial" w:hAnsi="Arial" w:cs="Arial"/>
+          <w:color w:val="00B0F0"/>
+          <w:sz w:val="19"/>
+          <w:szCs w:val="19"/>
+          <w:shd w:val="clear" w:color="auto" w:fill="FFFFFF"/>
+        </w:rPr>
+        <w:t xml:space="preserve"> and </w:t>
+      </w:r>
+      <m:oMath>
+        <m:sSub>
+          <m:sSubPr>
+            <m:ctrlPr>
+              <w:rPr>
+                <w:rFonts w:ascii="Cambria Math" w:hAnsi="Cambria Math" w:cs="Arial"/>
+                <w:i/>
+                <w:color w:val="00B0F0"/>
+                <w:sz w:val="19"/>
+                <w:szCs w:val="19"/>
+                <w:shd w:val="clear" w:color="auto" w:fill="FFFFFF"/>
+              </w:rPr>
+            </m:ctrlPr>
+          </m:sSubPr>
+          <m:e>
+            <m:r>
+              <w:rPr>
+                <w:rFonts w:ascii="Cambria Math" w:hAnsi="Cambria Math" w:cs="Arial"/>
+                <w:color w:val="00B0F0"/>
+                <w:sz w:val="19"/>
+                <w:szCs w:val="19"/>
+                <w:shd w:val="clear" w:color="auto" w:fill="FFFFFF"/>
+              </w:rPr>
+              <m:t>σ</m:t>
+            </m:r>
+          </m:e>
+          <m:sub>
+            <m:r>
+              <m:rPr>
+                <m:sty m:val="p"/>
+              </m:rPr>
+              <w:rPr>
+                <w:rFonts w:ascii="Cambria Math" w:hAnsi="Cambria Math" w:cs="Arial"/>
+                <w:color w:val="00B0F0"/>
+                <w:sz w:val="19"/>
+                <w:szCs w:val="19"/>
+                <w:shd w:val="clear" w:color="auto" w:fill="FFFFFF"/>
+              </w:rPr>
+              <m:t>MCMC</m:t>
+            </m:r>
+          </m:sub>
+        </m:sSub>
+      </m:oMath>
+      <w:r>
+        <w:rPr>
+          <w:rFonts w:ascii="Arial" w:hAnsi="Arial" w:cs="Arial"/>
+          <w:color w:val="00B0F0"/>
+          <w:sz w:val="19"/>
+          <w:szCs w:val="19"/>
+          <w:shd w:val="clear" w:color="auto" w:fill="FFFFFF"/>
+        </w:rPr>
+        <w:t>)</w:t>
+      </w:r>
+      <w:r>
+        <w:rPr>
+          <w:rFonts w:ascii="Arial" w:hAnsi="Arial" w:cs="Arial"/>
+          <w:color w:val="00B0F0"/>
+          <w:sz w:val="19"/>
+          <w:szCs w:val="19"/>
+          <w:shd w:val="clear" w:color="auto" w:fill="FFFFFF"/>
+        </w:rPr>
+        <w:t xml:space="preserve"> provide a joint distribution for the feasible values of </w:t>
+      </w:r>
+      <m:oMath>
+        <m:r>
+          <w:rPr>
+            <w:rFonts w:ascii="Cambria Math" w:hAnsi="Cambria Math" w:cs="Arial"/>
+            <w:color w:val="00B0F0"/>
+            <w:sz w:val="19"/>
+            <w:szCs w:val="19"/>
+            <w:shd w:val="clear" w:color="auto" w:fill="FFFFFF"/>
+          </w:rPr>
+          <m:t>ϵ</m:t>
+        </m:r>
+      </m:oMath>
+      <w:r>
+        <w:rPr>
+          <w:rFonts w:ascii="Arial" w:hAnsi="Arial" w:cs="Arial"/>
+          <w:color w:val="00B0F0"/>
+          <w:sz w:val="19"/>
+          <w:szCs w:val="19"/>
+          <w:shd w:val="clear" w:color="auto" w:fill="FFFFFF"/>
+        </w:rPr>
+        <w:t xml:space="preserve"> and </w:t>
+      </w:r>
+      <m:oMath>
+        <m:r>
+          <w:rPr>
+            <w:rFonts w:ascii="Cambria Math" w:hAnsi="Cambria Math" w:cs="Arial"/>
+            <w:color w:val="00B0F0"/>
+            <w:sz w:val="19"/>
+            <w:szCs w:val="19"/>
+            <w:shd w:val="clear" w:color="auto" w:fill="FFFFFF"/>
+          </w:rPr>
+          <m:t>σ</m:t>
+        </m:r>
+      </m:oMath>
+      <w:r>
+        <w:rPr>
+          <w:rFonts w:ascii="Arial" w:eastAsiaTheme="minorEastAsia" w:hAnsi="Arial" w:cs="Arial"/>
+          <w:color w:val="00B0F0"/>
+          <w:sz w:val="19"/>
+          <w:szCs w:val="19"/>
+          <w:shd w:val="clear" w:color="auto" w:fill="FFFFFF"/>
+        </w:rPr>
+        <w:t>.</w:t>
+      </w:r>
+      <w:r>
+        <w:rPr>
+          <w:rFonts w:ascii="Arial" w:hAnsi="Arial" w:cs="Arial"/>
+          <w:color w:val="00B0F0"/>
+          <w:sz w:val="19"/>
+          <w:szCs w:val="19"/>
+          <w:shd w:val="clear" w:color="auto" w:fill="FFFFFF"/>
+        </w:rPr>
+        <w:t>”</w:t>
       </w:r>
     </w:p>
     <w:p>
@@ -6537,7 +7215,25 @@
     </w:p>
     <w:p>
       <w:r>
-        <w:t xml:space="preserve">Page 22, 2nd paragraph: “The likelihood...is calculated from a normal distribution...” Do you mean L=exp(...)? If so, present the equation and remind the reader how sD,SM is to be computed. </w:t>
+        <w:t>Page 22, 2nd paragraph: “The likelihood...is calculated from a normal distribution...” Do you mean L=</w:t>
+      </w:r>
+      <w:proofErr w:type="spellStart"/>
+      <w:r>
+        <w:t>exp</w:t>
+      </w:r>
+      <w:proofErr w:type="spellEnd"/>
+      <w:r>
+        <w:t xml:space="preserve">(...)? If so, present the equation and remind the reader how </w:t>
+      </w:r>
+      <w:proofErr w:type="spellStart"/>
+      <w:proofErr w:type="gramStart"/>
+      <w:r>
+        <w:t>sD,SM</w:t>
+      </w:r>
+      <w:proofErr w:type="spellEnd"/>
+      <w:proofErr w:type="gramEnd"/>
+      <w:r>
+        <w:t xml:space="preserve"> is to be computed. </w:t>
       </w:r>
     </w:p>
     <w:p>
@@ -6645,6 +7341,7 @@
         </w:rPr>
         <w:t>2</w:t>
       </w:r>
+      <w:proofErr w:type="gramStart"/>
       <w:r>
         <w:rPr>
           <w:rFonts w:ascii="Arial" w:hAnsi="Arial" w:cs="Arial"/>
@@ -6667,6 +7364,7 @@
         </w:rPr>
         <w:t>.</w:t>
       </w:r>
+      <w:proofErr w:type="gramEnd"/>
     </w:p>
     <w:p>
       <w:r>
@@ -6686,6 +7384,24 @@
     <w:p>
       <w:pPr>
         <w:rPr>
+          <w:b/>
+          <w:i/>
+          <w:color w:val="00B0F0"/>
+        </w:rPr>
+      </w:pPr>
+    </w:p>
+    <w:p>
+      <w:pPr>
+        <w:rPr>
+          <w:b/>
+          <w:i/>
+          <w:color w:val="00B0F0"/>
+        </w:rPr>
+      </w:pPr>
+    </w:p>
+    <w:p>
+      <w:pPr>
+        <w:rPr>
           <w:rFonts w:ascii="Cambria" w:hAnsi="Cambria"/>
           <w:b/>
           <w:i/>
@@ -6698,6 +7414,7 @@
           <w:i/>
           <w:color w:val="00B0F0"/>
         </w:rPr>
+        <w:lastRenderedPageBreak/>
         <w:t>Response</w:t>
       </w:r>
       <w:r>
@@ -6708,26 +7425,48 @@
         </w:rPr>
         <w:t xml:space="preserve"> #20</w:t>
       </w:r>
-    </w:p>
-    <w:p>
-      <w:pPr>
-        <w:rPr>
-          <w:rFonts w:ascii="Arial" w:hAnsi="Arial" w:cs="Arial"/>
-          <w:color w:val="00B0F0"/>
-          <w:sz w:val="19"/>
-          <w:szCs w:val="19"/>
-          <w:shd w:val="clear" w:color="auto" w:fill="FFFFFF"/>
-        </w:rPr>
-      </w:pPr>
-      <w:r>
-        <w:rPr>
-          <w:rFonts w:ascii="Arial" w:hAnsi="Arial" w:cs="Arial"/>
-          <w:color w:val="00B0F0"/>
-          <w:sz w:val="19"/>
-          <w:szCs w:val="19"/>
-          <w:shd w:val="clear" w:color="auto" w:fill="FFFFFF"/>
-        </w:rPr>
-        <w:t xml:space="preserve">The </w:t>
+      <w:bookmarkStart w:id="0" w:name="_GoBack"/>
+      <w:bookmarkEnd w:id="0"/>
+    </w:p>
+    <w:p>
+      <w:pPr>
+        <w:rPr>
+          <w:rFonts w:ascii="Arial" w:hAnsi="Arial" w:cs="Arial"/>
+          <w:color w:val="00B0F0"/>
+          <w:sz w:val="19"/>
+          <w:szCs w:val="19"/>
+          <w:shd w:val="clear" w:color="auto" w:fill="FFFFFF"/>
+        </w:rPr>
+      </w:pPr>
+      <w:r>
+        <w:rPr>
+          <w:rFonts w:ascii="Arial" w:hAnsi="Arial" w:cs="Arial"/>
+          <w:color w:val="00B0F0"/>
+          <w:sz w:val="19"/>
+          <w:szCs w:val="19"/>
+          <w:shd w:val="clear" w:color="auto" w:fill="FFFFFF"/>
+        </w:rPr>
+        <w:t>Th</w:t>
+      </w:r>
+      <w:r>
+        <w:rPr>
+          <w:rFonts w:ascii="Arial" w:hAnsi="Arial" w:cs="Arial"/>
+          <w:color w:val="00B0F0"/>
+          <w:sz w:val="19"/>
+          <w:szCs w:val="19"/>
+          <w:shd w:val="clear" w:color="auto" w:fill="FFFFFF"/>
+        </w:rPr>
+        <w:t>is refers to th</w:t>
+      </w:r>
+      <w:r>
+        <w:rPr>
+          <w:rFonts w:ascii="Arial" w:hAnsi="Arial" w:cs="Arial"/>
+          <w:color w:val="00B0F0"/>
+          <w:sz w:val="19"/>
+          <w:szCs w:val="19"/>
+          <w:shd w:val="clear" w:color="auto" w:fill="FFFFFF"/>
+        </w:rPr>
+        <w:t xml:space="preserve">e </w:t>
       </w:r>
       <w:r>
         <w:rPr>
@@ -6868,18 +7607,7 @@
           <w:szCs w:val="19"/>
           <w:shd w:val="clear" w:color="auto" w:fill="FFFFFF"/>
         </w:rPr>
-        <w:t xml:space="preserve">sufficient number of configurations </w:t>
-      </w:r>
-      <w:r>
-        <w:rPr>
-          <w:rFonts w:ascii="Arial" w:hAnsi="Arial" w:cs="Arial"/>
-          <w:color w:val="00B0F0"/>
-          <w:sz w:val="19"/>
-          <w:szCs w:val="19"/>
-          <w:shd w:val="clear" w:color="auto" w:fill="FFFFFF"/>
-        </w:rPr>
-        <w:lastRenderedPageBreak/>
-        <w:t xml:space="preserve">sampled by </w:t>
+        <w:t xml:space="preserve">sufficient number of configurations sampled by </w:t>
       </w:r>
       <m:oMath>
         <m:sSub>
@@ -7014,7 +7742,7 @@
           <w:szCs w:val="19"/>
           <w:shd w:val="clear" w:color="auto" w:fill="FFFFFF"/>
         </w:rPr>
-        <w:t>44</w:t>
+        <w:t>45</w:t>
       </w:r>
       <w:r>
         <w:rPr>
@@ -7069,7 +7797,15 @@
     </w:p>
     <w:p>
       <w:r>
-        <w:t xml:space="preserve">Page 23, 2nd paragraph: The use of “departure” energy for residual energy is very unusual. This is actually corrected on page 35, 3rd paragraph. </w:t>
+        <w:t xml:space="preserve">Page 23, 2nd paragraph: The use of “departure” energy for residual energy is very unusual. This is </w:t>
+      </w:r>
+      <w:proofErr w:type="gramStart"/>
+      <w:r>
+        <w:t>actually corrected</w:t>
+      </w:r>
+      <w:proofErr w:type="gramEnd"/>
+      <w:r>
+        <w:t xml:space="preserve"> on page 35, 3rd paragraph. </w:t>
       </w:r>
     </w:p>
     <w:p>
@@ -7727,12 +8463,22 @@
       </w:r>
     </w:p>
     <w:p>
-      <w:r>
+      <w:pPr>
         <w:rPr>
           <w:rFonts w:ascii="Cambria" w:hAnsi="Cambria"/>
           <w:b/>
           <w:u w:val="single"/>
         </w:rPr>
+      </w:pPr>
+    </w:p>
+    <w:p>
+      <w:r>
+        <w:rPr>
+          <w:rFonts w:ascii="Cambria" w:hAnsi="Cambria"/>
+          <w:b/>
+          <w:u w:val="single"/>
+        </w:rPr>
+        <w:lastRenderedPageBreak/>
         <w:t>Comment #2</w:t>
       </w:r>
       <w:r>
@@ -7746,7 +8492,36 @@
     </w:p>
     <w:p>
       <w:r>
-        <w:t>Page 25, 2nd paragraph: “...experimental uncertainty (uD)..” Is uD different from sD?</w:t>
+        <w:t>Page 25, 2nd paragraph: “...experimental uncertainty (</w:t>
+      </w:r>
+      <w:proofErr w:type="spellStart"/>
+      <w:r>
+        <w:t>uD</w:t>
+      </w:r>
+      <w:proofErr w:type="spellEnd"/>
+      <w:proofErr w:type="gramStart"/>
+      <w:r>
+        <w:t>)..</w:t>
+      </w:r>
+      <w:proofErr w:type="gramEnd"/>
+      <w:r>
+        <w:t xml:space="preserve">” Is </w:t>
+      </w:r>
+      <w:proofErr w:type="spellStart"/>
+      <w:r>
+        <w:t>uD</w:t>
+      </w:r>
+      <w:proofErr w:type="spellEnd"/>
+      <w:r>
+        <w:t xml:space="preserve"> different from </w:t>
+      </w:r>
+      <w:proofErr w:type="spellStart"/>
+      <w:r>
+        <w:t>sD</w:t>
+      </w:r>
+      <w:proofErr w:type="spellEnd"/>
+      <w:r>
+        <w:t>?</w:t>
       </w:r>
     </w:p>
     <w:p>
@@ -7789,7 +8564,18 @@
           <w:szCs w:val="19"/>
           <w:shd w:val="clear" w:color="auto" w:fill="FFFFFF"/>
         </w:rPr>
-        <w:t>The difference is that u</w:t>
+        <w:t xml:space="preserve">The difference is that </w:t>
+      </w:r>
+      <w:proofErr w:type="spellStart"/>
+      <w:r>
+        <w:rPr>
+          <w:rFonts w:ascii="Arial" w:hAnsi="Arial" w:cs="Arial"/>
+          <w:color w:val="00B0F0"/>
+          <w:sz w:val="19"/>
+          <w:szCs w:val="19"/>
+          <w:shd w:val="clear" w:color="auto" w:fill="FFFFFF"/>
+        </w:rPr>
+        <w:t>u</w:t>
       </w:r>
       <w:r>
         <w:rPr>
@@ -7802,15 +8588,27 @@
         </w:rPr>
         <w:t>D</w:t>
       </w:r>
-      <w:r>
-        <w:rPr>
-          <w:rFonts w:ascii="Arial" w:hAnsi="Arial" w:cs="Arial"/>
-          <w:color w:val="00B0F0"/>
-          <w:sz w:val="19"/>
-          <w:szCs w:val="19"/>
-          <w:shd w:val="clear" w:color="auto" w:fill="FFFFFF"/>
-        </w:rPr>
-        <w:t xml:space="preserve"> is the uncertainty at the 95% confidence level, so it is approximately 2 times s</w:t>
+      <w:proofErr w:type="spellEnd"/>
+      <w:r>
+        <w:rPr>
+          <w:rFonts w:ascii="Arial" w:hAnsi="Arial" w:cs="Arial"/>
+          <w:color w:val="00B0F0"/>
+          <w:sz w:val="19"/>
+          <w:szCs w:val="19"/>
+          <w:shd w:val="clear" w:color="auto" w:fill="FFFFFF"/>
+        </w:rPr>
+        <w:t xml:space="preserve"> is the uncertainty at the 95% confidence level, so it is approximately 2 times </w:t>
+      </w:r>
+      <w:proofErr w:type="spellStart"/>
+      <w:r>
+        <w:rPr>
+          <w:rFonts w:ascii="Arial" w:hAnsi="Arial" w:cs="Arial"/>
+          <w:color w:val="00B0F0"/>
+          <w:sz w:val="19"/>
+          <w:szCs w:val="19"/>
+          <w:shd w:val="clear" w:color="auto" w:fill="FFFFFF"/>
+        </w:rPr>
+        <w:t>s</w:t>
       </w:r>
       <w:r>
         <w:rPr>
@@ -7833,6 +8631,7 @@
         </w:rPr>
         <w:t>.</w:t>
       </w:r>
+      <w:proofErr w:type="spellEnd"/>
       <w:r>
         <w:rPr>
           <w:rFonts w:ascii="Arial" w:hAnsi="Arial" w:cs="Arial"/>
@@ -7893,6 +8692,7 @@
         </w:rPr>
         <w:t>(</w:t>
       </w:r>
+      <w:proofErr w:type="spellStart"/>
       <w:r>
         <w:rPr>
           <w:rFonts w:ascii="Arial" w:hAnsi="Arial" w:cs="Arial"/>
@@ -7914,6 +8714,7 @@
         </w:rPr>
         <w:t>D</w:t>
       </w:r>
+      <w:proofErr w:type="spellEnd"/>
       <w:r>
         <w:rPr>
           <w:rFonts w:ascii="Arial" w:hAnsi="Arial" w:cs="Arial"/>
@@ -7947,7 +8748,6 @@
     </w:p>
     <w:p>
       <w:r>
-        <w:lastRenderedPageBreak/>
         <w:t>Page 29, 2nd paragraph: “...4 and 40 factors larger...” Maybe “4 and 40 times larger” is better.</w:t>
       </w:r>
     </w:p>
@@ -8124,7 +8924,25 @@
     </w:p>
     <w:p>
       <w:r>
-        <w:t>Page 35, equation (24): The use of variables x,y for orders of derivatives is disturbing. I suggest common practice to use integers i to n. See also remark on page 23.</w:t>
+        <w:t xml:space="preserve">Page 35, equation (24): The use of variables </w:t>
+      </w:r>
+      <w:proofErr w:type="spellStart"/>
+      <w:proofErr w:type="gramStart"/>
+      <w:r>
+        <w:t>x,y</w:t>
+      </w:r>
+      <w:proofErr w:type="spellEnd"/>
+      <w:proofErr w:type="gramEnd"/>
+      <w:r>
+        <w:t xml:space="preserve"> for orders of derivatives is disturbing. I suggest common practice to use integers i </w:t>
+      </w:r>
+      <w:proofErr w:type="spellStart"/>
+      <w:r>
+        <w:t>to n</w:t>
+      </w:r>
+      <w:proofErr w:type="spellEnd"/>
+      <w:r>
+        <w:t>. See also remark on page 23.</w:t>
       </w:r>
     </w:p>
     <w:p>
@@ -8162,17 +8980,41 @@
           <w:szCs w:val="19"/>
           <w:shd w:val="clear" w:color="auto" w:fill="FFFFFF"/>
         </w:rPr>
-        <w:t>The choice of x,</w:t>
-      </w:r>
-      <w:r>
-        <w:rPr>
-          <w:rFonts w:ascii="Arial" w:hAnsi="Arial" w:cs="Arial"/>
-          <w:color w:val="00B0F0"/>
-          <w:sz w:val="19"/>
-          <w:szCs w:val="19"/>
-          <w:shd w:val="clear" w:color="auto" w:fill="FFFFFF"/>
-        </w:rPr>
-        <w:t xml:space="preserve">y and partial differentials is to be consistent with the </w:t>
+        <w:t xml:space="preserve">The choice of </w:t>
+      </w:r>
+      <w:proofErr w:type="spellStart"/>
+      <w:proofErr w:type="gramStart"/>
+      <w:r>
+        <w:rPr>
+          <w:rFonts w:ascii="Arial" w:hAnsi="Arial" w:cs="Arial"/>
+          <w:color w:val="00B0F0"/>
+          <w:sz w:val="19"/>
+          <w:szCs w:val="19"/>
+          <w:shd w:val="clear" w:color="auto" w:fill="FFFFFF"/>
+        </w:rPr>
+        <w:t>x,</w:t>
+      </w:r>
+      <w:r>
+        <w:rPr>
+          <w:rFonts w:ascii="Arial" w:hAnsi="Arial" w:cs="Arial"/>
+          <w:color w:val="00B0F0"/>
+          <w:sz w:val="19"/>
+          <w:szCs w:val="19"/>
+          <w:shd w:val="clear" w:color="auto" w:fill="FFFFFF"/>
+        </w:rPr>
+        <w:t>y</w:t>
+      </w:r>
+      <w:proofErr w:type="spellEnd"/>
+      <w:proofErr w:type="gramEnd"/>
+      <w:r>
+        <w:rPr>
+          <w:rFonts w:ascii="Arial" w:hAnsi="Arial" w:cs="Arial"/>
+          <w:color w:val="00B0F0"/>
+          <w:sz w:val="19"/>
+          <w:szCs w:val="19"/>
+          <w:shd w:val="clear" w:color="auto" w:fill="FFFFFF"/>
+        </w:rPr>
+        <w:t xml:space="preserve"> and partial differentials is to be consistent with the </w:t>
       </w:r>
       <w:r>
         <w:rPr>
@@ -8212,7 +9054,29 @@
           <w:szCs w:val="19"/>
           <w:shd w:val="clear" w:color="auto" w:fill="FFFFFF"/>
         </w:rPr>
-        <w:t>To avoid confusion, we have clearly defined on page 36 that “x and y are integer values and the derivative is of order x+y.’’</w:t>
+        <w:t xml:space="preserve">To avoid confusion, we have clearly defined on page 36 that “x and y are integer values and the derivative is of order </w:t>
+      </w:r>
+      <w:proofErr w:type="spellStart"/>
+      <w:r>
+        <w:rPr>
+          <w:rFonts w:ascii="Arial" w:hAnsi="Arial" w:cs="Arial"/>
+          <w:color w:val="00B0F0"/>
+          <w:sz w:val="19"/>
+          <w:szCs w:val="19"/>
+          <w:shd w:val="clear" w:color="auto" w:fill="FFFFFF"/>
+        </w:rPr>
+        <w:t>x+y</w:t>
+      </w:r>
+      <w:proofErr w:type="spellEnd"/>
+      <w:r>
+        <w:rPr>
+          <w:rFonts w:ascii="Arial" w:hAnsi="Arial" w:cs="Arial"/>
+          <w:color w:val="00B0F0"/>
+          <w:sz w:val="19"/>
+          <w:szCs w:val="19"/>
+          <w:shd w:val="clear" w:color="auto" w:fill="FFFFFF"/>
+        </w:rPr>
+        <w:t>.’’</w:t>
       </w:r>
       <w:r>
         <w:rPr>
@@ -8232,7 +9096,18 @@
           <w:szCs w:val="19"/>
           <w:shd w:val="clear" w:color="auto" w:fill="FFFFFF"/>
         </w:rPr>
-        <w:t>We have also modified the indices in Tables II and III on page 11 from CH</w:t>
+        <w:t xml:space="preserve">We have also modified the indices in Tables II and III on page 11 from </w:t>
+      </w:r>
+      <w:proofErr w:type="spellStart"/>
+      <w:r>
+        <w:rPr>
+          <w:rFonts w:ascii="Arial" w:hAnsi="Arial" w:cs="Arial"/>
+          <w:color w:val="00B0F0"/>
+          <w:sz w:val="19"/>
+          <w:szCs w:val="19"/>
+          <w:shd w:val="clear" w:color="auto" w:fill="FFFFFF"/>
+        </w:rPr>
+        <w:t>CH</w:t>
       </w:r>
       <w:r>
         <w:rPr>
@@ -8245,15 +9120,27 @@
         </w:rPr>
         <w:t>x</w:t>
       </w:r>
-      <w:r>
-        <w:rPr>
-          <w:rFonts w:ascii="Arial" w:hAnsi="Arial" w:cs="Arial"/>
-          <w:color w:val="00B0F0"/>
-          <w:sz w:val="19"/>
-          <w:szCs w:val="19"/>
-          <w:shd w:val="clear" w:color="auto" w:fill="FFFFFF"/>
-        </w:rPr>
-        <w:t xml:space="preserve"> and CH</w:t>
+      <w:proofErr w:type="spellEnd"/>
+      <w:r>
+        <w:rPr>
+          <w:rFonts w:ascii="Arial" w:hAnsi="Arial" w:cs="Arial"/>
+          <w:color w:val="00B0F0"/>
+          <w:sz w:val="19"/>
+          <w:szCs w:val="19"/>
+          <w:shd w:val="clear" w:color="auto" w:fill="FFFFFF"/>
+        </w:rPr>
+        <w:t xml:space="preserve"> and </w:t>
+      </w:r>
+      <w:proofErr w:type="spellStart"/>
+      <w:r>
+        <w:rPr>
+          <w:rFonts w:ascii="Arial" w:hAnsi="Arial" w:cs="Arial"/>
+          <w:color w:val="00B0F0"/>
+          <w:sz w:val="19"/>
+          <w:szCs w:val="19"/>
+          <w:shd w:val="clear" w:color="auto" w:fill="FFFFFF"/>
+        </w:rPr>
+        <w:t>CH</w:t>
       </w:r>
       <w:r>
         <w:rPr>
@@ -8266,15 +9153,27 @@
         </w:rPr>
         <w:t>y</w:t>
       </w:r>
-      <w:r>
-        <w:rPr>
-          <w:rFonts w:ascii="Arial" w:hAnsi="Arial" w:cs="Arial"/>
-          <w:color w:val="00B0F0"/>
-          <w:sz w:val="19"/>
-          <w:szCs w:val="19"/>
-          <w:shd w:val="clear" w:color="auto" w:fill="FFFFFF"/>
-        </w:rPr>
-        <w:t xml:space="preserve"> to CH</w:t>
+      <w:proofErr w:type="spellEnd"/>
+      <w:r>
+        <w:rPr>
+          <w:rFonts w:ascii="Arial" w:hAnsi="Arial" w:cs="Arial"/>
+          <w:color w:val="00B0F0"/>
+          <w:sz w:val="19"/>
+          <w:szCs w:val="19"/>
+          <w:shd w:val="clear" w:color="auto" w:fill="FFFFFF"/>
+        </w:rPr>
+        <w:t xml:space="preserve"> to </w:t>
+      </w:r>
+      <w:proofErr w:type="spellStart"/>
+      <w:r>
+        <w:rPr>
+          <w:rFonts w:ascii="Arial" w:hAnsi="Arial" w:cs="Arial"/>
+          <w:color w:val="00B0F0"/>
+          <w:sz w:val="19"/>
+          <w:szCs w:val="19"/>
+          <w:shd w:val="clear" w:color="auto" w:fill="FFFFFF"/>
+        </w:rPr>
+        <w:t>CH</w:t>
       </w:r>
       <w:r>
         <w:rPr>
@@ -8287,15 +9186,27 @@
         </w:rPr>
         <w:t>i</w:t>
       </w:r>
-      <w:r>
-        <w:rPr>
-          <w:rFonts w:ascii="Arial" w:hAnsi="Arial" w:cs="Arial"/>
-          <w:color w:val="00B0F0"/>
-          <w:sz w:val="19"/>
-          <w:szCs w:val="19"/>
-          <w:shd w:val="clear" w:color="auto" w:fill="FFFFFF"/>
-        </w:rPr>
-        <w:t xml:space="preserve"> and CH</w:t>
+      <w:proofErr w:type="spellEnd"/>
+      <w:r>
+        <w:rPr>
+          <w:rFonts w:ascii="Arial" w:hAnsi="Arial" w:cs="Arial"/>
+          <w:color w:val="00B0F0"/>
+          <w:sz w:val="19"/>
+          <w:szCs w:val="19"/>
+          <w:shd w:val="clear" w:color="auto" w:fill="FFFFFF"/>
+        </w:rPr>
+        <w:t xml:space="preserve"> and </w:t>
+      </w:r>
+      <w:proofErr w:type="spellStart"/>
+      <w:r>
+        <w:rPr>
+          <w:rFonts w:ascii="Arial" w:hAnsi="Arial" w:cs="Arial"/>
+          <w:color w:val="00B0F0"/>
+          <w:sz w:val="19"/>
+          <w:szCs w:val="19"/>
+          <w:shd w:val="clear" w:color="auto" w:fill="FFFFFF"/>
+        </w:rPr>
+        <w:t>CH</w:t>
       </w:r>
       <w:r>
         <w:rPr>
@@ -8308,6 +9219,7 @@
         </w:rPr>
         <w:t>j</w:t>
       </w:r>
+      <w:proofErr w:type="spellEnd"/>
       <w:r>
         <w:rPr>
           <w:rFonts w:ascii="Arial" w:hAnsi="Arial" w:cs="Arial"/>
@@ -8459,7 +9371,95 @@
           <w:szCs w:val="19"/>
           <w:shd w:val="clear" w:color="auto" w:fill="FFFFFF"/>
         </w:rPr>
-        <w:t xml:space="preserve"> by utilizing \bibliographystyle{abbrv} and \bilbiographystyle{ieeetr}, but each of these introduced additional undesirable issues. </w:t>
+        <w:t xml:space="preserve"> by utilizing \</w:t>
+      </w:r>
+      <w:proofErr w:type="spellStart"/>
+      <w:r>
+        <w:rPr>
+          <w:rFonts w:ascii="Arial" w:hAnsi="Arial" w:cs="Arial"/>
+          <w:color w:val="00B0F0"/>
+          <w:sz w:val="19"/>
+          <w:szCs w:val="19"/>
+          <w:shd w:val="clear" w:color="auto" w:fill="FFFFFF"/>
+        </w:rPr>
+        <w:t>bibliographystyle</w:t>
+      </w:r>
+      <w:proofErr w:type="spellEnd"/>
+      <w:r>
+        <w:rPr>
+          <w:rFonts w:ascii="Arial" w:hAnsi="Arial" w:cs="Arial"/>
+          <w:color w:val="00B0F0"/>
+          <w:sz w:val="19"/>
+          <w:szCs w:val="19"/>
+          <w:shd w:val="clear" w:color="auto" w:fill="FFFFFF"/>
+        </w:rPr>
+        <w:t>{</w:t>
+      </w:r>
+      <w:proofErr w:type="spellStart"/>
+      <w:r>
+        <w:rPr>
+          <w:rFonts w:ascii="Arial" w:hAnsi="Arial" w:cs="Arial"/>
+          <w:color w:val="00B0F0"/>
+          <w:sz w:val="19"/>
+          <w:szCs w:val="19"/>
+          <w:shd w:val="clear" w:color="auto" w:fill="FFFFFF"/>
+        </w:rPr>
+        <w:t>abbrv</w:t>
+      </w:r>
+      <w:proofErr w:type="spellEnd"/>
+      <w:r>
+        <w:rPr>
+          <w:rFonts w:ascii="Arial" w:hAnsi="Arial" w:cs="Arial"/>
+          <w:color w:val="00B0F0"/>
+          <w:sz w:val="19"/>
+          <w:szCs w:val="19"/>
+          <w:shd w:val="clear" w:color="auto" w:fill="FFFFFF"/>
+        </w:rPr>
+        <w:t>} and \</w:t>
+      </w:r>
+      <w:proofErr w:type="spellStart"/>
+      <w:r>
+        <w:rPr>
+          <w:rFonts w:ascii="Arial" w:hAnsi="Arial" w:cs="Arial"/>
+          <w:color w:val="00B0F0"/>
+          <w:sz w:val="19"/>
+          <w:szCs w:val="19"/>
+          <w:shd w:val="clear" w:color="auto" w:fill="FFFFFF"/>
+        </w:rPr>
+        <w:t>bilbiographystyle</w:t>
+      </w:r>
+      <w:proofErr w:type="spellEnd"/>
+      <w:r>
+        <w:rPr>
+          <w:rFonts w:ascii="Arial" w:hAnsi="Arial" w:cs="Arial"/>
+          <w:color w:val="00B0F0"/>
+          <w:sz w:val="19"/>
+          <w:szCs w:val="19"/>
+          <w:shd w:val="clear" w:color="auto" w:fill="FFFFFF"/>
+        </w:rPr>
+        <w:t>{</w:t>
+      </w:r>
+      <w:proofErr w:type="spellStart"/>
+      <w:r>
+        <w:rPr>
+          <w:rFonts w:ascii="Arial" w:hAnsi="Arial" w:cs="Arial"/>
+          <w:color w:val="00B0F0"/>
+          <w:sz w:val="19"/>
+          <w:szCs w:val="19"/>
+          <w:shd w:val="clear" w:color="auto" w:fill="FFFFFF"/>
+        </w:rPr>
+        <w:t>ieeetr</w:t>
+      </w:r>
+      <w:proofErr w:type="spellEnd"/>
+      <w:r>
+        <w:rPr>
+          <w:rFonts w:ascii="Arial" w:hAnsi="Arial" w:cs="Arial"/>
+          <w:color w:val="00B0F0"/>
+          <w:sz w:val="19"/>
+          <w:szCs w:val="19"/>
+          <w:shd w:val="clear" w:color="auto" w:fill="FFFFFF"/>
+        </w:rPr>
+        <w:t xml:space="preserve">}, but each of these introduced additional undesirable issues. </w:t>
       </w:r>
       <w:r>
         <w:rPr>

</xml_diff>